<commit_message>
System Analysis process defined
</commit_message>
<xml_diff>
--- a/KeyConcepts_SysEngg.docx
+++ b/KeyConcepts_SysEngg.docx
@@ -7732,6 +7732,488 @@
         </w:rPr>
         <w:t>Design Definition record</w:t>
       </w:r>
+    </w:p>
+    <w:p>
+      <w:pPr>
+        <w:jc w:val="both"/>
+        <w:rPr>
+          <w:rFonts w:ascii="Menlo" w:hAnsi="Menlo" w:cs="Menlo"/>
+          <w:sz w:val="20"/>
+          <w:szCs w:val="20"/>
+        </w:rPr>
+      </w:pPr>
+    </w:p>
+    <w:p>
+      <w:pPr>
+        <w:jc w:val="both"/>
+        <w:rPr>
+          <w:rFonts w:ascii="Menlo" w:hAnsi="Menlo" w:cs="Menlo"/>
+          <w:sz w:val="20"/>
+          <w:szCs w:val="20"/>
+        </w:rPr>
+      </w:pPr>
+    </w:p>
+    <w:p>
+      <w:pPr>
+        <w:jc w:val="both"/>
+        <w:rPr>
+          <w:rFonts w:ascii="Menlo" w:hAnsi="Menlo" w:cs="Menlo"/>
+          <w:sz w:val="20"/>
+          <w:szCs w:val="20"/>
+        </w:rPr>
+      </w:pPr>
+    </w:p>
+    <w:p>
+      <w:pPr>
+        <w:pStyle w:val="Heading1"/>
+      </w:pPr>
+      <w:r>
+        <w:t>System Analysis Process</w:t>
+      </w:r>
+    </w:p>
+    <w:p>
+      <w:pPr>
+        <w:jc w:val="both"/>
+        <w:rPr>
+          <w:rFonts w:ascii="Menlo" w:hAnsi="Menlo" w:cs="Menlo"/>
+          <w:sz w:val="20"/>
+          <w:szCs w:val="20"/>
+        </w:rPr>
+      </w:pPr>
+      <w:r>
+        <w:rPr>
+          <w:rFonts w:ascii="Menlo" w:hAnsi="Menlo" w:cs="Menlo"/>
+          <w:sz w:val="20"/>
+          <w:szCs w:val="20"/>
+        </w:rPr>
+        <w:t>Concept</w:t>
+      </w:r>
+    </w:p>
+    <w:p>
+      <w:pPr>
+        <w:pStyle w:val="ListParagraph"/>
+        <w:numPr>
+          <w:ilvl w:val="0"/>
+          <w:numId w:val="25"/>
+        </w:numPr>
+        <w:jc w:val="both"/>
+        <w:rPr>
+          <w:rFonts w:ascii="Menlo" w:hAnsi="Menlo" w:cs="Menlo"/>
+          <w:sz w:val="20"/>
+          <w:szCs w:val="20"/>
+        </w:rPr>
+      </w:pPr>
+      <w:r>
+        <w:rPr>
+          <w:rFonts w:ascii="Menlo" w:hAnsi="Menlo" w:cs="Menlo"/>
+          <w:sz w:val="20"/>
+          <w:szCs w:val="20"/>
+        </w:rPr>
+        <w:t>Business/ mission analysis</w:t>
+      </w:r>
+    </w:p>
+    <w:p>
+      <w:pPr>
+        <w:pStyle w:val="ListParagraph"/>
+        <w:numPr>
+          <w:ilvl w:val="0"/>
+          <w:numId w:val="25"/>
+        </w:numPr>
+        <w:jc w:val="both"/>
+        <w:rPr>
+          <w:rFonts w:ascii="Menlo" w:hAnsi="Menlo" w:cs="Menlo"/>
+          <w:sz w:val="20"/>
+          <w:szCs w:val="20"/>
+        </w:rPr>
+      </w:pPr>
+      <w:r>
+        <w:rPr>
+          <w:rFonts w:ascii="Menlo" w:hAnsi="Menlo" w:cs="Menlo"/>
+          <w:sz w:val="20"/>
+          <w:szCs w:val="20"/>
+        </w:rPr>
+        <w:t>Stakeholder needs/ requirement definitions</w:t>
+      </w:r>
+    </w:p>
+    <w:p>
+      <w:pPr>
+        <w:pStyle w:val="ListParagraph"/>
+        <w:numPr>
+          <w:ilvl w:val="0"/>
+          <w:numId w:val="25"/>
+        </w:numPr>
+        <w:jc w:val="both"/>
+        <w:rPr>
+          <w:rFonts w:ascii="Menlo" w:hAnsi="Menlo" w:cs="Menlo"/>
+          <w:sz w:val="20"/>
+          <w:szCs w:val="20"/>
+        </w:rPr>
+      </w:pPr>
+      <w:r>
+        <w:rPr>
+          <w:rFonts w:ascii="Menlo" w:hAnsi="Menlo" w:cs="Menlo"/>
+          <w:sz w:val="20"/>
+          <w:szCs w:val="20"/>
+        </w:rPr>
+        <w:t xml:space="preserve">System requirement definition </w:t>
+      </w:r>
+    </w:p>
+    <w:p>
+      <w:pPr>
+        <w:pStyle w:val="ListParagraph"/>
+        <w:numPr>
+          <w:ilvl w:val="0"/>
+          <w:numId w:val="25"/>
+        </w:numPr>
+        <w:jc w:val="both"/>
+        <w:rPr>
+          <w:rFonts w:ascii="Menlo" w:hAnsi="Menlo" w:cs="Menlo"/>
+          <w:sz w:val="20"/>
+          <w:szCs w:val="20"/>
+        </w:rPr>
+      </w:pPr>
+      <w:r>
+        <w:rPr>
+          <w:rFonts w:ascii="Menlo" w:hAnsi="Menlo" w:cs="Menlo"/>
+          <w:sz w:val="20"/>
+          <w:szCs w:val="20"/>
+        </w:rPr>
+        <w:t>Architecture definition</w:t>
+      </w:r>
+    </w:p>
+    <w:p>
+      <w:pPr>
+        <w:jc w:val="both"/>
+        <w:rPr>
+          <w:rFonts w:ascii="Menlo" w:hAnsi="Menlo" w:cs="Menlo"/>
+          <w:sz w:val="20"/>
+          <w:szCs w:val="20"/>
+        </w:rPr>
+      </w:pPr>
+    </w:p>
+    <w:p>
+      <w:pPr>
+        <w:jc w:val="both"/>
+        <w:rPr>
+          <w:rFonts w:ascii="Menlo" w:hAnsi="Menlo" w:cs="Menlo"/>
+          <w:sz w:val="20"/>
+          <w:szCs w:val="20"/>
+        </w:rPr>
+      </w:pPr>
+      <w:r>
+        <w:rPr>
+          <w:rFonts w:ascii="Menlo" w:hAnsi="Menlo" w:cs="Menlo"/>
+          <w:sz w:val="20"/>
+          <w:szCs w:val="20"/>
+        </w:rPr>
+        <w:t xml:space="preserve">Agreement process: In this process company hire potential external supplier to help with the system requirement generation and analysis may be. </w:t>
+      </w:r>
+    </w:p>
+    <w:p>
+      <w:pPr>
+        <w:jc w:val="both"/>
+        <w:rPr>
+          <w:rFonts w:ascii="Menlo" w:hAnsi="Menlo" w:cs="Menlo"/>
+          <w:sz w:val="20"/>
+          <w:szCs w:val="20"/>
+        </w:rPr>
+      </w:pPr>
+    </w:p>
+    <w:p>
+      <w:pPr>
+        <w:jc w:val="both"/>
+        <w:rPr>
+          <w:rFonts w:ascii="Menlo" w:hAnsi="Menlo" w:cs="Menlo"/>
+          <w:sz w:val="20"/>
+          <w:szCs w:val="20"/>
+        </w:rPr>
+      </w:pPr>
+      <w:r>
+        <w:rPr>
+          <w:rFonts w:ascii="Menlo" w:hAnsi="Menlo" w:cs="Menlo"/>
+          <w:sz w:val="20"/>
+          <w:szCs w:val="20"/>
+        </w:rPr>
+        <w:t xml:space="preserve">System Development: </w:t>
+      </w:r>
+    </w:p>
+    <w:p>
+      <w:pPr>
+        <w:pStyle w:val="ListParagraph"/>
+        <w:numPr>
+          <w:ilvl w:val="0"/>
+          <w:numId w:val="25"/>
+        </w:numPr>
+        <w:jc w:val="both"/>
+        <w:rPr>
+          <w:rFonts w:ascii="Menlo" w:hAnsi="Menlo" w:cs="Menlo"/>
+          <w:sz w:val="20"/>
+          <w:szCs w:val="20"/>
+        </w:rPr>
+      </w:pPr>
+      <w:r>
+        <w:rPr>
+          <w:rFonts w:ascii="Menlo" w:hAnsi="Menlo" w:cs="Menlo"/>
+          <w:sz w:val="20"/>
+          <w:szCs w:val="20"/>
+        </w:rPr>
+        <w:t>Design definition</w:t>
+      </w:r>
+    </w:p>
+    <w:p>
+      <w:pPr>
+        <w:pStyle w:val="ListParagraph"/>
+        <w:numPr>
+          <w:ilvl w:val="0"/>
+          <w:numId w:val="25"/>
+        </w:numPr>
+        <w:jc w:val="both"/>
+        <w:rPr>
+          <w:rFonts w:ascii="Menlo" w:hAnsi="Menlo" w:cs="Menlo"/>
+          <w:sz w:val="20"/>
+          <w:szCs w:val="20"/>
+        </w:rPr>
+      </w:pPr>
+      <w:r>
+        <w:rPr>
+          <w:rFonts w:ascii="Menlo" w:hAnsi="Menlo" w:cs="Menlo"/>
+          <w:sz w:val="20"/>
+          <w:szCs w:val="20"/>
+        </w:rPr>
+        <w:t xml:space="preserve">Implementation </w:t>
+      </w:r>
+    </w:p>
+    <w:p>
+      <w:pPr>
+        <w:pStyle w:val="ListParagraph"/>
+        <w:numPr>
+          <w:ilvl w:val="0"/>
+          <w:numId w:val="25"/>
+        </w:numPr>
+        <w:jc w:val="both"/>
+        <w:rPr>
+          <w:rFonts w:ascii="Menlo" w:hAnsi="Menlo" w:cs="Menlo"/>
+          <w:sz w:val="20"/>
+          <w:szCs w:val="20"/>
+        </w:rPr>
+      </w:pPr>
+      <w:r>
+        <w:rPr>
+          <w:rFonts w:ascii="Menlo" w:hAnsi="Menlo" w:cs="Menlo"/>
+          <w:sz w:val="20"/>
+          <w:szCs w:val="20"/>
+        </w:rPr>
+        <w:t xml:space="preserve">Integration </w:t>
+      </w:r>
+    </w:p>
+    <w:p>
+      <w:pPr>
+        <w:pStyle w:val="ListParagraph"/>
+        <w:numPr>
+          <w:ilvl w:val="0"/>
+          <w:numId w:val="25"/>
+        </w:numPr>
+        <w:jc w:val="both"/>
+        <w:rPr>
+          <w:rFonts w:ascii="Menlo" w:hAnsi="Menlo" w:cs="Menlo"/>
+          <w:sz w:val="20"/>
+          <w:szCs w:val="20"/>
+        </w:rPr>
+      </w:pPr>
+      <w:r>
+        <w:rPr>
+          <w:rFonts w:ascii="Menlo" w:hAnsi="Menlo" w:cs="Menlo"/>
+          <w:sz w:val="20"/>
+          <w:szCs w:val="20"/>
+        </w:rPr>
+        <w:t xml:space="preserve">Verification </w:t>
+      </w:r>
+    </w:p>
+    <w:p>
+      <w:pPr>
+        <w:jc w:val="both"/>
+        <w:rPr>
+          <w:rFonts w:ascii="Menlo" w:hAnsi="Menlo" w:cs="Menlo"/>
+          <w:sz w:val="20"/>
+          <w:szCs w:val="20"/>
+        </w:rPr>
+      </w:pPr>
+    </w:p>
+    <w:p>
+      <w:pPr>
+        <w:jc w:val="both"/>
+        <w:rPr>
+          <w:rFonts w:ascii="Menlo" w:hAnsi="Menlo" w:cs="Menlo"/>
+          <w:sz w:val="20"/>
+          <w:szCs w:val="20"/>
+        </w:rPr>
+      </w:pPr>
+      <w:r>
+        <w:rPr>
+          <w:rFonts w:ascii="Menlo" w:hAnsi="Menlo" w:cs="Menlo"/>
+          <w:sz w:val="20"/>
+          <w:szCs w:val="20"/>
+        </w:rPr>
+        <w:t xml:space="preserve">System Production: </w:t>
+      </w:r>
+    </w:p>
+    <w:p>
+      <w:pPr>
+        <w:pStyle w:val="ListParagraph"/>
+        <w:numPr>
+          <w:ilvl w:val="0"/>
+          <w:numId w:val="25"/>
+        </w:numPr>
+        <w:jc w:val="both"/>
+        <w:rPr>
+          <w:rFonts w:ascii="Menlo" w:hAnsi="Menlo" w:cs="Menlo"/>
+          <w:sz w:val="20"/>
+          <w:szCs w:val="20"/>
+        </w:rPr>
+      </w:pPr>
+      <w:r>
+        <w:rPr>
+          <w:rFonts w:ascii="Menlo" w:hAnsi="Menlo" w:cs="Menlo"/>
+          <w:sz w:val="20"/>
+          <w:szCs w:val="20"/>
+        </w:rPr>
+        <w:t xml:space="preserve">Validation </w:t>
+      </w:r>
+    </w:p>
+    <w:p>
+      <w:pPr>
+        <w:pStyle w:val="ListParagraph"/>
+        <w:numPr>
+          <w:ilvl w:val="0"/>
+          <w:numId w:val="25"/>
+        </w:numPr>
+        <w:jc w:val="both"/>
+        <w:rPr>
+          <w:rFonts w:ascii="Menlo" w:hAnsi="Menlo" w:cs="Menlo"/>
+          <w:sz w:val="20"/>
+          <w:szCs w:val="20"/>
+        </w:rPr>
+      </w:pPr>
+      <w:r>
+        <w:rPr>
+          <w:rFonts w:ascii="Menlo" w:hAnsi="Menlo" w:cs="Menlo"/>
+          <w:sz w:val="20"/>
+          <w:szCs w:val="20"/>
+        </w:rPr>
+        <w:t>Transition</w:t>
+      </w:r>
+    </w:p>
+    <w:p>
+      <w:pPr>
+        <w:jc w:val="both"/>
+        <w:rPr>
+          <w:rFonts w:ascii="Menlo" w:hAnsi="Menlo" w:cs="Menlo"/>
+          <w:sz w:val="20"/>
+          <w:szCs w:val="20"/>
+        </w:rPr>
+      </w:pPr>
+    </w:p>
+    <w:p>
+      <w:pPr>
+        <w:jc w:val="both"/>
+        <w:rPr>
+          <w:rFonts w:ascii="Menlo" w:hAnsi="Menlo" w:cs="Menlo"/>
+          <w:sz w:val="20"/>
+          <w:szCs w:val="20"/>
+        </w:rPr>
+      </w:pPr>
+      <w:r>
+        <w:rPr>
+          <w:rFonts w:ascii="Menlo" w:hAnsi="Menlo" w:cs="Menlo"/>
+          <w:sz w:val="20"/>
+          <w:szCs w:val="20"/>
+        </w:rPr>
+        <w:t>Utilization</w:t>
+      </w:r>
+    </w:p>
+    <w:p>
+      <w:pPr>
+        <w:pStyle w:val="ListParagraph"/>
+        <w:numPr>
+          <w:ilvl w:val="0"/>
+          <w:numId w:val="25"/>
+        </w:numPr>
+        <w:jc w:val="both"/>
+        <w:rPr>
+          <w:rFonts w:ascii="Menlo" w:hAnsi="Menlo" w:cs="Menlo"/>
+          <w:sz w:val="20"/>
+          <w:szCs w:val="20"/>
+        </w:rPr>
+      </w:pPr>
+      <w:r>
+        <w:rPr>
+          <w:rFonts w:ascii="Menlo" w:hAnsi="Menlo" w:cs="Menlo"/>
+          <w:sz w:val="20"/>
+          <w:szCs w:val="20"/>
+        </w:rPr>
+        <w:t xml:space="preserve">Support </w:t>
+      </w:r>
+    </w:p>
+    <w:p>
+      <w:pPr>
+        <w:pStyle w:val="ListParagraph"/>
+        <w:numPr>
+          <w:ilvl w:val="0"/>
+          <w:numId w:val="25"/>
+        </w:numPr>
+        <w:jc w:val="both"/>
+        <w:rPr>
+          <w:rFonts w:ascii="Menlo" w:hAnsi="Menlo" w:cs="Menlo"/>
+          <w:sz w:val="20"/>
+          <w:szCs w:val="20"/>
+        </w:rPr>
+      </w:pPr>
+      <w:r>
+        <w:rPr>
+          <w:rFonts w:ascii="Menlo" w:hAnsi="Menlo" w:cs="Menlo"/>
+          <w:sz w:val="20"/>
+          <w:szCs w:val="20"/>
+        </w:rPr>
+        <w:t xml:space="preserve">Operation </w:t>
+      </w:r>
+    </w:p>
+    <w:p>
+      <w:pPr>
+        <w:jc w:val="both"/>
+        <w:rPr>
+          <w:rFonts w:ascii="Menlo" w:hAnsi="Menlo" w:cs="Menlo"/>
+          <w:sz w:val="20"/>
+          <w:szCs w:val="20"/>
+        </w:rPr>
+      </w:pPr>
+    </w:p>
+    <w:p>
+      <w:pPr>
+        <w:jc w:val="both"/>
+        <w:rPr>
+          <w:rFonts w:ascii="Menlo" w:hAnsi="Menlo" w:cs="Menlo"/>
+          <w:sz w:val="20"/>
+          <w:szCs w:val="20"/>
+        </w:rPr>
+      </w:pPr>
+      <w:r>
+        <w:rPr>
+          <w:rFonts w:ascii="Menlo" w:hAnsi="Menlo" w:cs="Menlo"/>
+          <w:sz w:val="20"/>
+          <w:szCs w:val="20"/>
+        </w:rPr>
+        <w:t xml:space="preserve">Maintenance: </w:t>
+      </w:r>
+    </w:p>
+    <w:p>
+      <w:pPr>
+        <w:jc w:val="both"/>
+        <w:rPr>
+          <w:rFonts w:ascii="Menlo" w:hAnsi="Menlo" w:cs="Menlo"/>
+          <w:sz w:val="20"/>
+          <w:szCs w:val="20"/>
+        </w:rPr>
+      </w:pPr>
     </w:p>
     <w:p>
       <w:pPr>

</xml_diff>

<commit_message>
Statement of work and system requirement specification
</commit_message>
<xml_diff>
--- a/KeyConcepts_SysEngg.docx
+++ b/KeyConcepts_SysEngg.docx
@@ -7862,7 +7862,7 @@
       <w:pPr>
         <w:pStyle w:val="ListParagraph"/>
         <w:numPr>
-          <w:ilvl w:val="0"/>
+          <w:ilvl w:val="1"/>
           <w:numId w:val="25"/>
         </w:numPr>
         <w:jc w:val="both"/>
@@ -7878,6 +7878,29 @@
           <w:sz w:val="20"/>
           <w:szCs w:val="20"/>
         </w:rPr>
+        <w:t>These are reviewed and approved at system requirement gate review</w:t>
+      </w:r>
+    </w:p>
+    <w:p>
+      <w:pPr>
+        <w:pStyle w:val="ListParagraph"/>
+        <w:numPr>
+          <w:ilvl w:val="0"/>
+          <w:numId w:val="25"/>
+        </w:numPr>
+        <w:jc w:val="both"/>
+        <w:rPr>
+          <w:rFonts w:ascii="Menlo" w:hAnsi="Menlo" w:cs="Menlo"/>
+          <w:sz w:val="20"/>
+          <w:szCs w:val="20"/>
+        </w:rPr>
+      </w:pPr>
+      <w:r>
+        <w:rPr>
+          <w:rFonts w:ascii="Menlo" w:hAnsi="Menlo" w:cs="Menlo"/>
+          <w:sz w:val="20"/>
+          <w:szCs w:val="20"/>
+        </w:rPr>
         <w:t>Architecture definition</w:t>
       </w:r>
     </w:p>
@@ -8202,7 +8225,271 @@
           <w:sz w:val="20"/>
           <w:szCs w:val="20"/>
         </w:rPr>
-        <w:t xml:space="preserve">Maintenance: </w:t>
+        <w:t>Maintenance:</w:t>
+      </w:r>
+    </w:p>
+    <w:p>
+      <w:pPr>
+        <w:jc w:val="both"/>
+        <w:rPr>
+          <w:rFonts w:ascii="Menlo" w:hAnsi="Menlo" w:cs="Menlo"/>
+          <w:sz w:val="20"/>
+          <w:szCs w:val="20"/>
+        </w:rPr>
+      </w:pPr>
+    </w:p>
+    <w:p>
+      <w:pPr>
+        <w:jc w:val="both"/>
+        <w:rPr>
+          <w:rFonts w:ascii="Menlo" w:hAnsi="Menlo" w:cs="Menlo"/>
+          <w:sz w:val="20"/>
+          <w:szCs w:val="20"/>
+        </w:rPr>
+      </w:pPr>
+    </w:p>
+    <w:p>
+      <w:pPr>
+        <w:jc w:val="both"/>
+        <w:rPr>
+          <w:rFonts w:ascii="Menlo" w:hAnsi="Menlo" w:cs="Menlo"/>
+          <w:sz w:val="20"/>
+          <w:szCs w:val="20"/>
+        </w:rPr>
+      </w:pPr>
+      <w:r>
+        <w:rPr>
+          <w:rFonts w:ascii="Menlo" w:hAnsi="Menlo" w:cs="Menlo"/>
+          <w:sz w:val="20"/>
+          <w:szCs w:val="20"/>
+        </w:rPr>
+        <w:t xml:space="preserve">Request for Proposal: </w:t>
+      </w:r>
+    </w:p>
+    <w:p>
+      <w:pPr>
+        <w:pStyle w:val="ListParagraph"/>
+        <w:numPr>
+          <w:ilvl w:val="0"/>
+          <w:numId w:val="25"/>
+        </w:numPr>
+        <w:jc w:val="both"/>
+        <w:rPr>
+          <w:rFonts w:ascii="Menlo" w:hAnsi="Menlo" w:cs="Menlo"/>
+          <w:sz w:val="20"/>
+          <w:szCs w:val="20"/>
+        </w:rPr>
+      </w:pPr>
+      <w:r>
+        <w:rPr>
+          <w:rFonts w:ascii="Menlo" w:hAnsi="Menlo" w:cs="Menlo"/>
+          <w:sz w:val="20"/>
+          <w:szCs w:val="20"/>
+        </w:rPr>
+        <w:t>Also called as solicitation</w:t>
+      </w:r>
+    </w:p>
+    <w:p>
+      <w:pPr>
+        <w:pStyle w:val="ListParagraph"/>
+        <w:numPr>
+          <w:ilvl w:val="0"/>
+          <w:numId w:val="25"/>
+        </w:numPr>
+        <w:jc w:val="both"/>
+        <w:rPr>
+          <w:rFonts w:ascii="Menlo" w:hAnsi="Menlo" w:cs="Menlo"/>
+          <w:sz w:val="20"/>
+          <w:szCs w:val="20"/>
+        </w:rPr>
+      </w:pPr>
+      <w:r>
+        <w:rPr>
+          <w:rFonts w:ascii="Menlo" w:hAnsi="Menlo" w:cs="Menlo"/>
+          <w:sz w:val="20"/>
+          <w:szCs w:val="20"/>
+        </w:rPr>
+        <w:lastRenderedPageBreak/>
+        <w:t>Formal means of initiating a contract for products and services from experts</w:t>
+      </w:r>
+    </w:p>
+    <w:p>
+      <w:pPr>
+        <w:pStyle w:val="ListParagraph"/>
+        <w:numPr>
+          <w:ilvl w:val="0"/>
+          <w:numId w:val="25"/>
+        </w:numPr>
+        <w:jc w:val="both"/>
+        <w:rPr>
+          <w:rFonts w:ascii="Menlo" w:hAnsi="Menlo" w:cs="Menlo"/>
+          <w:sz w:val="20"/>
+          <w:szCs w:val="20"/>
+        </w:rPr>
+      </w:pPr>
+      <w:r>
+        <w:rPr>
+          <w:rFonts w:ascii="Menlo" w:hAnsi="Menlo" w:cs="Menlo"/>
+          <w:sz w:val="20"/>
+          <w:szCs w:val="20"/>
+        </w:rPr>
+        <w:t>Can include purchasing already-existing systems, as-is</w:t>
+      </w:r>
+    </w:p>
+    <w:p>
+      <w:pPr>
+        <w:pStyle w:val="ListParagraph"/>
+        <w:numPr>
+          <w:ilvl w:val="0"/>
+          <w:numId w:val="25"/>
+        </w:numPr>
+        <w:jc w:val="both"/>
+        <w:rPr>
+          <w:rFonts w:ascii="Menlo" w:hAnsi="Menlo" w:cs="Menlo"/>
+          <w:sz w:val="20"/>
+          <w:szCs w:val="20"/>
+        </w:rPr>
+      </w:pPr>
+      <w:r>
+        <w:rPr>
+          <w:rFonts w:ascii="Menlo" w:hAnsi="Menlo" w:cs="Menlo"/>
+          <w:sz w:val="20"/>
+          <w:szCs w:val="20"/>
+        </w:rPr>
+        <w:t>Can include only labor</w:t>
+      </w:r>
+    </w:p>
+    <w:p>
+      <w:pPr>
+        <w:pStyle w:val="ListParagraph"/>
+        <w:numPr>
+          <w:ilvl w:val="0"/>
+          <w:numId w:val="25"/>
+        </w:numPr>
+        <w:jc w:val="both"/>
+        <w:rPr>
+          <w:rFonts w:ascii="Menlo" w:hAnsi="Menlo" w:cs="Menlo"/>
+          <w:sz w:val="20"/>
+          <w:szCs w:val="20"/>
+        </w:rPr>
+      </w:pPr>
+      <w:r>
+        <w:rPr>
+          <w:rFonts w:ascii="Menlo" w:hAnsi="Menlo" w:cs="Menlo"/>
+          <w:sz w:val="20"/>
+          <w:szCs w:val="20"/>
+        </w:rPr>
+        <w:t>Can include developing and end items</w:t>
+      </w:r>
+    </w:p>
+    <w:p>
+      <w:pPr>
+        <w:pStyle w:val="ListParagraph"/>
+        <w:numPr>
+          <w:ilvl w:val="0"/>
+          <w:numId w:val="25"/>
+        </w:numPr>
+        <w:jc w:val="both"/>
+        <w:rPr>
+          <w:rFonts w:ascii="Menlo" w:hAnsi="Menlo" w:cs="Menlo"/>
+          <w:sz w:val="20"/>
+          <w:szCs w:val="20"/>
+        </w:rPr>
+      </w:pPr>
+      <w:r>
+        <w:rPr>
+          <w:rFonts w:ascii="Menlo" w:hAnsi="Menlo" w:cs="Menlo"/>
+          <w:sz w:val="20"/>
+          <w:szCs w:val="20"/>
+        </w:rPr>
+        <w:t xml:space="preserve">Can span relatively brief periods of item, or </w:t>
+      </w:r>
+    </w:p>
+    <w:p>
+      <w:pPr>
+        <w:pStyle w:val="ListParagraph"/>
+        <w:numPr>
+          <w:ilvl w:val="0"/>
+          <w:numId w:val="25"/>
+        </w:numPr>
+        <w:jc w:val="both"/>
+        <w:rPr>
+          <w:rFonts w:ascii="Menlo" w:hAnsi="Menlo" w:cs="Menlo"/>
+          <w:sz w:val="20"/>
+          <w:szCs w:val="20"/>
+        </w:rPr>
+      </w:pPr>
+      <w:r>
+        <w:rPr>
+          <w:rFonts w:ascii="Menlo" w:hAnsi="Menlo" w:cs="Menlo"/>
+          <w:sz w:val="20"/>
+          <w:szCs w:val="20"/>
+        </w:rPr>
+        <w:t>Can span quite long periods of time.</w:t>
+      </w:r>
+    </w:p>
+    <w:p>
+      <w:pPr>
+        <w:jc w:val="both"/>
+        <w:rPr>
+          <w:rFonts w:ascii="Menlo" w:hAnsi="Menlo" w:cs="Menlo"/>
+          <w:sz w:val="20"/>
+          <w:szCs w:val="20"/>
+        </w:rPr>
+      </w:pPr>
+    </w:p>
+    <w:p>
+      <w:pPr>
+        <w:jc w:val="both"/>
+        <w:rPr>
+          <w:rFonts w:ascii="Menlo" w:hAnsi="Menlo" w:cs="Menlo"/>
+          <w:sz w:val="20"/>
+          <w:szCs w:val="20"/>
+        </w:rPr>
+      </w:pPr>
+      <w:r>
+        <w:rPr>
+          <w:rFonts w:ascii="Menlo" w:hAnsi="Menlo" w:cs="Menlo"/>
+          <w:sz w:val="20"/>
+          <w:szCs w:val="20"/>
+        </w:rPr>
+        <w:t xml:space="preserve">Statement of work: services and service-related product </w:t>
+      </w:r>
+    </w:p>
+    <w:p>
+      <w:pPr>
+        <w:jc w:val="both"/>
+        <w:rPr>
+          <w:rFonts w:ascii="Menlo" w:hAnsi="Menlo" w:cs="Menlo"/>
+          <w:sz w:val="20"/>
+          <w:szCs w:val="20"/>
+        </w:rPr>
+      </w:pPr>
+      <w:r>
+        <w:rPr>
+          <w:rFonts w:ascii="Menlo" w:hAnsi="Menlo" w:cs="Menlo"/>
+          <w:sz w:val="20"/>
+          <w:szCs w:val="20"/>
+        </w:rPr>
+        <w:t>System requirement specification: end item description</w:t>
+      </w:r>
+    </w:p>
+    <w:p>
+      <w:pPr>
+        <w:jc w:val="both"/>
+        <w:rPr>
+          <w:rFonts w:ascii="Menlo" w:hAnsi="Menlo" w:cs="Menlo"/>
+          <w:sz w:val="20"/>
+          <w:szCs w:val="20"/>
+        </w:rPr>
+      </w:pPr>
+      <w:r>
+        <w:rPr>
+          <w:rFonts w:ascii="Menlo" w:hAnsi="Menlo" w:cs="Menlo"/>
+          <w:sz w:val="20"/>
+          <w:szCs w:val="20"/>
+        </w:rPr>
+        <w:t xml:space="preserve"> </w:t>
       </w:r>
     </w:p>
     <w:p>

</xml_diff>

<commit_message>
add few more comment on github
</commit_message>
<xml_diff>
--- a/KeyConcepts_SysEngg.docx
+++ b/KeyConcepts_SysEngg.docx
@@ -9722,6 +9722,34 @@
           <w:szCs w:val="20"/>
         </w:rPr>
         <w:t>Entity performs mission in real environment with real user(s)</w:t>
+      </w:r>
+    </w:p>
+    <w:p>
+      <w:pPr>
+        <w:jc w:val="both"/>
+        <w:rPr>
+          <w:rFonts w:ascii="Menlo" w:hAnsi="Menlo" w:cs="Menlo"/>
+          <w:sz w:val="20"/>
+          <w:szCs w:val="20"/>
+        </w:rPr>
+      </w:pPr>
+    </w:p>
+    <w:p>
+      <w:pPr>
+        <w:jc w:val="both"/>
+        <w:rPr>
+          <w:rFonts w:ascii="Menlo" w:hAnsi="Menlo" w:cs="Menlo"/>
+          <w:sz w:val="20"/>
+          <w:szCs w:val="20"/>
+        </w:rPr>
+      </w:pPr>
+      <w:r>
+        <w:rPr>
+          <w:rFonts w:ascii="Menlo" w:hAnsi="Menlo" w:cs="Menlo"/>
+          <w:sz w:val="20"/>
+          <w:szCs w:val="20"/>
+        </w:rPr>
+        <w:t xml:space="preserve">Systems Engineer need to consider forward integration into the production line and also to retrofit </w:t>
       </w:r>
     </w:p>
     <w:p>

</xml_diff>

<commit_message>
types of software testing
</commit_message>
<xml_diff>
--- a/KeyConcepts_SysEngg.docx
+++ b/KeyConcepts_SysEngg.docx
@@ -9749,238 +9749,2041 @@
           <w:sz w:val="20"/>
           <w:szCs w:val="20"/>
         </w:rPr>
-        <w:t xml:space="preserve">Systems Engineer need to consider forward integration into the production line and also to retrofit </w:t>
-      </w:r>
-    </w:p>
-    <w:p>
-      <w:pPr>
-        <w:jc w:val="both"/>
-        <w:rPr>
-          <w:rFonts w:ascii="Menlo" w:hAnsi="Menlo" w:cs="Menlo"/>
-          <w:sz w:val="20"/>
-          <w:szCs w:val="20"/>
-        </w:rPr>
-      </w:pPr>
-    </w:p>
-    <w:p>
-      <w:pPr>
-        <w:jc w:val="both"/>
-        <w:rPr>
-          <w:rFonts w:ascii="Menlo" w:hAnsi="Menlo" w:cs="Menlo"/>
-          <w:sz w:val="20"/>
-          <w:szCs w:val="20"/>
-        </w:rPr>
-      </w:pPr>
-    </w:p>
-    <w:p>
-      <w:pPr>
-        <w:jc w:val="both"/>
-        <w:rPr>
-          <w:rFonts w:ascii="Menlo" w:hAnsi="Menlo" w:cs="Menlo"/>
-          <w:sz w:val="20"/>
-          <w:szCs w:val="20"/>
-        </w:rPr>
-      </w:pPr>
-    </w:p>
-    <w:p>
-      <w:pPr>
-        <w:jc w:val="both"/>
-        <w:rPr>
-          <w:rFonts w:ascii="Menlo" w:hAnsi="Menlo" w:cs="Menlo"/>
-          <w:sz w:val="20"/>
-          <w:szCs w:val="20"/>
-        </w:rPr>
-      </w:pPr>
-    </w:p>
-    <w:p>
-      <w:pPr>
-        <w:jc w:val="both"/>
-        <w:rPr>
-          <w:rFonts w:ascii="Menlo" w:hAnsi="Menlo" w:cs="Menlo"/>
-          <w:sz w:val="20"/>
-          <w:szCs w:val="20"/>
-        </w:rPr>
-      </w:pPr>
-    </w:p>
-    <w:p>
-      <w:pPr>
-        <w:jc w:val="both"/>
-        <w:rPr>
-          <w:rFonts w:ascii="Menlo" w:hAnsi="Menlo" w:cs="Menlo"/>
-          <w:sz w:val="20"/>
-          <w:szCs w:val="20"/>
-        </w:rPr>
-      </w:pPr>
-    </w:p>
-    <w:p>
-      <w:pPr>
-        <w:jc w:val="both"/>
-        <w:rPr>
-          <w:rFonts w:ascii="Menlo" w:hAnsi="Menlo" w:cs="Menlo"/>
-          <w:sz w:val="20"/>
-          <w:szCs w:val="20"/>
-        </w:rPr>
-      </w:pPr>
-    </w:p>
-    <w:p>
-      <w:pPr>
-        <w:jc w:val="both"/>
-        <w:rPr>
-          <w:rFonts w:ascii="Menlo" w:hAnsi="Menlo" w:cs="Menlo"/>
-          <w:sz w:val="20"/>
-          <w:szCs w:val="20"/>
-        </w:rPr>
-      </w:pPr>
-    </w:p>
-    <w:p>
-      <w:pPr>
-        <w:jc w:val="both"/>
-        <w:rPr>
-          <w:rFonts w:ascii="Menlo" w:hAnsi="Menlo" w:cs="Menlo"/>
-          <w:sz w:val="20"/>
-          <w:szCs w:val="20"/>
-        </w:rPr>
-      </w:pPr>
-    </w:p>
-    <w:p>
-      <w:pPr>
-        <w:jc w:val="both"/>
-        <w:rPr>
-          <w:rFonts w:ascii="Menlo" w:hAnsi="Menlo" w:cs="Menlo"/>
-          <w:sz w:val="20"/>
-          <w:szCs w:val="20"/>
-        </w:rPr>
-      </w:pPr>
-    </w:p>
-    <w:p>
-      <w:pPr>
-        <w:jc w:val="both"/>
-        <w:rPr>
-          <w:rFonts w:ascii="Menlo" w:hAnsi="Menlo" w:cs="Menlo"/>
-          <w:sz w:val="20"/>
-          <w:szCs w:val="20"/>
-        </w:rPr>
-      </w:pPr>
-    </w:p>
-    <w:p>
-      <w:pPr>
-        <w:jc w:val="both"/>
-        <w:rPr>
-          <w:rFonts w:ascii="Menlo" w:hAnsi="Menlo" w:cs="Menlo"/>
-          <w:sz w:val="20"/>
-          <w:szCs w:val="20"/>
-        </w:rPr>
-      </w:pPr>
-    </w:p>
-    <w:p>
-      <w:pPr>
-        <w:jc w:val="both"/>
-        <w:rPr>
-          <w:rFonts w:ascii="Menlo" w:hAnsi="Menlo" w:cs="Menlo"/>
-          <w:sz w:val="20"/>
-          <w:szCs w:val="20"/>
-        </w:rPr>
-      </w:pPr>
-    </w:p>
-    <w:p>
-      <w:pPr>
-        <w:jc w:val="both"/>
-        <w:rPr>
-          <w:rFonts w:ascii="Menlo" w:hAnsi="Menlo" w:cs="Menlo"/>
-          <w:sz w:val="20"/>
-          <w:szCs w:val="20"/>
-        </w:rPr>
-      </w:pPr>
-    </w:p>
-    <w:p>
-      <w:pPr>
-        <w:jc w:val="both"/>
-        <w:rPr>
-          <w:rFonts w:ascii="Menlo" w:hAnsi="Menlo" w:cs="Menlo"/>
-          <w:sz w:val="20"/>
-          <w:szCs w:val="20"/>
-        </w:rPr>
-      </w:pPr>
-    </w:p>
-    <w:p>
-      <w:pPr>
-        <w:jc w:val="both"/>
-        <w:rPr>
-          <w:rFonts w:ascii="Menlo" w:hAnsi="Menlo" w:cs="Menlo"/>
-          <w:sz w:val="20"/>
-          <w:szCs w:val="20"/>
-        </w:rPr>
-      </w:pPr>
-    </w:p>
-    <w:p>
-      <w:pPr>
-        <w:jc w:val="both"/>
-        <w:rPr>
-          <w:rFonts w:ascii="Menlo" w:hAnsi="Menlo" w:cs="Menlo"/>
-          <w:sz w:val="20"/>
-          <w:szCs w:val="20"/>
-        </w:rPr>
-      </w:pPr>
-    </w:p>
-    <w:p>
-      <w:pPr>
-        <w:jc w:val="both"/>
-        <w:rPr>
-          <w:rFonts w:ascii="Menlo" w:hAnsi="Menlo" w:cs="Menlo"/>
-          <w:sz w:val="20"/>
-          <w:szCs w:val="20"/>
-        </w:rPr>
-      </w:pPr>
-    </w:p>
-    <w:p>
-      <w:pPr>
-        <w:jc w:val="both"/>
-        <w:rPr>
-          <w:rFonts w:ascii="Menlo" w:hAnsi="Menlo" w:cs="Menlo"/>
-          <w:sz w:val="20"/>
-          <w:szCs w:val="20"/>
-        </w:rPr>
-      </w:pPr>
-    </w:p>
-    <w:p>
-      <w:pPr>
-        <w:jc w:val="both"/>
-        <w:rPr>
-          <w:rFonts w:ascii="Menlo" w:hAnsi="Menlo" w:cs="Menlo"/>
-          <w:sz w:val="20"/>
-          <w:szCs w:val="20"/>
-        </w:rPr>
-      </w:pPr>
-    </w:p>
-    <w:p>
-      <w:pPr>
-        <w:jc w:val="both"/>
-        <w:rPr>
-          <w:rFonts w:ascii="Menlo" w:hAnsi="Menlo" w:cs="Menlo"/>
-          <w:sz w:val="20"/>
-          <w:szCs w:val="20"/>
-        </w:rPr>
-      </w:pPr>
-    </w:p>
-    <w:p>
-      <w:pPr>
-        <w:jc w:val="both"/>
-        <w:rPr>
-          <w:rFonts w:ascii="Menlo" w:hAnsi="Menlo" w:cs="Menlo"/>
-          <w:sz w:val="20"/>
-          <w:szCs w:val="20"/>
-        </w:rPr>
-      </w:pPr>
-    </w:p>
-    <w:p>
-      <w:pPr>
-        <w:jc w:val="both"/>
-        <w:rPr>
-          <w:rFonts w:ascii="Menlo" w:hAnsi="Menlo" w:cs="Menlo"/>
-          <w:sz w:val="20"/>
-          <w:szCs w:val="20"/>
-        </w:rPr>
-      </w:pPr>
+        <w:t>Systems Engineer need</w:t>
+      </w:r>
+      <w:r>
+        <w:rPr>
+          <w:rFonts w:ascii="Menlo" w:hAnsi="Menlo" w:cs="Menlo"/>
+          <w:sz w:val="20"/>
+          <w:szCs w:val="20"/>
+        </w:rPr>
+        <w:t>s</w:t>
+      </w:r>
+      <w:r>
+        <w:rPr>
+          <w:rFonts w:ascii="Menlo" w:hAnsi="Menlo" w:cs="Menlo"/>
+          <w:sz w:val="20"/>
+          <w:szCs w:val="20"/>
+        </w:rPr>
+        <w:t xml:space="preserve"> to consider forward integration into the production line and also to retrofit </w:t>
+      </w:r>
+    </w:p>
+    <w:p>
+      <w:pPr>
+        <w:jc w:val="both"/>
+        <w:rPr>
+          <w:rFonts w:ascii="Menlo" w:hAnsi="Menlo" w:cs="Menlo"/>
+          <w:sz w:val="20"/>
+          <w:szCs w:val="20"/>
+        </w:rPr>
+      </w:pPr>
+    </w:p>
+    <w:p>
+      <w:pPr>
+        <w:jc w:val="both"/>
+        <w:rPr>
+          <w:rFonts w:ascii="Menlo" w:hAnsi="Menlo" w:cs="Menlo"/>
+          <w:sz w:val="20"/>
+          <w:szCs w:val="20"/>
+        </w:rPr>
+      </w:pPr>
+      <w:r>
+        <w:rPr>
+          <w:rFonts w:ascii="Menlo" w:hAnsi="Menlo" w:cs="Menlo"/>
+          <w:sz w:val="20"/>
+          <w:szCs w:val="20"/>
+        </w:rPr>
+        <w:t>Lead systems engineer/ chief engineer/ technical director</w:t>
+      </w:r>
+    </w:p>
+    <w:p>
+      <w:pPr>
+        <w:jc w:val="both"/>
+        <w:rPr>
+          <w:rFonts w:ascii="Menlo" w:hAnsi="Menlo" w:cs="Menlo"/>
+          <w:sz w:val="20"/>
+          <w:szCs w:val="20"/>
+        </w:rPr>
+      </w:pPr>
+    </w:p>
+    <w:p>
+      <w:pPr>
+        <w:jc w:val="both"/>
+        <w:rPr>
+          <w:rFonts w:ascii="Menlo" w:hAnsi="Menlo" w:cs="Menlo"/>
+          <w:sz w:val="20"/>
+          <w:szCs w:val="20"/>
+        </w:rPr>
+      </w:pPr>
+      <w:r>
+        <w:rPr>
+          <w:rFonts w:ascii="Menlo" w:hAnsi="Menlo" w:cs="Menlo"/>
+          <w:sz w:val="20"/>
+          <w:szCs w:val="20"/>
+        </w:rPr>
+        <w:t>SEMP: Systems Engineering Management Plan</w:t>
+      </w:r>
+    </w:p>
+    <w:p>
+      <w:pPr>
+        <w:jc w:val="both"/>
+        <w:rPr>
+          <w:rFonts w:ascii="Menlo" w:hAnsi="Menlo" w:cs="Menlo"/>
+          <w:sz w:val="20"/>
+          <w:szCs w:val="20"/>
+        </w:rPr>
+      </w:pPr>
+    </w:p>
+    <w:p>
+      <w:pPr>
+        <w:jc w:val="both"/>
+        <w:rPr>
+          <w:rFonts w:ascii="Menlo" w:hAnsi="Menlo" w:cs="Menlo"/>
+          <w:sz w:val="20"/>
+          <w:szCs w:val="20"/>
+        </w:rPr>
+      </w:pPr>
+      <w:r>
+        <w:rPr>
+          <w:rFonts w:ascii="Menlo" w:hAnsi="Menlo" w:cs="Menlo"/>
+          <w:sz w:val="20"/>
+          <w:szCs w:val="20"/>
+        </w:rPr>
+        <w:t xml:space="preserve">Interfaces: </w:t>
+      </w:r>
+    </w:p>
+    <w:p>
+      <w:pPr>
+        <w:pStyle w:val="ListParagraph"/>
+        <w:numPr>
+          <w:ilvl w:val="0"/>
+          <w:numId w:val="25"/>
+        </w:numPr>
+        <w:jc w:val="both"/>
+        <w:rPr>
+          <w:rFonts w:ascii="Menlo" w:hAnsi="Menlo" w:cs="Menlo"/>
+          <w:sz w:val="20"/>
+          <w:szCs w:val="20"/>
+        </w:rPr>
+      </w:pPr>
+      <w:r>
+        <w:rPr>
+          <w:rFonts w:ascii="Menlo" w:hAnsi="Menlo" w:cs="Menlo"/>
+          <w:sz w:val="20"/>
+          <w:szCs w:val="20"/>
+        </w:rPr>
+        <w:t>Human-machine interfaces</w:t>
+      </w:r>
+    </w:p>
+    <w:p>
+      <w:pPr>
+        <w:pStyle w:val="ListParagraph"/>
+        <w:numPr>
+          <w:ilvl w:val="0"/>
+          <w:numId w:val="25"/>
+        </w:numPr>
+        <w:jc w:val="both"/>
+        <w:rPr>
+          <w:rFonts w:ascii="Menlo" w:hAnsi="Menlo" w:cs="Menlo"/>
+          <w:sz w:val="20"/>
+          <w:szCs w:val="20"/>
+        </w:rPr>
+      </w:pPr>
+      <w:r>
+        <w:rPr>
+          <w:rFonts w:ascii="Menlo" w:hAnsi="Menlo" w:cs="Menlo"/>
+          <w:sz w:val="20"/>
+          <w:szCs w:val="20"/>
+        </w:rPr>
+        <w:t>Environmental interfaces</w:t>
+      </w:r>
+    </w:p>
+    <w:p>
+      <w:pPr>
+        <w:pStyle w:val="ListParagraph"/>
+        <w:numPr>
+          <w:ilvl w:val="0"/>
+          <w:numId w:val="25"/>
+        </w:numPr>
+        <w:jc w:val="both"/>
+        <w:rPr>
+          <w:rFonts w:ascii="Menlo" w:hAnsi="Menlo" w:cs="Menlo"/>
+          <w:sz w:val="20"/>
+          <w:szCs w:val="20"/>
+        </w:rPr>
+      </w:pPr>
+      <w:r>
+        <w:rPr>
+          <w:rFonts w:ascii="Menlo" w:hAnsi="Menlo" w:cs="Menlo"/>
+          <w:sz w:val="20"/>
+          <w:szCs w:val="20"/>
+        </w:rPr>
+        <w:t>Segment interfaces</w:t>
+      </w:r>
+    </w:p>
+    <w:p>
+      <w:pPr>
+        <w:pStyle w:val="ListParagraph"/>
+        <w:numPr>
+          <w:ilvl w:val="0"/>
+          <w:numId w:val="25"/>
+        </w:numPr>
+        <w:jc w:val="both"/>
+        <w:rPr>
+          <w:rFonts w:ascii="Menlo" w:hAnsi="Menlo" w:cs="Menlo"/>
+          <w:sz w:val="20"/>
+          <w:szCs w:val="20"/>
+        </w:rPr>
+      </w:pPr>
+      <w:r>
+        <w:rPr>
+          <w:rFonts w:ascii="Menlo" w:hAnsi="Menlo" w:cs="Menlo"/>
+          <w:sz w:val="20"/>
+          <w:szCs w:val="20"/>
+        </w:rPr>
+        <w:t>Software module interfaces</w:t>
+      </w:r>
+    </w:p>
+    <w:p>
+      <w:pPr>
+        <w:jc w:val="both"/>
+        <w:rPr>
+          <w:rFonts w:ascii="Menlo" w:hAnsi="Menlo" w:cs="Menlo"/>
+          <w:sz w:val="20"/>
+          <w:szCs w:val="20"/>
+        </w:rPr>
+      </w:pPr>
+    </w:p>
+    <w:p>
+      <w:pPr>
+        <w:jc w:val="both"/>
+        <w:rPr>
+          <w:rFonts w:ascii="Menlo" w:hAnsi="Menlo" w:cs="Menlo"/>
+          <w:sz w:val="20"/>
+          <w:szCs w:val="20"/>
+        </w:rPr>
+      </w:pPr>
+      <w:r>
+        <w:rPr>
+          <w:rFonts w:ascii="Menlo" w:hAnsi="Menlo" w:cs="Menlo"/>
+          <w:sz w:val="20"/>
+          <w:szCs w:val="20"/>
+        </w:rPr>
+        <w:t xml:space="preserve">Interfaces are showed in the </w:t>
+      </w:r>
+      <w:r>
+        <w:rPr>
+          <w:rFonts w:ascii="Menlo" w:hAnsi="Menlo" w:cs="Menlo"/>
+          <w:sz w:val="20"/>
+          <w:szCs w:val="20"/>
+        </w:rPr>
+        <w:t xml:space="preserve">segment level </w:t>
+      </w:r>
+      <w:r>
+        <w:rPr>
+          <w:rFonts w:ascii="Menlo" w:hAnsi="Menlo" w:cs="Menlo"/>
+          <w:sz w:val="20"/>
+          <w:szCs w:val="20"/>
+        </w:rPr>
+        <w:t>context diagram.</w:t>
+      </w:r>
+    </w:p>
+    <w:p>
+      <w:pPr>
+        <w:jc w:val="both"/>
+        <w:rPr>
+          <w:rFonts w:ascii="Menlo" w:hAnsi="Menlo" w:cs="Menlo"/>
+          <w:sz w:val="20"/>
+          <w:szCs w:val="20"/>
+        </w:rPr>
+      </w:pPr>
+      <w:r>
+        <w:rPr>
+          <w:rFonts w:ascii="Menlo" w:hAnsi="Menlo" w:cs="Menlo"/>
+          <w:sz w:val="20"/>
+          <w:szCs w:val="20"/>
+        </w:rPr>
+        <w:lastRenderedPageBreak/>
+        <w:t xml:space="preserve">Behavioral diagram: </w:t>
+      </w:r>
+    </w:p>
+    <w:p>
+      <w:pPr>
+        <w:pStyle w:val="ListParagraph"/>
+        <w:numPr>
+          <w:ilvl w:val="0"/>
+          <w:numId w:val="25"/>
+        </w:numPr>
+        <w:jc w:val="both"/>
+        <w:rPr>
+          <w:rFonts w:ascii="Menlo" w:hAnsi="Menlo" w:cs="Menlo"/>
+          <w:sz w:val="20"/>
+          <w:szCs w:val="20"/>
+        </w:rPr>
+      </w:pPr>
+      <w:r>
+        <w:rPr>
+          <w:rFonts w:ascii="Menlo" w:hAnsi="Menlo" w:cs="Menlo"/>
+          <w:sz w:val="20"/>
+          <w:szCs w:val="20"/>
+        </w:rPr>
+        <w:t xml:space="preserve">Activity diagram, sequence diagrams and state machine diagram are the three options that </w:t>
+      </w:r>
+      <w:proofErr w:type="spellStart"/>
+      <w:r>
+        <w:rPr>
+          <w:rFonts w:ascii="Menlo" w:hAnsi="Menlo" w:cs="Menlo"/>
+          <w:sz w:val="20"/>
+          <w:szCs w:val="20"/>
+        </w:rPr>
+        <w:t>sysml</w:t>
+      </w:r>
+      <w:proofErr w:type="spellEnd"/>
+      <w:r>
+        <w:rPr>
+          <w:rFonts w:ascii="Menlo" w:hAnsi="Menlo" w:cs="Menlo"/>
+          <w:sz w:val="20"/>
+          <w:szCs w:val="20"/>
+        </w:rPr>
+        <w:t xml:space="preserve"> offers to specify the system behavior. </w:t>
+      </w:r>
+    </w:p>
+    <w:p>
+      <w:pPr>
+        <w:pStyle w:val="ListParagraph"/>
+        <w:numPr>
+          <w:ilvl w:val="0"/>
+          <w:numId w:val="25"/>
+        </w:numPr>
+        <w:jc w:val="both"/>
+        <w:rPr>
+          <w:rFonts w:ascii="Menlo" w:hAnsi="Menlo" w:cs="Menlo"/>
+          <w:sz w:val="20"/>
+          <w:szCs w:val="20"/>
+        </w:rPr>
+      </w:pPr>
+      <w:r>
+        <w:rPr>
+          <w:rFonts w:ascii="Menlo" w:hAnsi="Menlo" w:cs="Menlo"/>
+          <w:sz w:val="20"/>
+          <w:szCs w:val="20"/>
+        </w:rPr>
+        <w:t xml:space="preserve">The behavior diagram is intended to provide clarity for example about the internal process, business process, or the interaction of different systems. </w:t>
+      </w:r>
+    </w:p>
+    <w:p>
+      <w:pPr>
+        <w:jc w:val="both"/>
+        <w:rPr>
+          <w:rFonts w:ascii="Menlo" w:hAnsi="Menlo" w:cs="Menlo"/>
+          <w:sz w:val="20"/>
+          <w:szCs w:val="20"/>
+        </w:rPr>
+      </w:pPr>
+    </w:p>
+    <w:p>
+      <w:pPr>
+        <w:jc w:val="both"/>
+        <w:rPr>
+          <w:rFonts w:ascii="Menlo" w:hAnsi="Menlo" w:cs="Menlo"/>
+          <w:sz w:val="20"/>
+          <w:szCs w:val="20"/>
+        </w:rPr>
+      </w:pPr>
+      <w:r>
+        <w:fldChar w:fldCharType="begin"/>
+      </w:r>
+      <w:r>
+        <w:instrText xml:space="preserve"> INCLUDEPICTURE "/Users/abhaykela/Library/Group Containers/UBF8T346G9.ms/WebArchiveCopyPasteTempFiles/com.microsoft.Word/SysML-Package-Diagram-A.png" \* MERGEFORMATINET </w:instrText>
+      </w:r>
+      <w:r>
+        <w:fldChar w:fldCharType="separate"/>
+      </w:r>
+      <w:r>
+        <w:rPr>
+          <w:noProof/>
+        </w:rPr>
+        <w:drawing>
+          <wp:inline distT="0" distB="0" distL="0" distR="0">
+            <wp:extent cx="5664200" cy="3574619"/>
+            <wp:effectExtent l="0" t="0" r="0" b="0"/>
+            <wp:docPr id="1055390417" name="Picture 1" descr="SysML FAQ: What is SysML? Who created SysML?"/>
+            <wp:cNvGraphicFramePr>
+              <a:graphicFrameLocks xmlns:a="http://schemas.openxmlformats.org/drawingml/2006/main" noChangeAspect="1"/>
+            </wp:cNvGraphicFramePr>
+            <a:graphic xmlns:a="http://schemas.openxmlformats.org/drawingml/2006/main">
+              <a:graphicData uri="http://schemas.openxmlformats.org/drawingml/2006/picture">
+                <pic:pic xmlns:pic="http://schemas.openxmlformats.org/drawingml/2006/picture">
+                  <pic:nvPicPr>
+                    <pic:cNvPr id="0" name="Picture 1" descr="SysML FAQ: What is SysML? Who created SysML?"/>
+                    <pic:cNvPicPr>
+                      <a:picLocks noChangeAspect="1" noChangeArrowheads="1"/>
+                    </pic:cNvPicPr>
+                  </pic:nvPicPr>
+                  <pic:blipFill>
+                    <a:blip r:embed="rId10" cstate="print">
+                      <a:extLst>
+                        <a:ext uri="{28A0092B-C50C-407E-A947-70E740481C1C}">
+                          <a14:useLocalDpi xmlns:a14="http://schemas.microsoft.com/office/drawing/2010/main" val="0"/>
+                        </a:ext>
+                      </a:extLst>
+                    </a:blip>
+                    <a:srcRect/>
+                    <a:stretch>
+                      <a:fillRect/>
+                    </a:stretch>
+                  </pic:blipFill>
+                  <pic:spPr bwMode="auto">
+                    <a:xfrm>
+                      <a:off x="0" y="0"/>
+                      <a:ext cx="5677197" cy="3582821"/>
+                    </a:xfrm>
+                    <a:prstGeom prst="rect">
+                      <a:avLst/>
+                    </a:prstGeom>
+                    <a:noFill/>
+                    <a:ln>
+                      <a:noFill/>
+                    </a:ln>
+                  </pic:spPr>
+                </pic:pic>
+              </a:graphicData>
+            </a:graphic>
+          </wp:inline>
+        </w:drawing>
+      </w:r>
+      <w:r>
+        <w:fldChar w:fldCharType="end"/>
+      </w:r>
+    </w:p>
+    <w:p>
+      <w:pPr>
+        <w:jc w:val="both"/>
+        <w:rPr>
+          <w:rFonts w:ascii="Menlo" w:hAnsi="Menlo" w:cs="Menlo"/>
+          <w:sz w:val="20"/>
+          <w:szCs w:val="20"/>
+        </w:rPr>
+      </w:pPr>
+    </w:p>
+    <w:p>
+      <w:pPr>
+        <w:jc w:val="both"/>
+        <w:rPr>
+          <w:rFonts w:ascii="Menlo" w:hAnsi="Menlo" w:cs="Menlo"/>
+          <w:sz w:val="20"/>
+          <w:szCs w:val="20"/>
+        </w:rPr>
+      </w:pPr>
+    </w:p>
+    <w:p>
+      <w:pPr>
+        <w:jc w:val="both"/>
+        <w:rPr>
+          <w:rFonts w:ascii="Menlo" w:hAnsi="Menlo" w:cs="Menlo"/>
+          <w:sz w:val="20"/>
+          <w:szCs w:val="20"/>
+        </w:rPr>
+      </w:pPr>
+      <w:r>
+        <w:fldChar w:fldCharType="begin"/>
+      </w:r>
+      <w:r>
+        <w:instrText xml:space="preserve"> INCLUDEPICTURE "/Users/abhaykela/Library/Group Containers/UBF8T346G9.ms/WebArchiveCopyPasteTempFiles/com.microsoft.Word/SysML-Package-Diagram-D.png" \* MERGEFORMATINET </w:instrText>
+      </w:r>
+      <w:r>
+        <w:fldChar w:fldCharType="separate"/>
+      </w:r>
+      <w:r>
+        <w:rPr>
+          <w:noProof/>
+        </w:rPr>
+        <w:drawing>
+          <wp:inline distT="0" distB="0" distL="0" distR="0">
+            <wp:extent cx="5664200" cy="3079606"/>
+            <wp:effectExtent l="0" t="0" r="0" b="0"/>
+            <wp:docPr id="39208233" name="Picture 2" descr="SysML FAQ: What is SysML? Who created SysML?"/>
+            <wp:cNvGraphicFramePr>
+              <a:graphicFrameLocks xmlns:a="http://schemas.openxmlformats.org/drawingml/2006/main" noChangeAspect="1"/>
+            </wp:cNvGraphicFramePr>
+            <a:graphic xmlns:a="http://schemas.openxmlformats.org/drawingml/2006/main">
+              <a:graphicData uri="http://schemas.openxmlformats.org/drawingml/2006/picture">
+                <pic:pic xmlns:pic="http://schemas.openxmlformats.org/drawingml/2006/picture">
+                  <pic:nvPicPr>
+                    <pic:cNvPr id="0" name="Picture 3" descr="SysML FAQ: What is SysML? Who created SysML?"/>
+                    <pic:cNvPicPr>
+                      <a:picLocks noChangeAspect="1" noChangeArrowheads="1"/>
+                    </pic:cNvPicPr>
+                  </pic:nvPicPr>
+                  <pic:blipFill>
+                    <a:blip r:embed="rId11">
+                      <a:extLst>
+                        <a:ext uri="{28A0092B-C50C-407E-A947-70E740481C1C}">
+                          <a14:useLocalDpi xmlns:a14="http://schemas.microsoft.com/office/drawing/2010/main" val="0"/>
+                        </a:ext>
+                      </a:extLst>
+                    </a:blip>
+                    <a:srcRect/>
+                    <a:stretch>
+                      <a:fillRect/>
+                    </a:stretch>
+                  </pic:blipFill>
+                  <pic:spPr bwMode="auto">
+                    <a:xfrm>
+                      <a:off x="0" y="0"/>
+                      <a:ext cx="5679349" cy="3087842"/>
+                    </a:xfrm>
+                    <a:prstGeom prst="rect">
+                      <a:avLst/>
+                    </a:prstGeom>
+                    <a:noFill/>
+                    <a:ln>
+                      <a:noFill/>
+                    </a:ln>
+                  </pic:spPr>
+                </pic:pic>
+              </a:graphicData>
+            </a:graphic>
+          </wp:inline>
+        </w:drawing>
+      </w:r>
+      <w:r>
+        <w:fldChar w:fldCharType="end"/>
+      </w:r>
+    </w:p>
+    <w:p>
+      <w:pPr>
+        <w:jc w:val="both"/>
+        <w:rPr>
+          <w:rFonts w:ascii="Menlo" w:hAnsi="Menlo" w:cs="Menlo"/>
+          <w:sz w:val="20"/>
+          <w:szCs w:val="20"/>
+        </w:rPr>
+      </w:pPr>
+    </w:p>
+    <w:p>
+      <w:pPr>
+        <w:jc w:val="both"/>
+        <w:rPr>
+          <w:rFonts w:ascii="Menlo" w:hAnsi="Menlo" w:cs="Menlo"/>
+          <w:sz w:val="20"/>
+          <w:szCs w:val="20"/>
+        </w:rPr>
+      </w:pPr>
+      <w:r>
+        <w:rPr>
+          <w:rFonts w:ascii="Menlo" w:hAnsi="Menlo" w:cs="Menlo"/>
+          <w:sz w:val="20"/>
+          <w:szCs w:val="20"/>
+        </w:rPr>
+        <w:lastRenderedPageBreak/>
+        <w:t xml:space="preserve">Loosely bound and tightly coupled functions: BAD example </w:t>
+      </w:r>
+    </w:p>
+    <w:p>
+      <w:pPr>
+        <w:jc w:val="both"/>
+        <w:rPr>
+          <w:rFonts w:ascii="Menlo" w:hAnsi="Menlo" w:cs="Menlo"/>
+          <w:sz w:val="20"/>
+          <w:szCs w:val="20"/>
+        </w:rPr>
+      </w:pPr>
+    </w:p>
+    <w:p>
+      <w:pPr>
+        <w:jc w:val="both"/>
+        <w:rPr>
+          <w:rFonts w:ascii="Menlo" w:hAnsi="Menlo" w:cs="Menlo"/>
+          <w:sz w:val="20"/>
+          <w:szCs w:val="20"/>
+        </w:rPr>
+      </w:pPr>
+      <w:r>
+        <w:rPr>
+          <w:rFonts w:ascii="Menlo" w:hAnsi="Menlo" w:cs="Menlo"/>
+          <w:sz w:val="20"/>
+          <w:szCs w:val="20"/>
+        </w:rPr>
+        <w:t>Tightly bound and loos</w:t>
+      </w:r>
+      <w:r>
+        <w:rPr>
+          <w:rFonts w:ascii="Menlo" w:hAnsi="Menlo" w:cs="Menlo"/>
+          <w:sz w:val="20"/>
+          <w:szCs w:val="20"/>
+        </w:rPr>
+        <w:t>el</w:t>
+      </w:r>
+      <w:r>
+        <w:rPr>
+          <w:rFonts w:ascii="Menlo" w:hAnsi="Menlo" w:cs="Menlo"/>
+          <w:sz w:val="20"/>
+          <w:szCs w:val="20"/>
+        </w:rPr>
+        <w:t xml:space="preserve">y coupled functions: GOOD example </w:t>
+      </w:r>
+    </w:p>
+    <w:p>
+      <w:pPr>
+        <w:jc w:val="both"/>
+        <w:rPr>
+          <w:rFonts w:ascii="Menlo" w:hAnsi="Menlo" w:cs="Menlo"/>
+          <w:sz w:val="20"/>
+          <w:szCs w:val="20"/>
+        </w:rPr>
+      </w:pPr>
+    </w:p>
+    <w:p>
+      <w:pPr>
+        <w:jc w:val="both"/>
+        <w:rPr>
+          <w:rFonts w:ascii="Menlo" w:hAnsi="Menlo" w:cs="Menlo"/>
+          <w:sz w:val="20"/>
+          <w:szCs w:val="20"/>
+        </w:rPr>
+      </w:pPr>
+      <w:r>
+        <w:rPr>
+          <w:rFonts w:ascii="Menlo" w:hAnsi="Menlo" w:cs="Menlo"/>
+          <w:sz w:val="20"/>
+          <w:szCs w:val="20"/>
+        </w:rPr>
+        <w:t xml:space="preserve">Test types in test plan: </w:t>
+      </w:r>
+    </w:p>
+    <w:p>
+      <w:pPr>
+        <w:pStyle w:val="ListParagraph"/>
+        <w:numPr>
+          <w:ilvl w:val="0"/>
+          <w:numId w:val="25"/>
+        </w:numPr>
+        <w:jc w:val="both"/>
+        <w:rPr>
+          <w:rFonts w:ascii="Menlo" w:hAnsi="Menlo" w:cs="Menlo"/>
+          <w:sz w:val="20"/>
+          <w:szCs w:val="20"/>
+        </w:rPr>
+      </w:pPr>
+      <w:r>
+        <w:rPr>
+          <w:rFonts w:ascii="Menlo" w:hAnsi="Menlo" w:cs="Menlo"/>
+          <w:sz w:val="20"/>
+          <w:szCs w:val="20"/>
+        </w:rPr>
+        <w:t>Segment level (unit)</w:t>
+      </w:r>
+    </w:p>
+    <w:p>
+      <w:pPr>
+        <w:pStyle w:val="ListParagraph"/>
+        <w:numPr>
+          <w:ilvl w:val="0"/>
+          <w:numId w:val="25"/>
+        </w:numPr>
+        <w:jc w:val="both"/>
+        <w:rPr>
+          <w:rFonts w:ascii="Menlo" w:hAnsi="Menlo" w:cs="Menlo"/>
+          <w:sz w:val="20"/>
+          <w:szCs w:val="20"/>
+        </w:rPr>
+      </w:pPr>
+      <w:r>
+        <w:rPr>
+          <w:rFonts w:ascii="Menlo" w:hAnsi="Menlo" w:cs="Menlo"/>
+          <w:sz w:val="20"/>
+          <w:szCs w:val="20"/>
+        </w:rPr>
+        <w:t>System integration</w:t>
+      </w:r>
+    </w:p>
+    <w:p>
+      <w:pPr>
+        <w:pStyle w:val="ListParagraph"/>
+        <w:numPr>
+          <w:ilvl w:val="0"/>
+          <w:numId w:val="25"/>
+        </w:numPr>
+        <w:jc w:val="both"/>
+        <w:rPr>
+          <w:rFonts w:ascii="Menlo" w:hAnsi="Menlo" w:cs="Menlo"/>
+          <w:sz w:val="20"/>
+          <w:szCs w:val="20"/>
+        </w:rPr>
+      </w:pPr>
+      <w:r>
+        <w:rPr>
+          <w:rFonts w:ascii="Menlo" w:hAnsi="Menlo" w:cs="Menlo"/>
+          <w:sz w:val="20"/>
+          <w:szCs w:val="20"/>
+        </w:rPr>
+        <w:t>Stress/ failure mode</w:t>
+      </w:r>
+    </w:p>
+    <w:p>
+      <w:pPr>
+        <w:pStyle w:val="ListParagraph"/>
+        <w:numPr>
+          <w:ilvl w:val="0"/>
+          <w:numId w:val="25"/>
+        </w:numPr>
+        <w:jc w:val="both"/>
+        <w:rPr>
+          <w:rFonts w:ascii="Menlo" w:hAnsi="Menlo" w:cs="Menlo"/>
+          <w:sz w:val="20"/>
+          <w:szCs w:val="20"/>
+        </w:rPr>
+      </w:pPr>
+      <w:r>
+        <w:rPr>
+          <w:rFonts w:ascii="Menlo" w:hAnsi="Menlo" w:cs="Menlo"/>
+          <w:sz w:val="20"/>
+          <w:szCs w:val="20"/>
+        </w:rPr>
+        <w:t>Validation (user) tests</w:t>
+      </w:r>
+    </w:p>
+    <w:p>
+      <w:pPr>
+        <w:pStyle w:val="ListParagraph"/>
+        <w:numPr>
+          <w:ilvl w:val="0"/>
+          <w:numId w:val="25"/>
+        </w:numPr>
+        <w:jc w:val="both"/>
+        <w:rPr>
+          <w:rFonts w:ascii="Menlo" w:hAnsi="Menlo" w:cs="Menlo"/>
+          <w:sz w:val="20"/>
+          <w:szCs w:val="20"/>
+        </w:rPr>
+      </w:pPr>
+      <w:r>
+        <w:rPr>
+          <w:rFonts w:ascii="Menlo" w:hAnsi="Menlo" w:cs="Menlo"/>
+          <w:sz w:val="20"/>
+          <w:szCs w:val="20"/>
+        </w:rPr>
+        <w:t>Regression (re-test)</w:t>
+      </w:r>
+    </w:p>
+    <w:p>
+      <w:pPr>
+        <w:pStyle w:val="ListParagraph"/>
+        <w:numPr>
+          <w:ilvl w:val="0"/>
+          <w:numId w:val="25"/>
+        </w:numPr>
+        <w:jc w:val="both"/>
+        <w:rPr>
+          <w:rFonts w:ascii="Menlo" w:hAnsi="Menlo" w:cs="Menlo"/>
+          <w:sz w:val="20"/>
+          <w:szCs w:val="20"/>
+        </w:rPr>
+      </w:pPr>
+      <w:r>
+        <w:rPr>
+          <w:rFonts w:ascii="Menlo" w:hAnsi="Menlo" w:cs="Menlo"/>
+          <w:sz w:val="20"/>
+          <w:szCs w:val="20"/>
+        </w:rPr>
+        <w:t>System-level (post-integration)</w:t>
+      </w:r>
+    </w:p>
+    <w:p>
+      <w:pPr>
+        <w:jc w:val="both"/>
+        <w:rPr>
+          <w:rFonts w:ascii="Menlo" w:hAnsi="Menlo" w:cs="Menlo"/>
+          <w:sz w:val="20"/>
+          <w:szCs w:val="20"/>
+        </w:rPr>
+      </w:pPr>
+    </w:p>
+    <w:p>
+      <w:pPr>
+        <w:jc w:val="both"/>
+        <w:rPr>
+          <w:rFonts w:ascii="Menlo" w:hAnsi="Menlo" w:cs="Menlo"/>
+          <w:sz w:val="20"/>
+          <w:szCs w:val="20"/>
+        </w:rPr>
+      </w:pPr>
+      <w:r>
+        <w:rPr>
+          <w:rFonts w:ascii="Menlo" w:hAnsi="Menlo" w:cs="Menlo"/>
+          <w:sz w:val="20"/>
+          <w:szCs w:val="20"/>
+        </w:rPr>
+        <w:t>Unit test</w:t>
+      </w:r>
+      <w:r>
+        <w:rPr>
+          <w:rFonts w:ascii="Menlo" w:hAnsi="Menlo" w:cs="Menlo"/>
+          <w:sz w:val="20"/>
+          <w:szCs w:val="20"/>
+        </w:rPr>
+        <w:t>:</w:t>
+      </w:r>
+      <w:r>
+        <w:rPr>
+          <w:rFonts w:ascii="Menlo" w:hAnsi="Menlo" w:cs="Menlo"/>
+          <w:sz w:val="20"/>
+          <w:szCs w:val="20"/>
+        </w:rPr>
+        <w:t xml:space="preserve"> it is a software development process to test smallest testable part of an application called units, are individually scrutinized for proper operation.</w:t>
+      </w:r>
+    </w:p>
+    <w:p>
+      <w:pPr>
+        <w:jc w:val="both"/>
+        <w:rPr>
+          <w:rFonts w:ascii="Menlo" w:hAnsi="Menlo" w:cs="Menlo"/>
+          <w:sz w:val="20"/>
+          <w:szCs w:val="20"/>
+        </w:rPr>
+      </w:pPr>
+    </w:p>
+    <w:p>
+      <w:pPr>
+        <w:jc w:val="both"/>
+        <w:rPr>
+          <w:rFonts w:ascii="Menlo" w:hAnsi="Menlo" w:cs="Menlo"/>
+          <w:sz w:val="20"/>
+          <w:szCs w:val="20"/>
+        </w:rPr>
+      </w:pPr>
+    </w:p>
+    <w:p>
+      <w:pPr>
+        <w:jc w:val="both"/>
+        <w:rPr>
+          <w:rFonts w:ascii="Menlo" w:hAnsi="Menlo" w:cs="Menlo"/>
+          <w:sz w:val="20"/>
+          <w:szCs w:val="20"/>
+        </w:rPr>
+      </w:pPr>
+      <w:r>
+        <w:fldChar w:fldCharType="begin"/>
+      </w:r>
+      <w:r>
+        <w:instrText xml:space="preserve"> INCLUDEPICTURE "/Users/abhaykela/Library/Group Containers/UBF8T346G9.ms/WebArchiveCopyPasteTempFiles/com.microsoft.Word/1*S-WQ9KwM7kkmwKWy41SPYw.png" \* MERGEFORMATINET </w:instrText>
+      </w:r>
+      <w:r>
+        <w:fldChar w:fldCharType="separate"/>
+      </w:r>
+      <w:r>
+        <w:rPr>
+          <w:noProof/>
+        </w:rPr>
+        <w:drawing>
+          <wp:inline distT="0" distB="0" distL="0" distR="0">
+            <wp:extent cx="2766060" cy="1560879"/>
+            <wp:effectExtent l="12700" t="12700" r="15240" b="13970"/>
+            <wp:docPr id="21090745" name="Picture 3" descr="Microservice Testing: Unit Tests. How to build and use unit ..."/>
+            <wp:cNvGraphicFramePr>
+              <a:graphicFrameLocks xmlns:a="http://schemas.openxmlformats.org/drawingml/2006/main" noChangeAspect="1"/>
+            </wp:cNvGraphicFramePr>
+            <a:graphic xmlns:a="http://schemas.openxmlformats.org/drawingml/2006/main">
+              <a:graphicData uri="http://schemas.openxmlformats.org/drawingml/2006/picture">
+                <pic:pic xmlns:pic="http://schemas.openxmlformats.org/drawingml/2006/picture">
+                  <pic:nvPicPr>
+                    <pic:cNvPr id="0" name="Picture 5" descr="Microservice Testing: Unit Tests. How to build and use unit ..."/>
+                    <pic:cNvPicPr>
+                      <a:picLocks noChangeAspect="1" noChangeArrowheads="1"/>
+                    </pic:cNvPicPr>
+                  </pic:nvPicPr>
+                  <pic:blipFill>
+                    <a:blip r:embed="rId12" cstate="print">
+                      <a:extLst>
+                        <a:ext uri="{28A0092B-C50C-407E-A947-70E740481C1C}">
+                          <a14:useLocalDpi xmlns:a14="http://schemas.microsoft.com/office/drawing/2010/main" val="0"/>
+                        </a:ext>
+                      </a:extLst>
+                    </a:blip>
+                    <a:srcRect/>
+                    <a:stretch>
+                      <a:fillRect/>
+                    </a:stretch>
+                  </pic:blipFill>
+                  <pic:spPr bwMode="auto">
+                    <a:xfrm>
+                      <a:off x="0" y="0"/>
+                      <a:ext cx="2782405" cy="1570102"/>
+                    </a:xfrm>
+                    <a:prstGeom prst="rect">
+                      <a:avLst/>
+                    </a:prstGeom>
+                    <a:noFill/>
+                    <a:ln w="3175">
+                      <a:solidFill>
+                        <a:schemeClr val="tx1"/>
+                      </a:solidFill>
+                    </a:ln>
+                  </pic:spPr>
+                </pic:pic>
+              </a:graphicData>
+            </a:graphic>
+          </wp:inline>
+        </w:drawing>
+      </w:r>
+      <w:r>
+        <w:fldChar w:fldCharType="end"/>
+      </w:r>
+      <w:r>
+        <w:t xml:space="preserve"> </w:t>
+      </w:r>
+      <w:r>
+        <w:fldChar w:fldCharType="begin"/>
+      </w:r>
+      <w:r>
+        <w:instrText xml:space="preserve"> INCLUDEPICTURE "/Users/abhaykela/Library/Group Containers/UBF8T346G9.ms/WebArchiveCopyPasteTempFiles/com.microsoft.Word/number_of_tests_in_unit_testing_integration_testing_and_acceptance_testing_88a3245529.png" \* MERGEFORMATINET </w:instrText>
+      </w:r>
+      <w:r>
+        <w:fldChar w:fldCharType="separate"/>
+      </w:r>
+      <w:r>
+        <w:rPr>
+          <w:noProof/>
+        </w:rPr>
+        <w:drawing>
+          <wp:inline distT="0" distB="0" distL="0" distR="0">
+            <wp:extent cx="2819400" cy="1564827"/>
+            <wp:effectExtent l="12700" t="12700" r="12700" b="10160"/>
+            <wp:docPr id="98261234" name="Picture 4" descr="What is Unit Testing? A Comprehensive Guide"/>
+            <wp:cNvGraphicFramePr>
+              <a:graphicFrameLocks xmlns:a="http://schemas.openxmlformats.org/drawingml/2006/main" noChangeAspect="1"/>
+            </wp:cNvGraphicFramePr>
+            <a:graphic xmlns:a="http://schemas.openxmlformats.org/drawingml/2006/main">
+              <a:graphicData uri="http://schemas.openxmlformats.org/drawingml/2006/picture">
+                <pic:pic xmlns:pic="http://schemas.openxmlformats.org/drawingml/2006/picture">
+                  <pic:nvPicPr>
+                    <pic:cNvPr id="0" name="Picture 7" descr="What is Unit Testing? A Comprehensive Guide"/>
+                    <pic:cNvPicPr>
+                      <a:picLocks noChangeAspect="1" noChangeArrowheads="1"/>
+                    </pic:cNvPicPr>
+                  </pic:nvPicPr>
+                  <pic:blipFill>
+                    <a:blip r:embed="rId13" cstate="print">
+                      <a:extLst>
+                        <a:ext uri="{28A0092B-C50C-407E-A947-70E740481C1C}">
+                          <a14:useLocalDpi xmlns:a14="http://schemas.microsoft.com/office/drawing/2010/main" val="0"/>
+                        </a:ext>
+                      </a:extLst>
+                    </a:blip>
+                    <a:srcRect/>
+                    <a:stretch>
+                      <a:fillRect/>
+                    </a:stretch>
+                  </pic:blipFill>
+                  <pic:spPr bwMode="auto">
+                    <a:xfrm>
+                      <a:off x="0" y="0"/>
+                      <a:ext cx="2844301" cy="1578648"/>
+                    </a:xfrm>
+                    <a:prstGeom prst="rect">
+                      <a:avLst/>
+                    </a:prstGeom>
+                    <a:noFill/>
+                    <a:ln w="3175">
+                      <a:solidFill>
+                        <a:schemeClr val="tx1"/>
+                      </a:solidFill>
+                    </a:ln>
+                  </pic:spPr>
+                </pic:pic>
+              </a:graphicData>
+            </a:graphic>
+          </wp:inline>
+        </w:drawing>
+      </w:r>
+      <w:r>
+        <w:fldChar w:fldCharType="end"/>
+      </w:r>
+    </w:p>
+    <w:p>
+      <w:pPr>
+        <w:jc w:val="both"/>
+        <w:rPr>
+          <w:rFonts w:ascii="Menlo" w:hAnsi="Menlo" w:cs="Menlo"/>
+          <w:sz w:val="20"/>
+          <w:szCs w:val="20"/>
+        </w:rPr>
+      </w:pPr>
+    </w:p>
+    <w:p>
+      <w:pPr>
+        <w:jc w:val="both"/>
+        <w:rPr>
+          <w:rFonts w:ascii="Menlo" w:hAnsi="Menlo" w:cs="Menlo"/>
+          <w:sz w:val="20"/>
+          <w:szCs w:val="20"/>
+        </w:rPr>
+      </w:pPr>
+      <w:r>
+        <w:fldChar w:fldCharType="begin"/>
+      </w:r>
+      <w:r>
+        <w:instrText xml:space="preserve"> INCLUDEPICTURE "/Users/abhaykela/Library/Group Containers/UBF8T346G9.ms/WebArchiveCopyPasteTempFiles/com.microsoft.Word/images?q=tbnANd9GcTSgO-7bYRfn82v-12UuTQfdqiYlmt2wz_f13-WFze9lRh3ttWXEkT9O-M83lQXKB0xEWE&amp;usqp=CAU" \* MERGEFORMATINET </w:instrText>
+      </w:r>
+      <w:r>
+        <w:fldChar w:fldCharType="separate"/>
+      </w:r>
+      <w:r>
+        <w:rPr>
+          <w:noProof/>
+        </w:rPr>
+        <w:drawing>
+          <wp:inline distT="0" distB="0" distL="0" distR="0">
+            <wp:extent cx="2766060" cy="1534658"/>
+            <wp:effectExtent l="12700" t="12700" r="15240" b="15240"/>
+            <wp:docPr id="1388861824" name="Picture 5" descr="Why invest in unit testing? - Digital Analytics blog"/>
+            <wp:cNvGraphicFramePr>
+              <a:graphicFrameLocks xmlns:a="http://schemas.openxmlformats.org/drawingml/2006/main" noChangeAspect="1"/>
+            </wp:cNvGraphicFramePr>
+            <a:graphic xmlns:a="http://schemas.openxmlformats.org/drawingml/2006/main">
+              <a:graphicData uri="http://schemas.openxmlformats.org/drawingml/2006/picture">
+                <pic:pic xmlns:pic="http://schemas.openxmlformats.org/drawingml/2006/picture">
+                  <pic:nvPicPr>
+                    <pic:cNvPr id="0" name="Picture 9" descr="Why invest in unit testing? - Digital Analytics blog"/>
+                    <pic:cNvPicPr>
+                      <a:picLocks noChangeAspect="1" noChangeArrowheads="1"/>
+                    </pic:cNvPicPr>
+                  </pic:nvPicPr>
+                  <pic:blipFill>
+                    <a:blip r:embed="rId14">
+                      <a:extLst>
+                        <a:ext uri="{28A0092B-C50C-407E-A947-70E740481C1C}">
+                          <a14:useLocalDpi xmlns:a14="http://schemas.microsoft.com/office/drawing/2010/main" val="0"/>
+                        </a:ext>
+                      </a:extLst>
+                    </a:blip>
+                    <a:srcRect/>
+                    <a:stretch>
+                      <a:fillRect/>
+                    </a:stretch>
+                  </pic:blipFill>
+                  <pic:spPr bwMode="auto">
+                    <a:xfrm>
+                      <a:off x="0" y="0"/>
+                      <a:ext cx="2788114" cy="1546894"/>
+                    </a:xfrm>
+                    <a:prstGeom prst="rect">
+                      <a:avLst/>
+                    </a:prstGeom>
+                    <a:noFill/>
+                    <a:ln w="3175">
+                      <a:solidFill>
+                        <a:schemeClr val="tx1"/>
+                      </a:solidFill>
+                    </a:ln>
+                  </pic:spPr>
+                </pic:pic>
+              </a:graphicData>
+            </a:graphic>
+          </wp:inline>
+        </w:drawing>
+      </w:r>
+      <w:r>
+        <w:fldChar w:fldCharType="end"/>
+      </w:r>
+      <w:r>
+        <w:fldChar w:fldCharType="begin"/>
+      </w:r>
+      <w:r>
+        <w:instrText xml:space="preserve"> INCLUDEPICTURE "/Users/abhaykela/Library/Group Containers/UBF8T346G9.ms/WebArchiveCopyPasteTempFiles/com.microsoft.Word/1*tXRAJCqt1FQQCwXar36ioA.png" \* MERGEFORMATINET </w:instrText>
+      </w:r>
+      <w:r>
+        <w:fldChar w:fldCharType="separate"/>
+      </w:r>
+      <w:r>
+        <w:rPr>
+          <w:noProof/>
+        </w:rPr>
+        <w:drawing>
+          <wp:inline distT="0" distB="0" distL="0" distR="0" wp14:anchorId="66A35E52" wp14:editId="2466638E">
+            <wp:extent cx="2844800" cy="1422400"/>
+            <wp:effectExtent l="12700" t="12700" r="12700" b="12700"/>
+            <wp:docPr id="254775928" name="Picture 6" descr="Microservice Testing: Unit Tests. How to build and use unit tests for… | by  Nathan Peck | Medium"/>
+            <wp:cNvGraphicFramePr>
+              <a:graphicFrameLocks xmlns:a="http://schemas.openxmlformats.org/drawingml/2006/main" noChangeAspect="1"/>
+            </wp:cNvGraphicFramePr>
+            <a:graphic xmlns:a="http://schemas.openxmlformats.org/drawingml/2006/main">
+              <a:graphicData uri="http://schemas.openxmlformats.org/drawingml/2006/picture">
+                <pic:pic xmlns:pic="http://schemas.openxmlformats.org/drawingml/2006/picture">
+                  <pic:nvPicPr>
+                    <pic:cNvPr id="0" name="Picture 11" descr="Microservice Testing: Unit Tests. How to build and use unit tests for… | by  Nathan Peck | Medium"/>
+                    <pic:cNvPicPr>
+                      <a:picLocks noChangeAspect="1" noChangeArrowheads="1"/>
+                    </pic:cNvPicPr>
+                  </pic:nvPicPr>
+                  <pic:blipFill>
+                    <a:blip r:embed="rId15" cstate="print">
+                      <a:extLst>
+                        <a:ext uri="{28A0092B-C50C-407E-A947-70E740481C1C}">
+                          <a14:useLocalDpi xmlns:a14="http://schemas.microsoft.com/office/drawing/2010/main" val="0"/>
+                        </a:ext>
+                      </a:extLst>
+                    </a:blip>
+                    <a:srcRect/>
+                    <a:stretch>
+                      <a:fillRect/>
+                    </a:stretch>
+                  </pic:blipFill>
+                  <pic:spPr bwMode="auto">
+                    <a:xfrm>
+                      <a:off x="0" y="0"/>
+                      <a:ext cx="2844800" cy="1422400"/>
+                    </a:xfrm>
+                    <a:prstGeom prst="rect">
+                      <a:avLst/>
+                    </a:prstGeom>
+                    <a:noFill/>
+                    <a:ln w="3175">
+                      <a:solidFill>
+                        <a:schemeClr val="tx1"/>
+                      </a:solidFill>
+                    </a:ln>
+                  </pic:spPr>
+                </pic:pic>
+              </a:graphicData>
+            </a:graphic>
+          </wp:inline>
+        </w:drawing>
+      </w:r>
+      <w:r>
+        <w:fldChar w:fldCharType="end"/>
+      </w:r>
+    </w:p>
+    <w:p>
+      <w:pPr>
+        <w:jc w:val="both"/>
+        <w:rPr>
+          <w:rFonts w:ascii="Menlo" w:hAnsi="Menlo" w:cs="Menlo"/>
+          <w:sz w:val="20"/>
+          <w:szCs w:val="20"/>
+        </w:rPr>
+      </w:pPr>
+      <w:r>
+        <w:fldChar w:fldCharType="begin"/>
+      </w:r>
+      <w:r>
+        <w:instrText xml:space="preserve"> INCLUDEPICTURE "/Users/abhaykela/Library/Group Containers/UBF8T346G9.ms/WebArchiveCopyPasteTempFiles/com.microsoft.Word/code-testing-development-flow.png" \* MERGEFORMATINET </w:instrText>
+      </w:r>
+      <w:r>
+        <w:fldChar w:fldCharType="separate"/>
+      </w:r>
+      <w:r>
+        <w:rPr>
+          <w:noProof/>
+        </w:rPr>
+        <w:drawing>
+          <wp:inline distT="0" distB="0" distL="0" distR="0" wp14:anchorId="76930108" wp14:editId="009B8CE4">
+            <wp:extent cx="2641600" cy="1703211"/>
+            <wp:effectExtent l="12700" t="12700" r="12700" b="11430"/>
+            <wp:docPr id="1733727006" name="Picture 7" descr="Microservice Testing: Introduction | Nathan Peck"/>
+            <wp:cNvGraphicFramePr>
+              <a:graphicFrameLocks xmlns:a="http://schemas.openxmlformats.org/drawingml/2006/main" noChangeAspect="1"/>
+            </wp:cNvGraphicFramePr>
+            <a:graphic xmlns:a="http://schemas.openxmlformats.org/drawingml/2006/main">
+              <a:graphicData uri="http://schemas.openxmlformats.org/drawingml/2006/picture">
+                <pic:pic xmlns:pic="http://schemas.openxmlformats.org/drawingml/2006/picture">
+                  <pic:nvPicPr>
+                    <pic:cNvPr id="0" name="Picture 13" descr="Microservice Testing: Introduction | Nathan Peck"/>
+                    <pic:cNvPicPr>
+                      <a:picLocks noChangeAspect="1" noChangeArrowheads="1"/>
+                    </pic:cNvPicPr>
+                  </pic:nvPicPr>
+                  <pic:blipFill>
+                    <a:blip r:embed="rId16" cstate="print">
+                      <a:extLst>
+                        <a:ext uri="{28A0092B-C50C-407E-A947-70E740481C1C}">
+                          <a14:useLocalDpi xmlns:a14="http://schemas.microsoft.com/office/drawing/2010/main" val="0"/>
+                        </a:ext>
+                      </a:extLst>
+                    </a:blip>
+                    <a:srcRect/>
+                    <a:stretch>
+                      <a:fillRect/>
+                    </a:stretch>
+                  </pic:blipFill>
+                  <pic:spPr bwMode="auto">
+                    <a:xfrm>
+                      <a:off x="0" y="0"/>
+                      <a:ext cx="2669971" cy="1721504"/>
+                    </a:xfrm>
+                    <a:prstGeom prst="rect">
+                      <a:avLst/>
+                    </a:prstGeom>
+                    <a:noFill/>
+                    <a:ln w="3175">
+                      <a:solidFill>
+                        <a:schemeClr val="tx1"/>
+                      </a:solidFill>
+                    </a:ln>
+                  </pic:spPr>
+                </pic:pic>
+              </a:graphicData>
+            </a:graphic>
+          </wp:inline>
+        </w:drawing>
+      </w:r>
+      <w:r>
+        <w:fldChar w:fldCharType="end"/>
+      </w:r>
+      <w:r>
+        <w:fldChar w:fldCharType="begin"/>
+      </w:r>
+      <w:r>
+        <w:instrText xml:space="preserve"> INCLUDEPICTURE "/Users/abhaykela/Library/Group Containers/UBF8T346G9.ms/WebArchiveCopyPasteTempFiles/com.microsoft.Word/1*KP4gROJW3edatj0aVnTlpA.jpeg" \* MERGEFORMATINET </w:instrText>
+      </w:r>
+      <w:r>
+        <w:fldChar w:fldCharType="separate"/>
+      </w:r>
+      <w:r>
+        <w:rPr>
+          <w:noProof/>
+        </w:rPr>
+        <w:drawing>
+          <wp:inline distT="0" distB="0" distL="0" distR="0" wp14:anchorId="7752CA99" wp14:editId="3E334CA3">
+            <wp:extent cx="2159714" cy="1562100"/>
+            <wp:effectExtent l="12700" t="12700" r="12065" b="12700"/>
+            <wp:docPr id="1257870697" name="Picture 8" descr="Achieving Quality Code and ROI through Test Automation | by Sphere Software  | Medium"/>
+            <wp:cNvGraphicFramePr>
+              <a:graphicFrameLocks xmlns:a="http://schemas.openxmlformats.org/drawingml/2006/main" noChangeAspect="1"/>
+            </wp:cNvGraphicFramePr>
+            <a:graphic xmlns:a="http://schemas.openxmlformats.org/drawingml/2006/main">
+              <a:graphicData uri="http://schemas.openxmlformats.org/drawingml/2006/picture">
+                <pic:pic xmlns:pic="http://schemas.openxmlformats.org/drawingml/2006/picture">
+                  <pic:nvPicPr>
+                    <pic:cNvPr id="0" name="Picture 15" descr="Achieving Quality Code and ROI through Test Automation | by Sphere Software  | Medium"/>
+                    <pic:cNvPicPr>
+                      <a:picLocks noChangeAspect="1" noChangeArrowheads="1"/>
+                    </pic:cNvPicPr>
+                  </pic:nvPicPr>
+                  <pic:blipFill>
+                    <a:blip r:embed="rId17" cstate="print">
+                      <a:extLst>
+                        <a:ext uri="{28A0092B-C50C-407E-A947-70E740481C1C}">
+                          <a14:useLocalDpi xmlns:a14="http://schemas.microsoft.com/office/drawing/2010/main" val="0"/>
+                        </a:ext>
+                      </a:extLst>
+                    </a:blip>
+                    <a:srcRect/>
+                    <a:stretch>
+                      <a:fillRect/>
+                    </a:stretch>
+                  </pic:blipFill>
+                  <pic:spPr bwMode="auto">
+                    <a:xfrm>
+                      <a:off x="0" y="0"/>
+                      <a:ext cx="2184325" cy="1579901"/>
+                    </a:xfrm>
+                    <a:prstGeom prst="rect">
+                      <a:avLst/>
+                    </a:prstGeom>
+                    <a:noFill/>
+                    <a:ln w="3175">
+                      <a:solidFill>
+                        <a:schemeClr val="tx1"/>
+                      </a:solidFill>
+                    </a:ln>
+                  </pic:spPr>
+                </pic:pic>
+              </a:graphicData>
+            </a:graphic>
+          </wp:inline>
+        </w:drawing>
+      </w:r>
+      <w:r>
+        <w:fldChar w:fldCharType="end"/>
+      </w:r>
+    </w:p>
+    <w:p>
+      <w:pPr>
+        <w:jc w:val="both"/>
+        <w:rPr>
+          <w:rFonts w:ascii="Menlo" w:hAnsi="Menlo" w:cs="Menlo"/>
+          <w:sz w:val="20"/>
+          <w:szCs w:val="20"/>
+        </w:rPr>
+      </w:pPr>
+    </w:p>
+    <w:p>
+      <w:pPr>
+        <w:jc w:val="both"/>
+        <w:rPr>
+          <w:rFonts w:ascii="Menlo" w:hAnsi="Menlo" w:cs="Menlo"/>
+          <w:sz w:val="20"/>
+          <w:szCs w:val="20"/>
+        </w:rPr>
+      </w:pPr>
+    </w:p>
+    <w:p>
+      <w:pPr>
+        <w:jc w:val="both"/>
+        <w:rPr>
+          <w:rFonts w:ascii="Menlo" w:hAnsi="Menlo" w:cs="Menlo"/>
+          <w:sz w:val="20"/>
+          <w:szCs w:val="20"/>
+        </w:rPr>
+      </w:pPr>
+      <w:r>
+        <w:rPr>
+          <w:rFonts w:ascii="Menlo" w:hAnsi="Menlo" w:cs="Menlo"/>
+          <w:sz w:val="20"/>
+          <w:szCs w:val="20"/>
+        </w:rPr>
+        <w:t>Integration tests: white-box testing and black-box testing</w:t>
+      </w:r>
+    </w:p>
+    <w:p>
+      <w:pPr>
+        <w:jc w:val="both"/>
+        <w:rPr>
+          <w:rFonts w:ascii="Menlo" w:hAnsi="Menlo" w:cs="Menlo"/>
+          <w:sz w:val="20"/>
+          <w:szCs w:val="20"/>
+        </w:rPr>
+      </w:pPr>
+    </w:p>
+    <w:p>
+      <w:pPr>
+        <w:jc w:val="both"/>
+        <w:rPr>
+          <w:rFonts w:ascii="Menlo" w:hAnsi="Menlo" w:cs="Menlo"/>
+          <w:sz w:val="20"/>
+          <w:szCs w:val="20"/>
+        </w:rPr>
+      </w:pPr>
+    </w:p>
+    <w:p>
+      <w:pPr>
+        <w:jc w:val="both"/>
+        <w:rPr>
+          <w:rFonts w:ascii="Menlo" w:hAnsi="Menlo" w:cs="Menlo"/>
+          <w:sz w:val="20"/>
+          <w:szCs w:val="20"/>
+        </w:rPr>
+      </w:pPr>
+      <w:r>
+        <w:fldChar w:fldCharType="begin"/>
+      </w:r>
+      <w:r>
+        <w:instrText xml:space="preserve"> INCLUDEPICTURE "/Users/abhaykela/Library/Group Containers/UBF8T346G9.ms/WebArchiveCopyPasteTempFiles/com.microsoft.Word/testing_pyramid.png" \* MERGEFORMATINET </w:instrText>
+      </w:r>
+      <w:r>
+        <w:fldChar w:fldCharType="separate"/>
+      </w:r>
+      <w:r>
+        <w:rPr>
+          <w:noProof/>
+        </w:rPr>
+        <w:drawing>
+          <wp:inline distT="0" distB="0" distL="0" distR="0" wp14:anchorId="544E36C6" wp14:editId="57982D95">
+            <wp:extent cx="3076575" cy="1548546"/>
+            <wp:effectExtent l="12700" t="12700" r="9525" b="13970"/>
+            <wp:docPr id="1727117516" name="Picture 9" descr="Testing scope | Fuchsia"/>
+            <wp:cNvGraphicFramePr>
+              <a:graphicFrameLocks xmlns:a="http://schemas.openxmlformats.org/drawingml/2006/main" noChangeAspect="1"/>
+            </wp:cNvGraphicFramePr>
+            <a:graphic xmlns:a="http://schemas.openxmlformats.org/drawingml/2006/main">
+              <a:graphicData uri="http://schemas.openxmlformats.org/drawingml/2006/picture">
+                <pic:pic xmlns:pic="http://schemas.openxmlformats.org/drawingml/2006/picture">
+                  <pic:nvPicPr>
+                    <pic:cNvPr id="0" name="Picture 17" descr="Testing scope | Fuchsia"/>
+                    <pic:cNvPicPr>
+                      <a:picLocks noChangeAspect="1" noChangeArrowheads="1"/>
+                    </pic:cNvPicPr>
+                  </pic:nvPicPr>
+                  <pic:blipFill>
+                    <a:blip r:embed="rId18" cstate="print">
+                      <a:extLst>
+                        <a:ext uri="{28A0092B-C50C-407E-A947-70E740481C1C}">
+                          <a14:useLocalDpi xmlns:a14="http://schemas.microsoft.com/office/drawing/2010/main" val="0"/>
+                        </a:ext>
+                      </a:extLst>
+                    </a:blip>
+                    <a:srcRect/>
+                    <a:stretch>
+                      <a:fillRect/>
+                    </a:stretch>
+                  </pic:blipFill>
+                  <pic:spPr bwMode="auto">
+                    <a:xfrm>
+                      <a:off x="0" y="0"/>
+                      <a:ext cx="3165413" cy="1593261"/>
+                    </a:xfrm>
+                    <a:prstGeom prst="rect">
+                      <a:avLst/>
+                    </a:prstGeom>
+                    <a:noFill/>
+                    <a:ln w="3175">
+                      <a:solidFill>
+                        <a:schemeClr val="tx1"/>
+                      </a:solidFill>
+                    </a:ln>
+                  </pic:spPr>
+                </pic:pic>
+              </a:graphicData>
+            </a:graphic>
+          </wp:inline>
+        </w:drawing>
+      </w:r>
+      <w:r>
+        <w:fldChar w:fldCharType="end"/>
+      </w:r>
+      <w:r>
+        <w:fldChar w:fldCharType="begin"/>
+      </w:r>
+      <w:r>
+        <w:instrText xml:space="preserve"> INCLUDEPICTURE "/Users/abhaykela/Library/Group Containers/UBF8T346G9.ms/WebArchiveCopyPasteTempFiles/com.microsoft.Word/images?q=tbnANd9GcRqst35_q89q-bZ9DPYcFjhuM15CsnTh-m8xQ&amp;usqp=CAU" \* MERGEFORMATINET </w:instrText>
+      </w:r>
+      <w:r>
+        <w:fldChar w:fldCharType="separate"/>
+      </w:r>
+      <w:r>
+        <w:rPr>
+          <w:noProof/>
+        </w:rPr>
+        <w:drawing>
+          <wp:inline distT="0" distB="0" distL="0" distR="0">
+            <wp:extent cx="2667000" cy="1609397"/>
+            <wp:effectExtent l="12700" t="12700" r="12700" b="16510"/>
+            <wp:docPr id="745473573" name="Picture 10" descr="Unit Tests: a software tester's perspective | by itsnathandaily | The  Telegraph Engineering | Medium"/>
+            <wp:cNvGraphicFramePr>
+              <a:graphicFrameLocks xmlns:a="http://schemas.openxmlformats.org/drawingml/2006/main" noChangeAspect="1"/>
+            </wp:cNvGraphicFramePr>
+            <a:graphic xmlns:a="http://schemas.openxmlformats.org/drawingml/2006/main">
+              <a:graphicData uri="http://schemas.openxmlformats.org/drawingml/2006/picture">
+                <pic:pic xmlns:pic="http://schemas.openxmlformats.org/drawingml/2006/picture">
+                  <pic:nvPicPr>
+                    <pic:cNvPr id="0" name="Picture 19" descr="Unit Tests: a software tester's perspective | by itsnathandaily | The  Telegraph Engineering | Medium"/>
+                    <pic:cNvPicPr>
+                      <a:picLocks noChangeAspect="1" noChangeArrowheads="1"/>
+                    </pic:cNvPicPr>
+                  </pic:nvPicPr>
+                  <pic:blipFill>
+                    <a:blip r:embed="rId19">
+                      <a:extLst>
+                        <a:ext uri="{28A0092B-C50C-407E-A947-70E740481C1C}">
+                          <a14:useLocalDpi xmlns:a14="http://schemas.microsoft.com/office/drawing/2010/main" val="0"/>
+                        </a:ext>
+                      </a:extLst>
+                    </a:blip>
+                    <a:srcRect/>
+                    <a:stretch>
+                      <a:fillRect/>
+                    </a:stretch>
+                  </pic:blipFill>
+                  <pic:spPr bwMode="auto">
+                    <a:xfrm>
+                      <a:off x="0" y="0"/>
+                      <a:ext cx="2688810" cy="1622559"/>
+                    </a:xfrm>
+                    <a:prstGeom prst="rect">
+                      <a:avLst/>
+                    </a:prstGeom>
+                    <a:noFill/>
+                    <a:ln w="3175">
+                      <a:solidFill>
+                        <a:schemeClr val="tx1"/>
+                      </a:solidFill>
+                    </a:ln>
+                  </pic:spPr>
+                </pic:pic>
+              </a:graphicData>
+            </a:graphic>
+          </wp:inline>
+        </w:drawing>
+      </w:r>
+      <w:r>
+        <w:fldChar w:fldCharType="end"/>
+      </w:r>
+    </w:p>
+    <w:p>
+      <w:pPr>
+        <w:jc w:val="both"/>
+        <w:rPr>
+          <w:rFonts w:ascii="Menlo" w:hAnsi="Menlo" w:cs="Menlo"/>
+          <w:sz w:val="20"/>
+          <w:szCs w:val="20"/>
+        </w:rPr>
+      </w:pPr>
+    </w:p>
+    <w:p>
+      <w:pPr>
+        <w:jc w:val="both"/>
+        <w:rPr>
+          <w:rFonts w:ascii="Menlo" w:hAnsi="Menlo" w:cs="Menlo"/>
+          <w:sz w:val="20"/>
+          <w:szCs w:val="20"/>
+        </w:rPr>
+      </w:pPr>
+    </w:p>
+    <w:p>
+      <w:pPr>
+        <w:jc w:val="both"/>
+        <w:rPr>
+          <w:rFonts w:ascii="Menlo" w:hAnsi="Menlo" w:cs="Menlo"/>
+          <w:sz w:val="20"/>
+          <w:szCs w:val="20"/>
+        </w:rPr>
+      </w:pPr>
+    </w:p>
+    <w:p>
+      <w:pPr>
+        <w:jc w:val="both"/>
+        <w:rPr>
+          <w:rFonts w:ascii="Menlo" w:hAnsi="Menlo" w:cs="Menlo"/>
+          <w:sz w:val="20"/>
+          <w:szCs w:val="20"/>
+        </w:rPr>
+      </w:pPr>
+    </w:p>
+    <w:p>
+      <w:pPr>
+        <w:jc w:val="both"/>
+        <w:rPr>
+          <w:rFonts w:ascii="Menlo" w:hAnsi="Menlo" w:cs="Menlo"/>
+          <w:sz w:val="20"/>
+          <w:szCs w:val="20"/>
+        </w:rPr>
+      </w:pPr>
+    </w:p>
+    <w:p>
+      <w:pPr>
+        <w:jc w:val="both"/>
+        <w:rPr>
+          <w:rFonts w:ascii="Menlo" w:hAnsi="Menlo" w:cs="Menlo"/>
+          <w:sz w:val="20"/>
+          <w:szCs w:val="20"/>
+        </w:rPr>
+      </w:pPr>
+      <w:r>
+        <w:rPr>
+          <w:rFonts w:ascii="Menlo" w:hAnsi="Menlo" w:cs="Menlo"/>
+          <w:sz w:val="20"/>
+          <w:szCs w:val="20"/>
+        </w:rPr>
+        <w:t xml:space="preserve">Regression test: </w:t>
+      </w:r>
+    </w:p>
+    <w:p>
+      <w:pPr>
+        <w:pStyle w:val="ListParagraph"/>
+        <w:numPr>
+          <w:ilvl w:val="0"/>
+          <w:numId w:val="25"/>
+        </w:numPr>
+        <w:jc w:val="both"/>
+        <w:rPr>
+          <w:rFonts w:ascii="Menlo" w:hAnsi="Menlo" w:cs="Menlo"/>
+          <w:sz w:val="20"/>
+          <w:szCs w:val="20"/>
+        </w:rPr>
+      </w:pPr>
+      <w:r>
+        <w:rPr>
+          <w:rFonts w:ascii="Menlo" w:hAnsi="Menlo" w:cs="Menlo"/>
+          <w:sz w:val="20"/>
+          <w:szCs w:val="20"/>
+        </w:rPr>
+        <w:t xml:space="preserve">it is a type of software testing conducted after a code update to ensure that the update introduced no new bugs. </w:t>
+      </w:r>
+    </w:p>
+    <w:p>
+      <w:pPr>
+        <w:pStyle w:val="ListParagraph"/>
+        <w:numPr>
+          <w:ilvl w:val="0"/>
+          <w:numId w:val="25"/>
+        </w:numPr>
+        <w:jc w:val="both"/>
+        <w:rPr>
+          <w:rFonts w:ascii="Menlo" w:hAnsi="Menlo" w:cs="Menlo"/>
+          <w:sz w:val="20"/>
+          <w:szCs w:val="20"/>
+        </w:rPr>
+      </w:pPr>
+      <w:r>
+        <w:rPr>
+          <w:rFonts w:ascii="Menlo" w:hAnsi="Menlo" w:cs="Menlo"/>
+          <w:sz w:val="20"/>
+          <w:szCs w:val="20"/>
+        </w:rPr>
+        <w:t>It is re-running functional and non-functional tests to ensure that previously developed and tested software still performs as expected afte</w:t>
+      </w:r>
+      <w:r>
+        <w:rPr>
+          <w:rFonts w:ascii="Menlo" w:hAnsi="Menlo" w:cs="Menlo"/>
+          <w:sz w:val="20"/>
+          <w:szCs w:val="20"/>
+        </w:rPr>
+        <w:t xml:space="preserve">r </w:t>
+      </w:r>
+      <w:r>
+        <w:rPr>
+          <w:rFonts w:ascii="Menlo" w:hAnsi="Menlo" w:cs="Menlo"/>
+          <w:sz w:val="20"/>
+          <w:szCs w:val="20"/>
+        </w:rPr>
+        <w:t xml:space="preserve">a change. If not, that would be called a regression. </w:t>
+      </w:r>
+    </w:p>
+    <w:p>
+      <w:pPr>
+        <w:jc w:val="both"/>
+        <w:rPr>
+          <w:rFonts w:ascii="Menlo" w:hAnsi="Menlo" w:cs="Menlo"/>
+          <w:sz w:val="20"/>
+          <w:szCs w:val="20"/>
+        </w:rPr>
+      </w:pPr>
+    </w:p>
+    <w:p>
+      <w:pPr>
+        <w:jc w:val="both"/>
+      </w:pPr>
+      <w:r>
+        <w:fldChar w:fldCharType="begin"/>
+      </w:r>
+      <w:r>
+        <w:instrText xml:space="preserve"> INCLUDEPICTURE "/Users/abhaykela/Library/Group Containers/UBF8T346G9.ms/WebArchiveCopyPasteTempFiles/com.microsoft.Word/YyAAAAAElFTkSuQmCC" \* MERGEFORMATINET </w:instrText>
+      </w:r>
+      <w:r>
+        <w:fldChar w:fldCharType="separate"/>
+      </w:r>
+      <w:r>
+        <w:rPr>
+          <w:noProof/>
+        </w:rPr>
+        <w:drawing>
+          <wp:inline distT="0" distB="0" distL="0" distR="0">
+            <wp:extent cx="2233158" cy="1975104"/>
+            <wp:effectExtent l="12700" t="12700" r="15240" b="6350"/>
+            <wp:docPr id="827730422" name="Picture 11" descr="Understanding the Role of Regression Testing"/>
+            <wp:cNvGraphicFramePr>
+              <a:graphicFrameLocks xmlns:a="http://schemas.openxmlformats.org/drawingml/2006/main" noChangeAspect="1"/>
+            </wp:cNvGraphicFramePr>
+            <a:graphic xmlns:a="http://schemas.openxmlformats.org/drawingml/2006/main">
+              <a:graphicData uri="http://schemas.openxmlformats.org/drawingml/2006/picture">
+                <pic:pic xmlns:pic="http://schemas.openxmlformats.org/drawingml/2006/picture">
+                  <pic:nvPicPr>
+                    <pic:cNvPr id="0" name="dimg_1" descr="Understanding the Role of Regression Testing"/>
+                    <pic:cNvPicPr>
+                      <a:picLocks noChangeAspect="1" noChangeArrowheads="1"/>
+                    </pic:cNvPicPr>
+                  </pic:nvPicPr>
+                  <pic:blipFill>
+                    <a:blip r:embed="rId20">
+                      <a:extLst>
+                        <a:ext uri="{28A0092B-C50C-407E-A947-70E740481C1C}">
+                          <a14:useLocalDpi xmlns:a14="http://schemas.microsoft.com/office/drawing/2010/main" val="0"/>
+                        </a:ext>
+                      </a:extLst>
+                    </a:blip>
+                    <a:srcRect/>
+                    <a:stretch>
+                      <a:fillRect/>
+                    </a:stretch>
+                  </pic:blipFill>
+                  <pic:spPr bwMode="auto">
+                    <a:xfrm>
+                      <a:off x="0" y="0"/>
+                      <a:ext cx="2241937" cy="1982868"/>
+                    </a:xfrm>
+                    <a:prstGeom prst="rect">
+                      <a:avLst/>
+                    </a:prstGeom>
+                    <a:noFill/>
+                    <a:ln w="3175">
+                      <a:solidFill>
+                        <a:schemeClr val="tx1"/>
+                      </a:solidFill>
+                    </a:ln>
+                  </pic:spPr>
+                </pic:pic>
+              </a:graphicData>
+            </a:graphic>
+          </wp:inline>
+        </w:drawing>
+      </w:r>
+      <w:r>
+        <w:fldChar w:fldCharType="end"/>
+      </w:r>
+      <w:r>
+        <w:t xml:space="preserve"> </w:t>
+      </w:r>
+      <w:r>
+        <w:fldChar w:fldCharType="begin"/>
+      </w:r>
+      <w:r>
+        <w:instrText xml:space="preserve"> INCLUDEPICTURE "/Users/abhaykela/Library/Group Containers/UBF8T346G9.ms/WebArchiveCopyPasteTempFiles/com.microsoft.Word/38Y6P8BnoHLqbyx1HcAAAAASUVORK5CYII=" \* MERGEFORMATINET </w:instrText>
+      </w:r>
+      <w:r>
+        <w:fldChar w:fldCharType="separate"/>
+      </w:r>
+      <w:r>
+        <w:rPr>
+          <w:noProof/>
+        </w:rPr>
+        <w:drawing>
+          <wp:inline distT="0" distB="0" distL="0" distR="0" wp14:anchorId="1A12F389" wp14:editId="6415864A">
+            <wp:extent cx="2337680" cy="1664208"/>
+            <wp:effectExtent l="12700" t="12700" r="12065" b="12700"/>
+            <wp:docPr id="1103660539" name="Picture 13" descr="What is Regression Testing: Definition and Best Practices"/>
+            <wp:cNvGraphicFramePr>
+              <a:graphicFrameLocks xmlns:a="http://schemas.openxmlformats.org/drawingml/2006/main" noChangeAspect="1"/>
+            </wp:cNvGraphicFramePr>
+            <a:graphic xmlns:a="http://schemas.openxmlformats.org/drawingml/2006/main">
+              <a:graphicData uri="http://schemas.openxmlformats.org/drawingml/2006/picture">
+                <pic:pic xmlns:pic="http://schemas.openxmlformats.org/drawingml/2006/picture">
+                  <pic:nvPicPr>
+                    <pic:cNvPr id="0" name="Picture 25" descr="What is Regression Testing: Definition and Best Practices"/>
+                    <pic:cNvPicPr>
+                      <a:picLocks noChangeAspect="1" noChangeArrowheads="1"/>
+                    </pic:cNvPicPr>
+                  </pic:nvPicPr>
+                  <pic:blipFill>
+                    <a:blip r:embed="rId21">
+                      <a:extLst>
+                        <a:ext uri="{28A0092B-C50C-407E-A947-70E740481C1C}">
+                          <a14:useLocalDpi xmlns:a14="http://schemas.microsoft.com/office/drawing/2010/main" val="0"/>
+                        </a:ext>
+                      </a:extLst>
+                    </a:blip>
+                    <a:srcRect/>
+                    <a:stretch>
+                      <a:fillRect/>
+                    </a:stretch>
+                  </pic:blipFill>
+                  <pic:spPr bwMode="auto">
+                    <a:xfrm>
+                      <a:off x="0" y="0"/>
+                      <a:ext cx="2353936" cy="1675781"/>
+                    </a:xfrm>
+                    <a:prstGeom prst="rect">
+                      <a:avLst/>
+                    </a:prstGeom>
+                    <a:noFill/>
+                    <a:ln w="3175">
+                      <a:solidFill>
+                        <a:schemeClr val="tx1"/>
+                      </a:solidFill>
+                    </a:ln>
+                  </pic:spPr>
+                </pic:pic>
+              </a:graphicData>
+            </a:graphic>
+          </wp:inline>
+        </w:drawing>
+      </w:r>
+      <w:r>
+        <w:fldChar w:fldCharType="end"/>
+      </w:r>
+    </w:p>
+    <w:p>
+      <w:pPr>
+        <w:jc w:val="both"/>
+        <w:rPr>
+          <w:rFonts w:ascii="Menlo" w:hAnsi="Menlo" w:cs="Menlo"/>
+          <w:sz w:val="20"/>
+          <w:szCs w:val="20"/>
+        </w:rPr>
+      </w:pPr>
+      <w:r>
+        <w:fldChar w:fldCharType="begin"/>
+      </w:r>
+      <w:r>
+        <w:instrText xml:space="preserve"> INCLUDEPICTURE "/Users/abhaykela/Library/Group Containers/UBF8T346G9.ms/WebArchiveCopyPasteTempFiles/com.microsoft.Word/Regression-Testing-Techniques.png" \* MERGEFORMATINET </w:instrText>
+      </w:r>
+      <w:r>
+        <w:fldChar w:fldCharType="separate"/>
+      </w:r>
+      <w:r>
+        <w:rPr>
+          <w:noProof/>
+        </w:rPr>
+        <w:drawing>
+          <wp:inline distT="0" distB="0" distL="0" distR="0">
+            <wp:extent cx="1975104" cy="1975104"/>
+            <wp:effectExtent l="12700" t="12700" r="19050" b="19050"/>
+            <wp:docPr id="37317927" name="Picture 14" descr="Understanding the Role of Regression Testing"/>
+            <wp:cNvGraphicFramePr>
+              <a:graphicFrameLocks xmlns:a="http://schemas.openxmlformats.org/drawingml/2006/main" noChangeAspect="1"/>
+            </wp:cNvGraphicFramePr>
+            <a:graphic xmlns:a="http://schemas.openxmlformats.org/drawingml/2006/main">
+              <a:graphicData uri="http://schemas.openxmlformats.org/drawingml/2006/picture">
+                <pic:pic xmlns:pic="http://schemas.openxmlformats.org/drawingml/2006/picture">
+                  <pic:nvPicPr>
+                    <pic:cNvPr id="0" name="Picture 27" descr="Understanding the Role of Regression Testing"/>
+                    <pic:cNvPicPr>
+                      <a:picLocks noChangeAspect="1" noChangeArrowheads="1"/>
+                    </pic:cNvPicPr>
+                  </pic:nvPicPr>
+                  <pic:blipFill>
+                    <a:blip r:embed="rId22" cstate="print">
+                      <a:extLst>
+                        <a:ext uri="{28A0092B-C50C-407E-A947-70E740481C1C}">
+                          <a14:useLocalDpi xmlns:a14="http://schemas.microsoft.com/office/drawing/2010/main" val="0"/>
+                        </a:ext>
+                      </a:extLst>
+                    </a:blip>
+                    <a:srcRect/>
+                    <a:stretch>
+                      <a:fillRect/>
+                    </a:stretch>
+                  </pic:blipFill>
+                  <pic:spPr bwMode="auto">
+                    <a:xfrm>
+                      <a:off x="0" y="0"/>
+                      <a:ext cx="1992517" cy="1992517"/>
+                    </a:xfrm>
+                    <a:prstGeom prst="rect">
+                      <a:avLst/>
+                    </a:prstGeom>
+                    <a:noFill/>
+                    <a:ln w="3175">
+                      <a:solidFill>
+                        <a:schemeClr val="tx1"/>
+                      </a:solidFill>
+                    </a:ln>
+                  </pic:spPr>
+                </pic:pic>
+              </a:graphicData>
+            </a:graphic>
+          </wp:inline>
+        </w:drawing>
+      </w:r>
+      <w:r>
+        <w:fldChar w:fldCharType="end"/>
+      </w:r>
+      <w:r>
+        <w:t xml:space="preserve"> </w:t>
+      </w:r>
+      <w:r>
+        <w:fldChar w:fldCharType="begin"/>
+      </w:r>
+      <w:r>
+        <w:instrText xml:space="preserve"> INCLUDEPICTURE "/Users/abhaykela/Library/Group Containers/UBF8T346G9.ms/WebArchiveCopyPasteTempFiles/com.microsoft.Word/Regression-testing-vs-retesting.png?width=825&amp;height=467&amp;name=Regression-testing-vs-retesting.png" \* MERGEFORMATINET </w:instrText>
+      </w:r>
+      <w:r>
+        <w:fldChar w:fldCharType="separate"/>
+      </w:r>
+      <w:r>
+        <w:rPr>
+          <w:noProof/>
+        </w:rPr>
+        <w:drawing>
+          <wp:inline distT="0" distB="0" distL="0" distR="0">
+            <wp:extent cx="3438144" cy="1937997"/>
+            <wp:effectExtent l="12700" t="12700" r="16510" b="18415"/>
+            <wp:docPr id="87895936" name="Picture 17" descr="What is the Difference Between Retesting and Regression Testing?"/>
+            <wp:cNvGraphicFramePr>
+              <a:graphicFrameLocks xmlns:a="http://schemas.openxmlformats.org/drawingml/2006/main" noChangeAspect="1"/>
+            </wp:cNvGraphicFramePr>
+            <a:graphic xmlns:a="http://schemas.openxmlformats.org/drawingml/2006/main">
+              <a:graphicData uri="http://schemas.openxmlformats.org/drawingml/2006/picture">
+                <pic:pic xmlns:pic="http://schemas.openxmlformats.org/drawingml/2006/picture">
+                  <pic:nvPicPr>
+                    <pic:cNvPr id="0" name="Picture 33" descr="What is the Difference Between Retesting and Regression Testing?"/>
+                    <pic:cNvPicPr>
+                      <a:picLocks noChangeAspect="1" noChangeArrowheads="1"/>
+                    </pic:cNvPicPr>
+                  </pic:nvPicPr>
+                  <pic:blipFill>
+                    <a:blip r:embed="rId23">
+                      <a:extLst>
+                        <a:ext uri="{28A0092B-C50C-407E-A947-70E740481C1C}">
+                          <a14:useLocalDpi xmlns:a14="http://schemas.microsoft.com/office/drawing/2010/main" val="0"/>
+                        </a:ext>
+                      </a:extLst>
+                    </a:blip>
+                    <a:srcRect/>
+                    <a:stretch>
+                      <a:fillRect/>
+                    </a:stretch>
+                  </pic:blipFill>
+                  <pic:spPr bwMode="auto">
+                    <a:xfrm>
+                      <a:off x="0" y="0"/>
+                      <a:ext cx="3468946" cy="1955359"/>
+                    </a:xfrm>
+                    <a:prstGeom prst="rect">
+                      <a:avLst/>
+                    </a:prstGeom>
+                    <a:noFill/>
+                    <a:ln w="3175">
+                      <a:solidFill>
+                        <a:schemeClr val="tx1"/>
+                      </a:solidFill>
+                    </a:ln>
+                  </pic:spPr>
+                </pic:pic>
+              </a:graphicData>
+            </a:graphic>
+          </wp:inline>
+        </w:drawing>
+      </w:r>
+      <w:r>
+        <w:fldChar w:fldCharType="end"/>
+      </w:r>
+    </w:p>
+    <w:p>
+      <w:pPr>
+        <w:jc w:val="both"/>
+      </w:pPr>
+      <w:r>
+        <w:lastRenderedPageBreak/>
+        <w:fldChar w:fldCharType="begin"/>
+      </w:r>
+      <w:r>
+        <w:instrText xml:space="preserve"> INCLUDEPICTURE "/Users/abhaykela/Library/Group Containers/UBF8T346G9.ms/WebArchiveCopyPasteTempFiles/com.microsoft.Word/8eabb1f0489d00b5dd6c7c00d73c5cca.jpeg" \* MERGEFORMATINET </w:instrText>
+      </w:r>
+      <w:r>
+        <w:fldChar w:fldCharType="separate"/>
+      </w:r>
+      <w:r>
+        <w:rPr>
+          <w:noProof/>
+        </w:rPr>
+        <w:drawing>
+          <wp:inline distT="0" distB="0" distL="0" distR="0">
+            <wp:extent cx="5358384" cy="3214458"/>
+            <wp:effectExtent l="12700" t="12700" r="13970" b="11430"/>
+            <wp:docPr id="437179643" name="Picture 15" descr="Smoke Testing vs Regression Testing: Which One to Use and When?"/>
+            <wp:cNvGraphicFramePr>
+              <a:graphicFrameLocks xmlns:a="http://schemas.openxmlformats.org/drawingml/2006/main" noChangeAspect="1"/>
+            </wp:cNvGraphicFramePr>
+            <a:graphic xmlns:a="http://schemas.openxmlformats.org/drawingml/2006/main">
+              <a:graphicData uri="http://schemas.openxmlformats.org/drawingml/2006/picture">
+                <pic:pic xmlns:pic="http://schemas.openxmlformats.org/drawingml/2006/picture">
+                  <pic:nvPicPr>
+                    <pic:cNvPr id="0" name="Picture 29" descr="Smoke Testing vs Regression Testing: Which One to Use and When?"/>
+                    <pic:cNvPicPr>
+                      <a:picLocks noChangeAspect="1" noChangeArrowheads="1"/>
+                    </pic:cNvPicPr>
+                  </pic:nvPicPr>
+                  <pic:blipFill>
+                    <a:blip r:embed="rId24" cstate="print">
+                      <a:extLst>
+                        <a:ext uri="{28A0092B-C50C-407E-A947-70E740481C1C}">
+                          <a14:useLocalDpi xmlns:a14="http://schemas.microsoft.com/office/drawing/2010/main" val="0"/>
+                        </a:ext>
+                      </a:extLst>
+                    </a:blip>
+                    <a:srcRect/>
+                    <a:stretch>
+                      <a:fillRect/>
+                    </a:stretch>
+                  </pic:blipFill>
+                  <pic:spPr bwMode="auto">
+                    <a:xfrm>
+                      <a:off x="0" y="0"/>
+                      <a:ext cx="5369468" cy="3221107"/>
+                    </a:xfrm>
+                    <a:prstGeom prst="rect">
+                      <a:avLst/>
+                    </a:prstGeom>
+                    <a:noFill/>
+                    <a:ln w="3175">
+                      <a:solidFill>
+                        <a:schemeClr val="tx1"/>
+                      </a:solidFill>
+                    </a:ln>
+                  </pic:spPr>
+                </pic:pic>
+              </a:graphicData>
+            </a:graphic>
+          </wp:inline>
+        </w:drawing>
+      </w:r>
+      <w:r>
+        <w:fldChar w:fldCharType="end"/>
+      </w:r>
+    </w:p>
+    <w:p>
+      <w:pPr>
+        <w:jc w:val="both"/>
+      </w:pPr>
+    </w:p>
+    <w:p>
+      <w:pPr>
+        <w:jc w:val="both"/>
+        <w:rPr>
+          <w:rFonts w:ascii="Menlo" w:hAnsi="Menlo" w:cs="Menlo"/>
+          <w:sz w:val="20"/>
+          <w:szCs w:val="20"/>
+        </w:rPr>
+      </w:pPr>
+      <w:r>
+        <w:fldChar w:fldCharType="begin"/>
+      </w:r>
+      <w:r>
+        <w:instrText xml:space="preserve"> INCLUDEPICTURE "/Users/abhaykela/Library/Group Containers/UBF8T346G9.ms/WebArchiveCopyPasteTempFiles/com.microsoft.Word/sanity-vs-smoke-testing-diff.png" \* MERGEFORMATINET </w:instrText>
+      </w:r>
+      <w:r>
+        <w:fldChar w:fldCharType="separate"/>
+      </w:r>
+      <w:r>
+        <w:rPr>
+          <w:noProof/>
+        </w:rPr>
+        <w:drawing>
+          <wp:inline distT="0" distB="0" distL="0" distR="0">
+            <wp:extent cx="4773168" cy="4365715"/>
+            <wp:effectExtent l="12700" t="12700" r="15240" b="15875"/>
+            <wp:docPr id="1686589811" name="Picture 16" descr="Sanity Testing - Introduction, features, benefits and more."/>
+            <wp:cNvGraphicFramePr>
+              <a:graphicFrameLocks xmlns:a="http://schemas.openxmlformats.org/drawingml/2006/main" noChangeAspect="1"/>
+            </wp:cNvGraphicFramePr>
+            <a:graphic xmlns:a="http://schemas.openxmlformats.org/drawingml/2006/main">
+              <a:graphicData uri="http://schemas.openxmlformats.org/drawingml/2006/picture">
+                <pic:pic xmlns:pic="http://schemas.openxmlformats.org/drawingml/2006/picture">
+                  <pic:nvPicPr>
+                    <pic:cNvPr id="0" name="Picture 31" descr="Sanity Testing - Introduction, features, benefits and more."/>
+                    <pic:cNvPicPr>
+                      <a:picLocks noChangeAspect="1" noChangeArrowheads="1"/>
+                    </pic:cNvPicPr>
+                  </pic:nvPicPr>
+                  <pic:blipFill>
+                    <a:blip r:embed="rId25">
+                      <a:extLst>
+                        <a:ext uri="{28A0092B-C50C-407E-A947-70E740481C1C}">
+                          <a14:useLocalDpi xmlns:a14="http://schemas.microsoft.com/office/drawing/2010/main" val="0"/>
+                        </a:ext>
+                      </a:extLst>
+                    </a:blip>
+                    <a:srcRect/>
+                    <a:stretch>
+                      <a:fillRect/>
+                    </a:stretch>
+                  </pic:blipFill>
+                  <pic:spPr bwMode="auto">
+                    <a:xfrm>
+                      <a:off x="0" y="0"/>
+                      <a:ext cx="4786757" cy="4378144"/>
+                    </a:xfrm>
+                    <a:prstGeom prst="rect">
+                      <a:avLst/>
+                    </a:prstGeom>
+                    <a:noFill/>
+                    <a:ln w="3175">
+                      <a:solidFill>
+                        <a:schemeClr val="tx1"/>
+                      </a:solidFill>
+                    </a:ln>
+                  </pic:spPr>
+                </pic:pic>
+              </a:graphicData>
+            </a:graphic>
+          </wp:inline>
+        </w:drawing>
+      </w:r>
+      <w:r>
+        <w:fldChar w:fldCharType="end"/>
+      </w:r>
     </w:p>
     <w:sectPr>
       <w:pgSz w:w="12240" w:h="15840"/>

</xml_diff>

<commit_message>
system integration and implementation concepts
</commit_message>
<xml_diff>
--- a/KeyConcepts_SysEngg.docx
+++ b/KeyConcepts_SysEngg.docx
@@ -10714,11 +10714,6 @@
     <w:p>
       <w:pPr>
         <w:jc w:val="both"/>
-        <w:rPr>
-          <w:rFonts w:ascii="Menlo" w:hAnsi="Menlo" w:cs="Menlo"/>
-          <w:sz w:val="20"/>
-          <w:szCs w:val="20"/>
-        </w:rPr>
       </w:pPr>
       <w:r>
         <w:fldChar w:fldCharType="begin"/>
@@ -10788,6 +10783,9 @@
         <w:fldChar w:fldCharType="end"/>
       </w:r>
       <w:r>
+        <w:t xml:space="preserve"> </w:t>
+      </w:r>
+      <w:r>
         <w:fldChar w:fldCharType="begin"/>
       </w:r>
       <w:r>
@@ -10801,9 +10799,9 @@
           <w:noProof/>
         </w:rPr>
         <w:drawing>
-          <wp:inline distT="0" distB="0" distL="0" distR="0" wp14:anchorId="66A35E52" wp14:editId="2466638E">
-            <wp:extent cx="2844800" cy="1422400"/>
-            <wp:effectExtent l="12700" t="12700" r="12700" b="12700"/>
+          <wp:inline distT="0" distB="0" distL="0" distR="0" wp14:anchorId="0656E139" wp14:editId="4E0B0B11">
+            <wp:extent cx="2844800" cy="1533236"/>
+            <wp:effectExtent l="12700" t="12700" r="12700" b="16510"/>
             <wp:docPr id="254775928" name="Picture 6" descr="Microservice Testing: Unit Tests. How to build and use unit tests for… | by  Nathan Peck | Medium"/>
             <wp:cNvGraphicFramePr>
               <a:graphicFrameLocks xmlns:a="http://schemas.openxmlformats.org/drawingml/2006/main" noChangeAspect="1"/>
@@ -10833,7 +10831,7 @@
                   <pic:spPr bwMode="auto">
                     <a:xfrm>
                       <a:off x="0" y="0"/>
-                      <a:ext cx="2844800" cy="1422400"/>
+                      <a:ext cx="2849763" cy="1535911"/>
                     </a:xfrm>
                     <a:prstGeom prst="rect">
                       <a:avLst/>
@@ -10864,6 +10862,16 @@
           <w:szCs w:val="20"/>
         </w:rPr>
       </w:pPr>
+    </w:p>
+    <w:p>
+      <w:pPr>
+        <w:jc w:val="both"/>
+        <w:rPr>
+          <w:rFonts w:ascii="Menlo" w:hAnsi="Menlo" w:cs="Menlo"/>
+          <w:sz w:val="20"/>
+          <w:szCs w:val="20"/>
+        </w:rPr>
+      </w:pPr>
       <w:r>
         <w:fldChar w:fldCharType="begin"/>
       </w:r>
@@ -10879,8 +10887,8 @@
         </w:rPr>
         <w:drawing>
           <wp:inline distT="0" distB="0" distL="0" distR="0" wp14:anchorId="76930108" wp14:editId="009B8CE4">
-            <wp:extent cx="2641600" cy="1703211"/>
-            <wp:effectExtent l="12700" t="12700" r="12700" b="11430"/>
+            <wp:extent cx="2766060" cy="1703070"/>
+            <wp:effectExtent l="12700" t="12700" r="15240" b="11430"/>
             <wp:docPr id="1733727006" name="Picture 7" descr="Microservice Testing: Introduction | Nathan Peck"/>
             <wp:cNvGraphicFramePr>
               <a:graphicFrameLocks xmlns:a="http://schemas.openxmlformats.org/drawingml/2006/main" noChangeAspect="1"/>
@@ -10910,7 +10918,7 @@
                   <pic:spPr bwMode="auto">
                     <a:xfrm>
                       <a:off x="0" y="0"/>
-                      <a:ext cx="2669971" cy="1721504"/>
+                      <a:ext cx="2802974" cy="1725798"/>
                     </a:xfrm>
                     <a:prstGeom prst="rect">
                       <a:avLst/>
@@ -10932,6 +10940,9 @@
         <w:fldChar w:fldCharType="end"/>
       </w:r>
       <w:r>
+        <w:t xml:space="preserve"> </w:t>
+      </w:r>
+      <w:r>
         <w:fldChar w:fldCharType="begin"/>
       </w:r>
       <w:r>
@@ -10945,9 +10956,9 @@
           <w:noProof/>
         </w:rPr>
         <w:drawing>
-          <wp:inline distT="0" distB="0" distL="0" distR="0" wp14:anchorId="7752CA99" wp14:editId="3E334CA3">
-            <wp:extent cx="2159714" cy="1562100"/>
-            <wp:effectExtent l="12700" t="12700" r="12065" b="12700"/>
+          <wp:inline distT="0" distB="0" distL="0" distR="0" wp14:anchorId="24EDA34C" wp14:editId="4B9E6BAE">
+            <wp:extent cx="2844800" cy="1699895"/>
+            <wp:effectExtent l="12700" t="12700" r="12700" b="14605"/>
             <wp:docPr id="1257870697" name="Picture 8" descr="Achieving Quality Code and ROI through Test Automation | by Sphere Software  | Medium"/>
             <wp:cNvGraphicFramePr>
               <a:graphicFrameLocks xmlns:a="http://schemas.openxmlformats.org/drawingml/2006/main" noChangeAspect="1"/>
@@ -10977,7 +10988,7 @@
                   <pic:spPr bwMode="auto">
                     <a:xfrm>
                       <a:off x="0" y="0"/>
-                      <a:ext cx="2184325" cy="1579901"/>
+                      <a:ext cx="2903124" cy="1734746"/>
                     </a:xfrm>
                     <a:prstGeom prst="rect">
                       <a:avLst/>
@@ -11081,8 +11092,8 @@
         </w:rPr>
         <w:drawing>
           <wp:inline distT="0" distB="0" distL="0" distR="0" wp14:anchorId="544E36C6" wp14:editId="57982D95">
-            <wp:extent cx="3076575" cy="1548546"/>
-            <wp:effectExtent l="12700" t="12700" r="9525" b="13970"/>
+            <wp:extent cx="2989118" cy="1744980"/>
+            <wp:effectExtent l="12700" t="12700" r="8255" b="7620"/>
             <wp:docPr id="1727117516" name="Picture 9" descr="Testing scope | Fuchsia"/>
             <wp:cNvGraphicFramePr>
               <a:graphicFrameLocks xmlns:a="http://schemas.openxmlformats.org/drawingml/2006/main" noChangeAspect="1"/>
@@ -11112,7 +11123,7 @@
                   <pic:spPr bwMode="auto">
                     <a:xfrm>
                       <a:off x="0" y="0"/>
-                      <a:ext cx="3165413" cy="1593261"/>
+                      <a:ext cx="3091088" cy="1804508"/>
                     </a:xfrm>
                     <a:prstGeom prst="rect">
                       <a:avLst/>
@@ -11134,6 +11145,9 @@
         <w:fldChar w:fldCharType="end"/>
       </w:r>
       <w:r>
+        <w:t xml:space="preserve"> </w:t>
+      </w:r>
+      <w:r>
         <w:fldChar w:fldCharType="begin"/>
       </w:r>
       <w:r>
@@ -11147,9 +11161,9 @@
           <w:noProof/>
         </w:rPr>
         <w:drawing>
-          <wp:inline distT="0" distB="0" distL="0" distR="0">
-            <wp:extent cx="2667000" cy="1609397"/>
-            <wp:effectExtent l="12700" t="12700" r="12700" b="16510"/>
+          <wp:inline distT="0" distB="0" distL="0" distR="0" wp14:anchorId="2A22C9D6" wp14:editId="13A5D649">
+            <wp:extent cx="2666365" cy="1737995"/>
+            <wp:effectExtent l="12700" t="12700" r="13335" b="14605"/>
             <wp:docPr id="745473573" name="Picture 10" descr="Unit Tests: a software tester's perspective | by itsnathandaily | The  Telegraph Engineering | Medium"/>
             <wp:cNvGraphicFramePr>
               <a:graphicFrameLocks xmlns:a="http://schemas.openxmlformats.org/drawingml/2006/main" noChangeAspect="1"/>
@@ -11179,7 +11193,7 @@
                   <pic:spPr bwMode="auto">
                     <a:xfrm>
                       <a:off x="0" y="0"/>
-                      <a:ext cx="2688810" cy="1622559"/>
+                      <a:ext cx="2696287" cy="1757499"/>
                     </a:xfrm>
                     <a:prstGeom prst="rect">
                       <a:avLst/>
@@ -11230,36 +11244,6 @@
           <w:szCs w:val="20"/>
         </w:rPr>
       </w:pPr>
-    </w:p>
-    <w:p>
-      <w:pPr>
-        <w:jc w:val="both"/>
-        <w:rPr>
-          <w:rFonts w:ascii="Menlo" w:hAnsi="Menlo" w:cs="Menlo"/>
-          <w:sz w:val="20"/>
-          <w:szCs w:val="20"/>
-        </w:rPr>
-      </w:pPr>
-    </w:p>
-    <w:p>
-      <w:pPr>
-        <w:jc w:val="both"/>
-        <w:rPr>
-          <w:rFonts w:ascii="Menlo" w:hAnsi="Menlo" w:cs="Menlo"/>
-          <w:sz w:val="20"/>
-          <w:szCs w:val="20"/>
-        </w:rPr>
-      </w:pPr>
-    </w:p>
-    <w:p>
-      <w:pPr>
-        <w:jc w:val="both"/>
-        <w:rPr>
-          <w:rFonts w:ascii="Menlo" w:hAnsi="Menlo" w:cs="Menlo"/>
-          <w:sz w:val="20"/>
-          <w:szCs w:val="20"/>
-        </w:rPr>
-      </w:pPr>
       <w:r>
         <w:rPr>
           <w:rFonts w:ascii="Menlo" w:hAnsi="Menlo" w:cs="Menlo"/>
@@ -11289,7 +11273,15 @@
           <w:sz w:val="20"/>
           <w:szCs w:val="20"/>
         </w:rPr>
-        <w:t xml:space="preserve">it is a type of software testing conducted after a code update to ensure that the update introduced no new bugs. </w:t>
+        <w:t>I</w:t>
+      </w:r>
+      <w:r>
+        <w:rPr>
+          <w:rFonts w:ascii="Menlo" w:hAnsi="Menlo" w:cs="Menlo"/>
+          <w:sz w:val="20"/>
+          <w:szCs w:val="20"/>
+        </w:rPr>
+        <w:t xml:space="preserve">t is a type of software testing conducted after a code update to ensure that the update introduced no new bugs. </w:t>
       </w:r>
     </w:p>
     <w:p>
@@ -11349,7 +11341,7 @@
         <w:fldChar w:fldCharType="begin"/>
       </w:r>
       <w:r>
-        <w:instrText xml:space="preserve"> INCLUDEPICTURE "/Users/abhaykela/Library/Group Containers/UBF8T346G9.ms/WebArchiveCopyPasteTempFiles/com.microsoft.Word/YyAAAAAElFTkSuQmCC" \* MERGEFORMATINET </w:instrText>
+        <w:instrText xml:space="preserve"> INCLUDEPICTURE "/Users/abhaykela/Library/Group Containers/UBF8T346G9.ms/WebArchiveCopyPasteTempFiles/com.microsoft.Word/38Y6P8BnoHLqbyx1HcAAAAASUVORK5CYII=" \* MERGEFORMATINET </w:instrText>
       </w:r>
       <w:r>
         <w:fldChar w:fldCharType="separate"/>
@@ -11359,10 +11351,10 @@
           <w:noProof/>
         </w:rPr>
         <w:drawing>
-          <wp:inline distT="0" distB="0" distL="0" distR="0">
-            <wp:extent cx="2233158" cy="1975104"/>
-            <wp:effectExtent l="12700" t="12700" r="15240" b="6350"/>
-            <wp:docPr id="827730422" name="Picture 11" descr="Understanding the Role of Regression Testing"/>
+          <wp:inline distT="0" distB="0" distL="0" distR="0" wp14:anchorId="1A12F389" wp14:editId="6415864A">
+            <wp:extent cx="2778086" cy="1977736"/>
+            <wp:effectExtent l="12700" t="12700" r="16510" b="16510"/>
+            <wp:docPr id="1103660539" name="Picture 13" descr="What is Regression Testing: Definition and Best Practices"/>
             <wp:cNvGraphicFramePr>
               <a:graphicFrameLocks xmlns:a="http://schemas.openxmlformats.org/drawingml/2006/main" noChangeAspect="1"/>
             </wp:cNvGraphicFramePr>
@@ -11370,7 +11362,7 @@
               <a:graphicData uri="http://schemas.openxmlformats.org/drawingml/2006/picture">
                 <pic:pic xmlns:pic="http://schemas.openxmlformats.org/drawingml/2006/picture">
                   <pic:nvPicPr>
-                    <pic:cNvPr id="0" name="dimg_1" descr="Understanding the Role of Regression Testing"/>
+                    <pic:cNvPr id="0" name="Picture 25" descr="What is Regression Testing: Definition and Best Practices"/>
                     <pic:cNvPicPr>
                       <a:picLocks noChangeAspect="1" noChangeArrowheads="1"/>
                     </pic:cNvPicPr>
@@ -11391,7 +11383,7 @@
                   <pic:spPr bwMode="auto">
                     <a:xfrm>
                       <a:off x="0" y="0"/>
-                      <a:ext cx="2241937" cy="1982868"/>
+                      <a:ext cx="2815026" cy="2004034"/>
                     </a:xfrm>
                     <a:prstGeom prst="rect">
                       <a:avLst/>
@@ -11419,7 +11411,7 @@
         <w:fldChar w:fldCharType="begin"/>
       </w:r>
       <w:r>
-        <w:instrText xml:space="preserve"> INCLUDEPICTURE "/Users/abhaykela/Library/Group Containers/UBF8T346G9.ms/WebArchiveCopyPasteTempFiles/com.microsoft.Word/38Y6P8BnoHLqbyx1HcAAAAASUVORK5CYII=" \* MERGEFORMATINET </w:instrText>
+        <w:instrText xml:space="preserve"> INCLUDEPICTURE "/Users/abhaykela/Library/Group Containers/UBF8T346G9.ms/WebArchiveCopyPasteTempFiles/com.microsoft.Word/Regression-Testing-Techniques.png" \* MERGEFORMATINET </w:instrText>
       </w:r>
       <w:r>
         <w:fldChar w:fldCharType="separate"/>
@@ -11429,84 +11421,7 @@
           <w:noProof/>
         </w:rPr>
         <w:drawing>
-          <wp:inline distT="0" distB="0" distL="0" distR="0" wp14:anchorId="1A12F389" wp14:editId="6415864A">
-            <wp:extent cx="2337680" cy="1664208"/>
-            <wp:effectExtent l="12700" t="12700" r="12065" b="12700"/>
-            <wp:docPr id="1103660539" name="Picture 13" descr="What is Regression Testing: Definition and Best Practices"/>
-            <wp:cNvGraphicFramePr>
-              <a:graphicFrameLocks xmlns:a="http://schemas.openxmlformats.org/drawingml/2006/main" noChangeAspect="1"/>
-            </wp:cNvGraphicFramePr>
-            <a:graphic xmlns:a="http://schemas.openxmlformats.org/drawingml/2006/main">
-              <a:graphicData uri="http://schemas.openxmlformats.org/drawingml/2006/picture">
-                <pic:pic xmlns:pic="http://schemas.openxmlformats.org/drawingml/2006/picture">
-                  <pic:nvPicPr>
-                    <pic:cNvPr id="0" name="Picture 25" descr="What is Regression Testing: Definition and Best Practices"/>
-                    <pic:cNvPicPr>
-                      <a:picLocks noChangeAspect="1" noChangeArrowheads="1"/>
-                    </pic:cNvPicPr>
-                  </pic:nvPicPr>
-                  <pic:blipFill>
-                    <a:blip r:embed="rId21">
-                      <a:extLst>
-                        <a:ext uri="{28A0092B-C50C-407E-A947-70E740481C1C}">
-                          <a14:useLocalDpi xmlns:a14="http://schemas.microsoft.com/office/drawing/2010/main" val="0"/>
-                        </a:ext>
-                      </a:extLst>
-                    </a:blip>
-                    <a:srcRect/>
-                    <a:stretch>
-                      <a:fillRect/>
-                    </a:stretch>
-                  </pic:blipFill>
-                  <pic:spPr bwMode="auto">
-                    <a:xfrm>
-                      <a:off x="0" y="0"/>
-                      <a:ext cx="2353936" cy="1675781"/>
-                    </a:xfrm>
-                    <a:prstGeom prst="rect">
-                      <a:avLst/>
-                    </a:prstGeom>
-                    <a:noFill/>
-                    <a:ln w="3175">
-                      <a:solidFill>
-                        <a:schemeClr val="tx1"/>
-                      </a:solidFill>
-                    </a:ln>
-                  </pic:spPr>
-                </pic:pic>
-              </a:graphicData>
-            </a:graphic>
-          </wp:inline>
-        </w:drawing>
-      </w:r>
-      <w:r>
-        <w:fldChar w:fldCharType="end"/>
-      </w:r>
-    </w:p>
-    <w:p>
-      <w:pPr>
-        <w:jc w:val="both"/>
-        <w:rPr>
-          <w:rFonts w:ascii="Menlo" w:hAnsi="Menlo" w:cs="Menlo"/>
-          <w:sz w:val="20"/>
-          <w:szCs w:val="20"/>
-        </w:rPr>
-      </w:pPr>
-      <w:r>
-        <w:fldChar w:fldCharType="begin"/>
-      </w:r>
-      <w:r>
-        <w:instrText xml:space="preserve"> INCLUDEPICTURE "/Users/abhaykela/Library/Group Containers/UBF8T346G9.ms/WebArchiveCopyPasteTempFiles/com.microsoft.Word/Regression-Testing-Techniques.png" \* MERGEFORMATINET </w:instrText>
-      </w:r>
-      <w:r>
-        <w:fldChar w:fldCharType="separate"/>
-      </w:r>
-      <w:r>
-        <w:rPr>
-          <w:noProof/>
-        </w:rPr>
-        <w:drawing>
-          <wp:inline distT="0" distB="0" distL="0" distR="0">
+          <wp:inline distT="0" distB="0" distL="0" distR="0" wp14:anchorId="6ADDAD13" wp14:editId="5545A12B">
             <wp:extent cx="1975104" cy="1975104"/>
             <wp:effectExtent l="12700" t="12700" r="19050" b="19050"/>
             <wp:docPr id="37317927" name="Picture 14" descr="Understanding the Role of Regression Testing"/>
@@ -11523,7 +11438,7 @@
                     </pic:cNvPicPr>
                   </pic:nvPicPr>
                   <pic:blipFill>
-                    <a:blip r:embed="rId22" cstate="print">
+                    <a:blip r:embed="rId21" cstate="print">
                       <a:extLst>
                         <a:ext uri="{28A0092B-C50C-407E-A947-70E740481C1C}">
                           <a14:useLocalDpi xmlns:a14="http://schemas.microsoft.com/office/drawing/2010/main" val="0"/>
@@ -11559,9 +11474,21 @@
       <w:r>
         <w:fldChar w:fldCharType="end"/>
       </w:r>
-      <w:r>
-        <w:t xml:space="preserve"> </w:t>
-      </w:r>
+    </w:p>
+    <w:p>
+      <w:pPr>
+        <w:jc w:val="both"/>
+      </w:pPr>
+    </w:p>
+    <w:p>
+      <w:pPr>
+        <w:jc w:val="both"/>
+        <w:rPr>
+          <w:rFonts w:ascii="Menlo" w:hAnsi="Menlo" w:cs="Menlo"/>
+          <w:sz w:val="20"/>
+          <w:szCs w:val="20"/>
+        </w:rPr>
+      </w:pPr>
       <w:r>
         <w:fldChar w:fldCharType="begin"/>
       </w:r>
@@ -11577,8 +11504,8 @@
         </w:rPr>
         <w:drawing>
           <wp:inline distT="0" distB="0" distL="0" distR="0">
-            <wp:extent cx="3438144" cy="1937997"/>
-            <wp:effectExtent l="12700" t="12700" r="16510" b="18415"/>
+            <wp:extent cx="4819650" cy="2548845"/>
+            <wp:effectExtent l="12700" t="12700" r="6350" b="17145"/>
             <wp:docPr id="87895936" name="Picture 17" descr="What is the Difference Between Retesting and Regression Testing?"/>
             <wp:cNvGraphicFramePr>
               <a:graphicFrameLocks xmlns:a="http://schemas.openxmlformats.org/drawingml/2006/main" noChangeAspect="1"/>
@@ -11593,7 +11520,7 @@
                     </pic:cNvPicPr>
                   </pic:nvPicPr>
                   <pic:blipFill>
-                    <a:blip r:embed="rId23">
+                    <a:blip r:embed="rId22">
                       <a:extLst>
                         <a:ext uri="{28A0092B-C50C-407E-A947-70E740481C1C}">
                           <a14:useLocalDpi xmlns:a14="http://schemas.microsoft.com/office/drawing/2010/main" val="0"/>
@@ -11608,7 +11535,7 @@
                   <pic:spPr bwMode="auto">
                     <a:xfrm>
                       <a:off x="0" y="0"/>
-                      <a:ext cx="3468946" cy="1955359"/>
+                      <a:ext cx="5007713" cy="2648301"/>
                     </a:xfrm>
                     <a:prstGeom prst="rect">
                       <a:avLst/>
@@ -11650,8 +11577,8 @@
         </w:rPr>
         <w:drawing>
           <wp:inline distT="0" distB="0" distL="0" distR="0">
-            <wp:extent cx="5358384" cy="3214458"/>
-            <wp:effectExtent l="12700" t="12700" r="13970" b="11430"/>
+            <wp:extent cx="5843155" cy="3214305"/>
+            <wp:effectExtent l="12700" t="12700" r="12065" b="12065"/>
             <wp:docPr id="437179643" name="Picture 15" descr="Smoke Testing vs Regression Testing: Which One to Use and When?"/>
             <wp:cNvGraphicFramePr>
               <a:graphicFrameLocks xmlns:a="http://schemas.openxmlformats.org/drawingml/2006/main" noChangeAspect="1"/>
@@ -11666,7 +11593,7 @@
                     </pic:cNvPicPr>
                   </pic:nvPicPr>
                   <pic:blipFill>
-                    <a:blip r:embed="rId24" cstate="print">
+                    <a:blip r:embed="rId23" cstate="print">
                       <a:extLst>
                         <a:ext uri="{28A0092B-C50C-407E-A947-70E740481C1C}">
                           <a14:useLocalDpi xmlns:a14="http://schemas.microsoft.com/office/drawing/2010/main" val="0"/>
@@ -11681,7 +11608,7 @@
                   <pic:spPr bwMode="auto">
                     <a:xfrm>
                       <a:off x="0" y="0"/>
-                      <a:ext cx="5369468" cy="3221107"/>
+                      <a:ext cx="5887802" cy="3238865"/>
                     </a:xfrm>
                     <a:prstGeom prst="rect">
                       <a:avLst/>
@@ -11711,11 +11638,6 @@
     <w:p>
       <w:pPr>
         <w:jc w:val="both"/>
-        <w:rPr>
-          <w:rFonts w:ascii="Menlo" w:hAnsi="Menlo" w:cs="Menlo"/>
-          <w:sz w:val="20"/>
-          <w:szCs w:val="20"/>
-        </w:rPr>
       </w:pPr>
       <w:r>
         <w:fldChar w:fldCharType="begin"/>
@@ -11732,8 +11654,8 @@
         </w:rPr>
         <w:drawing>
           <wp:inline distT="0" distB="0" distL="0" distR="0">
-            <wp:extent cx="4773168" cy="4365715"/>
-            <wp:effectExtent l="12700" t="12700" r="15240" b="15875"/>
+            <wp:extent cx="5842635" cy="4364980"/>
+            <wp:effectExtent l="12700" t="12700" r="12065" b="17145"/>
             <wp:docPr id="1686589811" name="Picture 16" descr="Sanity Testing - Introduction, features, benefits and more."/>
             <wp:cNvGraphicFramePr>
               <a:graphicFrameLocks xmlns:a="http://schemas.openxmlformats.org/drawingml/2006/main" noChangeAspect="1"/>
@@ -11748,7 +11670,7 @@
                     </pic:cNvPicPr>
                   </pic:nvPicPr>
                   <pic:blipFill>
-                    <a:blip r:embed="rId25">
+                    <a:blip r:embed="rId24">
                       <a:extLst>
                         <a:ext uri="{28A0092B-C50C-407E-A947-70E740481C1C}">
                           <a14:useLocalDpi xmlns:a14="http://schemas.microsoft.com/office/drawing/2010/main" val="0"/>
@@ -11763,7 +11685,7 @@
                   <pic:spPr bwMode="auto">
                     <a:xfrm>
                       <a:off x="0" y="0"/>
-                      <a:ext cx="4786757" cy="4378144"/>
+                      <a:ext cx="5883554" cy="4395550"/>
                     </a:xfrm>
                     <a:prstGeom prst="rect">
                       <a:avLst/>
@@ -11783,6 +11705,2520 @@
       </w:r>
       <w:r>
         <w:fldChar w:fldCharType="end"/>
+      </w:r>
+    </w:p>
+    <w:p>
+      <w:pPr>
+        <w:jc w:val="both"/>
+      </w:pPr>
+    </w:p>
+    <w:p>
+      <w:pPr>
+        <w:jc w:val="both"/>
+      </w:pPr>
+    </w:p>
+    <w:p>
+      <w:pPr>
+        <w:jc w:val="both"/>
+      </w:pPr>
+      <w:r>
+        <w:lastRenderedPageBreak/>
+        <w:t xml:space="preserve">System Analysis: </w:t>
+      </w:r>
+    </w:p>
+    <w:p>
+      <w:pPr>
+        <w:pStyle w:val="ListParagraph"/>
+        <w:numPr>
+          <w:ilvl w:val="0"/>
+          <w:numId w:val="25"/>
+        </w:numPr>
+        <w:jc w:val="both"/>
+        <w:rPr>
+          <w:rFonts w:ascii="Menlo" w:hAnsi="Menlo" w:cs="Menlo"/>
+          <w:sz w:val="20"/>
+          <w:szCs w:val="20"/>
+        </w:rPr>
+      </w:pPr>
+      <w:r>
+        <w:rPr>
+          <w:rFonts w:ascii="Menlo" w:hAnsi="Menlo" w:cs="Menlo"/>
+          <w:sz w:val="20"/>
+          <w:szCs w:val="20"/>
+        </w:rPr>
+        <w:t>All-encompassing (used throughout lifecycle)</w:t>
+      </w:r>
+    </w:p>
+    <w:p>
+      <w:pPr>
+        <w:pStyle w:val="ListParagraph"/>
+        <w:numPr>
+          <w:ilvl w:val="0"/>
+          <w:numId w:val="25"/>
+        </w:numPr>
+        <w:jc w:val="both"/>
+        <w:rPr>
+          <w:rFonts w:ascii="Menlo" w:hAnsi="Menlo" w:cs="Menlo"/>
+          <w:sz w:val="20"/>
+          <w:szCs w:val="20"/>
+        </w:rPr>
+      </w:pPr>
+      <w:r>
+        <w:rPr>
+          <w:rFonts w:ascii="Menlo" w:hAnsi="Menlo" w:cs="Menlo"/>
+          <w:sz w:val="20"/>
+          <w:szCs w:val="20"/>
+        </w:rPr>
+        <w:t xml:space="preserve">Perform modeling, simulation, math analysis, prototyping </w:t>
+      </w:r>
+    </w:p>
+    <w:p>
+      <w:pPr>
+        <w:pStyle w:val="ListParagraph"/>
+        <w:numPr>
+          <w:ilvl w:val="0"/>
+          <w:numId w:val="25"/>
+        </w:numPr>
+        <w:jc w:val="both"/>
+        <w:rPr>
+          <w:rFonts w:ascii="Menlo" w:hAnsi="Menlo" w:cs="Menlo"/>
+          <w:sz w:val="20"/>
+          <w:szCs w:val="20"/>
+        </w:rPr>
+      </w:pPr>
+      <w:r>
+        <w:rPr>
+          <w:rFonts w:ascii="Menlo" w:hAnsi="Menlo" w:cs="Menlo"/>
+          <w:sz w:val="20"/>
+          <w:szCs w:val="20"/>
+        </w:rPr>
+        <w:t>Reduce cost</w:t>
+      </w:r>
+    </w:p>
+    <w:p>
+      <w:pPr>
+        <w:pStyle w:val="ListParagraph"/>
+        <w:numPr>
+          <w:ilvl w:val="0"/>
+          <w:numId w:val="25"/>
+        </w:numPr>
+        <w:jc w:val="both"/>
+        <w:rPr>
+          <w:rFonts w:ascii="Menlo" w:hAnsi="Menlo" w:cs="Menlo"/>
+          <w:sz w:val="20"/>
+          <w:szCs w:val="20"/>
+        </w:rPr>
+      </w:pPr>
+      <w:r>
+        <w:rPr>
+          <w:rFonts w:ascii="Menlo" w:hAnsi="Menlo" w:cs="Menlo"/>
+          <w:sz w:val="20"/>
+          <w:szCs w:val="20"/>
+        </w:rPr>
+        <w:t>Reduce risk</w:t>
+      </w:r>
+    </w:p>
+    <w:p>
+      <w:pPr>
+        <w:jc w:val="both"/>
+        <w:rPr>
+          <w:rFonts w:ascii="Menlo" w:hAnsi="Menlo" w:cs="Menlo"/>
+          <w:sz w:val="20"/>
+          <w:szCs w:val="20"/>
+        </w:rPr>
+      </w:pPr>
+    </w:p>
+    <w:p>
+      <w:pPr>
+        <w:jc w:val="both"/>
+        <w:rPr>
+          <w:rFonts w:ascii="Menlo" w:hAnsi="Menlo" w:cs="Menlo"/>
+          <w:sz w:val="20"/>
+          <w:szCs w:val="20"/>
+        </w:rPr>
+      </w:pPr>
+      <w:r>
+        <w:rPr>
+          <w:rFonts w:ascii="Menlo" w:hAnsi="Menlo" w:cs="Menlo"/>
+          <w:sz w:val="20"/>
+          <w:szCs w:val="20"/>
+        </w:rPr>
+        <w:t>Implementation (segment construction)</w:t>
+      </w:r>
+    </w:p>
+    <w:p>
+      <w:pPr>
+        <w:pStyle w:val="ListParagraph"/>
+        <w:numPr>
+          <w:ilvl w:val="0"/>
+          <w:numId w:val="25"/>
+        </w:numPr>
+        <w:jc w:val="both"/>
+        <w:rPr>
+          <w:rFonts w:ascii="Menlo" w:hAnsi="Menlo" w:cs="Menlo"/>
+          <w:sz w:val="20"/>
+          <w:szCs w:val="20"/>
+        </w:rPr>
+      </w:pPr>
+      <w:r>
+        <w:rPr>
+          <w:rFonts w:ascii="Menlo" w:hAnsi="Menlo" w:cs="Menlo"/>
+          <w:sz w:val="20"/>
+          <w:szCs w:val="20"/>
+        </w:rPr>
+        <w:t>Inputs</w:t>
+      </w:r>
+    </w:p>
+    <w:p>
+      <w:pPr>
+        <w:pStyle w:val="ListParagraph"/>
+        <w:numPr>
+          <w:ilvl w:val="1"/>
+          <w:numId w:val="25"/>
+        </w:numPr>
+        <w:jc w:val="both"/>
+        <w:rPr>
+          <w:rFonts w:ascii="Menlo" w:hAnsi="Menlo" w:cs="Menlo"/>
+          <w:sz w:val="20"/>
+          <w:szCs w:val="20"/>
+        </w:rPr>
+      </w:pPr>
+      <w:r>
+        <w:rPr>
+          <w:rFonts w:ascii="Menlo" w:hAnsi="Menlo" w:cs="Menlo"/>
+          <w:sz w:val="20"/>
+          <w:szCs w:val="20"/>
+        </w:rPr>
+        <w:t xml:space="preserve">Life cycle concepts </w:t>
+      </w:r>
+    </w:p>
+    <w:p>
+      <w:pPr>
+        <w:pStyle w:val="ListParagraph"/>
+        <w:numPr>
+          <w:ilvl w:val="1"/>
+          <w:numId w:val="25"/>
+        </w:numPr>
+        <w:jc w:val="both"/>
+        <w:rPr>
+          <w:rFonts w:ascii="Menlo" w:hAnsi="Menlo" w:cs="Menlo"/>
+          <w:sz w:val="20"/>
+          <w:szCs w:val="20"/>
+        </w:rPr>
+      </w:pPr>
+      <w:r>
+        <w:rPr>
+          <w:rFonts w:ascii="Menlo" w:hAnsi="Menlo" w:cs="Menlo"/>
+          <w:sz w:val="20"/>
+          <w:szCs w:val="20"/>
+        </w:rPr>
+        <w:t xml:space="preserve">System architecture description </w:t>
+      </w:r>
+    </w:p>
+    <w:p>
+      <w:pPr>
+        <w:pStyle w:val="ListParagraph"/>
+        <w:numPr>
+          <w:ilvl w:val="1"/>
+          <w:numId w:val="25"/>
+        </w:numPr>
+        <w:jc w:val="both"/>
+        <w:rPr>
+          <w:rFonts w:ascii="Menlo" w:hAnsi="Menlo" w:cs="Menlo"/>
+          <w:sz w:val="20"/>
+          <w:szCs w:val="20"/>
+        </w:rPr>
+      </w:pPr>
+      <w:r>
+        <w:rPr>
+          <w:rFonts w:ascii="Menlo" w:hAnsi="Menlo" w:cs="Menlo"/>
+          <w:sz w:val="20"/>
+          <w:szCs w:val="20"/>
+        </w:rPr>
+        <w:t>System architecture rationale</w:t>
+      </w:r>
+    </w:p>
+    <w:p>
+      <w:pPr>
+        <w:pStyle w:val="ListParagraph"/>
+        <w:numPr>
+          <w:ilvl w:val="1"/>
+          <w:numId w:val="25"/>
+        </w:numPr>
+        <w:jc w:val="both"/>
+        <w:rPr>
+          <w:rFonts w:ascii="Menlo" w:hAnsi="Menlo" w:cs="Menlo"/>
+          <w:sz w:val="20"/>
+          <w:szCs w:val="20"/>
+        </w:rPr>
+      </w:pPr>
+      <w:r>
+        <w:rPr>
+          <w:rFonts w:ascii="Menlo" w:hAnsi="Menlo" w:cs="Menlo"/>
+          <w:sz w:val="20"/>
+          <w:szCs w:val="20"/>
+        </w:rPr>
+        <w:t xml:space="preserve">System design description </w:t>
+      </w:r>
+    </w:p>
+    <w:p>
+      <w:pPr>
+        <w:pStyle w:val="ListParagraph"/>
+        <w:numPr>
+          <w:ilvl w:val="1"/>
+          <w:numId w:val="25"/>
+        </w:numPr>
+        <w:jc w:val="both"/>
+        <w:rPr>
+          <w:rFonts w:ascii="Menlo" w:hAnsi="Menlo" w:cs="Menlo"/>
+          <w:sz w:val="20"/>
+          <w:szCs w:val="20"/>
+        </w:rPr>
+      </w:pPr>
+      <w:r>
+        <w:rPr>
+          <w:rFonts w:ascii="Menlo" w:hAnsi="Menlo" w:cs="Menlo"/>
+          <w:sz w:val="20"/>
+          <w:szCs w:val="20"/>
+        </w:rPr>
+        <w:t xml:space="preserve">System design rationale </w:t>
+      </w:r>
+    </w:p>
+    <w:p>
+      <w:pPr>
+        <w:pStyle w:val="ListParagraph"/>
+        <w:numPr>
+          <w:ilvl w:val="1"/>
+          <w:numId w:val="25"/>
+        </w:numPr>
+        <w:jc w:val="both"/>
+        <w:rPr>
+          <w:rFonts w:ascii="Menlo" w:hAnsi="Menlo" w:cs="Menlo"/>
+          <w:sz w:val="20"/>
+          <w:szCs w:val="20"/>
+        </w:rPr>
+      </w:pPr>
+      <w:r>
+        <w:rPr>
+          <w:rFonts w:ascii="Menlo" w:hAnsi="Menlo" w:cs="Menlo"/>
+          <w:sz w:val="20"/>
+          <w:szCs w:val="20"/>
+        </w:rPr>
+        <w:t>Interface definition</w:t>
+      </w:r>
+    </w:p>
+    <w:p>
+      <w:pPr>
+        <w:pStyle w:val="ListParagraph"/>
+        <w:numPr>
+          <w:ilvl w:val="1"/>
+          <w:numId w:val="25"/>
+        </w:numPr>
+        <w:jc w:val="both"/>
+        <w:rPr>
+          <w:rFonts w:ascii="Menlo" w:hAnsi="Menlo" w:cs="Menlo"/>
+          <w:sz w:val="20"/>
+          <w:szCs w:val="20"/>
+        </w:rPr>
+      </w:pPr>
+      <w:r>
+        <w:rPr>
+          <w:rFonts w:ascii="Menlo" w:hAnsi="Menlo" w:cs="Menlo"/>
+          <w:sz w:val="20"/>
+          <w:szCs w:val="20"/>
+        </w:rPr>
+        <w:t>Design traceability</w:t>
+      </w:r>
+    </w:p>
+    <w:p>
+      <w:pPr>
+        <w:pStyle w:val="ListParagraph"/>
+        <w:numPr>
+          <w:ilvl w:val="1"/>
+          <w:numId w:val="25"/>
+        </w:numPr>
+        <w:jc w:val="both"/>
+        <w:rPr>
+          <w:rFonts w:ascii="Menlo" w:hAnsi="Menlo" w:cs="Menlo"/>
+          <w:sz w:val="20"/>
+          <w:szCs w:val="20"/>
+        </w:rPr>
+      </w:pPr>
+      <w:r>
+        <w:rPr>
+          <w:rFonts w:ascii="Menlo" w:hAnsi="Menlo" w:cs="Menlo"/>
+          <w:sz w:val="20"/>
+          <w:szCs w:val="20"/>
+        </w:rPr>
+        <w:t xml:space="preserve">System element </w:t>
+      </w:r>
+      <w:r>
+        <w:rPr>
+          <w:rFonts w:ascii="Menlo" w:hAnsi="Menlo" w:cs="Menlo"/>
+          <w:sz w:val="20"/>
+          <w:szCs w:val="20"/>
+        </w:rPr>
+        <w:t>description</w:t>
+      </w:r>
+    </w:p>
+    <w:p>
+      <w:pPr>
+        <w:pStyle w:val="ListParagraph"/>
+        <w:numPr>
+          <w:ilvl w:val="0"/>
+          <w:numId w:val="25"/>
+        </w:numPr>
+        <w:jc w:val="both"/>
+        <w:rPr>
+          <w:rFonts w:ascii="Menlo" w:hAnsi="Menlo" w:cs="Menlo"/>
+          <w:sz w:val="20"/>
+          <w:szCs w:val="20"/>
+        </w:rPr>
+      </w:pPr>
+      <w:r>
+        <w:rPr>
+          <w:rFonts w:ascii="Menlo" w:hAnsi="Menlo" w:cs="Menlo"/>
+          <w:sz w:val="20"/>
+          <w:szCs w:val="20"/>
+        </w:rPr>
+        <w:t>Plan for implementation</w:t>
+      </w:r>
+    </w:p>
+    <w:p>
+      <w:pPr>
+        <w:pStyle w:val="ListParagraph"/>
+        <w:numPr>
+          <w:ilvl w:val="0"/>
+          <w:numId w:val="25"/>
+        </w:numPr>
+        <w:jc w:val="both"/>
+        <w:rPr>
+          <w:rFonts w:ascii="Menlo" w:hAnsi="Menlo" w:cs="Menlo"/>
+          <w:sz w:val="20"/>
+          <w:szCs w:val="20"/>
+        </w:rPr>
+      </w:pPr>
+      <w:r>
+        <w:rPr>
+          <w:rFonts w:ascii="Menlo" w:hAnsi="Menlo" w:cs="Menlo"/>
+          <w:sz w:val="20"/>
+          <w:szCs w:val="20"/>
+        </w:rPr>
+        <w:t>Perform implementation</w:t>
+      </w:r>
+    </w:p>
+    <w:p>
+      <w:pPr>
+        <w:pStyle w:val="ListParagraph"/>
+        <w:numPr>
+          <w:ilvl w:val="1"/>
+          <w:numId w:val="25"/>
+        </w:numPr>
+        <w:jc w:val="both"/>
+        <w:rPr>
+          <w:rFonts w:ascii="Menlo" w:hAnsi="Menlo" w:cs="Menlo"/>
+          <w:sz w:val="20"/>
+          <w:szCs w:val="20"/>
+        </w:rPr>
+      </w:pPr>
+      <w:r>
+        <w:rPr>
+          <w:rFonts w:ascii="Menlo" w:hAnsi="Menlo" w:cs="Menlo"/>
+          <w:sz w:val="20"/>
+          <w:szCs w:val="20"/>
+        </w:rPr>
+        <w:t>Convert segment/ design spec descriptions in HW/SW</w:t>
+      </w:r>
+    </w:p>
+    <w:p>
+      <w:pPr>
+        <w:pStyle w:val="ListParagraph"/>
+        <w:numPr>
+          <w:ilvl w:val="1"/>
+          <w:numId w:val="25"/>
+        </w:numPr>
+        <w:jc w:val="both"/>
+        <w:rPr>
+          <w:rFonts w:ascii="Menlo" w:hAnsi="Menlo" w:cs="Menlo"/>
+          <w:sz w:val="20"/>
+          <w:szCs w:val="20"/>
+        </w:rPr>
+      </w:pPr>
+      <w:r>
+        <w:rPr>
+          <w:rFonts w:ascii="Menlo" w:hAnsi="Menlo" w:cs="Menlo"/>
+          <w:sz w:val="20"/>
+          <w:szCs w:val="20"/>
+        </w:rPr>
+        <w:t xml:space="preserve">Capture processes used in necessary </w:t>
+      </w:r>
+    </w:p>
+    <w:p>
+      <w:pPr>
+        <w:pStyle w:val="ListParagraph"/>
+        <w:numPr>
+          <w:ilvl w:val="1"/>
+          <w:numId w:val="25"/>
+        </w:numPr>
+        <w:jc w:val="both"/>
+        <w:rPr>
+          <w:rFonts w:ascii="Menlo" w:hAnsi="Menlo" w:cs="Menlo"/>
+          <w:sz w:val="20"/>
+          <w:szCs w:val="20"/>
+        </w:rPr>
+      </w:pPr>
+      <w:r>
+        <w:rPr>
+          <w:rFonts w:ascii="Menlo" w:hAnsi="Menlo" w:cs="Menlo"/>
+          <w:sz w:val="20"/>
+          <w:szCs w:val="20"/>
+        </w:rPr>
+        <w:t xml:space="preserve">Refine designs down to part levels </w:t>
+      </w:r>
+    </w:p>
+    <w:p>
+      <w:pPr>
+        <w:pStyle w:val="ListParagraph"/>
+        <w:numPr>
+          <w:ilvl w:val="1"/>
+          <w:numId w:val="25"/>
+        </w:numPr>
+        <w:jc w:val="both"/>
+        <w:rPr>
+          <w:rFonts w:ascii="Menlo" w:hAnsi="Menlo" w:cs="Menlo"/>
+          <w:sz w:val="20"/>
+          <w:szCs w:val="20"/>
+        </w:rPr>
+      </w:pPr>
+      <w:r>
+        <w:rPr>
+          <w:rFonts w:ascii="Menlo" w:hAnsi="Menlo" w:cs="Menlo"/>
+          <w:sz w:val="20"/>
+          <w:szCs w:val="20"/>
+        </w:rPr>
+        <w:t xml:space="preserve">Perform analysis for optimal configuration </w:t>
+      </w:r>
+    </w:p>
+    <w:p>
+      <w:pPr>
+        <w:pStyle w:val="ListParagraph"/>
+        <w:numPr>
+          <w:ilvl w:val="1"/>
+          <w:numId w:val="25"/>
+        </w:numPr>
+        <w:jc w:val="both"/>
+        <w:rPr>
+          <w:rFonts w:ascii="Menlo" w:hAnsi="Menlo" w:cs="Menlo"/>
+          <w:sz w:val="20"/>
+          <w:szCs w:val="20"/>
+        </w:rPr>
+      </w:pPr>
+      <w:r>
+        <w:rPr>
+          <w:rFonts w:ascii="Menlo" w:hAnsi="Menlo" w:cs="Menlo"/>
+          <w:sz w:val="20"/>
+          <w:szCs w:val="20"/>
+        </w:rPr>
+        <w:t xml:space="preserve">Conduct segment level peer review and working groups </w:t>
+      </w:r>
+    </w:p>
+    <w:p>
+      <w:pPr>
+        <w:pStyle w:val="ListParagraph"/>
+        <w:numPr>
+          <w:ilvl w:val="1"/>
+          <w:numId w:val="25"/>
+        </w:numPr>
+        <w:jc w:val="both"/>
+        <w:rPr>
+          <w:rFonts w:ascii="Menlo" w:hAnsi="Menlo" w:cs="Menlo"/>
+          <w:sz w:val="20"/>
+          <w:szCs w:val="20"/>
+        </w:rPr>
+      </w:pPr>
+      <w:r>
+        <w:rPr>
+          <w:rFonts w:ascii="Menlo" w:hAnsi="Menlo" w:cs="Menlo"/>
+          <w:sz w:val="20"/>
+          <w:szCs w:val="20"/>
+        </w:rPr>
+        <w:t>Begin integration and verification process (bottom-up)</w:t>
+      </w:r>
+    </w:p>
+    <w:p>
+      <w:pPr>
+        <w:pStyle w:val="ListParagraph"/>
+        <w:numPr>
+          <w:ilvl w:val="1"/>
+          <w:numId w:val="25"/>
+        </w:numPr>
+        <w:jc w:val="both"/>
+        <w:rPr>
+          <w:rFonts w:ascii="Menlo" w:hAnsi="Menlo" w:cs="Menlo"/>
+          <w:sz w:val="20"/>
+          <w:szCs w:val="20"/>
+        </w:rPr>
+      </w:pPr>
+      <w:r>
+        <w:rPr>
+          <w:rFonts w:ascii="Menlo" w:hAnsi="Menlo" w:cs="Menlo"/>
+          <w:sz w:val="20"/>
+          <w:szCs w:val="20"/>
+        </w:rPr>
+        <w:t>Perform and support HW/SW configuration audits</w:t>
+      </w:r>
+    </w:p>
+    <w:p>
+      <w:pPr>
+        <w:pStyle w:val="ListParagraph"/>
+        <w:numPr>
+          <w:ilvl w:val="1"/>
+          <w:numId w:val="25"/>
+        </w:numPr>
+        <w:jc w:val="both"/>
+        <w:rPr>
+          <w:rFonts w:ascii="Menlo" w:hAnsi="Menlo" w:cs="Menlo"/>
+          <w:sz w:val="20"/>
+          <w:szCs w:val="20"/>
+        </w:rPr>
+      </w:pPr>
+      <w:r>
+        <w:rPr>
+          <w:rFonts w:ascii="Menlo" w:hAnsi="Menlo" w:cs="Menlo"/>
+          <w:sz w:val="20"/>
+          <w:szCs w:val="20"/>
+        </w:rPr>
+        <w:t>Develop enabling / support elements for segments</w:t>
+      </w:r>
+    </w:p>
+    <w:p>
+      <w:pPr>
+        <w:pStyle w:val="ListParagraph"/>
+        <w:numPr>
+          <w:ilvl w:val="1"/>
+          <w:numId w:val="25"/>
+        </w:numPr>
+        <w:jc w:val="both"/>
+        <w:rPr>
+          <w:rFonts w:ascii="Menlo" w:hAnsi="Menlo" w:cs="Menlo"/>
+          <w:sz w:val="20"/>
+          <w:szCs w:val="20"/>
+        </w:rPr>
+      </w:pPr>
+      <w:r>
+        <w:rPr>
+          <w:rFonts w:ascii="Menlo" w:hAnsi="Menlo" w:cs="Menlo"/>
+          <w:sz w:val="20"/>
+          <w:szCs w:val="20"/>
+        </w:rPr>
+        <w:t>Work with other team members to foster integration</w:t>
+      </w:r>
+    </w:p>
+    <w:p>
+      <w:pPr>
+        <w:pStyle w:val="ListParagraph"/>
+        <w:numPr>
+          <w:ilvl w:val="0"/>
+          <w:numId w:val="25"/>
+        </w:numPr>
+        <w:jc w:val="both"/>
+        <w:rPr>
+          <w:rFonts w:ascii="Menlo" w:hAnsi="Menlo" w:cs="Menlo"/>
+          <w:sz w:val="20"/>
+          <w:szCs w:val="20"/>
+        </w:rPr>
+      </w:pPr>
+      <w:r>
+        <w:rPr>
+          <w:rFonts w:ascii="Menlo" w:hAnsi="Menlo" w:cs="Menlo"/>
+          <w:sz w:val="20"/>
+          <w:szCs w:val="20"/>
+        </w:rPr>
+        <w:t>Manage result of implementation</w:t>
+      </w:r>
+    </w:p>
+    <w:p>
+      <w:pPr>
+        <w:pStyle w:val="ListParagraph"/>
+        <w:numPr>
+          <w:ilvl w:val="0"/>
+          <w:numId w:val="25"/>
+        </w:numPr>
+        <w:jc w:val="both"/>
+        <w:rPr>
+          <w:rFonts w:ascii="Menlo" w:hAnsi="Menlo" w:cs="Menlo"/>
+          <w:sz w:val="20"/>
+          <w:szCs w:val="20"/>
+        </w:rPr>
+      </w:pPr>
+      <w:r>
+        <w:rPr>
+          <w:rFonts w:ascii="Menlo" w:hAnsi="Menlo" w:cs="Menlo"/>
+          <w:sz w:val="20"/>
+          <w:szCs w:val="20"/>
+        </w:rPr>
+        <w:t>Output</w:t>
+      </w:r>
+    </w:p>
+    <w:p>
+      <w:pPr>
+        <w:pStyle w:val="ListParagraph"/>
+        <w:numPr>
+          <w:ilvl w:val="1"/>
+          <w:numId w:val="25"/>
+        </w:numPr>
+        <w:jc w:val="both"/>
+        <w:rPr>
+          <w:rFonts w:ascii="Menlo" w:hAnsi="Menlo" w:cs="Menlo"/>
+          <w:sz w:val="20"/>
+          <w:szCs w:val="20"/>
+        </w:rPr>
+      </w:pPr>
+      <w:r>
+        <w:rPr>
+          <w:rFonts w:ascii="Menlo" w:hAnsi="Menlo" w:cs="Menlo"/>
+          <w:sz w:val="20"/>
+          <w:szCs w:val="20"/>
+        </w:rPr>
+        <w:t xml:space="preserve">Implementation strategy </w:t>
+      </w:r>
+    </w:p>
+    <w:p>
+      <w:pPr>
+        <w:pStyle w:val="ListParagraph"/>
+        <w:numPr>
+          <w:ilvl w:val="1"/>
+          <w:numId w:val="25"/>
+        </w:numPr>
+        <w:jc w:val="both"/>
+        <w:rPr>
+          <w:rFonts w:ascii="Menlo" w:hAnsi="Menlo" w:cs="Menlo"/>
+          <w:sz w:val="20"/>
+          <w:szCs w:val="20"/>
+        </w:rPr>
+      </w:pPr>
+      <w:r>
+        <w:rPr>
+          <w:rFonts w:ascii="Menlo" w:hAnsi="Menlo" w:cs="Menlo"/>
+          <w:sz w:val="20"/>
+          <w:szCs w:val="20"/>
+        </w:rPr>
+        <w:t>Implementation enabling system requirements</w:t>
+      </w:r>
+    </w:p>
+    <w:p>
+      <w:pPr>
+        <w:pStyle w:val="ListParagraph"/>
+        <w:numPr>
+          <w:ilvl w:val="1"/>
+          <w:numId w:val="25"/>
+        </w:numPr>
+        <w:jc w:val="both"/>
+        <w:rPr>
+          <w:rFonts w:ascii="Menlo" w:hAnsi="Menlo" w:cs="Menlo"/>
+          <w:sz w:val="20"/>
+          <w:szCs w:val="20"/>
+        </w:rPr>
+      </w:pPr>
+      <w:r>
+        <w:rPr>
+          <w:rFonts w:ascii="Menlo" w:hAnsi="Menlo" w:cs="Menlo"/>
+          <w:sz w:val="20"/>
+          <w:szCs w:val="20"/>
+        </w:rPr>
+        <w:t xml:space="preserve">Implementation constraints </w:t>
+      </w:r>
+    </w:p>
+    <w:p>
+      <w:pPr>
+        <w:pStyle w:val="ListParagraph"/>
+        <w:numPr>
+          <w:ilvl w:val="1"/>
+          <w:numId w:val="25"/>
+        </w:numPr>
+        <w:jc w:val="both"/>
+        <w:rPr>
+          <w:rFonts w:ascii="Menlo" w:hAnsi="Menlo" w:cs="Menlo"/>
+          <w:sz w:val="20"/>
+          <w:szCs w:val="20"/>
+        </w:rPr>
+      </w:pPr>
+      <w:r>
+        <w:rPr>
+          <w:rFonts w:ascii="Menlo" w:hAnsi="Menlo" w:cs="Menlo"/>
+          <w:sz w:val="20"/>
+          <w:szCs w:val="20"/>
+        </w:rPr>
+        <w:t>System elements</w:t>
+      </w:r>
+    </w:p>
+    <w:p>
+      <w:pPr>
+        <w:pStyle w:val="ListParagraph"/>
+        <w:numPr>
+          <w:ilvl w:val="1"/>
+          <w:numId w:val="25"/>
+        </w:numPr>
+        <w:jc w:val="both"/>
+        <w:rPr>
+          <w:rFonts w:ascii="Menlo" w:hAnsi="Menlo" w:cs="Menlo"/>
+          <w:sz w:val="20"/>
+          <w:szCs w:val="20"/>
+        </w:rPr>
+      </w:pPr>
+      <w:r>
+        <w:rPr>
+          <w:rFonts w:ascii="Menlo" w:hAnsi="Menlo" w:cs="Menlo"/>
+          <w:sz w:val="20"/>
+          <w:szCs w:val="20"/>
+        </w:rPr>
+        <w:t>System elements documents</w:t>
+      </w:r>
+    </w:p>
+    <w:p>
+      <w:pPr>
+        <w:pStyle w:val="ListParagraph"/>
+        <w:numPr>
+          <w:ilvl w:val="1"/>
+          <w:numId w:val="25"/>
+        </w:numPr>
+        <w:jc w:val="both"/>
+        <w:rPr>
+          <w:rFonts w:ascii="Menlo" w:hAnsi="Menlo" w:cs="Menlo"/>
+          <w:sz w:val="20"/>
+          <w:szCs w:val="20"/>
+        </w:rPr>
+      </w:pPr>
+      <w:r>
+        <w:rPr>
+          <w:rFonts w:ascii="Menlo" w:hAnsi="Menlo" w:cs="Menlo"/>
+          <w:sz w:val="20"/>
+          <w:szCs w:val="20"/>
+        </w:rPr>
+        <w:t>Training material</w:t>
+      </w:r>
+    </w:p>
+    <w:p>
+      <w:pPr>
+        <w:pStyle w:val="ListParagraph"/>
+        <w:numPr>
+          <w:ilvl w:val="1"/>
+          <w:numId w:val="25"/>
+        </w:numPr>
+        <w:jc w:val="both"/>
+        <w:rPr>
+          <w:rFonts w:ascii="Menlo" w:hAnsi="Menlo" w:cs="Menlo"/>
+          <w:sz w:val="20"/>
+          <w:szCs w:val="20"/>
+        </w:rPr>
+      </w:pPr>
+      <w:r>
+        <w:rPr>
+          <w:rFonts w:ascii="Menlo" w:hAnsi="Menlo" w:cs="Menlo"/>
+          <w:sz w:val="20"/>
+          <w:szCs w:val="20"/>
+        </w:rPr>
+        <w:t>Implementation traceability</w:t>
+      </w:r>
+    </w:p>
+    <w:p>
+      <w:pPr>
+        <w:pStyle w:val="ListParagraph"/>
+        <w:numPr>
+          <w:ilvl w:val="1"/>
+          <w:numId w:val="25"/>
+        </w:numPr>
+        <w:jc w:val="both"/>
+        <w:rPr>
+          <w:rFonts w:ascii="Menlo" w:hAnsi="Menlo" w:cs="Menlo"/>
+          <w:sz w:val="20"/>
+          <w:szCs w:val="20"/>
+        </w:rPr>
+      </w:pPr>
+      <w:r>
+        <w:rPr>
+          <w:rFonts w:ascii="Menlo" w:hAnsi="Menlo" w:cs="Menlo"/>
+          <w:sz w:val="20"/>
+          <w:szCs w:val="20"/>
+        </w:rPr>
+        <w:t xml:space="preserve">Implementation reports </w:t>
+      </w:r>
+    </w:p>
+    <w:p>
+      <w:pPr>
+        <w:pStyle w:val="ListParagraph"/>
+        <w:numPr>
+          <w:ilvl w:val="1"/>
+          <w:numId w:val="25"/>
+        </w:numPr>
+        <w:jc w:val="both"/>
+        <w:rPr>
+          <w:rFonts w:ascii="Menlo" w:hAnsi="Menlo" w:cs="Menlo"/>
+          <w:sz w:val="20"/>
+          <w:szCs w:val="20"/>
+        </w:rPr>
+      </w:pPr>
+      <w:r>
+        <w:rPr>
+          <w:rFonts w:ascii="Menlo" w:hAnsi="Menlo" w:cs="Menlo"/>
+          <w:sz w:val="20"/>
+          <w:szCs w:val="20"/>
+        </w:rPr>
+        <w:t>Implementation</w:t>
+      </w:r>
+      <w:r>
+        <w:rPr>
+          <w:rFonts w:ascii="Menlo" w:hAnsi="Menlo" w:cs="Menlo"/>
+          <w:sz w:val="20"/>
+          <w:szCs w:val="20"/>
+        </w:rPr>
+        <w:t xml:space="preserve"> record </w:t>
+      </w:r>
+    </w:p>
+    <w:p>
+      <w:pPr>
+        <w:jc w:val="both"/>
+        <w:rPr>
+          <w:rFonts w:ascii="Menlo" w:hAnsi="Menlo" w:cs="Menlo"/>
+          <w:sz w:val="20"/>
+          <w:szCs w:val="20"/>
+        </w:rPr>
+      </w:pPr>
+    </w:p>
+    <w:p>
+      <w:pPr>
+        <w:jc w:val="both"/>
+        <w:rPr>
+          <w:rFonts w:ascii="Menlo" w:hAnsi="Menlo" w:cs="Menlo"/>
+          <w:sz w:val="20"/>
+          <w:szCs w:val="20"/>
+        </w:rPr>
+      </w:pPr>
+      <w:r>
+        <w:rPr>
+          <w:rFonts w:ascii="Menlo" w:hAnsi="Menlo" w:cs="Menlo"/>
+          <w:sz w:val="20"/>
+          <w:szCs w:val="20"/>
+        </w:rPr>
+        <w:t xml:space="preserve">Integration: </w:t>
+      </w:r>
+    </w:p>
+    <w:p>
+      <w:pPr>
+        <w:pStyle w:val="ListParagraph"/>
+        <w:numPr>
+          <w:ilvl w:val="0"/>
+          <w:numId w:val="25"/>
+        </w:numPr>
+        <w:jc w:val="both"/>
+        <w:rPr>
+          <w:rFonts w:ascii="Menlo" w:hAnsi="Menlo" w:cs="Menlo"/>
+          <w:sz w:val="20"/>
+          <w:szCs w:val="20"/>
+        </w:rPr>
+      </w:pPr>
+      <w:r>
+        <w:rPr>
+          <w:rFonts w:ascii="Menlo" w:hAnsi="Menlo" w:cs="Menlo"/>
+          <w:sz w:val="20"/>
+          <w:szCs w:val="20"/>
+        </w:rPr>
+        <w:t>Inputs:</w:t>
+      </w:r>
+    </w:p>
+    <w:p>
+      <w:pPr>
+        <w:pStyle w:val="ListParagraph"/>
+        <w:numPr>
+          <w:ilvl w:val="1"/>
+          <w:numId w:val="25"/>
+        </w:numPr>
+        <w:jc w:val="both"/>
+        <w:rPr>
+          <w:rFonts w:ascii="Menlo" w:hAnsi="Menlo" w:cs="Menlo"/>
+          <w:sz w:val="20"/>
+          <w:szCs w:val="20"/>
+        </w:rPr>
+      </w:pPr>
+      <w:r>
+        <w:rPr>
+          <w:rFonts w:ascii="Menlo" w:hAnsi="Menlo" w:cs="Menlo"/>
+          <w:sz w:val="20"/>
+          <w:szCs w:val="20"/>
+        </w:rPr>
+        <w:t xml:space="preserve">Life cycle concepts </w:t>
+      </w:r>
+    </w:p>
+    <w:p>
+      <w:pPr>
+        <w:pStyle w:val="ListParagraph"/>
+        <w:numPr>
+          <w:ilvl w:val="1"/>
+          <w:numId w:val="25"/>
+        </w:numPr>
+        <w:jc w:val="both"/>
+        <w:rPr>
+          <w:rFonts w:ascii="Menlo" w:hAnsi="Menlo" w:cs="Menlo"/>
+          <w:sz w:val="20"/>
+          <w:szCs w:val="20"/>
+        </w:rPr>
+      </w:pPr>
+      <w:r>
+        <w:rPr>
+          <w:rFonts w:ascii="Menlo" w:hAnsi="Menlo" w:cs="Menlo"/>
+          <w:sz w:val="20"/>
+          <w:szCs w:val="20"/>
+        </w:rPr>
+        <w:t>Interface definition</w:t>
+      </w:r>
+    </w:p>
+    <w:p>
+      <w:pPr>
+        <w:pStyle w:val="ListParagraph"/>
+        <w:numPr>
+          <w:ilvl w:val="1"/>
+          <w:numId w:val="25"/>
+        </w:numPr>
+        <w:jc w:val="both"/>
+        <w:rPr>
+          <w:rFonts w:ascii="Menlo" w:hAnsi="Menlo" w:cs="Menlo"/>
+          <w:sz w:val="20"/>
+          <w:szCs w:val="20"/>
+        </w:rPr>
+      </w:pPr>
+      <w:r>
+        <w:rPr>
+          <w:rFonts w:ascii="Menlo" w:hAnsi="Menlo" w:cs="Menlo"/>
+          <w:sz w:val="20"/>
+          <w:szCs w:val="20"/>
+        </w:rPr>
+        <w:t>System element description</w:t>
+      </w:r>
+    </w:p>
+    <w:p>
+      <w:pPr>
+        <w:pStyle w:val="ListParagraph"/>
+        <w:numPr>
+          <w:ilvl w:val="1"/>
+          <w:numId w:val="25"/>
+        </w:numPr>
+        <w:jc w:val="both"/>
+        <w:rPr>
+          <w:rFonts w:ascii="Menlo" w:hAnsi="Menlo" w:cs="Menlo"/>
+          <w:sz w:val="20"/>
+          <w:szCs w:val="20"/>
+        </w:rPr>
+      </w:pPr>
+      <w:r>
+        <w:rPr>
+          <w:rFonts w:ascii="Menlo" w:hAnsi="Menlo" w:cs="Menlo"/>
+          <w:sz w:val="20"/>
+          <w:szCs w:val="20"/>
+        </w:rPr>
+        <w:t>System element</w:t>
+      </w:r>
+    </w:p>
+    <w:p>
+      <w:pPr>
+        <w:pStyle w:val="ListParagraph"/>
+        <w:numPr>
+          <w:ilvl w:val="1"/>
+          <w:numId w:val="25"/>
+        </w:numPr>
+        <w:jc w:val="both"/>
+        <w:rPr>
+          <w:rFonts w:ascii="Menlo" w:hAnsi="Menlo" w:cs="Menlo"/>
+          <w:sz w:val="20"/>
+          <w:szCs w:val="20"/>
+        </w:rPr>
+      </w:pPr>
+      <w:r>
+        <w:rPr>
+          <w:rFonts w:ascii="Menlo" w:hAnsi="Menlo" w:cs="Menlo"/>
+          <w:sz w:val="20"/>
+          <w:szCs w:val="20"/>
+        </w:rPr>
+        <w:t>System element documentation</w:t>
+      </w:r>
+    </w:p>
+    <w:p>
+      <w:pPr>
+        <w:pStyle w:val="ListParagraph"/>
+        <w:numPr>
+          <w:ilvl w:val="1"/>
+          <w:numId w:val="25"/>
+        </w:numPr>
+        <w:jc w:val="both"/>
+        <w:rPr>
+          <w:rFonts w:ascii="Menlo" w:hAnsi="Menlo" w:cs="Menlo"/>
+          <w:sz w:val="20"/>
+          <w:szCs w:val="20"/>
+        </w:rPr>
+      </w:pPr>
+      <w:r>
+        <w:rPr>
+          <w:rFonts w:ascii="Menlo" w:hAnsi="Menlo" w:cs="Menlo"/>
+          <w:sz w:val="20"/>
+          <w:szCs w:val="20"/>
+        </w:rPr>
+        <w:t>Implementation traceability</w:t>
+      </w:r>
+    </w:p>
+    <w:p>
+      <w:pPr>
+        <w:pStyle w:val="ListParagraph"/>
+        <w:numPr>
+          <w:ilvl w:val="1"/>
+          <w:numId w:val="25"/>
+        </w:numPr>
+        <w:jc w:val="both"/>
+        <w:rPr>
+          <w:rFonts w:ascii="Menlo" w:hAnsi="Menlo" w:cs="Menlo"/>
+          <w:sz w:val="20"/>
+          <w:szCs w:val="20"/>
+        </w:rPr>
+      </w:pPr>
+      <w:r>
+        <w:rPr>
+          <w:rFonts w:ascii="Menlo" w:hAnsi="Menlo" w:cs="Menlo"/>
+          <w:sz w:val="20"/>
+          <w:szCs w:val="20"/>
+        </w:rPr>
+        <w:t>Accepted system or system element</w:t>
+      </w:r>
+    </w:p>
+    <w:p>
+      <w:pPr>
+        <w:pStyle w:val="ListParagraph"/>
+        <w:numPr>
+          <w:ilvl w:val="0"/>
+          <w:numId w:val="25"/>
+        </w:numPr>
+        <w:jc w:val="both"/>
+        <w:rPr>
+          <w:rFonts w:ascii="Menlo" w:hAnsi="Menlo" w:cs="Menlo"/>
+          <w:sz w:val="20"/>
+          <w:szCs w:val="20"/>
+        </w:rPr>
+      </w:pPr>
+      <w:r>
+        <w:rPr>
+          <w:rFonts w:ascii="Menlo" w:hAnsi="Menlo" w:cs="Menlo"/>
+          <w:sz w:val="20"/>
+          <w:szCs w:val="20"/>
+        </w:rPr>
+        <w:t>Prepare for integration</w:t>
+      </w:r>
+    </w:p>
+    <w:p>
+      <w:pPr>
+        <w:pStyle w:val="ListParagraph"/>
+        <w:numPr>
+          <w:ilvl w:val="0"/>
+          <w:numId w:val="25"/>
+        </w:numPr>
+        <w:jc w:val="both"/>
+        <w:rPr>
+          <w:rFonts w:ascii="Menlo" w:hAnsi="Menlo" w:cs="Menlo"/>
+          <w:sz w:val="20"/>
+          <w:szCs w:val="20"/>
+        </w:rPr>
+      </w:pPr>
+      <w:r>
+        <w:rPr>
+          <w:rFonts w:ascii="Menlo" w:hAnsi="Menlo" w:cs="Menlo"/>
+          <w:sz w:val="20"/>
+          <w:szCs w:val="20"/>
+        </w:rPr>
+        <w:t>Perform integration</w:t>
+      </w:r>
+    </w:p>
+    <w:p>
+      <w:pPr>
+        <w:pStyle w:val="ListParagraph"/>
+        <w:numPr>
+          <w:ilvl w:val="0"/>
+          <w:numId w:val="25"/>
+        </w:numPr>
+        <w:jc w:val="both"/>
+        <w:rPr>
+          <w:rFonts w:ascii="Menlo" w:hAnsi="Menlo" w:cs="Menlo"/>
+          <w:sz w:val="20"/>
+          <w:szCs w:val="20"/>
+        </w:rPr>
+      </w:pPr>
+      <w:r>
+        <w:rPr>
+          <w:rFonts w:ascii="Menlo" w:hAnsi="Menlo" w:cs="Menlo"/>
+          <w:sz w:val="20"/>
+          <w:szCs w:val="20"/>
+        </w:rPr>
+        <w:t xml:space="preserve">Manage results of integration </w:t>
+      </w:r>
+    </w:p>
+    <w:p>
+      <w:pPr>
+        <w:pStyle w:val="ListParagraph"/>
+        <w:numPr>
+          <w:ilvl w:val="0"/>
+          <w:numId w:val="25"/>
+        </w:numPr>
+        <w:jc w:val="both"/>
+        <w:rPr>
+          <w:rFonts w:ascii="Menlo" w:hAnsi="Menlo" w:cs="Menlo"/>
+          <w:sz w:val="20"/>
+          <w:szCs w:val="20"/>
+        </w:rPr>
+      </w:pPr>
+      <w:r>
+        <w:rPr>
+          <w:rFonts w:ascii="Menlo" w:hAnsi="Menlo" w:cs="Menlo"/>
+          <w:sz w:val="20"/>
+          <w:szCs w:val="20"/>
+        </w:rPr>
+        <w:t xml:space="preserve">Output: </w:t>
+      </w:r>
+    </w:p>
+    <w:p>
+      <w:pPr>
+        <w:pStyle w:val="ListParagraph"/>
+        <w:numPr>
+          <w:ilvl w:val="1"/>
+          <w:numId w:val="25"/>
+        </w:numPr>
+        <w:jc w:val="both"/>
+        <w:rPr>
+          <w:rFonts w:ascii="Menlo" w:hAnsi="Menlo" w:cs="Menlo"/>
+          <w:sz w:val="20"/>
+          <w:szCs w:val="20"/>
+        </w:rPr>
+      </w:pPr>
+      <w:r>
+        <w:rPr>
+          <w:rFonts w:ascii="Menlo" w:hAnsi="Menlo" w:cs="Menlo"/>
+          <w:sz w:val="20"/>
+          <w:szCs w:val="20"/>
+        </w:rPr>
+        <w:t xml:space="preserve">Integration strategy </w:t>
+      </w:r>
+    </w:p>
+    <w:p>
+      <w:pPr>
+        <w:pStyle w:val="ListParagraph"/>
+        <w:numPr>
+          <w:ilvl w:val="1"/>
+          <w:numId w:val="25"/>
+        </w:numPr>
+        <w:jc w:val="both"/>
+        <w:rPr>
+          <w:rFonts w:ascii="Menlo" w:hAnsi="Menlo" w:cs="Menlo"/>
+          <w:sz w:val="20"/>
+          <w:szCs w:val="20"/>
+        </w:rPr>
+      </w:pPr>
+      <w:r>
+        <w:rPr>
+          <w:rFonts w:ascii="Menlo" w:hAnsi="Menlo" w:cs="Menlo"/>
+          <w:sz w:val="20"/>
+          <w:szCs w:val="20"/>
+        </w:rPr>
+        <w:t>Integration enabling system requirement</w:t>
+      </w:r>
+    </w:p>
+    <w:p>
+      <w:pPr>
+        <w:pStyle w:val="ListParagraph"/>
+        <w:numPr>
+          <w:ilvl w:val="1"/>
+          <w:numId w:val="25"/>
+        </w:numPr>
+        <w:jc w:val="both"/>
+        <w:rPr>
+          <w:rFonts w:ascii="Menlo" w:hAnsi="Menlo" w:cs="Menlo"/>
+          <w:sz w:val="20"/>
+          <w:szCs w:val="20"/>
+        </w:rPr>
+      </w:pPr>
+      <w:r>
+        <w:rPr>
+          <w:rFonts w:ascii="Menlo" w:hAnsi="Menlo" w:cs="Menlo"/>
+          <w:sz w:val="20"/>
+          <w:szCs w:val="20"/>
+        </w:rPr>
+        <w:t>Integration constraints</w:t>
+      </w:r>
+    </w:p>
+    <w:p>
+      <w:pPr>
+        <w:pStyle w:val="ListParagraph"/>
+        <w:numPr>
+          <w:ilvl w:val="1"/>
+          <w:numId w:val="25"/>
+        </w:numPr>
+        <w:jc w:val="both"/>
+        <w:rPr>
+          <w:rFonts w:ascii="Menlo" w:hAnsi="Menlo" w:cs="Menlo"/>
+          <w:sz w:val="20"/>
+          <w:szCs w:val="20"/>
+        </w:rPr>
+      </w:pPr>
+      <w:r>
+        <w:rPr>
+          <w:rFonts w:ascii="Menlo" w:hAnsi="Menlo" w:cs="Menlo"/>
+          <w:sz w:val="20"/>
+          <w:szCs w:val="20"/>
+        </w:rPr>
+        <w:lastRenderedPageBreak/>
+        <w:t xml:space="preserve">Integration procedures </w:t>
+      </w:r>
+    </w:p>
+    <w:p>
+      <w:pPr>
+        <w:pStyle w:val="ListParagraph"/>
+        <w:numPr>
+          <w:ilvl w:val="1"/>
+          <w:numId w:val="25"/>
+        </w:numPr>
+        <w:jc w:val="both"/>
+        <w:rPr>
+          <w:rFonts w:ascii="Menlo" w:hAnsi="Menlo" w:cs="Menlo"/>
+          <w:sz w:val="20"/>
+          <w:szCs w:val="20"/>
+        </w:rPr>
+      </w:pPr>
+      <w:r>
+        <w:rPr>
+          <w:rFonts w:ascii="Menlo" w:hAnsi="Menlo" w:cs="Menlo"/>
+          <w:sz w:val="20"/>
+          <w:szCs w:val="20"/>
+        </w:rPr>
+        <w:t>Integrated system or system elements</w:t>
+      </w:r>
+    </w:p>
+    <w:p>
+      <w:pPr>
+        <w:pStyle w:val="ListParagraph"/>
+        <w:numPr>
+          <w:ilvl w:val="1"/>
+          <w:numId w:val="25"/>
+        </w:numPr>
+        <w:jc w:val="both"/>
+        <w:rPr>
+          <w:rFonts w:ascii="Menlo" w:hAnsi="Menlo" w:cs="Menlo"/>
+          <w:sz w:val="20"/>
+          <w:szCs w:val="20"/>
+        </w:rPr>
+      </w:pPr>
+      <w:r>
+        <w:rPr>
+          <w:rFonts w:ascii="Menlo" w:hAnsi="Menlo" w:cs="Menlo"/>
+          <w:sz w:val="20"/>
+          <w:szCs w:val="20"/>
+        </w:rPr>
+        <w:t>Interface definition update identification</w:t>
+      </w:r>
+    </w:p>
+    <w:p>
+      <w:pPr>
+        <w:pStyle w:val="ListParagraph"/>
+        <w:numPr>
+          <w:ilvl w:val="1"/>
+          <w:numId w:val="25"/>
+        </w:numPr>
+        <w:jc w:val="both"/>
+        <w:rPr>
+          <w:rFonts w:ascii="Menlo" w:hAnsi="Menlo" w:cs="Menlo"/>
+          <w:sz w:val="20"/>
+          <w:szCs w:val="20"/>
+        </w:rPr>
+      </w:pPr>
+      <w:r>
+        <w:rPr>
+          <w:rFonts w:ascii="Menlo" w:hAnsi="Menlo" w:cs="Menlo"/>
+          <w:sz w:val="20"/>
+          <w:szCs w:val="20"/>
+        </w:rPr>
+        <w:t xml:space="preserve">Integration report </w:t>
+      </w:r>
+    </w:p>
+    <w:p>
+      <w:pPr>
+        <w:pStyle w:val="ListParagraph"/>
+        <w:numPr>
+          <w:ilvl w:val="1"/>
+          <w:numId w:val="25"/>
+        </w:numPr>
+        <w:jc w:val="both"/>
+        <w:rPr>
+          <w:rFonts w:ascii="Menlo" w:hAnsi="Menlo" w:cs="Menlo"/>
+          <w:sz w:val="20"/>
+          <w:szCs w:val="20"/>
+        </w:rPr>
+      </w:pPr>
+      <w:r>
+        <w:rPr>
+          <w:rFonts w:ascii="Menlo" w:hAnsi="Menlo" w:cs="Menlo"/>
+          <w:sz w:val="20"/>
+          <w:szCs w:val="20"/>
+        </w:rPr>
+        <w:t xml:space="preserve">Integration record </w:t>
+      </w:r>
+    </w:p>
+    <w:p>
+      <w:pPr>
+        <w:jc w:val="both"/>
+        <w:rPr>
+          <w:rFonts w:ascii="Menlo" w:hAnsi="Menlo" w:cs="Menlo"/>
+          <w:sz w:val="20"/>
+          <w:szCs w:val="20"/>
+        </w:rPr>
+      </w:pPr>
+    </w:p>
+    <w:p>
+      <w:pPr>
+        <w:jc w:val="both"/>
+        <w:rPr>
+          <w:rFonts w:ascii="Menlo" w:hAnsi="Menlo" w:cs="Menlo"/>
+          <w:sz w:val="20"/>
+          <w:szCs w:val="20"/>
+        </w:rPr>
+      </w:pPr>
+      <w:r>
+        <w:rPr>
+          <w:rFonts w:ascii="Menlo" w:hAnsi="Menlo" w:cs="Menlo"/>
+          <w:sz w:val="20"/>
+          <w:szCs w:val="20"/>
+        </w:rPr>
+        <w:t xml:space="preserve">Project planning: </w:t>
+      </w:r>
+    </w:p>
+    <w:p>
+      <w:pPr>
+        <w:pStyle w:val="ListParagraph"/>
+        <w:numPr>
+          <w:ilvl w:val="0"/>
+          <w:numId w:val="25"/>
+        </w:numPr>
+        <w:jc w:val="both"/>
+        <w:rPr>
+          <w:rFonts w:ascii="Menlo" w:hAnsi="Menlo" w:cs="Menlo"/>
+          <w:sz w:val="20"/>
+          <w:szCs w:val="20"/>
+        </w:rPr>
+      </w:pPr>
+      <w:r>
+        <w:rPr>
+          <w:rFonts w:ascii="Menlo" w:hAnsi="Menlo" w:cs="Menlo"/>
+          <w:sz w:val="20"/>
+          <w:szCs w:val="20"/>
+        </w:rPr>
+        <w:t>It is perpetual/ on-going</w:t>
+      </w:r>
+    </w:p>
+    <w:p>
+      <w:pPr>
+        <w:pStyle w:val="ListParagraph"/>
+        <w:numPr>
+          <w:ilvl w:val="0"/>
+          <w:numId w:val="25"/>
+        </w:numPr>
+        <w:jc w:val="both"/>
+        <w:rPr>
+          <w:rFonts w:ascii="Menlo" w:hAnsi="Menlo" w:cs="Menlo"/>
+          <w:sz w:val="20"/>
+          <w:szCs w:val="20"/>
+        </w:rPr>
+      </w:pPr>
+      <w:r>
+        <w:rPr>
+          <w:rFonts w:ascii="Menlo" w:hAnsi="Menlo" w:cs="Menlo"/>
+          <w:sz w:val="20"/>
+          <w:szCs w:val="20"/>
+        </w:rPr>
+        <w:t>Helps identify risks</w:t>
+      </w:r>
+    </w:p>
+    <w:p>
+      <w:pPr>
+        <w:pStyle w:val="ListParagraph"/>
+        <w:numPr>
+          <w:ilvl w:val="0"/>
+          <w:numId w:val="25"/>
+        </w:numPr>
+        <w:jc w:val="both"/>
+        <w:rPr>
+          <w:rFonts w:ascii="Menlo" w:hAnsi="Menlo" w:cs="Menlo"/>
+          <w:sz w:val="20"/>
+          <w:szCs w:val="20"/>
+        </w:rPr>
+      </w:pPr>
+      <w:r>
+        <w:rPr>
+          <w:rFonts w:ascii="Menlo" w:hAnsi="Menlo" w:cs="Menlo"/>
+          <w:sz w:val="20"/>
+          <w:szCs w:val="20"/>
+        </w:rPr>
+        <w:t>Helps identify resources</w:t>
+      </w:r>
+    </w:p>
+    <w:p>
+      <w:pPr>
+        <w:pStyle w:val="ListParagraph"/>
+        <w:numPr>
+          <w:ilvl w:val="0"/>
+          <w:numId w:val="25"/>
+        </w:numPr>
+        <w:jc w:val="both"/>
+        <w:rPr>
+          <w:rFonts w:ascii="Menlo" w:hAnsi="Menlo" w:cs="Menlo"/>
+          <w:sz w:val="20"/>
+          <w:szCs w:val="20"/>
+        </w:rPr>
+      </w:pPr>
+      <w:r>
+        <w:rPr>
+          <w:rFonts w:ascii="Menlo" w:hAnsi="Menlo" w:cs="Menlo"/>
+          <w:sz w:val="20"/>
+          <w:szCs w:val="20"/>
+        </w:rPr>
+        <w:t xml:space="preserve">Co-ordination is necessary </w:t>
+      </w:r>
+    </w:p>
+    <w:p>
+      <w:pPr>
+        <w:pStyle w:val="ListParagraph"/>
+        <w:numPr>
+          <w:ilvl w:val="0"/>
+          <w:numId w:val="25"/>
+        </w:numPr>
+        <w:jc w:val="both"/>
+        <w:rPr>
+          <w:rFonts w:ascii="Menlo" w:hAnsi="Menlo" w:cs="Menlo"/>
+          <w:sz w:val="20"/>
+          <w:szCs w:val="20"/>
+        </w:rPr>
+      </w:pPr>
+      <w:r>
+        <w:rPr>
+          <w:rFonts w:ascii="Menlo" w:hAnsi="Menlo" w:cs="Menlo"/>
+          <w:sz w:val="20"/>
+          <w:szCs w:val="20"/>
+        </w:rPr>
+        <w:t xml:space="preserve">Establish the foundation of the project. </w:t>
+      </w:r>
+    </w:p>
+    <w:p>
+      <w:pPr>
+        <w:pStyle w:val="ListParagraph"/>
+        <w:numPr>
+          <w:ilvl w:val="0"/>
+          <w:numId w:val="25"/>
+        </w:numPr>
+        <w:jc w:val="both"/>
+        <w:rPr>
+          <w:rFonts w:ascii="Menlo" w:hAnsi="Menlo" w:cs="Menlo"/>
+          <w:sz w:val="20"/>
+          <w:szCs w:val="20"/>
+        </w:rPr>
+      </w:pPr>
+      <w:r>
+        <w:rPr>
+          <w:rFonts w:ascii="Menlo" w:hAnsi="Menlo" w:cs="Menlo"/>
+          <w:sz w:val="20"/>
+          <w:szCs w:val="20"/>
+        </w:rPr>
+        <w:t>Can be used as enabler</w:t>
+      </w:r>
+    </w:p>
+    <w:p>
+      <w:pPr>
+        <w:pStyle w:val="ListParagraph"/>
+        <w:numPr>
+          <w:ilvl w:val="0"/>
+          <w:numId w:val="25"/>
+        </w:numPr>
+        <w:jc w:val="both"/>
+        <w:rPr>
+          <w:rFonts w:ascii="Menlo" w:hAnsi="Menlo" w:cs="Menlo"/>
+          <w:sz w:val="20"/>
+          <w:szCs w:val="20"/>
+        </w:rPr>
+      </w:pPr>
+      <w:r>
+        <w:rPr>
+          <w:rFonts w:ascii="Menlo" w:hAnsi="Menlo" w:cs="Menlo"/>
+          <w:sz w:val="20"/>
+          <w:szCs w:val="20"/>
+        </w:rPr>
+        <w:t>IMP: integrated master plan</w:t>
+      </w:r>
+    </w:p>
+    <w:p>
+      <w:pPr>
+        <w:jc w:val="both"/>
+        <w:rPr>
+          <w:rFonts w:ascii="Menlo" w:hAnsi="Menlo" w:cs="Menlo"/>
+          <w:sz w:val="20"/>
+          <w:szCs w:val="20"/>
+        </w:rPr>
+      </w:pPr>
+    </w:p>
+    <w:p>
+      <w:pPr>
+        <w:jc w:val="both"/>
+        <w:rPr>
+          <w:rFonts w:ascii="Menlo" w:hAnsi="Menlo" w:cs="Menlo"/>
+          <w:sz w:val="20"/>
+          <w:szCs w:val="20"/>
+        </w:rPr>
+      </w:pPr>
+      <w:r>
+        <w:rPr>
+          <w:rFonts w:ascii="Menlo" w:hAnsi="Menlo" w:cs="Menlo"/>
+          <w:sz w:val="20"/>
+          <w:szCs w:val="20"/>
+        </w:rPr>
+        <w:t xml:space="preserve">Project Management Plan: </w:t>
+      </w:r>
+    </w:p>
+    <w:p>
+      <w:pPr>
+        <w:pStyle w:val="ListParagraph"/>
+        <w:numPr>
+          <w:ilvl w:val="0"/>
+          <w:numId w:val="25"/>
+        </w:numPr>
+        <w:jc w:val="both"/>
+        <w:rPr>
+          <w:rFonts w:ascii="Menlo" w:hAnsi="Menlo" w:cs="Menlo"/>
+          <w:sz w:val="20"/>
+          <w:szCs w:val="20"/>
+        </w:rPr>
+      </w:pPr>
+      <w:r>
+        <w:rPr>
+          <w:rFonts w:ascii="Menlo" w:hAnsi="Menlo" w:cs="Menlo"/>
+          <w:sz w:val="20"/>
+          <w:szCs w:val="20"/>
+        </w:rPr>
+        <w:t xml:space="preserve">Risk management </w:t>
+      </w:r>
+    </w:p>
+    <w:p>
+      <w:pPr>
+        <w:pStyle w:val="ListParagraph"/>
+        <w:numPr>
+          <w:ilvl w:val="0"/>
+          <w:numId w:val="25"/>
+        </w:numPr>
+        <w:jc w:val="both"/>
+        <w:rPr>
+          <w:rFonts w:ascii="Menlo" w:hAnsi="Menlo" w:cs="Menlo"/>
+          <w:sz w:val="20"/>
+          <w:szCs w:val="20"/>
+        </w:rPr>
+      </w:pPr>
+      <w:r>
+        <w:rPr>
+          <w:rFonts w:ascii="Menlo" w:hAnsi="Menlo" w:cs="Menlo"/>
+          <w:sz w:val="20"/>
+          <w:szCs w:val="20"/>
+        </w:rPr>
+        <w:t>Configuration management</w:t>
+      </w:r>
+    </w:p>
+    <w:p>
+      <w:pPr>
+        <w:pStyle w:val="ListParagraph"/>
+        <w:numPr>
+          <w:ilvl w:val="0"/>
+          <w:numId w:val="25"/>
+        </w:numPr>
+        <w:jc w:val="both"/>
+        <w:rPr>
+          <w:rFonts w:ascii="Menlo" w:hAnsi="Menlo" w:cs="Menlo"/>
+          <w:sz w:val="20"/>
+          <w:szCs w:val="20"/>
+        </w:rPr>
+      </w:pPr>
+      <w:r>
+        <w:rPr>
+          <w:rFonts w:ascii="Menlo" w:hAnsi="Menlo" w:cs="Menlo"/>
+          <w:sz w:val="20"/>
+          <w:szCs w:val="20"/>
+        </w:rPr>
+        <w:t>Schedule management</w:t>
+      </w:r>
+    </w:p>
+    <w:p>
+      <w:pPr>
+        <w:pStyle w:val="ListParagraph"/>
+        <w:numPr>
+          <w:ilvl w:val="0"/>
+          <w:numId w:val="25"/>
+        </w:numPr>
+        <w:jc w:val="both"/>
+        <w:rPr>
+          <w:rFonts w:ascii="Menlo" w:hAnsi="Menlo" w:cs="Menlo"/>
+          <w:sz w:val="20"/>
+          <w:szCs w:val="20"/>
+        </w:rPr>
+      </w:pPr>
+      <w:r>
+        <w:rPr>
+          <w:rFonts w:ascii="Menlo" w:hAnsi="Menlo" w:cs="Menlo"/>
+          <w:sz w:val="20"/>
+          <w:szCs w:val="20"/>
+        </w:rPr>
+        <w:t>Cost management</w:t>
+      </w:r>
+    </w:p>
+    <w:p>
+      <w:pPr>
+        <w:pStyle w:val="ListParagraph"/>
+        <w:numPr>
+          <w:ilvl w:val="0"/>
+          <w:numId w:val="25"/>
+        </w:numPr>
+        <w:jc w:val="both"/>
+        <w:rPr>
+          <w:rFonts w:ascii="Menlo" w:hAnsi="Menlo" w:cs="Menlo"/>
+          <w:sz w:val="20"/>
+          <w:szCs w:val="20"/>
+        </w:rPr>
+      </w:pPr>
+      <w:r>
+        <w:rPr>
+          <w:rFonts w:ascii="Menlo" w:hAnsi="Menlo" w:cs="Menlo"/>
+          <w:sz w:val="20"/>
+          <w:szCs w:val="20"/>
+        </w:rPr>
+        <w:t>Human resource management</w:t>
+      </w:r>
+    </w:p>
+    <w:p>
+      <w:pPr>
+        <w:pStyle w:val="ListParagraph"/>
+        <w:numPr>
+          <w:ilvl w:val="0"/>
+          <w:numId w:val="25"/>
+        </w:numPr>
+        <w:jc w:val="both"/>
+        <w:rPr>
+          <w:rFonts w:ascii="Menlo" w:hAnsi="Menlo" w:cs="Menlo"/>
+          <w:sz w:val="20"/>
+          <w:szCs w:val="20"/>
+        </w:rPr>
+      </w:pPr>
+      <w:r>
+        <w:rPr>
+          <w:rFonts w:ascii="Menlo" w:hAnsi="Menlo" w:cs="Menlo"/>
+          <w:sz w:val="20"/>
+          <w:szCs w:val="20"/>
+        </w:rPr>
+        <w:t>Quality management</w:t>
+      </w:r>
+    </w:p>
+    <w:p>
+      <w:pPr>
+        <w:pStyle w:val="ListParagraph"/>
+        <w:numPr>
+          <w:ilvl w:val="0"/>
+          <w:numId w:val="25"/>
+        </w:numPr>
+        <w:jc w:val="both"/>
+        <w:rPr>
+          <w:rFonts w:ascii="Menlo" w:hAnsi="Menlo" w:cs="Menlo"/>
+          <w:sz w:val="20"/>
+          <w:szCs w:val="20"/>
+        </w:rPr>
+      </w:pPr>
+      <w:r>
+        <w:rPr>
+          <w:rFonts w:ascii="Menlo" w:hAnsi="Menlo" w:cs="Menlo"/>
+          <w:sz w:val="20"/>
+          <w:szCs w:val="20"/>
+        </w:rPr>
+        <w:t>Communication management</w:t>
+      </w:r>
+    </w:p>
+    <w:p>
+      <w:pPr>
+        <w:pStyle w:val="ListParagraph"/>
+        <w:numPr>
+          <w:ilvl w:val="0"/>
+          <w:numId w:val="25"/>
+        </w:numPr>
+        <w:jc w:val="both"/>
+        <w:rPr>
+          <w:rFonts w:ascii="Menlo" w:hAnsi="Menlo" w:cs="Menlo"/>
+          <w:sz w:val="20"/>
+          <w:szCs w:val="20"/>
+        </w:rPr>
+      </w:pPr>
+      <w:r>
+        <w:rPr>
+          <w:rFonts w:ascii="Menlo" w:hAnsi="Menlo" w:cs="Menlo"/>
+          <w:sz w:val="20"/>
+          <w:szCs w:val="20"/>
+        </w:rPr>
+        <w:t>Procurement management</w:t>
+      </w:r>
+    </w:p>
+    <w:p>
+      <w:pPr>
+        <w:pStyle w:val="ListParagraph"/>
+        <w:numPr>
+          <w:ilvl w:val="0"/>
+          <w:numId w:val="25"/>
+        </w:numPr>
+        <w:jc w:val="both"/>
+        <w:rPr>
+          <w:rFonts w:ascii="Menlo" w:hAnsi="Menlo" w:cs="Menlo"/>
+          <w:sz w:val="20"/>
+          <w:szCs w:val="20"/>
+        </w:rPr>
+      </w:pPr>
+      <w:r>
+        <w:rPr>
+          <w:rFonts w:ascii="Menlo" w:hAnsi="Menlo" w:cs="Menlo"/>
+          <w:sz w:val="20"/>
+          <w:szCs w:val="20"/>
+        </w:rPr>
+        <w:t>Stakeholder management</w:t>
+      </w:r>
+    </w:p>
+    <w:p>
+      <w:pPr>
+        <w:pStyle w:val="ListParagraph"/>
+        <w:numPr>
+          <w:ilvl w:val="0"/>
+          <w:numId w:val="25"/>
+        </w:numPr>
+        <w:jc w:val="both"/>
+        <w:rPr>
+          <w:rFonts w:ascii="Menlo" w:hAnsi="Menlo" w:cs="Menlo"/>
+          <w:sz w:val="20"/>
+          <w:szCs w:val="20"/>
+        </w:rPr>
+      </w:pPr>
+      <w:r>
+        <w:rPr>
+          <w:rFonts w:ascii="Menlo" w:hAnsi="Menlo" w:cs="Menlo"/>
+          <w:sz w:val="20"/>
+          <w:szCs w:val="20"/>
+        </w:rPr>
+        <w:t>Integration management</w:t>
+      </w:r>
+    </w:p>
+    <w:p>
+      <w:pPr>
+        <w:pStyle w:val="ListParagraph"/>
+        <w:numPr>
+          <w:ilvl w:val="0"/>
+          <w:numId w:val="25"/>
+        </w:numPr>
+        <w:jc w:val="both"/>
+        <w:rPr>
+          <w:rFonts w:ascii="Menlo" w:hAnsi="Menlo" w:cs="Menlo"/>
+          <w:sz w:val="20"/>
+          <w:szCs w:val="20"/>
+        </w:rPr>
+      </w:pPr>
+      <w:r>
+        <w:rPr>
+          <w:rFonts w:ascii="Menlo" w:hAnsi="Menlo" w:cs="Menlo"/>
+          <w:sz w:val="20"/>
+          <w:szCs w:val="20"/>
+        </w:rPr>
+        <w:t>Technical management</w:t>
+      </w:r>
+    </w:p>
+    <w:p>
+      <w:pPr>
+        <w:jc w:val="both"/>
+        <w:rPr>
+          <w:rFonts w:ascii="Menlo" w:hAnsi="Menlo" w:cs="Menlo"/>
+          <w:sz w:val="20"/>
+          <w:szCs w:val="20"/>
+        </w:rPr>
+      </w:pPr>
+    </w:p>
+    <w:p>
+      <w:pPr>
+        <w:jc w:val="both"/>
+        <w:rPr>
+          <w:rFonts w:ascii="Menlo" w:hAnsi="Menlo" w:cs="Menlo"/>
+          <w:sz w:val="20"/>
+          <w:szCs w:val="20"/>
+        </w:rPr>
+      </w:pPr>
+      <w:r>
+        <w:rPr>
+          <w:rFonts w:ascii="Menlo" w:hAnsi="Menlo" w:cs="Menlo"/>
+          <w:sz w:val="20"/>
+          <w:szCs w:val="20"/>
+        </w:rPr>
+        <w:t xml:space="preserve">Project Planning Process: </w:t>
+      </w:r>
+    </w:p>
+    <w:p>
+      <w:pPr>
+        <w:jc w:val="both"/>
+        <w:rPr>
+          <w:rFonts w:ascii="Menlo" w:hAnsi="Menlo" w:cs="Menlo"/>
+          <w:sz w:val="20"/>
+          <w:szCs w:val="20"/>
+        </w:rPr>
+      </w:pPr>
+      <w:r>
+        <w:rPr>
+          <w:rFonts w:ascii="Menlo" w:hAnsi="Menlo" w:cs="Menlo"/>
+          <w:sz w:val="20"/>
+          <w:szCs w:val="20"/>
+        </w:rPr>
+        <w:tab/>
+        <w:t xml:space="preserve">Input: </w:t>
+      </w:r>
+    </w:p>
+    <w:p>
+      <w:pPr>
+        <w:pStyle w:val="ListParagraph"/>
+        <w:numPr>
+          <w:ilvl w:val="1"/>
+          <w:numId w:val="25"/>
+        </w:numPr>
+        <w:jc w:val="both"/>
+        <w:rPr>
+          <w:rFonts w:ascii="Menlo" w:hAnsi="Menlo" w:cs="Menlo"/>
+          <w:sz w:val="20"/>
+          <w:szCs w:val="20"/>
+        </w:rPr>
+      </w:pPr>
+      <w:r>
+        <w:rPr>
+          <w:rFonts w:ascii="Menlo" w:hAnsi="Menlo" w:cs="Menlo"/>
+          <w:sz w:val="20"/>
+          <w:szCs w:val="20"/>
+        </w:rPr>
+        <w:t>Organization strategy plan</w:t>
+      </w:r>
+    </w:p>
+    <w:p>
+      <w:pPr>
+        <w:pStyle w:val="ListParagraph"/>
+        <w:numPr>
+          <w:ilvl w:val="1"/>
+          <w:numId w:val="25"/>
+        </w:numPr>
+        <w:jc w:val="both"/>
+        <w:rPr>
+          <w:rFonts w:ascii="Menlo" w:hAnsi="Menlo" w:cs="Menlo"/>
+          <w:sz w:val="20"/>
+          <w:szCs w:val="20"/>
+        </w:rPr>
+      </w:pPr>
+      <w:r>
+        <w:rPr>
+          <w:rFonts w:ascii="Menlo" w:hAnsi="Menlo" w:cs="Menlo"/>
+          <w:sz w:val="20"/>
+          <w:szCs w:val="20"/>
+        </w:rPr>
+        <w:t xml:space="preserve">Source document </w:t>
+      </w:r>
+    </w:p>
+    <w:p>
+      <w:pPr>
+        <w:pStyle w:val="ListParagraph"/>
+        <w:numPr>
+          <w:ilvl w:val="1"/>
+          <w:numId w:val="25"/>
+        </w:numPr>
+        <w:jc w:val="both"/>
+        <w:rPr>
+          <w:rFonts w:ascii="Menlo" w:hAnsi="Menlo" w:cs="Menlo"/>
+          <w:sz w:val="20"/>
+          <w:szCs w:val="20"/>
+        </w:rPr>
+      </w:pPr>
+      <w:r>
+        <w:rPr>
+          <w:rFonts w:ascii="Menlo" w:hAnsi="Menlo" w:cs="Menlo"/>
+          <w:sz w:val="20"/>
+          <w:szCs w:val="20"/>
+        </w:rPr>
+        <w:t xml:space="preserve">Supply response </w:t>
+      </w:r>
+    </w:p>
+    <w:p>
+      <w:pPr>
+        <w:pStyle w:val="ListParagraph"/>
+        <w:numPr>
+          <w:ilvl w:val="1"/>
+          <w:numId w:val="25"/>
+        </w:numPr>
+        <w:jc w:val="both"/>
+        <w:rPr>
+          <w:rFonts w:ascii="Menlo" w:hAnsi="Menlo" w:cs="Menlo"/>
+          <w:sz w:val="20"/>
+          <w:szCs w:val="20"/>
+        </w:rPr>
+      </w:pPr>
+      <w:r>
+        <w:rPr>
+          <w:rFonts w:ascii="Menlo" w:hAnsi="Menlo" w:cs="Menlo"/>
+          <w:sz w:val="20"/>
+          <w:szCs w:val="20"/>
+        </w:rPr>
+        <w:t xml:space="preserve">Project portfolio </w:t>
+      </w:r>
+    </w:p>
+    <w:p>
+      <w:pPr>
+        <w:pStyle w:val="ListParagraph"/>
+        <w:numPr>
+          <w:ilvl w:val="1"/>
+          <w:numId w:val="25"/>
+        </w:numPr>
+        <w:jc w:val="both"/>
+        <w:rPr>
+          <w:rFonts w:ascii="Menlo" w:hAnsi="Menlo" w:cs="Menlo"/>
+          <w:sz w:val="20"/>
+          <w:szCs w:val="20"/>
+        </w:rPr>
+      </w:pPr>
+      <w:r>
+        <w:rPr>
+          <w:rFonts w:ascii="Menlo" w:hAnsi="Menlo" w:cs="Menlo"/>
+          <w:sz w:val="20"/>
+          <w:szCs w:val="20"/>
+        </w:rPr>
+        <w:t>Life cycle models</w:t>
+      </w:r>
+    </w:p>
+    <w:p>
+      <w:pPr>
+        <w:pStyle w:val="ListParagraph"/>
+        <w:numPr>
+          <w:ilvl w:val="1"/>
+          <w:numId w:val="25"/>
+        </w:numPr>
+        <w:jc w:val="both"/>
+        <w:rPr>
+          <w:rFonts w:ascii="Menlo" w:hAnsi="Menlo" w:cs="Menlo"/>
+          <w:sz w:val="20"/>
+          <w:szCs w:val="20"/>
+        </w:rPr>
+      </w:pPr>
+      <w:r>
+        <w:rPr>
+          <w:rFonts w:ascii="Menlo" w:hAnsi="Menlo" w:cs="Menlo"/>
+          <w:sz w:val="20"/>
+          <w:szCs w:val="20"/>
+        </w:rPr>
+        <w:t>Project direction</w:t>
+      </w:r>
+    </w:p>
+    <w:p>
+      <w:pPr>
+        <w:pStyle w:val="ListParagraph"/>
+        <w:numPr>
+          <w:ilvl w:val="1"/>
+          <w:numId w:val="25"/>
+        </w:numPr>
+        <w:jc w:val="both"/>
+        <w:rPr>
+          <w:rFonts w:ascii="Menlo" w:hAnsi="Menlo" w:cs="Menlo"/>
+          <w:sz w:val="20"/>
+          <w:szCs w:val="20"/>
+        </w:rPr>
+      </w:pPr>
+      <w:r>
+        <w:rPr>
+          <w:rFonts w:ascii="Menlo" w:hAnsi="Menlo" w:cs="Menlo"/>
+          <w:sz w:val="20"/>
+          <w:szCs w:val="20"/>
+        </w:rPr>
+        <w:t>Strategy documents</w:t>
+      </w:r>
+    </w:p>
+    <w:p>
+      <w:pPr>
+        <w:pStyle w:val="ListParagraph"/>
+        <w:numPr>
+          <w:ilvl w:val="1"/>
+          <w:numId w:val="25"/>
+        </w:numPr>
+        <w:jc w:val="both"/>
+        <w:rPr>
+          <w:rFonts w:ascii="Menlo" w:hAnsi="Menlo" w:cs="Menlo"/>
+          <w:sz w:val="20"/>
+          <w:szCs w:val="20"/>
+        </w:rPr>
+      </w:pPr>
+      <w:r>
+        <w:rPr>
+          <w:rFonts w:ascii="Menlo" w:hAnsi="Menlo" w:cs="Menlo"/>
+          <w:sz w:val="20"/>
+          <w:szCs w:val="20"/>
+        </w:rPr>
+        <w:t xml:space="preserve">Project tailoring strategy </w:t>
+      </w:r>
+    </w:p>
+    <w:p>
+      <w:pPr>
+        <w:pStyle w:val="ListParagraph"/>
+        <w:numPr>
+          <w:ilvl w:val="1"/>
+          <w:numId w:val="25"/>
+        </w:numPr>
+        <w:jc w:val="both"/>
+        <w:rPr>
+          <w:rFonts w:ascii="Menlo" w:hAnsi="Menlo" w:cs="Menlo"/>
+          <w:sz w:val="20"/>
+          <w:szCs w:val="20"/>
+        </w:rPr>
+      </w:pPr>
+      <w:r>
+        <w:rPr>
+          <w:rFonts w:ascii="Menlo" w:hAnsi="Menlo" w:cs="Menlo"/>
+          <w:sz w:val="20"/>
+          <w:szCs w:val="20"/>
+        </w:rPr>
+        <w:t xml:space="preserve">Project lessons learned </w:t>
+      </w:r>
+    </w:p>
+    <w:p>
+      <w:pPr>
+        <w:pStyle w:val="ListParagraph"/>
+        <w:numPr>
+          <w:ilvl w:val="1"/>
+          <w:numId w:val="25"/>
+        </w:numPr>
+        <w:jc w:val="both"/>
+        <w:rPr>
+          <w:rFonts w:ascii="Menlo" w:hAnsi="Menlo" w:cs="Menlo"/>
+          <w:sz w:val="20"/>
+          <w:szCs w:val="20"/>
+        </w:rPr>
+      </w:pPr>
+      <w:r>
+        <w:rPr>
+          <w:rFonts w:ascii="Menlo" w:hAnsi="Menlo" w:cs="Menlo"/>
+          <w:sz w:val="20"/>
+          <w:szCs w:val="20"/>
+        </w:rPr>
+        <w:t>Documentation tree</w:t>
+      </w:r>
+    </w:p>
+    <w:p>
+      <w:pPr>
+        <w:pStyle w:val="ListParagraph"/>
+        <w:numPr>
+          <w:ilvl w:val="1"/>
+          <w:numId w:val="25"/>
+        </w:numPr>
+        <w:jc w:val="both"/>
+        <w:rPr>
+          <w:rFonts w:ascii="Menlo" w:hAnsi="Menlo" w:cs="Menlo"/>
+          <w:sz w:val="20"/>
+          <w:szCs w:val="20"/>
+        </w:rPr>
+      </w:pPr>
+      <w:r>
+        <w:rPr>
+          <w:rFonts w:ascii="Menlo" w:hAnsi="Menlo" w:cs="Menlo"/>
+          <w:sz w:val="20"/>
+          <w:szCs w:val="20"/>
+        </w:rPr>
+        <w:t>Quality management corrective actions</w:t>
+      </w:r>
+    </w:p>
+    <w:p>
+      <w:pPr>
+        <w:pStyle w:val="ListParagraph"/>
+        <w:numPr>
+          <w:ilvl w:val="1"/>
+          <w:numId w:val="25"/>
+        </w:numPr>
+        <w:jc w:val="both"/>
+        <w:rPr>
+          <w:rFonts w:ascii="Menlo" w:hAnsi="Menlo" w:cs="Menlo"/>
+          <w:sz w:val="20"/>
+          <w:szCs w:val="20"/>
+        </w:rPr>
+      </w:pPr>
+      <w:r>
+        <w:rPr>
+          <w:rFonts w:ascii="Menlo" w:hAnsi="Menlo" w:cs="Menlo"/>
+          <w:sz w:val="20"/>
+          <w:szCs w:val="20"/>
+        </w:rPr>
+        <w:t xml:space="preserve">Qualified personnel </w:t>
+      </w:r>
+    </w:p>
+    <w:p>
+      <w:pPr>
+        <w:pStyle w:val="ListParagraph"/>
+        <w:numPr>
+          <w:ilvl w:val="1"/>
+          <w:numId w:val="25"/>
+        </w:numPr>
+        <w:jc w:val="both"/>
+        <w:rPr>
+          <w:rFonts w:ascii="Menlo" w:hAnsi="Menlo" w:cs="Menlo"/>
+          <w:sz w:val="20"/>
+          <w:szCs w:val="20"/>
+        </w:rPr>
+      </w:pPr>
+      <w:r>
+        <w:rPr>
+          <w:rFonts w:ascii="Menlo" w:hAnsi="Menlo" w:cs="Menlo"/>
+          <w:sz w:val="20"/>
+          <w:szCs w:val="20"/>
+        </w:rPr>
+        <w:t xml:space="preserve">Quality assurance plan </w:t>
+      </w:r>
+    </w:p>
+    <w:p>
+      <w:pPr>
+        <w:pStyle w:val="ListParagraph"/>
+        <w:jc w:val="both"/>
+        <w:rPr>
+          <w:rFonts w:ascii="Menlo" w:hAnsi="Menlo" w:cs="Menlo"/>
+          <w:sz w:val="20"/>
+          <w:szCs w:val="20"/>
+        </w:rPr>
+      </w:pPr>
+      <w:r>
+        <w:rPr>
+          <w:rFonts w:ascii="Menlo" w:hAnsi="Menlo" w:cs="Menlo"/>
+          <w:sz w:val="20"/>
+          <w:szCs w:val="20"/>
+        </w:rPr>
+        <w:t xml:space="preserve">Process: </w:t>
+      </w:r>
+    </w:p>
+    <w:p>
+      <w:pPr>
+        <w:pStyle w:val="ListParagraph"/>
+        <w:numPr>
+          <w:ilvl w:val="1"/>
+          <w:numId w:val="25"/>
+        </w:numPr>
+        <w:jc w:val="both"/>
+        <w:rPr>
+          <w:rFonts w:ascii="Menlo" w:hAnsi="Menlo" w:cs="Menlo"/>
+          <w:sz w:val="20"/>
+          <w:szCs w:val="20"/>
+        </w:rPr>
+      </w:pPr>
+      <w:r>
+        <w:rPr>
+          <w:rFonts w:ascii="Menlo" w:hAnsi="Menlo" w:cs="Menlo"/>
+          <w:sz w:val="20"/>
+          <w:szCs w:val="20"/>
+        </w:rPr>
+        <w:t>Define the project</w:t>
+      </w:r>
+    </w:p>
+    <w:p>
+      <w:pPr>
+        <w:pStyle w:val="ListParagraph"/>
+        <w:numPr>
+          <w:ilvl w:val="1"/>
+          <w:numId w:val="25"/>
+        </w:numPr>
+        <w:jc w:val="both"/>
+        <w:rPr>
+          <w:rFonts w:ascii="Menlo" w:hAnsi="Menlo" w:cs="Menlo"/>
+          <w:sz w:val="20"/>
+          <w:szCs w:val="20"/>
+        </w:rPr>
+      </w:pPr>
+      <w:r>
+        <w:rPr>
+          <w:rFonts w:ascii="Menlo" w:hAnsi="Menlo" w:cs="Menlo"/>
+          <w:sz w:val="20"/>
+          <w:szCs w:val="20"/>
+        </w:rPr>
+        <w:t>Plan the project and technical management</w:t>
+      </w:r>
+    </w:p>
+    <w:p>
+      <w:pPr>
+        <w:pStyle w:val="ListParagraph"/>
+        <w:numPr>
+          <w:ilvl w:val="1"/>
+          <w:numId w:val="25"/>
+        </w:numPr>
+        <w:jc w:val="both"/>
+        <w:rPr>
+          <w:rFonts w:ascii="Menlo" w:hAnsi="Menlo" w:cs="Menlo"/>
+          <w:sz w:val="20"/>
+          <w:szCs w:val="20"/>
+        </w:rPr>
+      </w:pPr>
+      <w:r>
+        <w:rPr>
+          <w:rFonts w:ascii="Menlo" w:hAnsi="Menlo" w:cs="Menlo"/>
+          <w:sz w:val="20"/>
+          <w:szCs w:val="20"/>
+        </w:rPr>
+        <w:t>Activate the project</w:t>
+      </w:r>
+    </w:p>
+    <w:p>
+      <w:pPr>
+        <w:pStyle w:val="ListParagraph"/>
+        <w:jc w:val="both"/>
+        <w:rPr>
+          <w:rFonts w:ascii="Menlo" w:hAnsi="Menlo" w:cs="Menlo"/>
+          <w:sz w:val="20"/>
+          <w:szCs w:val="20"/>
+        </w:rPr>
+      </w:pPr>
+      <w:r>
+        <w:rPr>
+          <w:rFonts w:ascii="Menlo" w:hAnsi="Menlo" w:cs="Menlo"/>
+          <w:sz w:val="20"/>
+          <w:szCs w:val="20"/>
+        </w:rPr>
+        <w:t xml:space="preserve">Output: </w:t>
+      </w:r>
+    </w:p>
+    <w:p>
+      <w:pPr>
+        <w:pStyle w:val="ListParagraph"/>
+        <w:numPr>
+          <w:ilvl w:val="1"/>
+          <w:numId w:val="25"/>
+        </w:numPr>
+        <w:jc w:val="both"/>
+        <w:rPr>
+          <w:rFonts w:ascii="Menlo" w:hAnsi="Menlo" w:cs="Menlo"/>
+          <w:sz w:val="20"/>
+          <w:szCs w:val="20"/>
+        </w:rPr>
+      </w:pPr>
+      <w:r>
+        <w:rPr>
+          <w:rFonts w:ascii="Menlo" w:hAnsi="Menlo" w:cs="Menlo"/>
+          <w:sz w:val="20"/>
+          <w:szCs w:val="20"/>
+        </w:rPr>
+        <w:t>SEMP</w:t>
+      </w:r>
+    </w:p>
+    <w:p>
+      <w:pPr>
+        <w:pStyle w:val="ListParagraph"/>
+        <w:numPr>
+          <w:ilvl w:val="1"/>
+          <w:numId w:val="25"/>
+        </w:numPr>
+        <w:jc w:val="both"/>
+        <w:rPr>
+          <w:rFonts w:ascii="Menlo" w:hAnsi="Menlo" w:cs="Menlo"/>
+          <w:sz w:val="20"/>
+          <w:szCs w:val="20"/>
+        </w:rPr>
+      </w:pPr>
+      <w:r>
+        <w:rPr>
+          <w:rFonts w:ascii="Menlo" w:hAnsi="Menlo" w:cs="Menlo"/>
+          <w:sz w:val="20"/>
+          <w:szCs w:val="20"/>
+        </w:rPr>
+        <w:t xml:space="preserve">Project constraints </w:t>
+      </w:r>
+    </w:p>
+    <w:p>
+      <w:pPr>
+        <w:pStyle w:val="ListParagraph"/>
+        <w:numPr>
+          <w:ilvl w:val="1"/>
+          <w:numId w:val="25"/>
+        </w:numPr>
+        <w:jc w:val="both"/>
+        <w:rPr>
+          <w:rFonts w:ascii="Menlo" w:hAnsi="Menlo" w:cs="Menlo"/>
+          <w:sz w:val="20"/>
+          <w:szCs w:val="20"/>
+        </w:rPr>
+      </w:pPr>
+      <w:r>
+        <w:rPr>
+          <w:rFonts w:ascii="Menlo" w:hAnsi="Menlo" w:cs="Menlo"/>
+          <w:sz w:val="20"/>
+          <w:szCs w:val="20"/>
+        </w:rPr>
+        <w:t>Project infrastructure needs</w:t>
+      </w:r>
+    </w:p>
+    <w:p>
+      <w:pPr>
+        <w:pStyle w:val="ListParagraph"/>
+        <w:numPr>
+          <w:ilvl w:val="1"/>
+          <w:numId w:val="25"/>
+        </w:numPr>
+        <w:jc w:val="both"/>
+        <w:rPr>
+          <w:rFonts w:ascii="Menlo" w:hAnsi="Menlo" w:cs="Menlo"/>
+          <w:sz w:val="20"/>
+          <w:szCs w:val="20"/>
+        </w:rPr>
+      </w:pPr>
+      <w:r>
+        <w:rPr>
+          <w:rFonts w:ascii="Menlo" w:hAnsi="Menlo" w:cs="Menlo"/>
+          <w:sz w:val="20"/>
+          <w:szCs w:val="20"/>
+        </w:rPr>
+        <w:t xml:space="preserve">Project human resources </w:t>
+      </w:r>
+    </w:p>
+    <w:p>
+      <w:pPr>
+        <w:pStyle w:val="ListParagraph"/>
+        <w:numPr>
+          <w:ilvl w:val="1"/>
+          <w:numId w:val="25"/>
+        </w:numPr>
+        <w:jc w:val="both"/>
+        <w:rPr>
+          <w:rFonts w:ascii="Menlo" w:hAnsi="Menlo" w:cs="Menlo"/>
+          <w:sz w:val="20"/>
+          <w:szCs w:val="20"/>
+        </w:rPr>
+      </w:pPr>
+      <w:r>
+        <w:rPr>
+          <w:rFonts w:ascii="Menlo" w:hAnsi="Menlo" w:cs="Menlo"/>
+          <w:sz w:val="20"/>
+          <w:szCs w:val="20"/>
+        </w:rPr>
+        <w:t xml:space="preserve">Work breakdown </w:t>
+      </w:r>
+      <w:r>
+        <w:rPr>
+          <w:rFonts w:ascii="Menlo" w:hAnsi="Menlo" w:cs="Menlo"/>
+          <w:sz w:val="20"/>
+          <w:szCs w:val="20"/>
+        </w:rPr>
+        <w:t>structure (</w:t>
+      </w:r>
+      <w:proofErr w:type="spellStart"/>
+      <w:r>
+        <w:rPr>
+          <w:rFonts w:ascii="Menlo" w:hAnsi="Menlo" w:cs="Menlo"/>
+          <w:sz w:val="20"/>
+          <w:szCs w:val="20"/>
+        </w:rPr>
+        <w:t>wbs</w:t>
+      </w:r>
+      <w:proofErr w:type="spellEnd"/>
+      <w:r>
+        <w:rPr>
+          <w:rFonts w:ascii="Menlo" w:hAnsi="Menlo" w:cs="Menlo"/>
+          <w:sz w:val="20"/>
+          <w:szCs w:val="20"/>
+        </w:rPr>
+        <w:t>)</w:t>
+      </w:r>
+    </w:p>
+    <w:p>
+      <w:pPr>
+        <w:pStyle w:val="ListParagraph"/>
+        <w:numPr>
+          <w:ilvl w:val="1"/>
+          <w:numId w:val="25"/>
+        </w:numPr>
+        <w:jc w:val="both"/>
+        <w:rPr>
+          <w:rFonts w:ascii="Menlo" w:hAnsi="Menlo" w:cs="Menlo"/>
+          <w:sz w:val="20"/>
+          <w:szCs w:val="20"/>
+        </w:rPr>
+      </w:pPr>
+      <w:r>
+        <w:rPr>
+          <w:rFonts w:ascii="Menlo" w:hAnsi="Menlo" w:cs="Menlo"/>
+          <w:sz w:val="20"/>
+          <w:szCs w:val="20"/>
+        </w:rPr>
+        <w:t>Project schedule</w:t>
+      </w:r>
+    </w:p>
+    <w:p>
+      <w:pPr>
+        <w:pStyle w:val="ListParagraph"/>
+        <w:numPr>
+          <w:ilvl w:val="1"/>
+          <w:numId w:val="25"/>
+        </w:numPr>
+        <w:jc w:val="both"/>
+        <w:rPr>
+          <w:rFonts w:ascii="Menlo" w:hAnsi="Menlo" w:cs="Menlo"/>
+          <w:sz w:val="20"/>
+          <w:szCs w:val="20"/>
+        </w:rPr>
+      </w:pPr>
+      <w:r>
+        <w:rPr>
+          <w:rFonts w:ascii="Menlo" w:hAnsi="Menlo" w:cs="Menlo"/>
+          <w:sz w:val="20"/>
+          <w:szCs w:val="20"/>
+        </w:rPr>
+        <w:t>Project budget</w:t>
+      </w:r>
+    </w:p>
+    <w:p>
+      <w:pPr>
+        <w:pStyle w:val="ListParagraph"/>
+        <w:numPr>
+          <w:ilvl w:val="1"/>
+          <w:numId w:val="25"/>
+        </w:numPr>
+        <w:jc w:val="both"/>
+        <w:rPr>
+          <w:rFonts w:ascii="Menlo" w:hAnsi="Menlo" w:cs="Menlo"/>
+          <w:sz w:val="20"/>
+          <w:szCs w:val="20"/>
+        </w:rPr>
+      </w:pPr>
+      <w:r>
+        <w:rPr>
+          <w:rFonts w:ascii="Menlo" w:hAnsi="Menlo" w:cs="Menlo"/>
+          <w:sz w:val="20"/>
+          <w:szCs w:val="20"/>
+        </w:rPr>
+        <w:lastRenderedPageBreak/>
+        <w:t>Acquisition need</w:t>
+      </w:r>
+    </w:p>
+    <w:p>
+      <w:pPr>
+        <w:pStyle w:val="ListParagraph"/>
+        <w:numPr>
+          <w:ilvl w:val="1"/>
+          <w:numId w:val="25"/>
+        </w:numPr>
+        <w:jc w:val="both"/>
+        <w:rPr>
+          <w:rFonts w:ascii="Menlo" w:hAnsi="Menlo" w:cs="Menlo"/>
+          <w:sz w:val="20"/>
+          <w:szCs w:val="20"/>
+        </w:rPr>
+      </w:pPr>
+      <w:r>
+        <w:rPr>
+          <w:rFonts w:ascii="Menlo" w:hAnsi="Menlo" w:cs="Menlo"/>
+          <w:sz w:val="20"/>
+          <w:szCs w:val="20"/>
+        </w:rPr>
+        <w:t xml:space="preserve">Project planning record </w:t>
       </w:r>
     </w:p>
     <w:sectPr>

</xml_diff>

<commit_message>
software and systems development process
</commit_message>
<xml_diff>
--- a/KeyConcepts_SysEngg.docx
+++ b/KeyConcepts_SysEngg.docx
@@ -19809,6 +19809,2475 @@
         </w:rPr>
         <w:t>Value Engineering</w:t>
       </w:r>
+    </w:p>
+    <w:p>
+      <w:pPr>
+        <w:jc w:val="both"/>
+        <w:rPr>
+          <w:rFonts w:ascii="Menlo" w:hAnsi="Menlo" w:cs="Menlo"/>
+          <w:sz w:val="20"/>
+          <w:szCs w:val="20"/>
+        </w:rPr>
+      </w:pPr>
+    </w:p>
+    <w:p>
+      <w:pPr>
+        <w:jc w:val="both"/>
+        <w:rPr>
+          <w:rFonts w:ascii="Menlo" w:hAnsi="Menlo" w:cs="Menlo"/>
+          <w:sz w:val="20"/>
+          <w:szCs w:val="20"/>
+        </w:rPr>
+      </w:pPr>
+      <w:r>
+        <w:rPr>
+          <w:rFonts w:ascii="Menlo" w:hAnsi="Menlo" w:cs="Menlo"/>
+          <w:sz w:val="20"/>
+          <w:szCs w:val="20"/>
+        </w:rPr>
+        <w:t xml:space="preserve">Software and system engineering: </w:t>
+      </w:r>
+    </w:p>
+    <w:p>
+      <w:pPr>
+        <w:pStyle w:val="ListParagraph"/>
+        <w:numPr>
+          <w:ilvl w:val="0"/>
+          <w:numId w:val="25"/>
+        </w:numPr>
+        <w:jc w:val="both"/>
+        <w:rPr>
+          <w:rFonts w:ascii="Menlo" w:hAnsi="Menlo" w:cs="Menlo"/>
+          <w:sz w:val="20"/>
+          <w:szCs w:val="20"/>
+        </w:rPr>
+      </w:pPr>
+      <w:r>
+        <w:rPr>
+          <w:rFonts w:ascii="Menlo" w:hAnsi="Menlo" w:cs="Menlo"/>
+          <w:sz w:val="20"/>
+          <w:szCs w:val="20"/>
+        </w:rPr>
+        <w:t xml:space="preserve">OSEM: </w:t>
+      </w:r>
+      <w:proofErr w:type="gramStart"/>
+      <w:r>
+        <w:rPr>
+          <w:rFonts w:ascii="Menlo" w:hAnsi="Menlo" w:cs="Menlo"/>
+          <w:sz w:val="20"/>
+          <w:szCs w:val="20"/>
+        </w:rPr>
+        <w:t>object oriented</w:t>
+      </w:r>
+      <w:proofErr w:type="gramEnd"/>
+      <w:r>
+        <w:rPr>
+          <w:rFonts w:ascii="Menlo" w:hAnsi="Menlo" w:cs="Menlo"/>
+          <w:sz w:val="20"/>
+          <w:szCs w:val="20"/>
+        </w:rPr>
+        <w:t xml:space="preserve"> systems engineering </w:t>
+      </w:r>
+    </w:p>
+    <w:p>
+      <w:pPr>
+        <w:jc w:val="both"/>
+        <w:rPr>
+          <w:rFonts w:ascii="Menlo" w:hAnsi="Menlo" w:cs="Menlo"/>
+          <w:sz w:val="20"/>
+          <w:szCs w:val="20"/>
+        </w:rPr>
+      </w:pPr>
+    </w:p>
+    <w:p>
+      <w:pPr>
+        <w:jc w:val="both"/>
+        <w:rPr>
+          <w:rFonts w:ascii="Menlo" w:hAnsi="Menlo" w:cs="Menlo"/>
+          <w:sz w:val="20"/>
+          <w:szCs w:val="20"/>
+        </w:rPr>
+      </w:pPr>
+      <w:r>
+        <w:rPr>
+          <w:rFonts w:ascii="Menlo" w:hAnsi="Menlo" w:cs="Menlo"/>
+          <w:sz w:val="20"/>
+          <w:szCs w:val="20"/>
+        </w:rPr>
+        <w:t xml:space="preserve">Systems Engineering: </w:t>
+      </w:r>
+    </w:p>
+    <w:p>
+      <w:pPr>
+        <w:pStyle w:val="ListParagraph"/>
+        <w:numPr>
+          <w:ilvl w:val="0"/>
+          <w:numId w:val="25"/>
+        </w:numPr>
+        <w:jc w:val="both"/>
+        <w:rPr>
+          <w:rFonts w:ascii="Menlo" w:hAnsi="Menlo" w:cs="Menlo"/>
+          <w:sz w:val="20"/>
+          <w:szCs w:val="20"/>
+        </w:rPr>
+      </w:pPr>
+      <w:r>
+        <w:rPr>
+          <w:rFonts w:ascii="Menlo" w:hAnsi="Menlo" w:cs="Menlo"/>
+          <w:sz w:val="20"/>
+          <w:szCs w:val="20"/>
+        </w:rPr>
+        <w:t>Requirement analysis</w:t>
+      </w:r>
+    </w:p>
+    <w:p>
+      <w:pPr>
+        <w:pStyle w:val="ListParagraph"/>
+        <w:numPr>
+          <w:ilvl w:val="0"/>
+          <w:numId w:val="25"/>
+        </w:numPr>
+        <w:jc w:val="both"/>
+        <w:rPr>
+          <w:rFonts w:ascii="Menlo" w:hAnsi="Menlo" w:cs="Menlo"/>
+          <w:sz w:val="20"/>
+          <w:szCs w:val="20"/>
+        </w:rPr>
+      </w:pPr>
+      <w:r>
+        <w:rPr>
+          <w:rFonts w:ascii="Menlo" w:hAnsi="Menlo" w:cs="Menlo"/>
+          <w:sz w:val="20"/>
+          <w:szCs w:val="20"/>
+        </w:rPr>
+        <w:t xml:space="preserve">Functional design </w:t>
+      </w:r>
+    </w:p>
+    <w:p>
+      <w:pPr>
+        <w:pStyle w:val="ListParagraph"/>
+        <w:numPr>
+          <w:ilvl w:val="0"/>
+          <w:numId w:val="25"/>
+        </w:numPr>
+        <w:jc w:val="both"/>
+        <w:rPr>
+          <w:rFonts w:ascii="Menlo" w:hAnsi="Menlo" w:cs="Menlo"/>
+          <w:sz w:val="20"/>
+          <w:szCs w:val="20"/>
+        </w:rPr>
+      </w:pPr>
+      <w:r>
+        <w:rPr>
+          <w:rFonts w:ascii="Menlo" w:hAnsi="Menlo" w:cs="Menlo"/>
+          <w:sz w:val="20"/>
+          <w:szCs w:val="20"/>
+        </w:rPr>
+        <w:t>Physical design</w:t>
+      </w:r>
+    </w:p>
+    <w:p>
+      <w:pPr>
+        <w:pStyle w:val="ListParagraph"/>
+        <w:numPr>
+          <w:ilvl w:val="0"/>
+          <w:numId w:val="25"/>
+        </w:numPr>
+        <w:jc w:val="both"/>
+        <w:rPr>
+          <w:rFonts w:ascii="Menlo" w:hAnsi="Menlo" w:cs="Menlo"/>
+          <w:sz w:val="20"/>
+          <w:szCs w:val="20"/>
+        </w:rPr>
+      </w:pPr>
+      <w:r>
+        <w:rPr>
+          <w:rFonts w:ascii="Menlo" w:hAnsi="Menlo" w:cs="Menlo"/>
+          <w:sz w:val="20"/>
+          <w:szCs w:val="20"/>
+        </w:rPr>
+        <w:t xml:space="preserve">Design validation </w:t>
+      </w:r>
+    </w:p>
+    <w:p>
+      <w:pPr>
+        <w:jc w:val="both"/>
+        <w:rPr>
+          <w:rFonts w:ascii="Menlo" w:hAnsi="Menlo" w:cs="Menlo"/>
+          <w:sz w:val="20"/>
+          <w:szCs w:val="20"/>
+        </w:rPr>
+      </w:pPr>
+    </w:p>
+    <w:p>
+      <w:pPr>
+        <w:jc w:val="both"/>
+        <w:rPr>
+          <w:rFonts w:ascii="Menlo" w:hAnsi="Menlo" w:cs="Menlo"/>
+          <w:sz w:val="20"/>
+          <w:szCs w:val="20"/>
+        </w:rPr>
+      </w:pPr>
+      <w:r>
+        <w:rPr>
+          <w:rFonts w:ascii="Menlo" w:hAnsi="Menlo" w:cs="Menlo"/>
+          <w:sz w:val="20"/>
+          <w:szCs w:val="20"/>
+        </w:rPr>
+        <w:t xml:space="preserve">Software engineering: </w:t>
+      </w:r>
+    </w:p>
+    <w:p>
+      <w:pPr>
+        <w:pStyle w:val="ListParagraph"/>
+        <w:numPr>
+          <w:ilvl w:val="0"/>
+          <w:numId w:val="25"/>
+        </w:numPr>
+        <w:jc w:val="both"/>
+        <w:rPr>
+          <w:rFonts w:ascii="Menlo" w:hAnsi="Menlo" w:cs="Menlo"/>
+          <w:sz w:val="20"/>
+          <w:szCs w:val="20"/>
+        </w:rPr>
+      </w:pPr>
+      <w:r>
+        <w:rPr>
+          <w:rFonts w:ascii="Menlo" w:hAnsi="Menlo" w:cs="Menlo"/>
+          <w:sz w:val="20"/>
+          <w:szCs w:val="20"/>
+        </w:rPr>
+        <w:t>Software analysis</w:t>
+      </w:r>
+    </w:p>
+    <w:p>
+      <w:pPr>
+        <w:pStyle w:val="ListParagraph"/>
+        <w:numPr>
+          <w:ilvl w:val="0"/>
+          <w:numId w:val="25"/>
+        </w:numPr>
+        <w:jc w:val="both"/>
+        <w:rPr>
+          <w:rFonts w:ascii="Menlo" w:hAnsi="Menlo" w:cs="Menlo"/>
+          <w:sz w:val="20"/>
+          <w:szCs w:val="20"/>
+        </w:rPr>
+      </w:pPr>
+      <w:r>
+        <w:rPr>
+          <w:rFonts w:ascii="Menlo" w:hAnsi="Menlo" w:cs="Menlo"/>
+          <w:sz w:val="20"/>
+          <w:szCs w:val="20"/>
+        </w:rPr>
+        <w:t>Software design</w:t>
+      </w:r>
+    </w:p>
+    <w:p>
+      <w:pPr>
+        <w:pStyle w:val="ListParagraph"/>
+        <w:numPr>
+          <w:ilvl w:val="0"/>
+          <w:numId w:val="25"/>
+        </w:numPr>
+        <w:jc w:val="both"/>
+        <w:rPr>
+          <w:rFonts w:ascii="Menlo" w:hAnsi="Menlo" w:cs="Menlo"/>
+          <w:sz w:val="20"/>
+          <w:szCs w:val="20"/>
+        </w:rPr>
+      </w:pPr>
+      <w:r>
+        <w:rPr>
+          <w:rFonts w:ascii="Menlo" w:hAnsi="Menlo" w:cs="Menlo"/>
+          <w:sz w:val="20"/>
+          <w:szCs w:val="20"/>
+        </w:rPr>
+        <w:t>Software coding/ implementation</w:t>
+      </w:r>
+    </w:p>
+    <w:p>
+      <w:pPr>
+        <w:pStyle w:val="ListParagraph"/>
+        <w:numPr>
+          <w:ilvl w:val="0"/>
+          <w:numId w:val="25"/>
+        </w:numPr>
+        <w:jc w:val="both"/>
+        <w:rPr>
+          <w:rFonts w:ascii="Menlo" w:hAnsi="Menlo" w:cs="Menlo"/>
+          <w:sz w:val="20"/>
+          <w:szCs w:val="20"/>
+        </w:rPr>
+      </w:pPr>
+      <w:r>
+        <w:rPr>
+          <w:rFonts w:ascii="Menlo" w:hAnsi="Menlo" w:cs="Menlo"/>
+          <w:sz w:val="20"/>
+          <w:szCs w:val="20"/>
+        </w:rPr>
+        <w:t>Software testing/ integration</w:t>
+      </w:r>
+    </w:p>
+    <w:p>
+      <w:pPr>
+        <w:jc w:val="both"/>
+        <w:rPr>
+          <w:rFonts w:ascii="Menlo" w:hAnsi="Menlo" w:cs="Menlo"/>
+          <w:sz w:val="20"/>
+          <w:szCs w:val="20"/>
+        </w:rPr>
+      </w:pPr>
+    </w:p>
+    <w:p>
+      <w:pPr>
+        <w:jc w:val="both"/>
+        <w:rPr>
+          <w:rFonts w:ascii="Menlo" w:hAnsi="Menlo" w:cs="Menlo"/>
+          <w:sz w:val="20"/>
+          <w:szCs w:val="20"/>
+        </w:rPr>
+      </w:pPr>
+    </w:p>
+    <w:p>
+      <w:pPr>
+        <w:jc w:val="both"/>
+        <w:rPr>
+          <w:rFonts w:ascii="Menlo" w:hAnsi="Menlo" w:cs="Menlo"/>
+          <w:sz w:val="20"/>
+          <w:szCs w:val="20"/>
+        </w:rPr>
+      </w:pPr>
+    </w:p>
+    <w:p>
+      <w:pPr>
+        <w:jc w:val="both"/>
+        <w:rPr>
+          <w:rFonts w:ascii="Menlo" w:hAnsi="Menlo" w:cs="Menlo"/>
+          <w:sz w:val="20"/>
+          <w:szCs w:val="20"/>
+        </w:rPr>
+      </w:pPr>
+      <w:r>
+        <w:rPr>
+          <w:rFonts w:ascii="Menlo" w:hAnsi="Menlo" w:cs="Menlo"/>
+          <w:sz w:val="20"/>
+          <w:szCs w:val="20"/>
+        </w:rPr>
+        <w:t xml:space="preserve"> </w:t>
+      </w:r>
+    </w:p>
+    <w:p>
+      <w:pPr>
+        <w:jc w:val="both"/>
+        <w:rPr>
+          <w:rFonts w:ascii="Menlo" w:hAnsi="Menlo" w:cs="Menlo"/>
+          <w:sz w:val="20"/>
+          <w:szCs w:val="20"/>
+        </w:rPr>
+      </w:pPr>
+    </w:p>
+    <w:p>
+      <w:pPr>
+        <w:jc w:val="both"/>
+        <w:rPr>
+          <w:rFonts w:ascii="Menlo" w:hAnsi="Menlo" w:cs="Menlo"/>
+          <w:sz w:val="20"/>
+          <w:szCs w:val="20"/>
+        </w:rPr>
+      </w:pPr>
+      <w:r>
+        <w:rPr>
+          <w:rFonts w:ascii="Menlo" w:hAnsi="Menlo" w:cs="Menlo"/>
+          <w:sz w:val="20"/>
+          <w:szCs w:val="20"/>
+        </w:rPr>
+        <w:lastRenderedPageBreak/>
+        <w:t>Software development process:</w:t>
+      </w:r>
+    </w:p>
+    <w:p>
+      <w:pPr>
+        <w:pStyle w:val="ListParagraph"/>
+        <w:numPr>
+          <w:ilvl w:val="0"/>
+          <w:numId w:val="25"/>
+        </w:numPr>
+        <w:jc w:val="both"/>
+        <w:rPr>
+          <w:rFonts w:ascii="Menlo" w:hAnsi="Menlo" w:cs="Menlo"/>
+          <w:sz w:val="20"/>
+          <w:szCs w:val="20"/>
+        </w:rPr>
+      </w:pPr>
+      <w:r>
+        <w:rPr>
+          <w:rFonts w:ascii="Menlo" w:hAnsi="Menlo" w:cs="Menlo"/>
+          <w:sz w:val="20"/>
+          <w:szCs w:val="20"/>
+        </w:rPr>
+        <w:t>Linear</w:t>
+      </w:r>
+      <w:r>
+        <w:rPr>
+          <w:rFonts w:ascii="Menlo" w:hAnsi="Menlo" w:cs="Menlo"/>
+          <w:sz w:val="20"/>
+          <w:szCs w:val="20"/>
+        </w:rPr>
+        <w:t xml:space="preserve"> (waterfall) </w:t>
+      </w:r>
+    </w:p>
+    <w:p>
+      <w:pPr>
+        <w:pStyle w:val="ListParagraph"/>
+        <w:numPr>
+          <w:ilvl w:val="1"/>
+          <w:numId w:val="25"/>
+        </w:numPr>
+        <w:jc w:val="both"/>
+        <w:rPr>
+          <w:rFonts w:ascii="Menlo" w:hAnsi="Menlo" w:cs="Menlo"/>
+          <w:sz w:val="20"/>
+          <w:szCs w:val="20"/>
+        </w:rPr>
+      </w:pPr>
+      <w:r>
+        <w:rPr>
+          <w:rFonts w:ascii="Menlo" w:hAnsi="Menlo" w:cs="Menlo"/>
+          <w:sz w:val="20"/>
+          <w:szCs w:val="20"/>
+        </w:rPr>
+        <w:t>Analysis</w:t>
+      </w:r>
+    </w:p>
+    <w:p>
+      <w:pPr>
+        <w:pStyle w:val="ListParagraph"/>
+        <w:numPr>
+          <w:ilvl w:val="1"/>
+          <w:numId w:val="25"/>
+        </w:numPr>
+        <w:jc w:val="both"/>
+        <w:rPr>
+          <w:rFonts w:ascii="Menlo" w:hAnsi="Menlo" w:cs="Menlo"/>
+          <w:sz w:val="20"/>
+          <w:szCs w:val="20"/>
+        </w:rPr>
+      </w:pPr>
+      <w:r>
+        <w:rPr>
+          <w:rFonts w:ascii="Menlo" w:hAnsi="Menlo" w:cs="Menlo"/>
+          <w:sz w:val="20"/>
+          <w:szCs w:val="20"/>
+        </w:rPr>
+        <w:t>Design</w:t>
+      </w:r>
+    </w:p>
+    <w:p>
+      <w:pPr>
+        <w:pStyle w:val="ListParagraph"/>
+        <w:numPr>
+          <w:ilvl w:val="1"/>
+          <w:numId w:val="25"/>
+        </w:numPr>
+        <w:jc w:val="both"/>
+        <w:rPr>
+          <w:rFonts w:ascii="Menlo" w:hAnsi="Menlo" w:cs="Menlo"/>
+          <w:sz w:val="20"/>
+          <w:szCs w:val="20"/>
+        </w:rPr>
+      </w:pPr>
+      <w:r>
+        <w:rPr>
+          <w:rFonts w:ascii="Menlo" w:hAnsi="Menlo" w:cs="Menlo"/>
+          <w:sz w:val="20"/>
+          <w:szCs w:val="20"/>
+        </w:rPr>
+        <w:t>Coding/ unit test</w:t>
+      </w:r>
+    </w:p>
+    <w:p>
+      <w:pPr>
+        <w:pStyle w:val="ListParagraph"/>
+        <w:numPr>
+          <w:ilvl w:val="1"/>
+          <w:numId w:val="25"/>
+        </w:numPr>
+        <w:jc w:val="both"/>
+        <w:rPr>
+          <w:rFonts w:ascii="Menlo" w:hAnsi="Menlo" w:cs="Menlo"/>
+          <w:sz w:val="20"/>
+          <w:szCs w:val="20"/>
+        </w:rPr>
+      </w:pPr>
+      <w:r>
+        <w:rPr>
+          <w:rFonts w:ascii="Menlo" w:hAnsi="Menlo" w:cs="Menlo"/>
+          <w:sz w:val="20"/>
+          <w:szCs w:val="20"/>
+        </w:rPr>
+        <w:t>Integration/ system tests</w:t>
+      </w:r>
+    </w:p>
+    <w:p>
+      <w:pPr>
+        <w:pStyle w:val="ListParagraph"/>
+        <w:numPr>
+          <w:ilvl w:val="1"/>
+          <w:numId w:val="25"/>
+        </w:numPr>
+        <w:jc w:val="both"/>
+        <w:rPr>
+          <w:rFonts w:ascii="Menlo" w:hAnsi="Menlo" w:cs="Menlo"/>
+          <w:sz w:val="20"/>
+          <w:szCs w:val="20"/>
+        </w:rPr>
+      </w:pPr>
+      <w:r>
+        <w:rPr>
+          <w:rFonts w:ascii="Menlo" w:hAnsi="Menlo" w:cs="Menlo"/>
+          <w:sz w:val="20"/>
+          <w:szCs w:val="20"/>
+        </w:rPr>
+        <w:t>Operation/ maintenance</w:t>
+      </w:r>
+    </w:p>
+    <w:p>
+      <w:pPr>
+        <w:ind w:left="1080"/>
+        <w:jc w:val="both"/>
+        <w:rPr>
+          <w:rFonts w:ascii="Menlo" w:hAnsi="Menlo" w:cs="Menlo"/>
+          <w:sz w:val="20"/>
+          <w:szCs w:val="20"/>
+        </w:rPr>
+      </w:pPr>
+      <w:r>
+        <w:fldChar w:fldCharType="begin"/>
+      </w:r>
+      <w:r>
+        <w:instrText xml:space="preserve"> INCLUDEPICTURE "/Users/abhaykela/Library/Group Containers/UBF8T346G9.ms/WebArchiveCopyPasteTempFiles/com.microsoft.Word/H1IH5u5a80WGAAAAAElFTkSuQmCC" \* MERGEFORMATINET </w:instrText>
+      </w:r>
+      <w:r>
+        <w:fldChar w:fldCharType="separate"/>
+      </w:r>
+      <w:r>
+        <w:rPr>
+          <w:noProof/>
+        </w:rPr>
+        <w:drawing>
+          <wp:inline distT="0" distB="0" distL="0" distR="0">
+            <wp:extent cx="3625850" cy="2254250"/>
+            <wp:effectExtent l="12700" t="12700" r="19050" b="19050"/>
+            <wp:docPr id="110479017" name="Picture 4" descr="Software Development Life Cycle methods, their advantages and disadvantages  | by Sunanda Karunajeewa | Bootcamp"/>
+            <wp:cNvGraphicFramePr>
+              <a:graphicFrameLocks xmlns:a="http://schemas.openxmlformats.org/drawingml/2006/main" noChangeAspect="1"/>
+            </wp:cNvGraphicFramePr>
+            <a:graphic xmlns:a="http://schemas.openxmlformats.org/drawingml/2006/main">
+              <a:graphicData uri="http://schemas.openxmlformats.org/drawingml/2006/picture">
+                <pic:pic xmlns:pic="http://schemas.openxmlformats.org/drawingml/2006/picture">
+                  <pic:nvPicPr>
+                    <pic:cNvPr id="0" name="Picture 7" descr="Software Development Life Cycle methods, their advantages and disadvantages  | by Sunanda Karunajeewa | Bootcamp"/>
+                    <pic:cNvPicPr>
+                      <a:picLocks noChangeAspect="1" noChangeArrowheads="1"/>
+                    </pic:cNvPicPr>
+                  </pic:nvPicPr>
+                  <pic:blipFill>
+                    <a:blip r:embed="rId25">
+                      <a:extLst>
+                        <a:ext uri="{28A0092B-C50C-407E-A947-70E740481C1C}">
+                          <a14:useLocalDpi xmlns:a14="http://schemas.microsoft.com/office/drawing/2010/main" val="0"/>
+                        </a:ext>
+                      </a:extLst>
+                    </a:blip>
+                    <a:srcRect/>
+                    <a:stretch>
+                      <a:fillRect/>
+                    </a:stretch>
+                  </pic:blipFill>
+                  <pic:spPr bwMode="auto">
+                    <a:xfrm>
+                      <a:off x="0" y="0"/>
+                      <a:ext cx="3625850" cy="2254250"/>
+                    </a:xfrm>
+                    <a:prstGeom prst="rect">
+                      <a:avLst/>
+                    </a:prstGeom>
+                    <a:noFill/>
+                    <a:ln w="12700">
+                      <a:solidFill>
+                        <a:schemeClr val="tx1"/>
+                      </a:solidFill>
+                    </a:ln>
+                  </pic:spPr>
+                </pic:pic>
+              </a:graphicData>
+            </a:graphic>
+          </wp:inline>
+        </w:drawing>
+      </w:r>
+      <w:r>
+        <w:fldChar w:fldCharType="end"/>
+      </w:r>
+    </w:p>
+    <w:p>
+      <w:pPr>
+        <w:pStyle w:val="ListParagraph"/>
+        <w:numPr>
+          <w:ilvl w:val="0"/>
+          <w:numId w:val="25"/>
+        </w:numPr>
+        <w:jc w:val="both"/>
+        <w:rPr>
+          <w:rFonts w:ascii="Menlo" w:hAnsi="Menlo" w:cs="Menlo"/>
+          <w:sz w:val="20"/>
+          <w:szCs w:val="20"/>
+        </w:rPr>
+      </w:pPr>
+      <w:r>
+        <w:rPr>
+          <w:rFonts w:ascii="Menlo" w:hAnsi="Menlo" w:cs="Menlo"/>
+          <w:sz w:val="20"/>
+          <w:szCs w:val="20"/>
+        </w:rPr>
+        <w:t xml:space="preserve">Incremental </w:t>
+      </w:r>
+    </w:p>
+    <w:p>
+      <w:pPr>
+        <w:pStyle w:val="ListParagraph"/>
+        <w:numPr>
+          <w:ilvl w:val="1"/>
+          <w:numId w:val="25"/>
+        </w:numPr>
+        <w:jc w:val="both"/>
+        <w:rPr>
+          <w:rFonts w:ascii="Menlo" w:hAnsi="Menlo" w:cs="Menlo"/>
+          <w:sz w:val="20"/>
+          <w:szCs w:val="20"/>
+        </w:rPr>
+      </w:pPr>
+      <w:r>
+        <w:rPr>
+          <w:rFonts w:ascii="Menlo" w:hAnsi="Menlo" w:cs="Menlo"/>
+          <w:sz w:val="20"/>
+          <w:szCs w:val="20"/>
+        </w:rPr>
+        <w:t xml:space="preserve">Same as linear with incremental development for features  </w:t>
+      </w:r>
+    </w:p>
+    <w:p>
+      <w:pPr>
+        <w:pStyle w:val="ListParagraph"/>
+        <w:jc w:val="both"/>
+        <w:rPr>
+          <w:rFonts w:ascii="Menlo" w:hAnsi="Menlo" w:cs="Menlo"/>
+          <w:sz w:val="20"/>
+          <w:szCs w:val="20"/>
+        </w:rPr>
+      </w:pPr>
+    </w:p>
+    <w:p>
+      <w:pPr>
+        <w:pStyle w:val="ListParagraph"/>
+        <w:numPr>
+          <w:ilvl w:val="0"/>
+          <w:numId w:val="25"/>
+        </w:numPr>
+        <w:jc w:val="both"/>
+        <w:rPr>
+          <w:rFonts w:ascii="Menlo" w:hAnsi="Menlo" w:cs="Menlo"/>
+          <w:sz w:val="20"/>
+          <w:szCs w:val="20"/>
+        </w:rPr>
+      </w:pPr>
+      <w:r>
+        <w:rPr>
+          <w:rFonts w:ascii="Menlo" w:hAnsi="Menlo" w:cs="Menlo"/>
+          <w:sz w:val="20"/>
+          <w:szCs w:val="20"/>
+        </w:rPr>
+        <w:t>Evolutionary</w:t>
+      </w:r>
+      <w:r>
+        <w:rPr>
+          <w:rFonts w:ascii="Menlo" w:hAnsi="Menlo" w:cs="Menlo"/>
+          <w:sz w:val="20"/>
+          <w:szCs w:val="20"/>
+        </w:rPr>
+        <w:t xml:space="preserve"> (spiral)</w:t>
+      </w:r>
+    </w:p>
+    <w:p>
+      <w:pPr>
+        <w:pStyle w:val="ListParagraph"/>
+        <w:numPr>
+          <w:ilvl w:val="1"/>
+          <w:numId w:val="25"/>
+        </w:numPr>
+        <w:jc w:val="both"/>
+        <w:rPr>
+          <w:rFonts w:ascii="Menlo" w:hAnsi="Menlo" w:cs="Menlo"/>
+          <w:sz w:val="20"/>
+          <w:szCs w:val="20"/>
+        </w:rPr>
+      </w:pPr>
+      <w:r>
+        <w:rPr>
+          <w:rFonts w:ascii="Menlo" w:hAnsi="Menlo" w:cs="Menlo"/>
+          <w:sz w:val="20"/>
+          <w:szCs w:val="20"/>
+        </w:rPr>
+        <w:t xml:space="preserve">Four quadrants </w:t>
+      </w:r>
+    </w:p>
+    <w:p>
+      <w:pPr>
+        <w:pStyle w:val="ListParagraph"/>
+        <w:numPr>
+          <w:ilvl w:val="2"/>
+          <w:numId w:val="25"/>
+        </w:numPr>
+        <w:jc w:val="both"/>
+        <w:rPr>
+          <w:rFonts w:ascii="Menlo" w:hAnsi="Menlo" w:cs="Menlo"/>
+          <w:sz w:val="20"/>
+          <w:szCs w:val="20"/>
+        </w:rPr>
+      </w:pPr>
+      <w:r>
+        <w:rPr>
+          <w:rFonts w:ascii="Menlo" w:hAnsi="Menlo" w:cs="Menlo"/>
+          <w:sz w:val="20"/>
+          <w:szCs w:val="20"/>
+        </w:rPr>
+        <w:t>Identify objectives, alternatives and constraints</w:t>
+      </w:r>
+    </w:p>
+    <w:p>
+      <w:pPr>
+        <w:pStyle w:val="ListParagraph"/>
+        <w:numPr>
+          <w:ilvl w:val="2"/>
+          <w:numId w:val="25"/>
+        </w:numPr>
+        <w:jc w:val="both"/>
+        <w:rPr>
+          <w:rFonts w:ascii="Menlo" w:hAnsi="Menlo" w:cs="Menlo"/>
+          <w:sz w:val="20"/>
+          <w:szCs w:val="20"/>
+        </w:rPr>
+      </w:pPr>
+      <w:r>
+        <w:rPr>
+          <w:rFonts w:ascii="Menlo" w:hAnsi="Menlo" w:cs="Menlo"/>
+          <w:sz w:val="20"/>
+          <w:szCs w:val="20"/>
+        </w:rPr>
+        <w:t>Evaluate alternative, risk mitigation</w:t>
+      </w:r>
+    </w:p>
+    <w:p>
+      <w:pPr>
+        <w:pStyle w:val="ListParagraph"/>
+        <w:numPr>
+          <w:ilvl w:val="2"/>
+          <w:numId w:val="25"/>
+        </w:numPr>
+        <w:jc w:val="both"/>
+        <w:rPr>
+          <w:rFonts w:ascii="Menlo" w:hAnsi="Menlo" w:cs="Menlo"/>
+          <w:sz w:val="20"/>
+          <w:szCs w:val="20"/>
+        </w:rPr>
+      </w:pPr>
+      <w:r>
+        <w:rPr>
+          <w:rFonts w:ascii="Menlo" w:hAnsi="Menlo" w:cs="Menlo"/>
+          <w:sz w:val="20"/>
+          <w:szCs w:val="20"/>
+        </w:rPr>
+        <w:t>Develop and test top-down</w:t>
+      </w:r>
+    </w:p>
+    <w:p>
+      <w:pPr>
+        <w:pStyle w:val="ListParagraph"/>
+        <w:numPr>
+          <w:ilvl w:val="2"/>
+          <w:numId w:val="25"/>
+        </w:numPr>
+        <w:jc w:val="both"/>
+        <w:rPr>
+          <w:rFonts w:ascii="Menlo" w:hAnsi="Menlo" w:cs="Menlo"/>
+          <w:sz w:val="20"/>
+          <w:szCs w:val="20"/>
+        </w:rPr>
+      </w:pPr>
+      <w:r>
+        <w:rPr>
+          <w:rFonts w:ascii="Menlo" w:hAnsi="Menlo" w:cs="Menlo"/>
+          <w:sz w:val="20"/>
+          <w:szCs w:val="20"/>
+        </w:rPr>
+        <w:t>Next iteration planning</w:t>
+      </w:r>
+    </w:p>
+    <w:p>
+      <w:pPr>
+        <w:jc w:val="both"/>
+        <w:rPr>
+          <w:rFonts w:ascii="Menlo" w:hAnsi="Menlo" w:cs="Menlo"/>
+          <w:sz w:val="20"/>
+          <w:szCs w:val="20"/>
+        </w:rPr>
+      </w:pPr>
+    </w:p>
+    <w:p>
+      <w:pPr>
+        <w:ind w:left="1440"/>
+        <w:jc w:val="both"/>
+        <w:rPr>
+          <w:rFonts w:ascii="Menlo" w:hAnsi="Menlo" w:cs="Menlo"/>
+          <w:sz w:val="20"/>
+          <w:szCs w:val="20"/>
+        </w:rPr>
+      </w:pPr>
+      <w:r>
+        <w:fldChar w:fldCharType="begin"/>
+      </w:r>
+      <w:r>
+        <w:instrText xml:space="preserve"> INCLUDEPICTURE "/Users/abhaykela/Library/Group Containers/UBF8T346G9.ms/WebArchiveCopyPasteTempFiles/com.microsoft.Word/spiral-model-sdlc.png" \* MERGEFORMATINET </w:instrText>
+      </w:r>
+      <w:r>
+        <w:fldChar w:fldCharType="separate"/>
+      </w:r>
+      <w:r>
+        <w:rPr>
+          <w:noProof/>
+        </w:rPr>
+        <w:drawing>
+          <wp:inline distT="0" distB="0" distL="0" distR="0" wp14:anchorId="064C1DCA" wp14:editId="311F7C3D">
+            <wp:extent cx="4017141" cy="3227876"/>
+            <wp:effectExtent l="12700" t="12700" r="8890" b="10795"/>
+            <wp:docPr id="613641735" name="Picture 1" descr="Spiral Model in Software Development Life Cycle (SDLC): Phases,  Explanations, Methodology"/>
+            <wp:cNvGraphicFramePr>
+              <a:graphicFrameLocks xmlns:a="http://schemas.openxmlformats.org/drawingml/2006/main" noChangeAspect="1"/>
+            </wp:cNvGraphicFramePr>
+            <a:graphic xmlns:a="http://schemas.openxmlformats.org/drawingml/2006/main">
+              <a:graphicData uri="http://schemas.openxmlformats.org/drawingml/2006/picture">
+                <pic:pic xmlns:pic="http://schemas.openxmlformats.org/drawingml/2006/picture">
+                  <pic:nvPicPr>
+                    <pic:cNvPr id="0" name="Picture 1" descr="Spiral Model in Software Development Life Cycle (SDLC): Phases,  Explanations, Methodology"/>
+                    <pic:cNvPicPr>
+                      <a:picLocks noChangeAspect="1" noChangeArrowheads="1"/>
+                    </pic:cNvPicPr>
+                  </pic:nvPicPr>
+                  <pic:blipFill>
+                    <a:blip r:embed="rId26">
+                      <a:extLst>
+                        <a:ext uri="{28A0092B-C50C-407E-A947-70E740481C1C}">
+                          <a14:useLocalDpi xmlns:a14="http://schemas.microsoft.com/office/drawing/2010/main" val="0"/>
+                        </a:ext>
+                      </a:extLst>
+                    </a:blip>
+                    <a:srcRect/>
+                    <a:stretch>
+                      <a:fillRect/>
+                    </a:stretch>
+                  </pic:blipFill>
+                  <pic:spPr bwMode="auto">
+                    <a:xfrm>
+                      <a:off x="0" y="0"/>
+                      <a:ext cx="4041025" cy="3247067"/>
+                    </a:xfrm>
+                    <a:prstGeom prst="rect">
+                      <a:avLst/>
+                    </a:prstGeom>
+                    <a:noFill/>
+                    <a:ln w="12700">
+                      <a:solidFill>
+                        <a:schemeClr val="tx1"/>
+                      </a:solidFill>
+                    </a:ln>
+                  </pic:spPr>
+                </pic:pic>
+              </a:graphicData>
+            </a:graphic>
+          </wp:inline>
+        </w:drawing>
+      </w:r>
+      <w:r>
+        <w:fldChar w:fldCharType="end"/>
+      </w:r>
+    </w:p>
+    <w:p>
+      <w:pPr>
+        <w:pStyle w:val="ListParagraph"/>
+        <w:jc w:val="both"/>
+        <w:rPr>
+          <w:rFonts w:ascii="Menlo" w:hAnsi="Menlo" w:cs="Menlo"/>
+          <w:sz w:val="20"/>
+          <w:szCs w:val="20"/>
+        </w:rPr>
+      </w:pPr>
+    </w:p>
+    <w:p>
+      <w:pPr>
+        <w:pStyle w:val="ListParagraph"/>
+        <w:numPr>
+          <w:ilvl w:val="0"/>
+          <w:numId w:val="25"/>
+        </w:numPr>
+        <w:jc w:val="both"/>
+        <w:rPr>
+          <w:rFonts w:ascii="Menlo" w:hAnsi="Menlo" w:cs="Menlo"/>
+          <w:sz w:val="20"/>
+          <w:szCs w:val="20"/>
+        </w:rPr>
+      </w:pPr>
+      <w:r>
+        <w:rPr>
+          <w:rFonts w:ascii="Menlo" w:hAnsi="Menlo" w:cs="Menlo"/>
+          <w:sz w:val="20"/>
+          <w:szCs w:val="20"/>
+        </w:rPr>
+        <w:lastRenderedPageBreak/>
+        <w:t>Agile</w:t>
+      </w:r>
+    </w:p>
+    <w:p>
+      <w:pPr>
+        <w:pStyle w:val="ListParagraph"/>
+        <w:numPr>
+          <w:ilvl w:val="1"/>
+          <w:numId w:val="25"/>
+        </w:numPr>
+        <w:jc w:val="both"/>
+        <w:rPr>
+          <w:rFonts w:ascii="Menlo" w:hAnsi="Menlo" w:cs="Menlo"/>
+          <w:sz w:val="20"/>
+          <w:szCs w:val="20"/>
+        </w:rPr>
+      </w:pPr>
+      <w:r>
+        <w:rPr>
+          <w:rFonts w:ascii="Menlo" w:hAnsi="Menlo" w:cs="Menlo"/>
+          <w:sz w:val="20"/>
+          <w:szCs w:val="20"/>
+        </w:rPr>
+        <w:t>Best suited for small/ medium projects</w:t>
+      </w:r>
+    </w:p>
+    <w:p>
+      <w:pPr>
+        <w:pStyle w:val="ListParagraph"/>
+        <w:numPr>
+          <w:ilvl w:val="1"/>
+          <w:numId w:val="25"/>
+        </w:numPr>
+        <w:jc w:val="both"/>
+        <w:rPr>
+          <w:rFonts w:ascii="Menlo" w:hAnsi="Menlo" w:cs="Menlo"/>
+          <w:sz w:val="20"/>
+          <w:szCs w:val="20"/>
+        </w:rPr>
+      </w:pPr>
+      <w:r>
+        <w:rPr>
+          <w:rFonts w:ascii="Menlo" w:hAnsi="Menlo" w:cs="Menlo"/>
+          <w:sz w:val="20"/>
+          <w:szCs w:val="20"/>
+        </w:rPr>
+        <w:t>Heavy user/ customer involvement</w:t>
+      </w:r>
+    </w:p>
+    <w:p>
+      <w:pPr>
+        <w:pStyle w:val="ListParagraph"/>
+        <w:numPr>
+          <w:ilvl w:val="1"/>
+          <w:numId w:val="25"/>
+        </w:numPr>
+        <w:jc w:val="both"/>
+        <w:rPr>
+          <w:rFonts w:ascii="Menlo" w:hAnsi="Menlo" w:cs="Menlo"/>
+          <w:sz w:val="20"/>
+          <w:szCs w:val="20"/>
+        </w:rPr>
+      </w:pPr>
+      <w:r>
+        <w:rPr>
+          <w:rFonts w:ascii="Menlo" w:hAnsi="Menlo" w:cs="Menlo"/>
+          <w:sz w:val="20"/>
+          <w:szCs w:val="20"/>
+        </w:rPr>
+        <w:t>Agile percepts:</w:t>
+      </w:r>
+    </w:p>
+    <w:p>
+      <w:pPr>
+        <w:pStyle w:val="ListParagraph"/>
+        <w:numPr>
+          <w:ilvl w:val="2"/>
+          <w:numId w:val="25"/>
+        </w:numPr>
+        <w:jc w:val="both"/>
+        <w:rPr>
+          <w:rFonts w:ascii="Menlo" w:hAnsi="Menlo" w:cs="Menlo"/>
+          <w:sz w:val="20"/>
+          <w:szCs w:val="20"/>
+        </w:rPr>
+      </w:pPr>
+      <w:proofErr w:type="spellStart"/>
+      <w:proofErr w:type="gramStart"/>
+      <w:r>
+        <w:rPr>
+          <w:rFonts w:ascii="Menlo" w:hAnsi="Menlo" w:cs="Menlo"/>
+          <w:sz w:val="20"/>
+          <w:szCs w:val="20"/>
+        </w:rPr>
+        <w:t>Cant</w:t>
+      </w:r>
+      <w:proofErr w:type="spellEnd"/>
+      <w:proofErr w:type="gramEnd"/>
+      <w:r>
+        <w:rPr>
+          <w:rFonts w:ascii="Menlo" w:hAnsi="Menlo" w:cs="Menlo"/>
+          <w:sz w:val="20"/>
+          <w:szCs w:val="20"/>
+        </w:rPr>
+        <w:t xml:space="preserve"> be planned with high precision</w:t>
+      </w:r>
+    </w:p>
+    <w:p>
+      <w:pPr>
+        <w:pStyle w:val="ListParagraph"/>
+        <w:numPr>
+          <w:ilvl w:val="2"/>
+          <w:numId w:val="25"/>
+        </w:numPr>
+        <w:jc w:val="both"/>
+        <w:rPr>
+          <w:rFonts w:ascii="Menlo" w:hAnsi="Menlo" w:cs="Menlo"/>
+          <w:sz w:val="20"/>
+          <w:szCs w:val="20"/>
+        </w:rPr>
+      </w:pPr>
+      <w:r>
+        <w:rPr>
+          <w:rFonts w:ascii="Menlo" w:hAnsi="Menlo" w:cs="Menlo"/>
+          <w:sz w:val="20"/>
+          <w:szCs w:val="20"/>
+        </w:rPr>
+        <w:t>Integrate as soon as possible</w:t>
+      </w:r>
+    </w:p>
+    <w:p>
+      <w:pPr>
+        <w:pStyle w:val="ListParagraph"/>
+        <w:numPr>
+          <w:ilvl w:val="2"/>
+          <w:numId w:val="25"/>
+        </w:numPr>
+        <w:jc w:val="both"/>
+        <w:rPr>
+          <w:rFonts w:ascii="Menlo" w:hAnsi="Menlo" w:cs="Menlo"/>
+          <w:sz w:val="20"/>
+          <w:szCs w:val="20"/>
+        </w:rPr>
+      </w:pPr>
+      <w:r>
+        <w:rPr>
+          <w:rFonts w:ascii="Menlo" w:hAnsi="Menlo" w:cs="Menlo"/>
+          <w:sz w:val="20"/>
+          <w:szCs w:val="20"/>
+        </w:rPr>
+        <w:t>Requirements are not solidified up front</w:t>
+      </w:r>
+    </w:p>
+    <w:p>
+      <w:pPr>
+        <w:ind w:left="1080"/>
+        <w:jc w:val="both"/>
+      </w:pPr>
+      <w:r>
+        <w:fldChar w:fldCharType="begin"/>
+      </w:r>
+      <w:r>
+        <w:instrText xml:space="preserve"> INCLUDEPICTURE "/Users/abhaykela/Library/Group Containers/UBF8T346G9.ms/WebArchiveCopyPasteTempFiles/com.microsoft.Word/u7JbKLg2gJkIwOPWXL8wrTwVZyHtt6v4XlTLQOe2IVeuXLly5cqV63Povyi0AdFVyUxSAAAAAElFTkSuQmCC" \* MERGEFORMATINET </w:instrText>
+      </w:r>
+      <w:r>
+        <w:fldChar w:fldCharType="separate"/>
+      </w:r>
+      <w:r>
+        <w:rPr>
+          <w:noProof/>
+        </w:rPr>
+        <w:drawing>
+          <wp:inline distT="0" distB="0" distL="0" distR="0">
+            <wp:extent cx="4036060" cy="2018030"/>
+            <wp:effectExtent l="12700" t="12700" r="15240" b="13970"/>
+            <wp:docPr id="244941276" name="Picture 2" descr="Agile Software Development - Software Engineering - GeeksforGeeks"/>
+            <wp:cNvGraphicFramePr>
+              <a:graphicFrameLocks xmlns:a="http://schemas.openxmlformats.org/drawingml/2006/main" noChangeAspect="1"/>
+            </wp:cNvGraphicFramePr>
+            <a:graphic xmlns:a="http://schemas.openxmlformats.org/drawingml/2006/main">
+              <a:graphicData uri="http://schemas.openxmlformats.org/drawingml/2006/picture">
+                <pic:pic xmlns:pic="http://schemas.openxmlformats.org/drawingml/2006/picture">
+                  <pic:nvPicPr>
+                    <pic:cNvPr id="0" name="Picture 3" descr="Agile Software Development - Software Engineering - GeeksforGeeks"/>
+                    <pic:cNvPicPr>
+                      <a:picLocks noChangeAspect="1" noChangeArrowheads="1"/>
+                    </pic:cNvPicPr>
+                  </pic:nvPicPr>
+                  <pic:blipFill>
+                    <a:blip r:embed="rId27">
+                      <a:extLst>
+                        <a:ext uri="{28A0092B-C50C-407E-A947-70E740481C1C}">
+                          <a14:useLocalDpi xmlns:a14="http://schemas.microsoft.com/office/drawing/2010/main" val="0"/>
+                        </a:ext>
+                      </a:extLst>
+                    </a:blip>
+                    <a:srcRect/>
+                    <a:stretch>
+                      <a:fillRect/>
+                    </a:stretch>
+                  </pic:blipFill>
+                  <pic:spPr bwMode="auto">
+                    <a:xfrm>
+                      <a:off x="0" y="0"/>
+                      <a:ext cx="4036060" cy="2018030"/>
+                    </a:xfrm>
+                    <a:prstGeom prst="rect">
+                      <a:avLst/>
+                    </a:prstGeom>
+                    <a:noFill/>
+                    <a:ln w="12700">
+                      <a:solidFill>
+                        <a:schemeClr val="tx1"/>
+                      </a:solidFill>
+                    </a:ln>
+                  </pic:spPr>
+                </pic:pic>
+              </a:graphicData>
+            </a:graphic>
+          </wp:inline>
+        </w:drawing>
+      </w:r>
+      <w:r>
+        <w:fldChar w:fldCharType="end"/>
+      </w:r>
+    </w:p>
+    <w:p>
+      <w:pPr>
+        <w:ind w:left="1080"/>
+        <w:jc w:val="both"/>
+      </w:pPr>
+    </w:p>
+    <w:p>
+      <w:pPr>
+        <w:ind w:left="1080"/>
+        <w:jc w:val="both"/>
+        <w:rPr>
+          <w:rFonts w:ascii="Menlo" w:hAnsi="Menlo" w:cs="Menlo"/>
+          <w:sz w:val="20"/>
+          <w:szCs w:val="20"/>
+        </w:rPr>
+      </w:pPr>
+      <w:r>
+        <w:fldChar w:fldCharType="begin"/>
+      </w:r>
+      <w:r>
+        <w:instrText xml:space="preserve"> INCLUDEPICTURE "/Users/abhaykela/Library/Group Containers/UBF8T346G9.ms/WebArchiveCopyPasteTempFiles/com.microsoft.Word/1632378745356?e=2147483647&amp;v=beta&amp;t=ZY57jMk3aOh-ylY0cyU16BNRCe362qhccBM5YGZfEJE" \* MERGEFORMATINET </w:instrText>
+      </w:r>
+      <w:r>
+        <w:fldChar w:fldCharType="separate"/>
+      </w:r>
+      <w:r>
+        <w:rPr>
+          <w:noProof/>
+        </w:rPr>
+        <w:drawing>
+          <wp:inline distT="0" distB="0" distL="0" distR="0">
+            <wp:extent cx="3741951" cy="2317531"/>
+            <wp:effectExtent l="12700" t="12700" r="17780" b="6985"/>
+            <wp:docPr id="2140368435" name="Picture 3" descr="Agile Development Methodology"/>
+            <wp:cNvGraphicFramePr>
+              <a:graphicFrameLocks xmlns:a="http://schemas.openxmlformats.org/drawingml/2006/main" noChangeAspect="1"/>
+            </wp:cNvGraphicFramePr>
+            <a:graphic xmlns:a="http://schemas.openxmlformats.org/drawingml/2006/main">
+              <a:graphicData uri="http://schemas.openxmlformats.org/drawingml/2006/picture">
+                <pic:pic xmlns:pic="http://schemas.openxmlformats.org/drawingml/2006/picture">
+                  <pic:nvPicPr>
+                    <pic:cNvPr id="0" name="Picture 5" descr="Agile Development Methodology"/>
+                    <pic:cNvPicPr>
+                      <a:picLocks noChangeAspect="1" noChangeArrowheads="1"/>
+                    </pic:cNvPicPr>
+                  </pic:nvPicPr>
+                  <pic:blipFill>
+                    <a:blip r:embed="rId28">
+                      <a:extLst>
+                        <a:ext uri="{28A0092B-C50C-407E-A947-70E740481C1C}">
+                          <a14:useLocalDpi xmlns:a14="http://schemas.microsoft.com/office/drawing/2010/main" val="0"/>
+                        </a:ext>
+                      </a:extLst>
+                    </a:blip>
+                    <a:srcRect/>
+                    <a:stretch>
+                      <a:fillRect/>
+                    </a:stretch>
+                  </pic:blipFill>
+                  <pic:spPr bwMode="auto">
+                    <a:xfrm>
+                      <a:off x="0" y="0"/>
+                      <a:ext cx="3760834" cy="2329226"/>
+                    </a:xfrm>
+                    <a:prstGeom prst="rect">
+                      <a:avLst/>
+                    </a:prstGeom>
+                    <a:noFill/>
+                    <a:ln w="12700">
+                      <a:solidFill>
+                        <a:schemeClr val="tx1"/>
+                      </a:solidFill>
+                    </a:ln>
+                  </pic:spPr>
+                </pic:pic>
+              </a:graphicData>
+            </a:graphic>
+          </wp:inline>
+        </w:drawing>
+      </w:r>
+      <w:r>
+        <w:fldChar w:fldCharType="end"/>
+      </w:r>
+    </w:p>
+    <w:p>
+      <w:pPr>
+        <w:jc w:val="both"/>
+        <w:rPr>
+          <w:rFonts w:ascii="Menlo" w:hAnsi="Menlo" w:cs="Menlo"/>
+          <w:sz w:val="20"/>
+          <w:szCs w:val="20"/>
+        </w:rPr>
+      </w:pPr>
+    </w:p>
+    <w:p>
+      <w:pPr>
+        <w:jc w:val="both"/>
+        <w:rPr>
+          <w:rFonts w:ascii="Menlo" w:hAnsi="Menlo" w:cs="Menlo"/>
+          <w:sz w:val="20"/>
+          <w:szCs w:val="20"/>
+        </w:rPr>
+      </w:pPr>
+      <w:r>
+        <w:rPr>
+          <w:rFonts w:ascii="Menlo" w:hAnsi="Menlo" w:cs="Menlo"/>
+          <w:sz w:val="20"/>
+          <w:szCs w:val="20"/>
+        </w:rPr>
+        <w:t xml:space="preserve">Systems engineer’s job is to guide each </w:t>
+      </w:r>
+      <w:r>
+        <w:rPr>
+          <w:rFonts w:ascii="Menlo" w:hAnsi="Menlo" w:cs="Menlo"/>
+          <w:sz w:val="20"/>
+          <w:szCs w:val="20"/>
+        </w:rPr>
+        <w:t>specialty</w:t>
+      </w:r>
+      <w:r>
+        <w:rPr>
+          <w:rFonts w:ascii="Menlo" w:hAnsi="Menlo" w:cs="Menlo"/>
+          <w:sz w:val="20"/>
+          <w:szCs w:val="20"/>
+        </w:rPr>
+        <w:t xml:space="preserve"> area (hardware and software) for design and development of complex system. </w:t>
+      </w:r>
+    </w:p>
+    <w:p>
+      <w:pPr>
+        <w:jc w:val="both"/>
+        <w:rPr>
+          <w:rFonts w:ascii="Menlo" w:hAnsi="Menlo" w:cs="Menlo"/>
+          <w:sz w:val="20"/>
+          <w:szCs w:val="20"/>
+        </w:rPr>
+      </w:pPr>
+    </w:p>
+    <w:p>
+      <w:pPr>
+        <w:jc w:val="both"/>
+        <w:rPr>
+          <w:rFonts w:ascii="Menlo" w:hAnsi="Menlo" w:cs="Menlo"/>
+          <w:sz w:val="20"/>
+          <w:szCs w:val="20"/>
+        </w:rPr>
+      </w:pPr>
+      <w:r>
+        <w:rPr>
+          <w:rFonts w:ascii="Menlo" w:hAnsi="Menlo" w:cs="Menlo"/>
+          <w:sz w:val="20"/>
+          <w:szCs w:val="20"/>
+        </w:rPr>
+        <w:t>Concept Development</w:t>
+      </w:r>
+    </w:p>
+    <w:p>
+      <w:pPr>
+        <w:pStyle w:val="ListParagraph"/>
+        <w:numPr>
+          <w:ilvl w:val="0"/>
+          <w:numId w:val="25"/>
+        </w:numPr>
+        <w:jc w:val="both"/>
+        <w:rPr>
+          <w:rFonts w:ascii="Menlo" w:hAnsi="Menlo" w:cs="Menlo"/>
+          <w:sz w:val="20"/>
+          <w:szCs w:val="20"/>
+        </w:rPr>
+      </w:pPr>
+      <w:r>
+        <w:rPr>
+          <w:rFonts w:ascii="Menlo" w:hAnsi="Menlo" w:cs="Menlo"/>
+          <w:sz w:val="20"/>
+          <w:szCs w:val="20"/>
+        </w:rPr>
+        <w:t>Software requirements domain defined</w:t>
+      </w:r>
+    </w:p>
+    <w:p>
+      <w:pPr>
+        <w:pStyle w:val="ListParagraph"/>
+        <w:numPr>
+          <w:ilvl w:val="0"/>
+          <w:numId w:val="25"/>
+        </w:numPr>
+        <w:jc w:val="both"/>
+        <w:rPr>
+          <w:rFonts w:ascii="Menlo" w:hAnsi="Menlo" w:cs="Menlo"/>
+          <w:sz w:val="20"/>
+          <w:szCs w:val="20"/>
+        </w:rPr>
+      </w:pPr>
+      <w:r>
+        <w:rPr>
+          <w:rFonts w:ascii="Menlo" w:hAnsi="Menlo" w:cs="Menlo"/>
+          <w:sz w:val="20"/>
+          <w:szCs w:val="20"/>
+        </w:rPr>
+        <w:t xml:space="preserve">Software functional domain defined </w:t>
+      </w:r>
+    </w:p>
+    <w:p>
+      <w:pPr>
+        <w:pStyle w:val="ListParagraph"/>
+        <w:numPr>
+          <w:ilvl w:val="0"/>
+          <w:numId w:val="25"/>
+        </w:numPr>
+        <w:jc w:val="both"/>
+        <w:rPr>
+          <w:rFonts w:ascii="Menlo" w:hAnsi="Menlo" w:cs="Menlo"/>
+          <w:sz w:val="20"/>
+          <w:szCs w:val="20"/>
+        </w:rPr>
+      </w:pPr>
+      <w:r>
+        <w:rPr>
+          <w:rFonts w:ascii="Menlo" w:hAnsi="Menlo" w:cs="Menlo"/>
+          <w:sz w:val="20"/>
+          <w:szCs w:val="20"/>
+        </w:rPr>
+        <w:t>Software physical domain identified</w:t>
+      </w:r>
+    </w:p>
+    <w:p>
+      <w:pPr>
+        <w:pStyle w:val="ListParagraph"/>
+        <w:numPr>
+          <w:ilvl w:val="0"/>
+          <w:numId w:val="25"/>
+        </w:numPr>
+        <w:jc w:val="both"/>
+        <w:rPr>
+          <w:rFonts w:ascii="Menlo" w:hAnsi="Menlo" w:cs="Menlo"/>
+          <w:sz w:val="20"/>
+          <w:szCs w:val="20"/>
+        </w:rPr>
+      </w:pPr>
+      <w:r>
+        <w:rPr>
+          <w:rFonts w:ascii="Menlo" w:hAnsi="Menlo" w:cs="Menlo"/>
+          <w:sz w:val="20"/>
+          <w:szCs w:val="20"/>
+        </w:rPr>
+        <w:t>Purpose : Develop robust sets of software requirements</w:t>
+      </w:r>
+    </w:p>
+    <w:p>
+      <w:pPr>
+        <w:pStyle w:val="ListParagraph"/>
+        <w:numPr>
+          <w:ilvl w:val="0"/>
+          <w:numId w:val="25"/>
+        </w:numPr>
+        <w:jc w:val="both"/>
+        <w:rPr>
+          <w:rFonts w:ascii="Menlo" w:hAnsi="Menlo" w:cs="Menlo"/>
+          <w:sz w:val="20"/>
+          <w:szCs w:val="20"/>
+        </w:rPr>
+      </w:pPr>
+      <w:r>
+        <w:rPr>
+          <w:rFonts w:ascii="Menlo" w:hAnsi="Menlo" w:cs="Menlo"/>
+          <w:sz w:val="20"/>
+          <w:szCs w:val="20"/>
+        </w:rPr>
+        <w:t>Watch for unreasonable</w:t>
+      </w:r>
+      <w:r>
+        <w:rPr>
+          <w:rFonts w:ascii="Menlo" w:hAnsi="Menlo" w:cs="Menlo"/>
+          <w:sz w:val="20"/>
+          <w:szCs w:val="20"/>
+        </w:rPr>
+        <w:t xml:space="preserve"> stakeholder expectation</w:t>
+      </w:r>
+    </w:p>
+    <w:p>
+      <w:pPr>
+        <w:pStyle w:val="ListParagraph"/>
+        <w:numPr>
+          <w:ilvl w:val="1"/>
+          <w:numId w:val="25"/>
+        </w:numPr>
+        <w:jc w:val="both"/>
+        <w:rPr>
+          <w:rFonts w:ascii="Menlo" w:hAnsi="Menlo" w:cs="Menlo"/>
+          <w:sz w:val="20"/>
+          <w:szCs w:val="20"/>
+        </w:rPr>
+      </w:pPr>
+      <w:r>
+        <w:rPr>
+          <w:rFonts w:ascii="Menlo" w:hAnsi="Menlo" w:cs="Menlo"/>
+          <w:sz w:val="20"/>
+          <w:szCs w:val="20"/>
+        </w:rPr>
+        <w:t xml:space="preserve">“Software will solve it” mentality is faulty </w:t>
+      </w:r>
+    </w:p>
+    <w:p>
+      <w:pPr>
+        <w:pStyle w:val="ListParagraph"/>
+        <w:numPr>
+          <w:ilvl w:val="0"/>
+          <w:numId w:val="25"/>
+        </w:numPr>
+        <w:jc w:val="both"/>
+        <w:rPr>
+          <w:rFonts w:ascii="Menlo" w:hAnsi="Menlo" w:cs="Menlo"/>
+          <w:sz w:val="20"/>
+          <w:szCs w:val="20"/>
+        </w:rPr>
+      </w:pPr>
+      <w:r>
+        <w:rPr>
+          <w:rFonts w:ascii="Menlo" w:hAnsi="Menlo" w:cs="Menlo"/>
+          <w:sz w:val="20"/>
+          <w:szCs w:val="20"/>
+        </w:rPr>
+        <w:t>Involve software engineers in process to maintain feasibility</w:t>
+      </w:r>
+    </w:p>
+    <w:p>
+      <w:pPr>
+        <w:pStyle w:val="ListParagraph"/>
+        <w:numPr>
+          <w:ilvl w:val="0"/>
+          <w:numId w:val="25"/>
+        </w:numPr>
+        <w:jc w:val="both"/>
+        <w:rPr>
+          <w:rFonts w:ascii="Menlo" w:hAnsi="Menlo" w:cs="Menlo"/>
+          <w:sz w:val="20"/>
+          <w:szCs w:val="20"/>
+        </w:rPr>
+      </w:pPr>
+      <w:r>
+        <w:rPr>
+          <w:rFonts w:ascii="Menlo" w:hAnsi="Menlo" w:cs="Menlo"/>
+          <w:sz w:val="20"/>
+          <w:szCs w:val="20"/>
+        </w:rPr>
+        <w:t>Wide range of customer expectations may not be feasible given time/ cost constraints</w:t>
+      </w:r>
+    </w:p>
+    <w:p>
+      <w:pPr>
+        <w:pStyle w:val="ListParagraph"/>
+        <w:numPr>
+          <w:ilvl w:val="1"/>
+          <w:numId w:val="25"/>
+        </w:numPr>
+        <w:jc w:val="both"/>
+        <w:rPr>
+          <w:rFonts w:ascii="Menlo" w:hAnsi="Menlo" w:cs="Menlo"/>
+          <w:sz w:val="20"/>
+          <w:szCs w:val="20"/>
+        </w:rPr>
+      </w:pPr>
+      <w:r>
+        <w:rPr>
+          <w:rFonts w:ascii="Menlo" w:hAnsi="Menlo" w:cs="Menlo"/>
+          <w:sz w:val="20"/>
+          <w:szCs w:val="20"/>
+        </w:rPr>
+        <w:t>Apply appropriate development strategy (e.g. iterative, prototyping etc.)</w:t>
+      </w:r>
+    </w:p>
+    <w:p>
+      <w:pPr>
+        <w:jc w:val="both"/>
+        <w:rPr>
+          <w:rFonts w:ascii="Menlo" w:hAnsi="Menlo" w:cs="Menlo"/>
+          <w:sz w:val="20"/>
+          <w:szCs w:val="20"/>
+        </w:rPr>
+      </w:pPr>
+    </w:p>
+    <w:p>
+      <w:pPr>
+        <w:jc w:val="both"/>
+        <w:rPr>
+          <w:rFonts w:ascii="Menlo" w:hAnsi="Menlo" w:cs="Menlo"/>
+          <w:sz w:val="20"/>
+          <w:szCs w:val="20"/>
+        </w:rPr>
+      </w:pPr>
+      <w:r>
+        <w:rPr>
+          <w:rFonts w:ascii="Menlo" w:hAnsi="Menlo" w:cs="Menlo"/>
+          <w:sz w:val="20"/>
+          <w:szCs w:val="20"/>
+        </w:rPr>
+        <w:lastRenderedPageBreak/>
+        <w:t>Systems development</w:t>
+      </w:r>
+      <w:r>
+        <w:rPr>
+          <w:rFonts w:ascii="Menlo" w:hAnsi="Menlo" w:cs="Menlo"/>
+          <w:sz w:val="20"/>
+          <w:szCs w:val="20"/>
+        </w:rPr>
+        <w:t xml:space="preserve">: </w:t>
+      </w:r>
+    </w:p>
+    <w:p>
+      <w:pPr>
+        <w:pStyle w:val="ListParagraph"/>
+        <w:numPr>
+          <w:ilvl w:val="0"/>
+          <w:numId w:val="25"/>
+        </w:numPr>
+        <w:jc w:val="both"/>
+        <w:rPr>
+          <w:rFonts w:ascii="Menlo" w:hAnsi="Menlo" w:cs="Menlo"/>
+          <w:sz w:val="20"/>
+          <w:szCs w:val="20"/>
+        </w:rPr>
+      </w:pPr>
+      <w:r>
+        <w:rPr>
+          <w:rFonts w:ascii="Menlo" w:hAnsi="Menlo" w:cs="Menlo"/>
+          <w:sz w:val="20"/>
+          <w:szCs w:val="20"/>
+        </w:rPr>
+        <w:t>Software requirement elicitations</w:t>
+      </w:r>
+    </w:p>
+    <w:p>
+      <w:pPr>
+        <w:pStyle w:val="ListParagraph"/>
+        <w:numPr>
+          <w:ilvl w:val="1"/>
+          <w:numId w:val="25"/>
+        </w:numPr>
+        <w:jc w:val="both"/>
+        <w:rPr>
+          <w:rFonts w:ascii="Menlo" w:hAnsi="Menlo" w:cs="Menlo"/>
+          <w:sz w:val="20"/>
+          <w:szCs w:val="20"/>
+        </w:rPr>
+      </w:pPr>
+      <w:r>
+        <w:rPr>
+          <w:rFonts w:ascii="Menlo" w:hAnsi="Menlo" w:cs="Menlo"/>
+          <w:sz w:val="20"/>
+          <w:szCs w:val="20"/>
+        </w:rPr>
+        <w:t>SYS engineers must bridge language gap between software engineers and stakeholders/ customers</w:t>
+      </w:r>
+    </w:p>
+    <w:p>
+      <w:pPr>
+        <w:pStyle w:val="ListParagraph"/>
+        <w:numPr>
+          <w:ilvl w:val="1"/>
+          <w:numId w:val="25"/>
+        </w:numPr>
+        <w:jc w:val="both"/>
+        <w:rPr>
+          <w:rFonts w:ascii="Menlo" w:hAnsi="Menlo" w:cs="Menlo"/>
+          <w:sz w:val="20"/>
+          <w:szCs w:val="20"/>
+        </w:rPr>
+      </w:pPr>
+      <w:r>
+        <w:rPr>
+          <w:rFonts w:ascii="Menlo" w:hAnsi="Menlo" w:cs="Menlo"/>
+          <w:sz w:val="20"/>
+          <w:szCs w:val="20"/>
+        </w:rPr>
+        <w:t xml:space="preserve">Tools to help bridge gap: </w:t>
+      </w:r>
+    </w:p>
+    <w:p>
+      <w:pPr>
+        <w:pStyle w:val="ListParagraph"/>
+        <w:numPr>
+          <w:ilvl w:val="2"/>
+          <w:numId w:val="25"/>
+        </w:numPr>
+        <w:jc w:val="both"/>
+        <w:rPr>
+          <w:rFonts w:ascii="Menlo" w:hAnsi="Menlo" w:cs="Menlo"/>
+          <w:sz w:val="20"/>
+          <w:szCs w:val="20"/>
+        </w:rPr>
+      </w:pPr>
+      <w:r>
+        <w:rPr>
+          <w:rFonts w:ascii="Menlo" w:hAnsi="Menlo" w:cs="Menlo"/>
+          <w:sz w:val="20"/>
+          <w:szCs w:val="20"/>
+        </w:rPr>
+        <w:t>Use cases</w:t>
+      </w:r>
+    </w:p>
+    <w:p>
+      <w:pPr>
+        <w:pStyle w:val="ListParagraph"/>
+        <w:numPr>
+          <w:ilvl w:val="2"/>
+          <w:numId w:val="25"/>
+        </w:numPr>
+        <w:jc w:val="both"/>
+        <w:rPr>
+          <w:rFonts w:ascii="Menlo" w:hAnsi="Menlo" w:cs="Menlo"/>
+          <w:sz w:val="20"/>
+          <w:szCs w:val="20"/>
+        </w:rPr>
+      </w:pPr>
+      <w:r>
+        <w:rPr>
+          <w:rFonts w:ascii="Menlo" w:hAnsi="Menlo" w:cs="Menlo"/>
+          <w:sz w:val="20"/>
+          <w:szCs w:val="20"/>
+        </w:rPr>
+        <w:t>Functional flow diagram (activity, sequence)</w:t>
+      </w:r>
+    </w:p>
+    <w:p>
+      <w:pPr>
+        <w:pStyle w:val="ListParagraph"/>
+        <w:numPr>
+          <w:ilvl w:val="2"/>
+          <w:numId w:val="25"/>
+        </w:numPr>
+        <w:jc w:val="both"/>
+        <w:rPr>
+          <w:rFonts w:ascii="Menlo" w:hAnsi="Menlo" w:cs="Menlo"/>
+          <w:sz w:val="20"/>
+          <w:szCs w:val="20"/>
+        </w:rPr>
+      </w:pPr>
+      <w:r>
+        <w:rPr>
+          <w:rFonts w:ascii="Menlo" w:hAnsi="Menlo" w:cs="Menlo"/>
+          <w:sz w:val="20"/>
+          <w:szCs w:val="20"/>
+        </w:rPr>
+        <w:t>Object process methodology (OPM) diagrams</w:t>
+      </w:r>
+    </w:p>
+    <w:p>
+      <w:pPr>
+        <w:pStyle w:val="ListParagraph"/>
+        <w:numPr>
+          <w:ilvl w:val="1"/>
+          <w:numId w:val="25"/>
+        </w:numPr>
+        <w:jc w:val="both"/>
+        <w:rPr>
+          <w:rFonts w:ascii="Menlo" w:hAnsi="Menlo" w:cs="Menlo"/>
+          <w:sz w:val="20"/>
+          <w:szCs w:val="20"/>
+        </w:rPr>
+      </w:pPr>
+      <w:r>
+        <w:rPr>
+          <w:rFonts w:ascii="Menlo" w:hAnsi="Menlo" w:cs="Menlo"/>
+          <w:sz w:val="20"/>
+          <w:szCs w:val="20"/>
+        </w:rPr>
+        <w:t>Use same requirements elicitation techniques</w:t>
+      </w:r>
+    </w:p>
+    <w:p>
+      <w:pPr>
+        <w:pStyle w:val="ListParagraph"/>
+        <w:numPr>
+          <w:ilvl w:val="2"/>
+          <w:numId w:val="25"/>
+        </w:numPr>
+        <w:jc w:val="both"/>
+        <w:rPr>
+          <w:rFonts w:ascii="Menlo" w:hAnsi="Menlo" w:cs="Menlo"/>
+          <w:sz w:val="20"/>
+          <w:szCs w:val="20"/>
+        </w:rPr>
+      </w:pPr>
+      <w:r>
+        <w:rPr>
+          <w:rFonts w:ascii="Menlo" w:hAnsi="Menlo" w:cs="Menlo"/>
+          <w:sz w:val="20"/>
+          <w:szCs w:val="20"/>
+        </w:rPr>
+        <w:t xml:space="preserve">Interviews, questionnaires, survey, problem/ issue database, observations etc. </w:t>
+      </w:r>
+    </w:p>
+    <w:p>
+      <w:pPr>
+        <w:pStyle w:val="ListParagraph"/>
+        <w:numPr>
+          <w:ilvl w:val="0"/>
+          <w:numId w:val="25"/>
+        </w:numPr>
+        <w:jc w:val="both"/>
+        <w:rPr>
+          <w:rFonts w:ascii="Menlo" w:hAnsi="Menlo" w:cs="Menlo"/>
+          <w:sz w:val="20"/>
+          <w:szCs w:val="20"/>
+        </w:rPr>
+      </w:pPr>
+      <w:r>
+        <w:rPr>
+          <w:rFonts w:ascii="Menlo" w:hAnsi="Menlo" w:cs="Menlo"/>
+          <w:sz w:val="20"/>
+          <w:szCs w:val="20"/>
+        </w:rPr>
+        <w:t xml:space="preserve">Writing software requirements: </w:t>
+      </w:r>
+    </w:p>
+    <w:p>
+      <w:pPr>
+        <w:pStyle w:val="ListParagraph"/>
+        <w:numPr>
+          <w:ilvl w:val="1"/>
+          <w:numId w:val="25"/>
+        </w:numPr>
+        <w:jc w:val="both"/>
+        <w:rPr>
+          <w:rFonts w:ascii="Menlo" w:hAnsi="Menlo" w:cs="Menlo"/>
+          <w:sz w:val="20"/>
+          <w:szCs w:val="20"/>
+        </w:rPr>
+      </w:pPr>
+      <w:r>
+        <w:rPr>
+          <w:rFonts w:ascii="Menlo" w:hAnsi="Menlo" w:cs="Menlo"/>
+          <w:sz w:val="20"/>
+          <w:szCs w:val="20"/>
+        </w:rPr>
+        <w:t>Use same general principle for writing software requirements</w:t>
+      </w:r>
+    </w:p>
+    <w:p>
+      <w:pPr>
+        <w:pStyle w:val="ListParagraph"/>
+        <w:numPr>
+          <w:ilvl w:val="2"/>
+          <w:numId w:val="25"/>
+        </w:numPr>
+        <w:jc w:val="both"/>
+        <w:rPr>
+          <w:rFonts w:ascii="Menlo" w:hAnsi="Menlo" w:cs="Menlo"/>
+          <w:sz w:val="20"/>
+          <w:szCs w:val="20"/>
+        </w:rPr>
+      </w:pPr>
+      <w:r>
+        <w:rPr>
+          <w:rFonts w:ascii="Menlo" w:hAnsi="Menlo" w:cs="Menlo"/>
+          <w:sz w:val="20"/>
+          <w:szCs w:val="20"/>
+        </w:rPr>
+        <w:t xml:space="preserve">Feasible, testable, unambiguous etc. </w:t>
+      </w:r>
+    </w:p>
+    <w:p>
+      <w:pPr>
+        <w:pStyle w:val="ListParagraph"/>
+        <w:numPr>
+          <w:ilvl w:val="1"/>
+          <w:numId w:val="25"/>
+        </w:numPr>
+        <w:jc w:val="both"/>
+        <w:rPr>
+          <w:rFonts w:ascii="Menlo" w:hAnsi="Menlo" w:cs="Menlo"/>
+          <w:sz w:val="20"/>
+          <w:szCs w:val="20"/>
+        </w:rPr>
+      </w:pPr>
+      <w:r>
+        <w:rPr>
+          <w:rFonts w:ascii="Menlo" w:hAnsi="Menlo" w:cs="Menlo"/>
+          <w:sz w:val="20"/>
+          <w:szCs w:val="20"/>
+        </w:rPr>
+        <w:t>Software engineers /SMEs should be present as a part of software requirement development</w:t>
+      </w:r>
+    </w:p>
+    <w:p>
+      <w:pPr>
+        <w:pStyle w:val="ListParagraph"/>
+        <w:numPr>
+          <w:ilvl w:val="2"/>
+          <w:numId w:val="25"/>
+        </w:numPr>
+        <w:jc w:val="both"/>
+        <w:rPr>
+          <w:rFonts w:ascii="Menlo" w:hAnsi="Menlo" w:cs="Menlo"/>
+          <w:sz w:val="20"/>
+          <w:szCs w:val="20"/>
+        </w:rPr>
+      </w:pPr>
+      <w:r>
+        <w:rPr>
+          <w:rFonts w:ascii="Menlo" w:hAnsi="Menlo" w:cs="Menlo"/>
+          <w:sz w:val="20"/>
+          <w:szCs w:val="20"/>
+        </w:rPr>
+        <w:t xml:space="preserve">Contribute heavily toward defining and refining requirements </w:t>
+      </w:r>
+    </w:p>
+    <w:p>
+      <w:pPr>
+        <w:pStyle w:val="ListParagraph"/>
+        <w:numPr>
+          <w:ilvl w:val="2"/>
+          <w:numId w:val="25"/>
+        </w:numPr>
+        <w:jc w:val="both"/>
+        <w:rPr>
+          <w:rFonts w:ascii="Menlo" w:hAnsi="Menlo" w:cs="Menlo"/>
+          <w:sz w:val="20"/>
+          <w:szCs w:val="20"/>
+        </w:rPr>
+      </w:pPr>
+      <w:r>
+        <w:rPr>
+          <w:rFonts w:ascii="Menlo" w:hAnsi="Menlo" w:cs="Menlo"/>
+          <w:sz w:val="20"/>
+          <w:szCs w:val="20"/>
+        </w:rPr>
+        <w:t>Implication (cost, schedule, technical) should be provided for each requirement or set of requirements</w:t>
+      </w:r>
+    </w:p>
+    <w:p>
+      <w:pPr>
+        <w:pStyle w:val="ListParagraph"/>
+        <w:numPr>
+          <w:ilvl w:val="1"/>
+          <w:numId w:val="25"/>
+        </w:numPr>
+        <w:jc w:val="both"/>
+        <w:rPr>
+          <w:rFonts w:ascii="Menlo" w:hAnsi="Menlo" w:cs="Menlo"/>
+          <w:sz w:val="20"/>
+          <w:szCs w:val="20"/>
+        </w:rPr>
+      </w:pPr>
+      <w:r>
+        <w:rPr>
+          <w:rFonts w:ascii="Menlo" w:hAnsi="Menlo" w:cs="Menlo"/>
+          <w:sz w:val="20"/>
+          <w:szCs w:val="20"/>
+        </w:rPr>
+        <w:t xml:space="preserve">Development strategy can drive the depth software requirements are developed, </w:t>
+      </w:r>
+      <w:proofErr w:type="spellStart"/>
+      <w:r>
+        <w:rPr>
+          <w:rFonts w:ascii="Menlo" w:hAnsi="Menlo" w:cs="Menlo"/>
+          <w:sz w:val="20"/>
+          <w:szCs w:val="20"/>
+        </w:rPr>
+        <w:t>eg</w:t>
+      </w:r>
+      <w:proofErr w:type="spellEnd"/>
+      <w:r>
+        <w:rPr>
+          <w:rFonts w:ascii="Menlo" w:hAnsi="Menlo" w:cs="Menlo"/>
+          <w:sz w:val="20"/>
+          <w:szCs w:val="20"/>
+        </w:rPr>
+        <w:t>:</w:t>
+      </w:r>
+    </w:p>
+    <w:p>
+      <w:pPr>
+        <w:pStyle w:val="ListParagraph"/>
+        <w:numPr>
+          <w:ilvl w:val="2"/>
+          <w:numId w:val="25"/>
+        </w:numPr>
+        <w:jc w:val="both"/>
+        <w:rPr>
+          <w:rFonts w:ascii="Menlo" w:hAnsi="Menlo" w:cs="Menlo"/>
+          <w:sz w:val="20"/>
+          <w:szCs w:val="20"/>
+        </w:rPr>
+      </w:pPr>
+      <w:r>
+        <w:rPr>
+          <w:rFonts w:ascii="Menlo" w:hAnsi="Menlo" w:cs="Menlo"/>
+          <w:sz w:val="20"/>
+          <w:szCs w:val="20"/>
+        </w:rPr>
+        <w:t xml:space="preserve">Iterative = incremental software </w:t>
+      </w:r>
+      <w:proofErr w:type="gramStart"/>
+      <w:r>
+        <w:rPr>
+          <w:rFonts w:ascii="Menlo" w:hAnsi="Menlo" w:cs="Menlo"/>
+          <w:sz w:val="20"/>
+          <w:szCs w:val="20"/>
+        </w:rPr>
+        <w:t>build</w:t>
+      </w:r>
+      <w:proofErr w:type="gramEnd"/>
+      <w:r>
+        <w:rPr>
+          <w:rFonts w:ascii="Menlo" w:hAnsi="Menlo" w:cs="Menlo"/>
+          <w:sz w:val="20"/>
+          <w:szCs w:val="20"/>
+        </w:rPr>
+        <w:t xml:space="preserve"> definitions. </w:t>
+      </w:r>
+    </w:p>
+    <w:p>
+      <w:pPr>
+        <w:pStyle w:val="ListParagraph"/>
+        <w:numPr>
+          <w:ilvl w:val="2"/>
+          <w:numId w:val="25"/>
+        </w:numPr>
+        <w:jc w:val="both"/>
+        <w:rPr>
+          <w:rFonts w:ascii="Menlo" w:hAnsi="Menlo" w:cs="Menlo"/>
+          <w:sz w:val="20"/>
+          <w:szCs w:val="20"/>
+        </w:rPr>
+      </w:pPr>
+      <w:r>
+        <w:rPr>
+          <w:rFonts w:ascii="Menlo" w:hAnsi="Menlo" w:cs="Menlo"/>
+          <w:sz w:val="20"/>
+          <w:szCs w:val="20"/>
+        </w:rPr>
+        <w:t xml:space="preserve">Agile = specifications very broad, relying on agile methods to work out details. </w:t>
+      </w:r>
+    </w:p>
+    <w:p>
+      <w:pPr>
+        <w:jc w:val="both"/>
+        <w:rPr>
+          <w:rFonts w:ascii="Menlo" w:hAnsi="Menlo" w:cs="Menlo"/>
+          <w:sz w:val="20"/>
+          <w:szCs w:val="20"/>
+        </w:rPr>
+      </w:pPr>
+      <w:r>
+        <w:rPr>
+          <w:rFonts w:ascii="Menlo" w:hAnsi="Menlo" w:cs="Menlo"/>
+          <w:sz w:val="20"/>
+          <w:szCs w:val="20"/>
+        </w:rPr>
+        <w:t>System production</w:t>
+      </w:r>
+    </w:p>
+    <w:p>
+      <w:pPr>
+        <w:jc w:val="both"/>
+        <w:rPr>
+          <w:rFonts w:ascii="Menlo" w:hAnsi="Menlo" w:cs="Menlo"/>
+          <w:sz w:val="20"/>
+          <w:szCs w:val="20"/>
+        </w:rPr>
+      </w:pPr>
+      <w:r>
+        <w:rPr>
+          <w:rFonts w:ascii="Menlo" w:hAnsi="Menlo" w:cs="Menlo"/>
+          <w:sz w:val="20"/>
+          <w:szCs w:val="20"/>
+        </w:rPr>
+        <w:t>Utilization</w:t>
+      </w:r>
+    </w:p>
+    <w:p>
+      <w:pPr>
+        <w:jc w:val="both"/>
+        <w:rPr>
+          <w:rFonts w:ascii="Menlo" w:hAnsi="Menlo" w:cs="Menlo"/>
+          <w:sz w:val="20"/>
+          <w:szCs w:val="20"/>
+        </w:rPr>
+      </w:pPr>
+      <w:r>
+        <w:rPr>
+          <w:rFonts w:ascii="Menlo" w:hAnsi="Menlo" w:cs="Menlo"/>
+          <w:sz w:val="20"/>
+          <w:szCs w:val="20"/>
+        </w:rPr>
+        <w:t xml:space="preserve">Support </w:t>
+      </w:r>
+    </w:p>
+    <w:p>
+      <w:pPr>
+        <w:jc w:val="both"/>
+        <w:rPr>
+          <w:rFonts w:ascii="Menlo" w:hAnsi="Menlo" w:cs="Menlo"/>
+          <w:sz w:val="20"/>
+          <w:szCs w:val="20"/>
+        </w:rPr>
+      </w:pPr>
+      <w:r>
+        <w:rPr>
+          <w:rFonts w:ascii="Menlo" w:hAnsi="Menlo" w:cs="Menlo"/>
+          <w:sz w:val="20"/>
+          <w:szCs w:val="20"/>
+        </w:rPr>
+        <w:t>Retirement</w:t>
+      </w:r>
+    </w:p>
+    <w:p>
+      <w:pPr>
+        <w:jc w:val="both"/>
+        <w:rPr>
+          <w:rFonts w:ascii="Menlo" w:hAnsi="Menlo" w:cs="Menlo"/>
+          <w:sz w:val="20"/>
+          <w:szCs w:val="20"/>
+        </w:rPr>
+      </w:pPr>
+    </w:p>
+    <w:p>
+      <w:pPr>
+        <w:jc w:val="both"/>
+        <w:rPr>
+          <w:rFonts w:ascii="Menlo" w:hAnsi="Menlo" w:cs="Menlo"/>
+          <w:sz w:val="20"/>
+          <w:szCs w:val="20"/>
+        </w:rPr>
+      </w:pPr>
+    </w:p>
+    <w:p>
+      <w:pPr>
+        <w:jc w:val="both"/>
+        <w:rPr>
+          <w:rFonts w:ascii="Menlo" w:hAnsi="Menlo" w:cs="Menlo"/>
+          <w:sz w:val="20"/>
+          <w:szCs w:val="20"/>
+        </w:rPr>
+      </w:pPr>
+      <w:r>
+        <w:rPr>
+          <w:rFonts w:ascii="Menlo" w:hAnsi="Menlo" w:cs="Menlo"/>
+          <w:sz w:val="20"/>
+          <w:szCs w:val="20"/>
+        </w:rPr>
+        <w:t xml:space="preserve">Unified modeling language is standardized well supported architecting language for software. </w:t>
+      </w:r>
+    </w:p>
+    <w:p>
+      <w:pPr>
+        <w:pStyle w:val="ListParagraph"/>
+        <w:numPr>
+          <w:ilvl w:val="0"/>
+          <w:numId w:val="25"/>
+        </w:numPr>
+        <w:jc w:val="both"/>
+        <w:rPr>
+          <w:rFonts w:ascii="Menlo" w:hAnsi="Menlo" w:cs="Menlo"/>
+          <w:sz w:val="20"/>
+          <w:szCs w:val="20"/>
+        </w:rPr>
+      </w:pPr>
+      <w:r>
+        <w:rPr>
+          <w:rFonts w:ascii="Menlo" w:hAnsi="Menlo" w:cs="Menlo"/>
+          <w:sz w:val="20"/>
+          <w:szCs w:val="20"/>
+        </w:rPr>
+        <w:t>Many commercial applications that support</w:t>
+      </w:r>
+    </w:p>
+    <w:p>
+      <w:pPr>
+        <w:pStyle w:val="ListParagraph"/>
+        <w:numPr>
+          <w:ilvl w:val="0"/>
+          <w:numId w:val="25"/>
+        </w:numPr>
+        <w:jc w:val="both"/>
+        <w:rPr>
+          <w:rFonts w:ascii="Menlo" w:hAnsi="Menlo" w:cs="Menlo"/>
+          <w:sz w:val="20"/>
+          <w:szCs w:val="20"/>
+        </w:rPr>
+      </w:pPr>
+      <w:r>
+        <w:rPr>
+          <w:rFonts w:ascii="Menlo" w:hAnsi="Menlo" w:cs="Menlo"/>
+          <w:sz w:val="20"/>
+          <w:szCs w:val="20"/>
+        </w:rPr>
+        <w:t>Result in robust, organized database that describes conceptual software</w:t>
+      </w:r>
+    </w:p>
+    <w:p>
+      <w:pPr>
+        <w:pStyle w:val="ListParagraph"/>
+        <w:numPr>
+          <w:ilvl w:val="0"/>
+          <w:numId w:val="25"/>
+        </w:numPr>
+        <w:jc w:val="both"/>
+        <w:rPr>
+          <w:rFonts w:ascii="Menlo" w:hAnsi="Menlo" w:cs="Menlo"/>
+          <w:sz w:val="20"/>
+          <w:szCs w:val="20"/>
+        </w:rPr>
+      </w:pPr>
+      <w:r>
+        <w:rPr>
+          <w:rFonts w:ascii="Menlo" w:hAnsi="Menlo" w:cs="Menlo"/>
+          <w:sz w:val="20"/>
+          <w:szCs w:val="20"/>
+        </w:rPr>
+        <w:t>Universal/ used by customers and developers alike</w:t>
+      </w:r>
+    </w:p>
+    <w:p>
+      <w:pPr>
+        <w:jc w:val="both"/>
+        <w:rPr>
+          <w:rFonts w:ascii="Menlo" w:hAnsi="Menlo" w:cs="Menlo"/>
+          <w:sz w:val="20"/>
+          <w:szCs w:val="20"/>
+        </w:rPr>
+      </w:pPr>
+    </w:p>
+    <w:p>
+      <w:pPr>
+        <w:jc w:val="both"/>
+        <w:rPr>
+          <w:rFonts w:ascii="Menlo" w:hAnsi="Menlo" w:cs="Menlo"/>
+          <w:sz w:val="20"/>
+          <w:szCs w:val="20"/>
+        </w:rPr>
+      </w:pPr>
+    </w:p>
+    <w:p>
+      <w:pPr>
+        <w:jc w:val="both"/>
+        <w:rPr>
+          <w:rFonts w:ascii="Menlo" w:hAnsi="Menlo" w:cs="Menlo"/>
+          <w:sz w:val="20"/>
+          <w:szCs w:val="20"/>
+        </w:rPr>
+      </w:pPr>
+      <w:r>
+        <w:rPr>
+          <w:rFonts w:ascii="Menlo" w:hAnsi="Menlo" w:cs="Menlo"/>
+          <w:sz w:val="20"/>
+          <w:szCs w:val="20"/>
+        </w:rPr>
+        <w:t xml:space="preserve">Object oriented software architectures: </w:t>
+      </w:r>
+    </w:p>
+    <w:p>
+      <w:pPr>
+        <w:pStyle w:val="ListParagraph"/>
+        <w:numPr>
+          <w:ilvl w:val="0"/>
+          <w:numId w:val="25"/>
+        </w:numPr>
+        <w:jc w:val="both"/>
+        <w:rPr>
+          <w:rFonts w:ascii="Menlo" w:hAnsi="Menlo" w:cs="Menlo"/>
+          <w:sz w:val="20"/>
+          <w:szCs w:val="20"/>
+        </w:rPr>
+      </w:pPr>
+      <w:r>
+        <w:rPr>
+          <w:rFonts w:ascii="Menlo" w:hAnsi="Menlo" w:cs="Menlo"/>
+          <w:sz w:val="20"/>
+          <w:szCs w:val="20"/>
+        </w:rPr>
+        <w:t>It is effective with systems that receive, process and export data regularly.</w:t>
+      </w:r>
+    </w:p>
+    <w:p>
+      <w:pPr>
+        <w:pStyle w:val="ListParagraph"/>
+        <w:numPr>
+          <w:ilvl w:val="1"/>
+          <w:numId w:val="25"/>
+        </w:numPr>
+        <w:jc w:val="both"/>
+        <w:rPr>
+          <w:rFonts w:ascii="Menlo" w:hAnsi="Menlo" w:cs="Menlo"/>
+          <w:sz w:val="20"/>
+          <w:szCs w:val="20"/>
+        </w:rPr>
+      </w:pPr>
+      <w:r>
+        <w:rPr>
+          <w:rFonts w:ascii="Menlo" w:hAnsi="Menlo" w:cs="Menlo"/>
+          <w:sz w:val="20"/>
+          <w:szCs w:val="20"/>
+        </w:rPr>
+        <w:t>Primarily due to software object transaction</w:t>
+      </w:r>
+    </w:p>
+    <w:p>
+      <w:pPr>
+        <w:pStyle w:val="ListParagraph"/>
+        <w:numPr>
+          <w:ilvl w:val="1"/>
+          <w:numId w:val="25"/>
+        </w:numPr>
+        <w:jc w:val="both"/>
+        <w:rPr>
+          <w:rFonts w:ascii="Menlo" w:hAnsi="Menlo" w:cs="Menlo"/>
+          <w:sz w:val="20"/>
+          <w:szCs w:val="20"/>
+        </w:rPr>
+      </w:pPr>
+      <w:r>
+        <w:rPr>
+          <w:rFonts w:ascii="Menlo" w:hAnsi="Menlo" w:cs="Menlo"/>
+          <w:sz w:val="20"/>
+          <w:szCs w:val="20"/>
+        </w:rPr>
+        <w:t xml:space="preserve">Ex. </w:t>
+      </w:r>
+    </w:p>
+    <w:p>
+      <w:pPr>
+        <w:pStyle w:val="ListParagraph"/>
+        <w:numPr>
+          <w:ilvl w:val="2"/>
+          <w:numId w:val="25"/>
+        </w:numPr>
+        <w:jc w:val="both"/>
+        <w:rPr>
+          <w:rFonts w:ascii="Menlo" w:hAnsi="Menlo" w:cs="Menlo"/>
+          <w:sz w:val="20"/>
+          <w:szCs w:val="20"/>
+        </w:rPr>
+      </w:pPr>
+      <w:r>
+        <w:rPr>
+          <w:rFonts w:ascii="Menlo" w:hAnsi="Menlo" w:cs="Menlo"/>
+          <w:sz w:val="20"/>
+          <w:szCs w:val="20"/>
+        </w:rPr>
+        <w:t xml:space="preserve">Inventory management </w:t>
+      </w:r>
+    </w:p>
+    <w:p>
+      <w:pPr>
+        <w:pStyle w:val="ListParagraph"/>
+        <w:numPr>
+          <w:ilvl w:val="2"/>
+          <w:numId w:val="25"/>
+        </w:numPr>
+        <w:jc w:val="both"/>
+        <w:rPr>
+          <w:rFonts w:ascii="Menlo" w:hAnsi="Menlo" w:cs="Menlo"/>
+          <w:sz w:val="20"/>
+          <w:szCs w:val="20"/>
+        </w:rPr>
+      </w:pPr>
+      <w:r>
+        <w:rPr>
+          <w:rFonts w:ascii="Menlo" w:hAnsi="Menlo" w:cs="Menlo"/>
+          <w:sz w:val="20"/>
+          <w:szCs w:val="20"/>
+        </w:rPr>
+        <w:t>Reservation systems</w:t>
+      </w:r>
+    </w:p>
+    <w:p>
+      <w:pPr>
+        <w:pStyle w:val="ListParagraph"/>
+        <w:numPr>
+          <w:ilvl w:val="2"/>
+          <w:numId w:val="25"/>
+        </w:numPr>
+        <w:jc w:val="both"/>
+        <w:rPr>
+          <w:rFonts w:ascii="Menlo" w:hAnsi="Menlo" w:cs="Menlo"/>
+          <w:sz w:val="20"/>
+          <w:szCs w:val="20"/>
+        </w:rPr>
+      </w:pPr>
+      <w:r>
+        <w:rPr>
+          <w:rFonts w:ascii="Menlo" w:hAnsi="Menlo" w:cs="Menlo"/>
+          <w:sz w:val="20"/>
+          <w:szCs w:val="20"/>
+        </w:rPr>
+        <w:t>Financial management system</w:t>
+      </w:r>
+    </w:p>
+    <w:p>
+      <w:pPr>
+        <w:pStyle w:val="ListParagraph"/>
+        <w:numPr>
+          <w:ilvl w:val="2"/>
+          <w:numId w:val="25"/>
+        </w:numPr>
+        <w:jc w:val="both"/>
+        <w:rPr>
+          <w:rFonts w:ascii="Menlo" w:hAnsi="Menlo" w:cs="Menlo"/>
+          <w:sz w:val="20"/>
+          <w:szCs w:val="20"/>
+        </w:rPr>
+      </w:pPr>
+      <w:r>
+        <w:rPr>
+          <w:rFonts w:ascii="Menlo" w:hAnsi="Menlo" w:cs="Menlo"/>
+          <w:sz w:val="20"/>
+          <w:szCs w:val="20"/>
+        </w:rPr>
+        <w:t>Web pages</w:t>
+      </w:r>
+    </w:p>
+    <w:p>
+      <w:pPr>
+        <w:pStyle w:val="ListParagraph"/>
+        <w:numPr>
+          <w:ilvl w:val="2"/>
+          <w:numId w:val="25"/>
+        </w:numPr>
+        <w:jc w:val="both"/>
+        <w:rPr>
+          <w:rFonts w:ascii="Menlo" w:hAnsi="Menlo" w:cs="Menlo"/>
+          <w:sz w:val="20"/>
+          <w:szCs w:val="20"/>
+        </w:rPr>
+      </w:pPr>
+      <w:r>
+        <w:rPr>
+          <w:rFonts w:ascii="Menlo" w:hAnsi="Menlo" w:cs="Menlo"/>
+          <w:sz w:val="20"/>
+          <w:szCs w:val="20"/>
+        </w:rPr>
+        <w:t>E-commerce solutions (</w:t>
+      </w:r>
+      <w:proofErr w:type="spellStart"/>
+      <w:r>
+        <w:rPr>
+          <w:rFonts w:ascii="Menlo" w:hAnsi="Menlo" w:cs="Menlo"/>
+          <w:sz w:val="20"/>
+          <w:szCs w:val="20"/>
+        </w:rPr>
+        <w:t>eg.</w:t>
+      </w:r>
+      <w:proofErr w:type="spellEnd"/>
+      <w:r>
+        <w:rPr>
+          <w:rFonts w:ascii="Menlo" w:hAnsi="Menlo" w:cs="Menlo"/>
+          <w:sz w:val="20"/>
+          <w:szCs w:val="20"/>
+        </w:rPr>
+        <w:t xml:space="preserve"> </w:t>
+      </w:r>
+      <w:proofErr w:type="spellStart"/>
+      <w:r>
+        <w:rPr>
+          <w:rFonts w:ascii="Menlo" w:hAnsi="Menlo" w:cs="Menlo"/>
+          <w:sz w:val="20"/>
+          <w:szCs w:val="20"/>
+        </w:rPr>
+        <w:t>Paypal</w:t>
+      </w:r>
+      <w:proofErr w:type="spellEnd"/>
+      <w:r>
+        <w:rPr>
+          <w:rFonts w:ascii="Menlo" w:hAnsi="Menlo" w:cs="Menlo"/>
+          <w:sz w:val="20"/>
+          <w:szCs w:val="20"/>
+        </w:rPr>
+        <w:t>, amazon)</w:t>
+      </w:r>
+    </w:p>
+    <w:p>
+      <w:pPr>
+        <w:pStyle w:val="ListParagraph"/>
+        <w:numPr>
+          <w:ilvl w:val="0"/>
+          <w:numId w:val="25"/>
+        </w:numPr>
+        <w:jc w:val="both"/>
+        <w:rPr>
+          <w:rFonts w:ascii="Menlo" w:hAnsi="Menlo" w:cs="Menlo"/>
+          <w:sz w:val="20"/>
+          <w:szCs w:val="20"/>
+        </w:rPr>
+      </w:pPr>
+      <w:r>
+        <w:rPr>
+          <w:rFonts w:ascii="Menlo" w:hAnsi="Menlo" w:cs="Menlo"/>
+          <w:sz w:val="20"/>
+          <w:szCs w:val="20"/>
+        </w:rPr>
+        <w:t xml:space="preserve">OO is not as effective with heavy computations and algorithms </w:t>
+      </w:r>
+    </w:p>
+    <w:p>
+      <w:pPr>
+        <w:pStyle w:val="ListParagraph"/>
+        <w:numPr>
+          <w:ilvl w:val="0"/>
+          <w:numId w:val="25"/>
+        </w:numPr>
+        <w:jc w:val="both"/>
+        <w:rPr>
+          <w:rFonts w:ascii="Menlo" w:hAnsi="Menlo" w:cs="Menlo"/>
+          <w:sz w:val="20"/>
+          <w:szCs w:val="20"/>
+        </w:rPr>
+      </w:pPr>
     </w:p>
     <w:p>
       <w:pPr>

</xml_diff>

<commit_message>
final commit in the course material
</commit_message>
<xml_diff>
--- a/KeyConcepts_SysEngg.docx
+++ b/KeyConcepts_SysEngg.docx
@@ -21719,7 +21719,486 @@
           <w:sz w:val="20"/>
           <w:szCs w:val="20"/>
         </w:rPr>
-        <w:t xml:space="preserve">Development strategy can drive the depth software requirements are developed, </w:t>
+        <w:t>Development strategy can drive the depth software requirements are developed, e</w:t>
+      </w:r>
+      <w:r>
+        <w:rPr>
+          <w:rFonts w:ascii="Menlo" w:hAnsi="Menlo" w:cs="Menlo"/>
+          <w:sz w:val="20"/>
+          <w:szCs w:val="20"/>
+        </w:rPr>
+        <w:t>x.</w:t>
+      </w:r>
+      <w:r>
+        <w:rPr>
+          <w:rFonts w:ascii="Menlo" w:hAnsi="Menlo" w:cs="Menlo"/>
+          <w:sz w:val="20"/>
+          <w:szCs w:val="20"/>
+        </w:rPr>
+        <w:t>:</w:t>
+      </w:r>
+    </w:p>
+    <w:p>
+      <w:pPr>
+        <w:pStyle w:val="ListParagraph"/>
+        <w:numPr>
+          <w:ilvl w:val="2"/>
+          <w:numId w:val="25"/>
+        </w:numPr>
+        <w:jc w:val="both"/>
+        <w:rPr>
+          <w:rFonts w:ascii="Menlo" w:hAnsi="Menlo" w:cs="Menlo"/>
+          <w:sz w:val="20"/>
+          <w:szCs w:val="20"/>
+        </w:rPr>
+      </w:pPr>
+      <w:r>
+        <w:rPr>
+          <w:rFonts w:ascii="Menlo" w:hAnsi="Menlo" w:cs="Menlo"/>
+          <w:sz w:val="20"/>
+          <w:szCs w:val="20"/>
+        </w:rPr>
+        <w:t xml:space="preserve">Iterative = incremental software </w:t>
+      </w:r>
+      <w:r>
+        <w:rPr>
+          <w:rFonts w:ascii="Menlo" w:hAnsi="Menlo" w:cs="Menlo"/>
+          <w:sz w:val="20"/>
+          <w:szCs w:val="20"/>
+        </w:rPr>
+        <w:t>builds</w:t>
+      </w:r>
+      <w:r>
+        <w:rPr>
+          <w:rFonts w:ascii="Menlo" w:hAnsi="Menlo" w:cs="Menlo"/>
+          <w:sz w:val="20"/>
+          <w:szCs w:val="20"/>
+        </w:rPr>
+        <w:t xml:space="preserve"> definitions. </w:t>
+      </w:r>
+    </w:p>
+    <w:p>
+      <w:pPr>
+        <w:pStyle w:val="ListParagraph"/>
+        <w:numPr>
+          <w:ilvl w:val="2"/>
+          <w:numId w:val="25"/>
+        </w:numPr>
+        <w:jc w:val="both"/>
+        <w:rPr>
+          <w:rFonts w:ascii="Menlo" w:hAnsi="Menlo" w:cs="Menlo"/>
+          <w:sz w:val="20"/>
+          <w:szCs w:val="20"/>
+        </w:rPr>
+      </w:pPr>
+      <w:r>
+        <w:rPr>
+          <w:rFonts w:ascii="Menlo" w:hAnsi="Menlo" w:cs="Menlo"/>
+          <w:sz w:val="20"/>
+          <w:szCs w:val="20"/>
+        </w:rPr>
+        <w:t xml:space="preserve">Agile = specifications very broad, relying on agile methods to work out details. </w:t>
+      </w:r>
+    </w:p>
+    <w:p>
+      <w:pPr>
+        <w:jc w:val="both"/>
+        <w:rPr>
+          <w:rFonts w:ascii="Menlo" w:hAnsi="Menlo" w:cs="Menlo"/>
+          <w:sz w:val="20"/>
+          <w:szCs w:val="20"/>
+        </w:rPr>
+      </w:pPr>
+      <w:r>
+        <w:rPr>
+          <w:rFonts w:ascii="Menlo" w:hAnsi="Menlo" w:cs="Menlo"/>
+          <w:sz w:val="20"/>
+          <w:szCs w:val="20"/>
+        </w:rPr>
+        <w:t>System production</w:t>
+      </w:r>
+    </w:p>
+    <w:p>
+      <w:pPr>
+        <w:jc w:val="both"/>
+        <w:rPr>
+          <w:rFonts w:ascii="Menlo" w:hAnsi="Menlo" w:cs="Menlo"/>
+          <w:sz w:val="20"/>
+          <w:szCs w:val="20"/>
+        </w:rPr>
+      </w:pPr>
+      <w:r>
+        <w:rPr>
+          <w:rFonts w:ascii="Menlo" w:hAnsi="Menlo" w:cs="Menlo"/>
+          <w:sz w:val="20"/>
+          <w:szCs w:val="20"/>
+        </w:rPr>
+        <w:t>Utilization</w:t>
+      </w:r>
+    </w:p>
+    <w:p>
+      <w:pPr>
+        <w:jc w:val="both"/>
+        <w:rPr>
+          <w:rFonts w:ascii="Menlo" w:hAnsi="Menlo" w:cs="Menlo"/>
+          <w:sz w:val="20"/>
+          <w:szCs w:val="20"/>
+        </w:rPr>
+      </w:pPr>
+      <w:r>
+        <w:rPr>
+          <w:rFonts w:ascii="Menlo" w:hAnsi="Menlo" w:cs="Menlo"/>
+          <w:sz w:val="20"/>
+          <w:szCs w:val="20"/>
+        </w:rPr>
+        <w:t xml:space="preserve">Support </w:t>
+      </w:r>
+    </w:p>
+    <w:p>
+      <w:pPr>
+        <w:jc w:val="both"/>
+        <w:rPr>
+          <w:rFonts w:ascii="Menlo" w:hAnsi="Menlo" w:cs="Menlo"/>
+          <w:sz w:val="20"/>
+          <w:szCs w:val="20"/>
+        </w:rPr>
+      </w:pPr>
+      <w:r>
+        <w:rPr>
+          <w:rFonts w:ascii="Menlo" w:hAnsi="Menlo" w:cs="Menlo"/>
+          <w:sz w:val="20"/>
+          <w:szCs w:val="20"/>
+        </w:rPr>
+        <w:t>Retirement</w:t>
+      </w:r>
+    </w:p>
+    <w:p>
+      <w:pPr>
+        <w:jc w:val="both"/>
+        <w:rPr>
+          <w:rFonts w:ascii="Menlo" w:hAnsi="Menlo" w:cs="Menlo"/>
+          <w:sz w:val="20"/>
+          <w:szCs w:val="20"/>
+        </w:rPr>
+      </w:pPr>
+    </w:p>
+    <w:p>
+      <w:pPr>
+        <w:jc w:val="both"/>
+        <w:rPr>
+          <w:rFonts w:ascii="Menlo" w:hAnsi="Menlo" w:cs="Menlo"/>
+          <w:sz w:val="20"/>
+          <w:szCs w:val="20"/>
+        </w:rPr>
+      </w:pPr>
+    </w:p>
+    <w:p>
+      <w:pPr>
+        <w:jc w:val="both"/>
+        <w:rPr>
+          <w:rFonts w:ascii="Menlo" w:hAnsi="Menlo" w:cs="Menlo"/>
+          <w:sz w:val="20"/>
+          <w:szCs w:val="20"/>
+        </w:rPr>
+      </w:pPr>
+      <w:r>
+        <w:rPr>
+          <w:rFonts w:ascii="Menlo" w:hAnsi="Menlo" w:cs="Menlo"/>
+          <w:sz w:val="20"/>
+          <w:szCs w:val="20"/>
+        </w:rPr>
+        <w:t xml:space="preserve">Unified modeling language is standardized well supported architecting language for software. </w:t>
+      </w:r>
+    </w:p>
+    <w:p>
+      <w:pPr>
+        <w:pStyle w:val="ListParagraph"/>
+        <w:numPr>
+          <w:ilvl w:val="0"/>
+          <w:numId w:val="25"/>
+        </w:numPr>
+        <w:jc w:val="both"/>
+        <w:rPr>
+          <w:rFonts w:ascii="Menlo" w:hAnsi="Menlo" w:cs="Menlo"/>
+          <w:sz w:val="20"/>
+          <w:szCs w:val="20"/>
+        </w:rPr>
+      </w:pPr>
+      <w:r>
+        <w:rPr>
+          <w:rFonts w:ascii="Menlo" w:hAnsi="Menlo" w:cs="Menlo"/>
+          <w:sz w:val="20"/>
+          <w:szCs w:val="20"/>
+        </w:rPr>
+        <w:t>Many commercial applications that support</w:t>
+      </w:r>
+    </w:p>
+    <w:p>
+      <w:pPr>
+        <w:pStyle w:val="ListParagraph"/>
+        <w:numPr>
+          <w:ilvl w:val="0"/>
+          <w:numId w:val="25"/>
+        </w:numPr>
+        <w:jc w:val="both"/>
+        <w:rPr>
+          <w:rFonts w:ascii="Menlo" w:hAnsi="Menlo" w:cs="Menlo"/>
+          <w:sz w:val="20"/>
+          <w:szCs w:val="20"/>
+        </w:rPr>
+      </w:pPr>
+      <w:r>
+        <w:rPr>
+          <w:rFonts w:ascii="Menlo" w:hAnsi="Menlo" w:cs="Menlo"/>
+          <w:sz w:val="20"/>
+          <w:szCs w:val="20"/>
+        </w:rPr>
+        <w:t>Result in robust, organized database that describes conceptual software</w:t>
+      </w:r>
+    </w:p>
+    <w:p>
+      <w:pPr>
+        <w:pStyle w:val="ListParagraph"/>
+        <w:numPr>
+          <w:ilvl w:val="0"/>
+          <w:numId w:val="25"/>
+        </w:numPr>
+        <w:jc w:val="both"/>
+        <w:rPr>
+          <w:rFonts w:ascii="Menlo" w:hAnsi="Menlo" w:cs="Menlo"/>
+          <w:sz w:val="20"/>
+          <w:szCs w:val="20"/>
+        </w:rPr>
+      </w:pPr>
+      <w:r>
+        <w:rPr>
+          <w:rFonts w:ascii="Menlo" w:hAnsi="Menlo" w:cs="Menlo"/>
+          <w:sz w:val="20"/>
+          <w:szCs w:val="20"/>
+        </w:rPr>
+        <w:t>Universal/ used by customers and developers alike</w:t>
+      </w:r>
+    </w:p>
+    <w:p>
+      <w:pPr>
+        <w:jc w:val="both"/>
+        <w:rPr>
+          <w:rFonts w:ascii="Menlo" w:hAnsi="Menlo" w:cs="Menlo"/>
+          <w:sz w:val="20"/>
+          <w:szCs w:val="20"/>
+        </w:rPr>
+      </w:pPr>
+    </w:p>
+    <w:p>
+      <w:pPr>
+        <w:jc w:val="both"/>
+        <w:rPr>
+          <w:rFonts w:ascii="Menlo" w:hAnsi="Menlo" w:cs="Menlo"/>
+          <w:sz w:val="20"/>
+          <w:szCs w:val="20"/>
+        </w:rPr>
+      </w:pPr>
+    </w:p>
+    <w:p>
+      <w:pPr>
+        <w:jc w:val="both"/>
+        <w:rPr>
+          <w:rFonts w:ascii="Menlo" w:hAnsi="Menlo" w:cs="Menlo"/>
+          <w:sz w:val="20"/>
+          <w:szCs w:val="20"/>
+        </w:rPr>
+      </w:pPr>
+      <w:r>
+        <w:rPr>
+          <w:rFonts w:ascii="Menlo" w:hAnsi="Menlo" w:cs="Menlo"/>
+          <w:sz w:val="20"/>
+          <w:szCs w:val="20"/>
+        </w:rPr>
+        <w:t xml:space="preserve">Object oriented software architectures: </w:t>
+      </w:r>
+    </w:p>
+    <w:p>
+      <w:pPr>
+        <w:pStyle w:val="ListParagraph"/>
+        <w:numPr>
+          <w:ilvl w:val="0"/>
+          <w:numId w:val="25"/>
+        </w:numPr>
+        <w:jc w:val="both"/>
+        <w:rPr>
+          <w:rFonts w:ascii="Menlo" w:hAnsi="Menlo" w:cs="Menlo"/>
+          <w:sz w:val="20"/>
+          <w:szCs w:val="20"/>
+        </w:rPr>
+      </w:pPr>
+      <w:r>
+        <w:rPr>
+          <w:rFonts w:ascii="Menlo" w:hAnsi="Menlo" w:cs="Menlo"/>
+          <w:sz w:val="20"/>
+          <w:szCs w:val="20"/>
+        </w:rPr>
+        <w:t>It is effective with systems that receive, process and export data regularly.</w:t>
+      </w:r>
+    </w:p>
+    <w:p>
+      <w:pPr>
+        <w:pStyle w:val="ListParagraph"/>
+        <w:numPr>
+          <w:ilvl w:val="1"/>
+          <w:numId w:val="25"/>
+        </w:numPr>
+        <w:jc w:val="both"/>
+        <w:rPr>
+          <w:rFonts w:ascii="Menlo" w:hAnsi="Menlo" w:cs="Menlo"/>
+          <w:sz w:val="20"/>
+          <w:szCs w:val="20"/>
+        </w:rPr>
+      </w:pPr>
+      <w:r>
+        <w:rPr>
+          <w:rFonts w:ascii="Menlo" w:hAnsi="Menlo" w:cs="Menlo"/>
+          <w:sz w:val="20"/>
+          <w:szCs w:val="20"/>
+        </w:rPr>
+        <w:t>Primarily due to software object transaction</w:t>
+      </w:r>
+    </w:p>
+    <w:p>
+      <w:pPr>
+        <w:pStyle w:val="ListParagraph"/>
+        <w:numPr>
+          <w:ilvl w:val="1"/>
+          <w:numId w:val="25"/>
+        </w:numPr>
+        <w:jc w:val="both"/>
+        <w:rPr>
+          <w:rFonts w:ascii="Menlo" w:hAnsi="Menlo" w:cs="Menlo"/>
+          <w:sz w:val="20"/>
+          <w:szCs w:val="20"/>
+        </w:rPr>
+      </w:pPr>
+      <w:r>
+        <w:rPr>
+          <w:rFonts w:ascii="Menlo" w:hAnsi="Menlo" w:cs="Menlo"/>
+          <w:sz w:val="20"/>
+          <w:szCs w:val="20"/>
+        </w:rPr>
+        <w:t xml:space="preserve">Ex. </w:t>
+      </w:r>
+    </w:p>
+    <w:p>
+      <w:pPr>
+        <w:pStyle w:val="ListParagraph"/>
+        <w:numPr>
+          <w:ilvl w:val="2"/>
+          <w:numId w:val="25"/>
+        </w:numPr>
+        <w:jc w:val="both"/>
+        <w:rPr>
+          <w:rFonts w:ascii="Menlo" w:hAnsi="Menlo" w:cs="Menlo"/>
+          <w:sz w:val="20"/>
+          <w:szCs w:val="20"/>
+        </w:rPr>
+      </w:pPr>
+      <w:r>
+        <w:rPr>
+          <w:rFonts w:ascii="Menlo" w:hAnsi="Menlo" w:cs="Menlo"/>
+          <w:sz w:val="20"/>
+          <w:szCs w:val="20"/>
+        </w:rPr>
+        <w:t xml:space="preserve">Inventory management </w:t>
+      </w:r>
+    </w:p>
+    <w:p>
+      <w:pPr>
+        <w:pStyle w:val="ListParagraph"/>
+        <w:numPr>
+          <w:ilvl w:val="2"/>
+          <w:numId w:val="25"/>
+        </w:numPr>
+        <w:jc w:val="both"/>
+        <w:rPr>
+          <w:rFonts w:ascii="Menlo" w:hAnsi="Menlo" w:cs="Menlo"/>
+          <w:sz w:val="20"/>
+          <w:szCs w:val="20"/>
+        </w:rPr>
+      </w:pPr>
+      <w:r>
+        <w:rPr>
+          <w:rFonts w:ascii="Menlo" w:hAnsi="Menlo" w:cs="Menlo"/>
+          <w:sz w:val="20"/>
+          <w:szCs w:val="20"/>
+        </w:rPr>
+        <w:t>Reservation systems</w:t>
+      </w:r>
+    </w:p>
+    <w:p>
+      <w:pPr>
+        <w:pStyle w:val="ListParagraph"/>
+        <w:numPr>
+          <w:ilvl w:val="2"/>
+          <w:numId w:val="25"/>
+        </w:numPr>
+        <w:jc w:val="both"/>
+        <w:rPr>
+          <w:rFonts w:ascii="Menlo" w:hAnsi="Menlo" w:cs="Menlo"/>
+          <w:sz w:val="20"/>
+          <w:szCs w:val="20"/>
+        </w:rPr>
+      </w:pPr>
+      <w:r>
+        <w:rPr>
+          <w:rFonts w:ascii="Menlo" w:hAnsi="Menlo" w:cs="Menlo"/>
+          <w:sz w:val="20"/>
+          <w:szCs w:val="20"/>
+        </w:rPr>
+        <w:t>Financial management system</w:t>
+      </w:r>
+    </w:p>
+    <w:p>
+      <w:pPr>
+        <w:pStyle w:val="ListParagraph"/>
+        <w:numPr>
+          <w:ilvl w:val="2"/>
+          <w:numId w:val="25"/>
+        </w:numPr>
+        <w:jc w:val="both"/>
+        <w:rPr>
+          <w:rFonts w:ascii="Menlo" w:hAnsi="Menlo" w:cs="Menlo"/>
+          <w:sz w:val="20"/>
+          <w:szCs w:val="20"/>
+        </w:rPr>
+      </w:pPr>
+      <w:r>
+        <w:rPr>
+          <w:rFonts w:ascii="Menlo" w:hAnsi="Menlo" w:cs="Menlo"/>
+          <w:sz w:val="20"/>
+          <w:szCs w:val="20"/>
+        </w:rPr>
+        <w:t>Web pages</w:t>
+      </w:r>
+    </w:p>
+    <w:p>
+      <w:pPr>
+        <w:pStyle w:val="ListParagraph"/>
+        <w:numPr>
+          <w:ilvl w:val="2"/>
+          <w:numId w:val="25"/>
+        </w:numPr>
+        <w:jc w:val="both"/>
+        <w:rPr>
+          <w:rFonts w:ascii="Menlo" w:hAnsi="Menlo" w:cs="Menlo"/>
+          <w:sz w:val="20"/>
+          <w:szCs w:val="20"/>
+        </w:rPr>
+      </w:pPr>
+      <w:r>
+        <w:rPr>
+          <w:rFonts w:ascii="Menlo" w:hAnsi="Menlo" w:cs="Menlo"/>
+          <w:sz w:val="20"/>
+          <w:szCs w:val="20"/>
+        </w:rPr>
+        <w:t>E-commerce solutions (</w:t>
       </w:r>
       <w:proofErr w:type="spellStart"/>
       <w:r>
@@ -21728,7 +22207,7 @@
           <w:sz w:val="20"/>
           <w:szCs w:val="20"/>
         </w:rPr>
-        <w:t>eg</w:t>
+        <w:t>eg.</w:t>
       </w:r>
       <w:proofErr w:type="spellEnd"/>
       <w:r>
@@ -21737,311 +22216,262 @@
           <w:sz w:val="20"/>
           <w:szCs w:val="20"/>
         </w:rPr>
-        <w:t>:</w:t>
-      </w:r>
-    </w:p>
-    <w:p>
-      <w:pPr>
-        <w:pStyle w:val="ListParagraph"/>
-        <w:numPr>
-          <w:ilvl w:val="2"/>
-          <w:numId w:val="25"/>
-        </w:numPr>
-        <w:jc w:val="both"/>
-        <w:rPr>
-          <w:rFonts w:ascii="Menlo" w:hAnsi="Menlo" w:cs="Menlo"/>
-          <w:sz w:val="20"/>
-          <w:szCs w:val="20"/>
-        </w:rPr>
-      </w:pPr>
-      <w:r>
-        <w:rPr>
-          <w:rFonts w:ascii="Menlo" w:hAnsi="Menlo" w:cs="Menlo"/>
-          <w:sz w:val="20"/>
-          <w:szCs w:val="20"/>
-        </w:rPr>
-        <w:t xml:space="preserve">Iterative = incremental software </w:t>
-      </w:r>
-      <w:proofErr w:type="gramStart"/>
-      <w:r>
-        <w:rPr>
-          <w:rFonts w:ascii="Menlo" w:hAnsi="Menlo" w:cs="Menlo"/>
-          <w:sz w:val="20"/>
-          <w:szCs w:val="20"/>
-        </w:rPr>
-        <w:t>build</w:t>
-      </w:r>
-      <w:proofErr w:type="gramEnd"/>
-      <w:r>
-        <w:rPr>
-          <w:rFonts w:ascii="Menlo" w:hAnsi="Menlo" w:cs="Menlo"/>
-          <w:sz w:val="20"/>
-          <w:szCs w:val="20"/>
-        </w:rPr>
-        <w:t xml:space="preserve"> definitions. </w:t>
-      </w:r>
-    </w:p>
-    <w:p>
-      <w:pPr>
-        <w:pStyle w:val="ListParagraph"/>
-        <w:numPr>
-          <w:ilvl w:val="2"/>
-          <w:numId w:val="25"/>
-        </w:numPr>
-        <w:jc w:val="both"/>
-        <w:rPr>
-          <w:rFonts w:ascii="Menlo" w:hAnsi="Menlo" w:cs="Menlo"/>
-          <w:sz w:val="20"/>
-          <w:szCs w:val="20"/>
-        </w:rPr>
-      </w:pPr>
-      <w:r>
-        <w:rPr>
-          <w:rFonts w:ascii="Menlo" w:hAnsi="Menlo" w:cs="Menlo"/>
-          <w:sz w:val="20"/>
-          <w:szCs w:val="20"/>
-        </w:rPr>
-        <w:t xml:space="preserve">Agile = specifications very broad, relying on agile methods to work out details. </w:t>
-      </w:r>
-    </w:p>
-    <w:p>
-      <w:pPr>
-        <w:jc w:val="both"/>
-        <w:rPr>
-          <w:rFonts w:ascii="Menlo" w:hAnsi="Menlo" w:cs="Menlo"/>
-          <w:sz w:val="20"/>
-          <w:szCs w:val="20"/>
-        </w:rPr>
-      </w:pPr>
-      <w:r>
-        <w:rPr>
-          <w:rFonts w:ascii="Menlo" w:hAnsi="Menlo" w:cs="Menlo"/>
-          <w:sz w:val="20"/>
-          <w:szCs w:val="20"/>
-        </w:rPr>
-        <w:t>System production</w:t>
-      </w:r>
-    </w:p>
-    <w:p>
-      <w:pPr>
-        <w:jc w:val="both"/>
-        <w:rPr>
-          <w:rFonts w:ascii="Menlo" w:hAnsi="Menlo" w:cs="Menlo"/>
-          <w:sz w:val="20"/>
-          <w:szCs w:val="20"/>
-        </w:rPr>
-      </w:pPr>
-      <w:r>
-        <w:rPr>
-          <w:rFonts w:ascii="Menlo" w:hAnsi="Menlo" w:cs="Menlo"/>
-          <w:sz w:val="20"/>
-          <w:szCs w:val="20"/>
-        </w:rPr>
-        <w:t>Utilization</w:t>
-      </w:r>
-    </w:p>
-    <w:p>
-      <w:pPr>
-        <w:jc w:val="both"/>
-        <w:rPr>
-          <w:rFonts w:ascii="Menlo" w:hAnsi="Menlo" w:cs="Menlo"/>
-          <w:sz w:val="20"/>
-          <w:szCs w:val="20"/>
-        </w:rPr>
-      </w:pPr>
-      <w:r>
-        <w:rPr>
-          <w:rFonts w:ascii="Menlo" w:hAnsi="Menlo" w:cs="Menlo"/>
-          <w:sz w:val="20"/>
-          <w:szCs w:val="20"/>
-        </w:rPr>
-        <w:t xml:space="preserve">Support </w:t>
-      </w:r>
-    </w:p>
-    <w:p>
-      <w:pPr>
-        <w:jc w:val="both"/>
-        <w:rPr>
-          <w:rFonts w:ascii="Menlo" w:hAnsi="Menlo" w:cs="Menlo"/>
-          <w:sz w:val="20"/>
-          <w:szCs w:val="20"/>
-        </w:rPr>
-      </w:pPr>
-      <w:r>
-        <w:rPr>
-          <w:rFonts w:ascii="Menlo" w:hAnsi="Menlo" w:cs="Menlo"/>
-          <w:sz w:val="20"/>
-          <w:szCs w:val="20"/>
-        </w:rPr>
-        <w:t>Retirement</w:t>
-      </w:r>
-    </w:p>
-    <w:p>
-      <w:pPr>
-        <w:jc w:val="both"/>
-        <w:rPr>
-          <w:rFonts w:ascii="Menlo" w:hAnsi="Menlo" w:cs="Menlo"/>
-          <w:sz w:val="20"/>
-          <w:szCs w:val="20"/>
-        </w:rPr>
-      </w:pPr>
-    </w:p>
-    <w:p>
-      <w:pPr>
-        <w:jc w:val="both"/>
-        <w:rPr>
-          <w:rFonts w:ascii="Menlo" w:hAnsi="Menlo" w:cs="Menlo"/>
-          <w:sz w:val="20"/>
-          <w:szCs w:val="20"/>
-        </w:rPr>
-      </w:pPr>
-    </w:p>
-    <w:p>
-      <w:pPr>
-        <w:jc w:val="both"/>
-        <w:rPr>
-          <w:rFonts w:ascii="Menlo" w:hAnsi="Menlo" w:cs="Menlo"/>
-          <w:sz w:val="20"/>
-          <w:szCs w:val="20"/>
-        </w:rPr>
-      </w:pPr>
-      <w:r>
-        <w:rPr>
-          <w:rFonts w:ascii="Menlo" w:hAnsi="Menlo" w:cs="Menlo"/>
-          <w:sz w:val="20"/>
-          <w:szCs w:val="20"/>
-        </w:rPr>
-        <w:t xml:space="preserve">Unified modeling language is standardized well supported architecting language for software. </w:t>
-      </w:r>
-    </w:p>
-    <w:p>
-      <w:pPr>
-        <w:pStyle w:val="ListParagraph"/>
-        <w:numPr>
-          <w:ilvl w:val="0"/>
-          <w:numId w:val="25"/>
-        </w:numPr>
-        <w:jc w:val="both"/>
-        <w:rPr>
-          <w:rFonts w:ascii="Menlo" w:hAnsi="Menlo" w:cs="Menlo"/>
-          <w:sz w:val="20"/>
-          <w:szCs w:val="20"/>
-        </w:rPr>
-      </w:pPr>
-      <w:r>
-        <w:rPr>
-          <w:rFonts w:ascii="Menlo" w:hAnsi="Menlo" w:cs="Menlo"/>
-          <w:sz w:val="20"/>
-          <w:szCs w:val="20"/>
-        </w:rPr>
-        <w:t>Many commercial applications that support</w:t>
-      </w:r>
-    </w:p>
-    <w:p>
-      <w:pPr>
-        <w:pStyle w:val="ListParagraph"/>
-        <w:numPr>
-          <w:ilvl w:val="0"/>
-          <w:numId w:val="25"/>
-        </w:numPr>
-        <w:jc w:val="both"/>
-        <w:rPr>
-          <w:rFonts w:ascii="Menlo" w:hAnsi="Menlo" w:cs="Menlo"/>
-          <w:sz w:val="20"/>
-          <w:szCs w:val="20"/>
-        </w:rPr>
-      </w:pPr>
-      <w:r>
-        <w:rPr>
-          <w:rFonts w:ascii="Menlo" w:hAnsi="Menlo" w:cs="Menlo"/>
-          <w:sz w:val="20"/>
-          <w:szCs w:val="20"/>
-        </w:rPr>
-        <w:t>Result in robust, organized database that describes conceptual software</w:t>
-      </w:r>
-    </w:p>
-    <w:p>
-      <w:pPr>
-        <w:pStyle w:val="ListParagraph"/>
-        <w:numPr>
-          <w:ilvl w:val="0"/>
-          <w:numId w:val="25"/>
-        </w:numPr>
-        <w:jc w:val="both"/>
-        <w:rPr>
-          <w:rFonts w:ascii="Menlo" w:hAnsi="Menlo" w:cs="Menlo"/>
-          <w:sz w:val="20"/>
-          <w:szCs w:val="20"/>
-        </w:rPr>
-      </w:pPr>
-      <w:r>
-        <w:rPr>
-          <w:rFonts w:ascii="Menlo" w:hAnsi="Menlo" w:cs="Menlo"/>
-          <w:sz w:val="20"/>
-          <w:szCs w:val="20"/>
-        </w:rPr>
-        <w:t>Universal/ used by customers and developers alike</w:t>
-      </w:r>
-    </w:p>
-    <w:p>
-      <w:pPr>
-        <w:jc w:val="both"/>
-        <w:rPr>
-          <w:rFonts w:ascii="Menlo" w:hAnsi="Menlo" w:cs="Menlo"/>
-          <w:sz w:val="20"/>
-          <w:szCs w:val="20"/>
-        </w:rPr>
-      </w:pPr>
-    </w:p>
-    <w:p>
-      <w:pPr>
-        <w:jc w:val="both"/>
-        <w:rPr>
-          <w:rFonts w:ascii="Menlo" w:hAnsi="Menlo" w:cs="Menlo"/>
-          <w:sz w:val="20"/>
-          <w:szCs w:val="20"/>
-        </w:rPr>
-      </w:pPr>
-    </w:p>
-    <w:p>
-      <w:pPr>
-        <w:jc w:val="both"/>
-        <w:rPr>
-          <w:rFonts w:ascii="Menlo" w:hAnsi="Menlo" w:cs="Menlo"/>
-          <w:sz w:val="20"/>
-          <w:szCs w:val="20"/>
-        </w:rPr>
-      </w:pPr>
-      <w:r>
-        <w:rPr>
-          <w:rFonts w:ascii="Menlo" w:hAnsi="Menlo" w:cs="Menlo"/>
-          <w:sz w:val="20"/>
-          <w:szCs w:val="20"/>
-        </w:rPr>
-        <w:t xml:space="preserve">Object oriented software architectures: </w:t>
-      </w:r>
-    </w:p>
-    <w:p>
-      <w:pPr>
-        <w:pStyle w:val="ListParagraph"/>
-        <w:numPr>
-          <w:ilvl w:val="0"/>
-          <w:numId w:val="25"/>
-        </w:numPr>
-        <w:jc w:val="both"/>
-        <w:rPr>
-          <w:rFonts w:ascii="Menlo" w:hAnsi="Menlo" w:cs="Menlo"/>
-          <w:sz w:val="20"/>
-          <w:szCs w:val="20"/>
-        </w:rPr>
-      </w:pPr>
-      <w:r>
-        <w:rPr>
-          <w:rFonts w:ascii="Menlo" w:hAnsi="Menlo" w:cs="Menlo"/>
-          <w:sz w:val="20"/>
-          <w:szCs w:val="20"/>
-        </w:rPr>
-        <w:t>It is effective with systems that receive, process and export data regularly.</w:t>
+        <w:t xml:space="preserve"> </w:t>
+      </w:r>
+      <w:proofErr w:type="spellStart"/>
+      <w:r>
+        <w:rPr>
+          <w:rFonts w:ascii="Menlo" w:hAnsi="Menlo" w:cs="Menlo"/>
+          <w:sz w:val="20"/>
+          <w:szCs w:val="20"/>
+        </w:rPr>
+        <w:t>Paypal</w:t>
+      </w:r>
+      <w:proofErr w:type="spellEnd"/>
+      <w:r>
+        <w:rPr>
+          <w:rFonts w:ascii="Menlo" w:hAnsi="Menlo" w:cs="Menlo"/>
+          <w:sz w:val="20"/>
+          <w:szCs w:val="20"/>
+        </w:rPr>
+        <w:t>, amazon)</w:t>
+      </w:r>
+    </w:p>
+    <w:p>
+      <w:pPr>
+        <w:pStyle w:val="ListParagraph"/>
+        <w:numPr>
+          <w:ilvl w:val="0"/>
+          <w:numId w:val="25"/>
+        </w:numPr>
+        <w:jc w:val="both"/>
+        <w:rPr>
+          <w:rFonts w:ascii="Menlo" w:hAnsi="Menlo" w:cs="Menlo"/>
+          <w:sz w:val="20"/>
+          <w:szCs w:val="20"/>
+        </w:rPr>
+      </w:pPr>
+      <w:r>
+        <w:rPr>
+          <w:rFonts w:ascii="Menlo" w:hAnsi="Menlo" w:cs="Menlo"/>
+          <w:sz w:val="20"/>
+          <w:szCs w:val="20"/>
+        </w:rPr>
+        <w:t xml:space="preserve">OO is not as effective with heavy computations and algorithms </w:t>
+      </w:r>
+    </w:p>
+    <w:p>
+      <w:pPr>
+        <w:jc w:val="both"/>
+        <w:rPr>
+          <w:rFonts w:ascii="Menlo" w:hAnsi="Menlo" w:cs="Menlo"/>
+          <w:sz w:val="20"/>
+          <w:szCs w:val="20"/>
+        </w:rPr>
+      </w:pPr>
+    </w:p>
+    <w:p>
+      <w:pPr>
+        <w:jc w:val="both"/>
+        <w:rPr>
+          <w:rFonts w:ascii="Menlo" w:hAnsi="Menlo" w:cs="Menlo"/>
+          <w:sz w:val="20"/>
+          <w:szCs w:val="20"/>
+        </w:rPr>
+      </w:pPr>
+      <w:r>
+        <w:rPr>
+          <w:rFonts w:ascii="Menlo" w:hAnsi="Menlo" w:cs="Menlo"/>
+          <w:sz w:val="20"/>
+          <w:szCs w:val="20"/>
+        </w:rPr>
+        <w:t xml:space="preserve">SEIT: </w:t>
+      </w:r>
+    </w:p>
+    <w:p>
+      <w:pPr>
+        <w:pStyle w:val="ListParagraph"/>
+        <w:numPr>
+          <w:ilvl w:val="0"/>
+          <w:numId w:val="25"/>
+        </w:numPr>
+        <w:jc w:val="both"/>
+        <w:rPr>
+          <w:rFonts w:ascii="Menlo" w:hAnsi="Menlo" w:cs="Menlo"/>
+          <w:sz w:val="20"/>
+          <w:szCs w:val="20"/>
+        </w:rPr>
+      </w:pPr>
+      <w:r>
+        <w:rPr>
+          <w:rFonts w:ascii="Menlo" w:hAnsi="Menlo" w:cs="Menlo"/>
+          <w:sz w:val="20"/>
+          <w:szCs w:val="20"/>
+        </w:rPr>
+        <w:t>Higher order coordination</w:t>
+      </w:r>
+    </w:p>
+    <w:p>
+      <w:pPr>
+        <w:pStyle w:val="ListParagraph"/>
+        <w:numPr>
+          <w:ilvl w:val="0"/>
+          <w:numId w:val="25"/>
+        </w:numPr>
+        <w:jc w:val="both"/>
+        <w:rPr>
+          <w:rFonts w:ascii="Menlo" w:hAnsi="Menlo" w:cs="Menlo"/>
+          <w:sz w:val="20"/>
+          <w:szCs w:val="20"/>
+        </w:rPr>
+      </w:pPr>
+      <w:r>
+        <w:rPr>
+          <w:rFonts w:ascii="Menlo" w:hAnsi="Menlo" w:cs="Menlo"/>
+          <w:sz w:val="20"/>
+          <w:szCs w:val="20"/>
+        </w:rPr>
+        <w:t xml:space="preserve">Ensure system meets </w:t>
+      </w:r>
+      <w:proofErr w:type="spellStart"/>
+      <w:r>
+        <w:rPr>
+          <w:rFonts w:ascii="Menlo" w:hAnsi="Menlo" w:cs="Menlo"/>
+          <w:sz w:val="20"/>
+          <w:szCs w:val="20"/>
+        </w:rPr>
+        <w:t>O</w:t>
+      </w:r>
+      <w:r>
+        <w:rPr>
+          <w:rFonts w:ascii="Menlo" w:hAnsi="Menlo" w:cs="Menlo"/>
+          <w:sz w:val="20"/>
+          <w:szCs w:val="20"/>
+        </w:rPr>
+        <w:t>ps</w:t>
+      </w:r>
+      <w:r>
+        <w:rPr>
+          <w:rFonts w:ascii="Menlo" w:hAnsi="Menlo" w:cs="Menlo"/>
+          <w:sz w:val="20"/>
+          <w:szCs w:val="20"/>
+        </w:rPr>
+        <w:t>C</w:t>
+      </w:r>
+      <w:r>
+        <w:rPr>
+          <w:rFonts w:ascii="Menlo" w:hAnsi="Menlo" w:cs="Menlo"/>
+          <w:sz w:val="20"/>
+          <w:szCs w:val="20"/>
+        </w:rPr>
+        <w:t>on</w:t>
+      </w:r>
+      <w:proofErr w:type="spellEnd"/>
+      <w:r>
+        <w:rPr>
+          <w:rFonts w:ascii="Menlo" w:hAnsi="Menlo" w:cs="Menlo"/>
+          <w:sz w:val="20"/>
+          <w:szCs w:val="20"/>
+        </w:rPr>
+        <w:t>, BRS and STRS</w:t>
+      </w:r>
+    </w:p>
+    <w:p>
+      <w:pPr>
+        <w:pStyle w:val="ListParagraph"/>
+        <w:numPr>
+          <w:ilvl w:val="0"/>
+          <w:numId w:val="25"/>
+        </w:numPr>
+        <w:jc w:val="both"/>
+        <w:rPr>
+          <w:rFonts w:ascii="Menlo" w:hAnsi="Menlo" w:cs="Menlo"/>
+          <w:sz w:val="20"/>
+          <w:szCs w:val="20"/>
+        </w:rPr>
+      </w:pPr>
+      <w:r>
+        <w:rPr>
+          <w:rFonts w:ascii="Menlo" w:hAnsi="Menlo" w:cs="Menlo"/>
+          <w:sz w:val="20"/>
+          <w:szCs w:val="20"/>
+        </w:rPr>
+        <w:t>Identify and resolve issues</w:t>
+      </w:r>
+    </w:p>
+    <w:p>
+      <w:pPr>
+        <w:pStyle w:val="ListParagraph"/>
+        <w:numPr>
+          <w:ilvl w:val="0"/>
+          <w:numId w:val="25"/>
+        </w:numPr>
+        <w:jc w:val="both"/>
+        <w:rPr>
+          <w:rFonts w:ascii="Menlo" w:hAnsi="Menlo" w:cs="Menlo"/>
+          <w:sz w:val="20"/>
+          <w:szCs w:val="20"/>
+        </w:rPr>
+      </w:pPr>
+      <w:r>
+        <w:rPr>
+          <w:rFonts w:ascii="Menlo" w:hAnsi="Menlo" w:cs="Menlo"/>
+          <w:sz w:val="20"/>
+          <w:szCs w:val="20"/>
+        </w:rPr>
+        <w:t>Perform process and team audits</w:t>
+      </w:r>
+    </w:p>
+    <w:p>
+      <w:pPr>
+        <w:jc w:val="both"/>
+        <w:rPr>
+          <w:rFonts w:ascii="Menlo" w:hAnsi="Menlo" w:cs="Menlo"/>
+          <w:sz w:val="20"/>
+          <w:szCs w:val="20"/>
+        </w:rPr>
+      </w:pPr>
+    </w:p>
+    <w:p>
+      <w:pPr>
+        <w:jc w:val="both"/>
+        <w:rPr>
+          <w:rFonts w:ascii="Menlo" w:hAnsi="Menlo" w:cs="Menlo"/>
+          <w:sz w:val="20"/>
+          <w:szCs w:val="20"/>
+        </w:rPr>
+      </w:pPr>
+      <w:r>
+        <w:rPr>
+          <w:rFonts w:ascii="Menlo" w:hAnsi="Menlo" w:cs="Menlo"/>
+          <w:sz w:val="20"/>
+          <w:szCs w:val="20"/>
+        </w:rPr>
+        <w:lastRenderedPageBreak/>
+        <w:t xml:space="preserve">Lean Systems Engineering: </w:t>
+      </w:r>
+    </w:p>
+    <w:p>
+      <w:pPr>
+        <w:pStyle w:val="ListParagraph"/>
+        <w:numPr>
+          <w:ilvl w:val="0"/>
+          <w:numId w:val="25"/>
+        </w:numPr>
+        <w:jc w:val="both"/>
+        <w:rPr>
+          <w:rFonts w:ascii="Menlo" w:hAnsi="Menlo" w:cs="Menlo"/>
+          <w:sz w:val="20"/>
+          <w:szCs w:val="20"/>
+        </w:rPr>
+      </w:pPr>
+      <w:r>
+        <w:rPr>
+          <w:rFonts w:ascii="Menlo" w:hAnsi="Menlo" w:cs="Menlo"/>
+          <w:sz w:val="20"/>
+          <w:szCs w:val="20"/>
+        </w:rPr>
+        <w:t xml:space="preserve">Top 10 product development challenges </w:t>
       </w:r>
     </w:p>
     <w:p>
@@ -22064,7 +22494,7 @@
           <w:sz w:val="20"/>
           <w:szCs w:val="20"/>
         </w:rPr>
-        <w:t>Primarily due to software object transaction</w:t>
+        <w:t>Too much time spent putting out fires</w:t>
       </w:r>
     </w:p>
     <w:p>
@@ -22087,207 +22517,466 @@
           <w:sz w:val="20"/>
           <w:szCs w:val="20"/>
         </w:rPr>
-        <w:t xml:space="preserve">Ex. </w:t>
-      </w:r>
-    </w:p>
-    <w:p>
-      <w:pPr>
-        <w:pStyle w:val="ListParagraph"/>
-        <w:numPr>
-          <w:ilvl w:val="2"/>
-          <w:numId w:val="25"/>
-        </w:numPr>
-        <w:jc w:val="both"/>
-        <w:rPr>
-          <w:rFonts w:ascii="Menlo" w:hAnsi="Menlo" w:cs="Menlo"/>
-          <w:sz w:val="20"/>
-          <w:szCs w:val="20"/>
-        </w:rPr>
-      </w:pPr>
-      <w:r>
-        <w:rPr>
-          <w:rFonts w:ascii="Menlo" w:hAnsi="Menlo" w:cs="Menlo"/>
-          <w:sz w:val="20"/>
-          <w:szCs w:val="20"/>
-        </w:rPr>
-        <w:t xml:space="preserve">Inventory management </w:t>
-      </w:r>
-    </w:p>
-    <w:p>
-      <w:pPr>
-        <w:pStyle w:val="ListParagraph"/>
-        <w:numPr>
-          <w:ilvl w:val="2"/>
-          <w:numId w:val="25"/>
-        </w:numPr>
-        <w:jc w:val="both"/>
-        <w:rPr>
-          <w:rFonts w:ascii="Menlo" w:hAnsi="Menlo" w:cs="Menlo"/>
-          <w:sz w:val="20"/>
-          <w:szCs w:val="20"/>
-        </w:rPr>
-      </w:pPr>
-      <w:r>
-        <w:rPr>
-          <w:rFonts w:ascii="Menlo" w:hAnsi="Menlo" w:cs="Menlo"/>
-          <w:sz w:val="20"/>
-          <w:szCs w:val="20"/>
-        </w:rPr>
-        <w:t>Reservation systems</w:t>
-      </w:r>
-    </w:p>
-    <w:p>
-      <w:pPr>
-        <w:pStyle w:val="ListParagraph"/>
-        <w:numPr>
-          <w:ilvl w:val="2"/>
-          <w:numId w:val="25"/>
-        </w:numPr>
-        <w:jc w:val="both"/>
-        <w:rPr>
-          <w:rFonts w:ascii="Menlo" w:hAnsi="Menlo" w:cs="Menlo"/>
-          <w:sz w:val="20"/>
-          <w:szCs w:val="20"/>
-        </w:rPr>
-      </w:pPr>
-      <w:r>
-        <w:rPr>
-          <w:rFonts w:ascii="Menlo" w:hAnsi="Menlo" w:cs="Menlo"/>
-          <w:sz w:val="20"/>
-          <w:szCs w:val="20"/>
-        </w:rPr>
-        <w:t>Financial management system</w:t>
-      </w:r>
-    </w:p>
-    <w:p>
-      <w:pPr>
-        <w:pStyle w:val="ListParagraph"/>
-        <w:numPr>
-          <w:ilvl w:val="2"/>
-          <w:numId w:val="25"/>
-        </w:numPr>
-        <w:jc w:val="both"/>
-        <w:rPr>
-          <w:rFonts w:ascii="Menlo" w:hAnsi="Menlo" w:cs="Menlo"/>
-          <w:sz w:val="20"/>
-          <w:szCs w:val="20"/>
-        </w:rPr>
-      </w:pPr>
-      <w:r>
-        <w:rPr>
-          <w:rFonts w:ascii="Menlo" w:hAnsi="Menlo" w:cs="Menlo"/>
-          <w:sz w:val="20"/>
-          <w:szCs w:val="20"/>
-        </w:rPr>
-        <w:t>Web pages</w:t>
-      </w:r>
-    </w:p>
-    <w:p>
-      <w:pPr>
-        <w:pStyle w:val="ListParagraph"/>
-        <w:numPr>
-          <w:ilvl w:val="2"/>
-          <w:numId w:val="25"/>
-        </w:numPr>
-        <w:jc w:val="both"/>
-        <w:rPr>
-          <w:rFonts w:ascii="Menlo" w:hAnsi="Menlo" w:cs="Menlo"/>
-          <w:sz w:val="20"/>
-          <w:szCs w:val="20"/>
-        </w:rPr>
-      </w:pPr>
-      <w:r>
-        <w:rPr>
-          <w:rFonts w:ascii="Menlo" w:hAnsi="Menlo" w:cs="Menlo"/>
-          <w:sz w:val="20"/>
-          <w:szCs w:val="20"/>
-        </w:rPr>
-        <w:t>E-commerce solutions (</w:t>
-      </w:r>
-      <w:proofErr w:type="spellStart"/>
-      <w:r>
-        <w:rPr>
-          <w:rFonts w:ascii="Menlo" w:hAnsi="Menlo" w:cs="Menlo"/>
-          <w:sz w:val="20"/>
-          <w:szCs w:val="20"/>
-        </w:rPr>
-        <w:t>eg.</w:t>
-      </w:r>
-      <w:proofErr w:type="spellEnd"/>
-      <w:r>
-        <w:rPr>
-          <w:rFonts w:ascii="Menlo" w:hAnsi="Menlo" w:cs="Menlo"/>
-          <w:sz w:val="20"/>
-          <w:szCs w:val="20"/>
-        </w:rPr>
-        <w:t xml:space="preserve"> </w:t>
-      </w:r>
-      <w:proofErr w:type="spellStart"/>
-      <w:r>
-        <w:rPr>
-          <w:rFonts w:ascii="Menlo" w:hAnsi="Menlo" w:cs="Menlo"/>
-          <w:sz w:val="20"/>
-          <w:szCs w:val="20"/>
-        </w:rPr>
-        <w:t>Paypal</w:t>
-      </w:r>
-      <w:proofErr w:type="spellEnd"/>
-      <w:r>
-        <w:rPr>
-          <w:rFonts w:ascii="Menlo" w:hAnsi="Menlo" w:cs="Menlo"/>
-          <w:sz w:val="20"/>
-          <w:szCs w:val="20"/>
-        </w:rPr>
-        <w:t>, amazon)</w:t>
-      </w:r>
-    </w:p>
-    <w:p>
-      <w:pPr>
-        <w:pStyle w:val="ListParagraph"/>
-        <w:numPr>
-          <w:ilvl w:val="0"/>
-          <w:numId w:val="25"/>
-        </w:numPr>
-        <w:jc w:val="both"/>
-        <w:rPr>
-          <w:rFonts w:ascii="Menlo" w:hAnsi="Menlo" w:cs="Menlo"/>
-          <w:sz w:val="20"/>
-          <w:szCs w:val="20"/>
-        </w:rPr>
-      </w:pPr>
-      <w:r>
-        <w:rPr>
-          <w:rFonts w:ascii="Menlo" w:hAnsi="Menlo" w:cs="Menlo"/>
-          <w:sz w:val="20"/>
-          <w:szCs w:val="20"/>
-        </w:rPr>
-        <w:t xml:space="preserve">OO is not as effective with heavy computations and algorithms </w:t>
-      </w:r>
-    </w:p>
-    <w:p>
-      <w:pPr>
-        <w:pStyle w:val="ListParagraph"/>
-        <w:numPr>
-          <w:ilvl w:val="0"/>
-          <w:numId w:val="25"/>
-        </w:numPr>
-        <w:jc w:val="both"/>
-        <w:rPr>
-          <w:rFonts w:ascii="Menlo" w:hAnsi="Menlo" w:cs="Menlo"/>
-          <w:sz w:val="20"/>
-          <w:szCs w:val="20"/>
-        </w:rPr>
-      </w:pPr>
-    </w:p>
-    <w:p>
-      <w:pPr>
-        <w:jc w:val="both"/>
-        <w:rPr>
-          <w:rFonts w:ascii="Menlo" w:hAnsi="Menlo" w:cs="Menlo"/>
-          <w:sz w:val="20"/>
-          <w:szCs w:val="20"/>
-        </w:rPr>
-      </w:pPr>
+        <w:t xml:space="preserve">Lack of robust risk management </w:t>
+      </w:r>
+    </w:p>
+    <w:p>
+      <w:pPr>
+        <w:pStyle w:val="ListParagraph"/>
+        <w:numPr>
+          <w:ilvl w:val="1"/>
+          <w:numId w:val="25"/>
+        </w:numPr>
+        <w:jc w:val="both"/>
+        <w:rPr>
+          <w:rFonts w:ascii="Menlo" w:hAnsi="Menlo" w:cs="Menlo"/>
+          <w:sz w:val="20"/>
+          <w:szCs w:val="20"/>
+        </w:rPr>
+      </w:pPr>
+      <w:r>
+        <w:rPr>
+          <w:rFonts w:ascii="Menlo" w:hAnsi="Menlo" w:cs="Menlo"/>
+          <w:sz w:val="20"/>
+          <w:szCs w:val="20"/>
+        </w:rPr>
+        <w:t xml:space="preserve">Unclear roles and responsibilities </w:t>
+      </w:r>
+    </w:p>
+    <w:p>
+      <w:pPr>
+        <w:pStyle w:val="ListParagraph"/>
+        <w:numPr>
+          <w:ilvl w:val="1"/>
+          <w:numId w:val="25"/>
+        </w:numPr>
+        <w:jc w:val="both"/>
+        <w:rPr>
+          <w:rFonts w:ascii="Menlo" w:hAnsi="Menlo" w:cs="Menlo"/>
+          <w:sz w:val="20"/>
+          <w:szCs w:val="20"/>
+        </w:rPr>
+      </w:pPr>
+      <w:r>
+        <w:rPr>
+          <w:rFonts w:ascii="Menlo" w:hAnsi="Menlo" w:cs="Menlo"/>
+          <w:sz w:val="20"/>
+          <w:szCs w:val="20"/>
+        </w:rPr>
+        <w:t>Unclear, incomplete, unstable requirements</w:t>
+      </w:r>
+    </w:p>
+    <w:p>
+      <w:pPr>
+        <w:pStyle w:val="ListParagraph"/>
+        <w:numPr>
+          <w:ilvl w:val="1"/>
+          <w:numId w:val="25"/>
+        </w:numPr>
+        <w:jc w:val="both"/>
+        <w:rPr>
+          <w:rFonts w:ascii="Menlo" w:hAnsi="Menlo" w:cs="Menlo"/>
+          <w:sz w:val="20"/>
+          <w:szCs w:val="20"/>
+        </w:rPr>
+      </w:pPr>
+      <w:r>
+        <w:rPr>
+          <w:rFonts w:ascii="Menlo" w:hAnsi="Menlo" w:cs="Menlo"/>
+          <w:sz w:val="20"/>
+          <w:szCs w:val="20"/>
+        </w:rPr>
+        <w:t xml:space="preserve">Lack of planning </w:t>
+      </w:r>
+    </w:p>
+    <w:p>
+      <w:pPr>
+        <w:pStyle w:val="ListParagraph"/>
+        <w:numPr>
+          <w:ilvl w:val="1"/>
+          <w:numId w:val="25"/>
+        </w:numPr>
+        <w:jc w:val="both"/>
+        <w:rPr>
+          <w:rFonts w:ascii="Menlo" w:hAnsi="Menlo" w:cs="Menlo"/>
+          <w:sz w:val="20"/>
+          <w:szCs w:val="20"/>
+        </w:rPr>
+      </w:pPr>
+      <w:r>
+        <w:rPr>
+          <w:rFonts w:ascii="Menlo" w:hAnsi="Menlo" w:cs="Menlo"/>
+          <w:sz w:val="20"/>
+          <w:szCs w:val="20"/>
+        </w:rPr>
+        <w:t>Inefficient process</w:t>
+      </w:r>
+    </w:p>
+    <w:p>
+      <w:pPr>
+        <w:pStyle w:val="ListParagraph"/>
+        <w:numPr>
+          <w:ilvl w:val="1"/>
+          <w:numId w:val="25"/>
+        </w:numPr>
+        <w:jc w:val="both"/>
+        <w:rPr>
+          <w:rFonts w:ascii="Menlo" w:hAnsi="Menlo" w:cs="Menlo"/>
+          <w:sz w:val="20"/>
+          <w:szCs w:val="20"/>
+        </w:rPr>
+      </w:pPr>
+      <w:r>
+        <w:rPr>
+          <w:rFonts w:ascii="Menlo" w:hAnsi="Menlo" w:cs="Menlo"/>
+          <w:sz w:val="20"/>
+          <w:szCs w:val="20"/>
+        </w:rPr>
+        <w:t>Improper use of metrics</w:t>
+      </w:r>
+    </w:p>
+    <w:p>
+      <w:pPr>
+        <w:pStyle w:val="ListParagraph"/>
+        <w:numPr>
+          <w:ilvl w:val="1"/>
+          <w:numId w:val="25"/>
+        </w:numPr>
+        <w:jc w:val="both"/>
+        <w:rPr>
+          <w:rFonts w:ascii="Menlo" w:hAnsi="Menlo" w:cs="Menlo"/>
+          <w:sz w:val="20"/>
+          <w:szCs w:val="20"/>
+        </w:rPr>
+      </w:pPr>
+      <w:r>
+        <w:rPr>
+          <w:rFonts w:ascii="Menlo" w:hAnsi="Menlo" w:cs="Menlo"/>
+          <w:sz w:val="20"/>
+          <w:szCs w:val="20"/>
+        </w:rPr>
+        <w:t xml:space="preserve">Lack of coordination </w:t>
+      </w:r>
+    </w:p>
+    <w:p>
+      <w:pPr>
+        <w:pStyle w:val="ListParagraph"/>
+        <w:numPr>
+          <w:ilvl w:val="1"/>
+          <w:numId w:val="25"/>
+        </w:numPr>
+        <w:jc w:val="both"/>
+        <w:rPr>
+          <w:rFonts w:ascii="Menlo" w:hAnsi="Menlo" w:cs="Menlo"/>
+          <w:sz w:val="20"/>
+          <w:szCs w:val="20"/>
+        </w:rPr>
+      </w:pPr>
+      <w:r>
+        <w:rPr>
+          <w:rFonts w:ascii="Menlo" w:hAnsi="Menlo" w:cs="Menlo"/>
+          <w:sz w:val="20"/>
+          <w:szCs w:val="20"/>
+        </w:rPr>
+        <w:t>Team lack</w:t>
+      </w:r>
+      <w:r>
+        <w:rPr>
+          <w:rFonts w:ascii="Menlo" w:hAnsi="Menlo" w:cs="Menlo"/>
+          <w:sz w:val="20"/>
+          <w:szCs w:val="20"/>
+        </w:rPr>
+        <w:t>s</w:t>
+      </w:r>
+      <w:r>
+        <w:rPr>
+          <w:rFonts w:ascii="Menlo" w:hAnsi="Menlo" w:cs="Menlo"/>
+          <w:sz w:val="20"/>
+          <w:szCs w:val="20"/>
+        </w:rPr>
+        <w:t xml:space="preserve"> knowledge and skill required </w:t>
+      </w:r>
+    </w:p>
+    <w:p>
+      <w:pPr>
+        <w:pStyle w:val="ListParagraph"/>
+        <w:numPr>
+          <w:ilvl w:val="1"/>
+          <w:numId w:val="25"/>
+        </w:numPr>
+        <w:jc w:val="both"/>
+        <w:rPr>
+          <w:rFonts w:ascii="Menlo" w:hAnsi="Menlo" w:cs="Menlo"/>
+          <w:sz w:val="20"/>
+          <w:szCs w:val="20"/>
+        </w:rPr>
+      </w:pPr>
+      <w:r>
+        <w:rPr>
+          <w:rFonts w:ascii="Menlo" w:hAnsi="Menlo" w:cs="Menlo"/>
+          <w:sz w:val="20"/>
+          <w:szCs w:val="20"/>
+        </w:rPr>
+        <w:t xml:space="preserve">Poorly managed resources </w:t>
+      </w:r>
+    </w:p>
+    <w:p>
+      <w:pPr>
+        <w:jc w:val="both"/>
+        <w:rPr>
+          <w:rFonts w:ascii="Menlo" w:hAnsi="Menlo" w:cs="Menlo"/>
+          <w:sz w:val="20"/>
+          <w:szCs w:val="20"/>
+        </w:rPr>
+      </w:pPr>
+    </w:p>
+    <w:p>
+      <w:pPr>
+        <w:jc w:val="both"/>
+        <w:rPr>
+          <w:rFonts w:ascii="Menlo" w:hAnsi="Menlo" w:cs="Menlo"/>
+          <w:sz w:val="20"/>
+          <w:szCs w:val="20"/>
+        </w:rPr>
+      </w:pPr>
+      <w:r>
+        <w:rPr>
+          <w:rFonts w:ascii="Menlo" w:hAnsi="Menlo" w:cs="Menlo"/>
+          <w:sz w:val="20"/>
+          <w:szCs w:val="20"/>
+        </w:rPr>
+        <w:t>Agile Design Principles:</w:t>
+      </w:r>
+    </w:p>
+    <w:p>
+      <w:pPr>
+        <w:pStyle w:val="ListParagraph"/>
+        <w:numPr>
+          <w:ilvl w:val="0"/>
+          <w:numId w:val="25"/>
+        </w:numPr>
+        <w:jc w:val="both"/>
+        <w:rPr>
+          <w:rFonts w:ascii="Menlo" w:hAnsi="Menlo" w:cs="Menlo"/>
+          <w:sz w:val="20"/>
+          <w:szCs w:val="20"/>
+        </w:rPr>
+      </w:pPr>
+      <w:r>
+        <w:rPr>
+          <w:rFonts w:ascii="Menlo" w:hAnsi="Menlo" w:cs="Menlo"/>
+          <w:sz w:val="20"/>
+          <w:szCs w:val="20"/>
+        </w:rPr>
+        <w:t xml:space="preserve">Modularity </w:t>
+      </w:r>
+    </w:p>
+    <w:p>
+      <w:pPr>
+        <w:pStyle w:val="ListParagraph"/>
+        <w:numPr>
+          <w:ilvl w:val="0"/>
+          <w:numId w:val="25"/>
+        </w:numPr>
+        <w:jc w:val="both"/>
+        <w:rPr>
+          <w:rFonts w:ascii="Menlo" w:hAnsi="Menlo" w:cs="Menlo"/>
+          <w:sz w:val="20"/>
+          <w:szCs w:val="20"/>
+        </w:rPr>
+      </w:pPr>
+      <w:r>
+        <w:rPr>
+          <w:rFonts w:ascii="Menlo" w:hAnsi="Menlo" w:cs="Menlo"/>
+          <w:sz w:val="20"/>
+          <w:szCs w:val="20"/>
+        </w:rPr>
+        <w:t>High adaptive interfaces</w:t>
+      </w:r>
+    </w:p>
+    <w:p>
+      <w:pPr>
+        <w:pStyle w:val="ListParagraph"/>
+        <w:numPr>
+          <w:ilvl w:val="0"/>
+          <w:numId w:val="25"/>
+        </w:numPr>
+        <w:jc w:val="both"/>
+        <w:rPr>
+          <w:rFonts w:ascii="Menlo" w:hAnsi="Menlo" w:cs="Menlo"/>
+          <w:sz w:val="20"/>
+          <w:szCs w:val="20"/>
+        </w:rPr>
+      </w:pPr>
+      <w:r>
+        <w:rPr>
+          <w:rFonts w:ascii="Menlo" w:hAnsi="Menlo" w:cs="Menlo"/>
+          <w:sz w:val="20"/>
+          <w:szCs w:val="20"/>
+        </w:rPr>
+        <w:t xml:space="preserve">Re-useability (re-deployable) </w:t>
+      </w:r>
+    </w:p>
+    <w:p>
+      <w:pPr>
+        <w:pStyle w:val="ListParagraph"/>
+        <w:numPr>
+          <w:ilvl w:val="0"/>
+          <w:numId w:val="25"/>
+        </w:numPr>
+        <w:jc w:val="both"/>
+        <w:rPr>
+          <w:rFonts w:ascii="Menlo" w:hAnsi="Menlo" w:cs="Menlo"/>
+          <w:sz w:val="20"/>
+          <w:szCs w:val="20"/>
+        </w:rPr>
+      </w:pPr>
+      <w:r>
+        <w:rPr>
+          <w:rFonts w:ascii="Menlo" w:hAnsi="Menlo" w:cs="Menlo"/>
+          <w:sz w:val="20"/>
+          <w:szCs w:val="20"/>
+        </w:rPr>
+        <w:t>Peer-to-peer interaction</w:t>
+      </w:r>
+    </w:p>
+    <w:p>
+      <w:pPr>
+        <w:pStyle w:val="ListParagraph"/>
+        <w:numPr>
+          <w:ilvl w:val="0"/>
+          <w:numId w:val="25"/>
+        </w:numPr>
+        <w:jc w:val="both"/>
+        <w:rPr>
+          <w:rFonts w:ascii="Menlo" w:hAnsi="Menlo" w:cs="Menlo"/>
+          <w:sz w:val="20"/>
+          <w:szCs w:val="20"/>
+        </w:rPr>
+      </w:pPr>
+      <w:r>
+        <w:rPr>
+          <w:rFonts w:ascii="Menlo" w:hAnsi="Menlo" w:cs="Menlo"/>
+          <w:sz w:val="20"/>
+          <w:szCs w:val="20"/>
+        </w:rPr>
+        <w:t>Distributed control of information</w:t>
+      </w:r>
+    </w:p>
+    <w:p>
+      <w:pPr>
+        <w:pStyle w:val="ListParagraph"/>
+        <w:numPr>
+          <w:ilvl w:val="0"/>
+          <w:numId w:val="25"/>
+        </w:numPr>
+        <w:jc w:val="both"/>
+        <w:rPr>
+          <w:rFonts w:ascii="Menlo" w:hAnsi="Menlo" w:cs="Menlo"/>
+          <w:sz w:val="20"/>
+          <w:szCs w:val="20"/>
+        </w:rPr>
+      </w:pPr>
+      <w:r>
+        <w:rPr>
+          <w:rFonts w:ascii="Menlo" w:hAnsi="Menlo" w:cs="Menlo"/>
+          <w:sz w:val="20"/>
+          <w:szCs w:val="20"/>
+        </w:rPr>
+        <w:t>Different commitment period</w:t>
+      </w:r>
+    </w:p>
+    <w:p>
+      <w:pPr>
+        <w:pStyle w:val="ListParagraph"/>
+        <w:numPr>
+          <w:ilvl w:val="0"/>
+          <w:numId w:val="25"/>
+        </w:numPr>
+        <w:jc w:val="both"/>
+        <w:rPr>
+          <w:rFonts w:ascii="Menlo" w:hAnsi="Menlo" w:cs="Menlo"/>
+          <w:sz w:val="20"/>
+          <w:szCs w:val="20"/>
+        </w:rPr>
+      </w:pPr>
+      <w:r>
+        <w:rPr>
+          <w:rFonts w:ascii="Menlo" w:hAnsi="Menlo" w:cs="Menlo"/>
+          <w:sz w:val="20"/>
+          <w:szCs w:val="20"/>
+        </w:rPr>
+        <w:t xml:space="preserve">Self-organized </w:t>
+      </w:r>
+    </w:p>
+    <w:p>
+      <w:pPr>
+        <w:pStyle w:val="ListParagraph"/>
+        <w:numPr>
+          <w:ilvl w:val="0"/>
+          <w:numId w:val="25"/>
+        </w:numPr>
+        <w:jc w:val="both"/>
+        <w:rPr>
+          <w:rFonts w:ascii="Menlo" w:hAnsi="Menlo" w:cs="Menlo"/>
+          <w:sz w:val="20"/>
+          <w:szCs w:val="20"/>
+        </w:rPr>
+      </w:pPr>
+      <w:r>
+        <w:rPr>
+          <w:rFonts w:ascii="Menlo" w:hAnsi="Menlo" w:cs="Menlo"/>
+          <w:sz w:val="20"/>
+          <w:szCs w:val="20"/>
+        </w:rPr>
+        <w:t>Evolving infrastructure</w:t>
+      </w:r>
+    </w:p>
+    <w:p>
+      <w:pPr>
+        <w:pStyle w:val="ListParagraph"/>
+        <w:numPr>
+          <w:ilvl w:val="0"/>
+          <w:numId w:val="25"/>
+        </w:numPr>
+        <w:jc w:val="both"/>
+        <w:rPr>
+          <w:rFonts w:ascii="Menlo" w:hAnsi="Menlo" w:cs="Menlo"/>
+          <w:sz w:val="20"/>
+          <w:szCs w:val="20"/>
+        </w:rPr>
+      </w:pPr>
+      <w:r>
+        <w:rPr>
+          <w:rFonts w:ascii="Menlo" w:hAnsi="Menlo" w:cs="Menlo"/>
+          <w:sz w:val="20"/>
+          <w:szCs w:val="20"/>
+        </w:rPr>
+        <w:t xml:space="preserve">Redundancy and diversity of internal elements </w:t>
+      </w:r>
+    </w:p>
+    <w:p>
+      <w:pPr>
+        <w:pStyle w:val="ListParagraph"/>
+        <w:numPr>
+          <w:ilvl w:val="0"/>
+          <w:numId w:val="25"/>
+        </w:numPr>
+        <w:jc w:val="both"/>
+        <w:rPr>
+          <w:rFonts w:ascii="Menlo" w:hAnsi="Menlo" w:cs="Menlo"/>
+          <w:sz w:val="20"/>
+          <w:szCs w:val="20"/>
+        </w:rPr>
+      </w:pPr>
+      <w:r>
+        <w:rPr>
+          <w:rFonts w:ascii="Menlo" w:hAnsi="Menlo" w:cs="Menlo"/>
+          <w:sz w:val="20"/>
+          <w:szCs w:val="20"/>
+        </w:rPr>
+        <w:t xml:space="preserve">Elastic capacity </w:t>
+      </w:r>
     </w:p>
     <w:sectPr>
       <w:pgSz w:w="12240" w:h="15840"/>

</xml_diff>